<commit_message>
atualização atas dos dia 03/10 e 04/10
</commit_message>
<xml_diff>
--- a/Arquivos/ATAS.docx
+++ b/Arquivos/ATAS.docx
@@ -8880,7 +8880,16 @@
                 <w:sz w:val="20"/>
                 <w:szCs w:val="20"/>
               </w:rPr>
-              <w:t>10:00</w:t>
+              <w:t>2</w:t>
+            </w:r>
+            <w:r>
+              <w:rPr>
+                <w:rFonts w:ascii="Arial" w:hAnsi="Arial" w:cs="Arial"/>
+                <w:bCs/>
+                <w:sz w:val="20"/>
+                <w:szCs w:val="20"/>
+              </w:rPr>
+              <w:t>0:00</w:t>
             </w:r>
           </w:p>
         </w:tc>
@@ -8948,6 +8957,15 @@
                 <w:szCs w:val="20"/>
               </w:rPr>
             </w:pPr>
+            <w:r>
+              <w:rPr>
+                <w:rFonts w:ascii="Arial" w:hAnsi="Arial" w:cs="Arial"/>
+                <w:bCs/>
+                <w:sz w:val="20"/>
+                <w:szCs w:val="20"/>
+              </w:rPr>
+              <w:t>- Discussão sobre a construção e desenvolvimento do site.</w:t>
+            </w:r>
           </w:p>
         </w:tc>
       </w:tr>
@@ -8997,7 +9015,16 @@
                 <w:sz w:val="20"/>
                 <w:szCs w:val="20"/>
               </w:rPr>
-              <w:t>10:00</w:t>
+              <w:t>2</w:t>
+            </w:r>
+            <w:r>
+              <w:rPr>
+                <w:rFonts w:ascii="Arial" w:hAnsi="Arial" w:cs="Arial"/>
+                <w:bCs/>
+                <w:sz w:val="20"/>
+                <w:szCs w:val="20"/>
+              </w:rPr>
+              <w:t>0:00</w:t>
             </w:r>
           </w:p>
         </w:tc>
@@ -9114,7 +9141,16 @@
                 <w:sz w:val="20"/>
                 <w:szCs w:val="20"/>
               </w:rPr>
-              <w:t>10:00</w:t>
+              <w:t>2</w:t>
+            </w:r>
+            <w:r>
+              <w:rPr>
+                <w:rFonts w:ascii="Arial" w:hAnsi="Arial" w:cs="Arial"/>
+                <w:bCs/>
+                <w:sz w:val="20"/>
+                <w:szCs w:val="20"/>
+              </w:rPr>
+              <w:t>0:00</w:t>
             </w:r>
           </w:p>
         </w:tc>
@@ -9242,7 +9278,16 @@
                 <w:sz w:val="20"/>
                 <w:szCs w:val="20"/>
               </w:rPr>
-              <w:t>10:00</w:t>
+              <w:t>2</w:t>
+            </w:r>
+            <w:r>
+              <w:rPr>
+                <w:rFonts w:ascii="Arial" w:hAnsi="Arial" w:cs="Arial"/>
+                <w:bCs/>
+                <w:sz w:val="20"/>
+                <w:szCs w:val="20"/>
+              </w:rPr>
+              <w:t>0:00</w:t>
             </w:r>
           </w:p>
         </w:tc>
@@ -9359,7 +9404,16 @@
                 <w:sz w:val="20"/>
                 <w:szCs w:val="20"/>
               </w:rPr>
-              <w:t>10:00</w:t>
+              <w:t>2</w:t>
+            </w:r>
+            <w:r>
+              <w:rPr>
+                <w:rFonts w:ascii="Arial" w:hAnsi="Arial" w:cs="Arial"/>
+                <w:bCs/>
+                <w:sz w:val="20"/>
+                <w:szCs w:val="20"/>
+              </w:rPr>
+              <w:t>0:00</w:t>
             </w:r>
           </w:p>
         </w:tc>
@@ -9476,7 +9530,16 @@
                 <w:sz w:val="20"/>
                 <w:szCs w:val="20"/>
               </w:rPr>
-              <w:t>10:00</w:t>
+              <w:t>2</w:t>
+            </w:r>
+            <w:r>
+              <w:rPr>
+                <w:rFonts w:ascii="Arial" w:hAnsi="Arial" w:cs="Arial"/>
+                <w:bCs/>
+                <w:sz w:val="20"/>
+                <w:szCs w:val="20"/>
+              </w:rPr>
+              <w:t>0:00</w:t>
             </w:r>
           </w:p>
         </w:tc>
@@ -9593,7 +9656,16 @@
                 <w:sz w:val="20"/>
                 <w:szCs w:val="20"/>
               </w:rPr>
-              <w:t>10:00</w:t>
+              <w:t>2</w:t>
+            </w:r>
+            <w:r>
+              <w:rPr>
+                <w:rFonts w:ascii="Arial" w:hAnsi="Arial" w:cs="Arial"/>
+                <w:bCs/>
+                <w:sz w:val="20"/>
+                <w:szCs w:val="20"/>
+              </w:rPr>
+              <w:t>0:00</w:t>
             </w:r>
           </w:p>
         </w:tc>
@@ -9671,6 +9743,44 @@
           <w:rFonts w:ascii="Arial" w:hAnsi="Arial" w:cs="Arial"/>
         </w:rPr>
       </w:pPr>
+    </w:p>
+    <w:p>
+      <w:pPr>
+        <w:rPr>
+          <w:rFonts w:ascii="Arial" w:hAnsi="Arial" w:cs="Arial"/>
+        </w:rPr>
+      </w:pPr>
+      <w:r>
+        <w:rPr>
+          <w:rFonts w:ascii="Arial" w:hAnsi="Arial" w:cs="Arial"/>
+        </w:rPr>
+        <w:lastRenderedPageBreak/>
+        <w:t xml:space="preserve">Na reunião realizada hoje, o tópico de discussão girou em torno do protótipo do site e das questões relacionadas ao seu design e estilo, concentrando-se nas </w:t>
+      </w:r>
+      <w:r>
+        <w:rPr>
+          <w:rFonts w:ascii="Arial" w:hAnsi="Arial" w:cs="Arial"/>
+        </w:rPr>
+        <w:t>questões relacionadas ao</w:t>
+      </w:r>
+      <w:r>
+        <w:rPr>
+          <w:rFonts w:ascii="Arial" w:hAnsi="Arial" w:cs="Arial"/>
+        </w:rPr>
+        <w:t xml:space="preserve"> CSS do site. Durante a reunião, os membros da equipe compartilharam ideias e feedbac</w:t>
+      </w:r>
+      <w:r>
+        <w:rPr>
+          <w:rFonts w:ascii="Arial" w:hAnsi="Arial" w:cs="Arial"/>
+        </w:rPr>
+        <w:t xml:space="preserve">ks </w:t>
+      </w:r>
+      <w:r>
+        <w:rPr>
+          <w:rFonts w:ascii="Arial" w:hAnsi="Arial" w:cs="Arial"/>
+        </w:rPr>
+        <w:t xml:space="preserve">sobre a aparência visual do site, abordando detalhes como cores, layout e elementos gráficos. </w:t>
+      </w:r>
     </w:p>
     <w:p>
       <w:pPr>
@@ -9696,7 +9806,6 @@
           <w:sz w:val="24"/>
           <w:szCs w:val="24"/>
         </w:rPr>
-        <w:lastRenderedPageBreak/>
         <w:t>Reunião</w:t>
       </w:r>
       <w:r>
@@ -10073,6 +10182,82 @@
                 <w:szCs w:val="20"/>
               </w:rPr>
             </w:pPr>
+            <w:r>
+              <w:rPr>
+                <w:rFonts w:ascii="Arial" w:hAnsi="Arial" w:cs="Arial"/>
+                <w:bCs/>
+                <w:sz w:val="20"/>
+                <w:szCs w:val="20"/>
+              </w:rPr>
+              <w:t xml:space="preserve"> </w:t>
+            </w:r>
+            <w:r>
+              <w:rPr>
+                <w:rFonts w:ascii="Arial" w:hAnsi="Arial" w:cs="Arial"/>
+                <w:bCs/>
+                <w:sz w:val="20"/>
+                <w:szCs w:val="20"/>
+              </w:rPr>
+              <w:t>- Discussão sobre a construção e desenvolvimento do site.</w:t>
+            </w:r>
+          </w:p>
+          <w:p>
+            <w:pPr>
+              <w:rPr>
+                <w:rFonts w:ascii="Arial" w:hAnsi="Arial" w:cs="Arial"/>
+                <w:bCs/>
+                <w:sz w:val="20"/>
+                <w:szCs w:val="20"/>
+              </w:rPr>
+            </w:pPr>
+            <w:r>
+              <w:rPr>
+                <w:rFonts w:ascii="Arial" w:hAnsi="Arial" w:cs="Arial"/>
+                <w:bCs/>
+                <w:sz w:val="20"/>
+                <w:szCs w:val="20"/>
+              </w:rPr>
+              <w:t xml:space="preserve">- Disposição dos arquivos no </w:t>
+            </w:r>
+            <w:proofErr w:type="spellStart"/>
+            <w:r>
+              <w:rPr>
+                <w:rFonts w:ascii="Arial" w:hAnsi="Arial" w:cs="Arial"/>
+                <w:bCs/>
+                <w:sz w:val="20"/>
+                <w:szCs w:val="20"/>
+              </w:rPr>
+              <w:t>github</w:t>
+            </w:r>
+            <w:proofErr w:type="spellEnd"/>
+            <w:r>
+              <w:rPr>
+                <w:rFonts w:ascii="Arial" w:hAnsi="Arial" w:cs="Arial"/>
+                <w:bCs/>
+                <w:sz w:val="20"/>
+                <w:szCs w:val="20"/>
+              </w:rPr>
+              <w:t xml:space="preserve"> para uma melhor organização.</w:t>
+            </w:r>
+          </w:p>
+          <w:p>
+            <w:pPr>
+              <w:rPr>
+                <w:rFonts w:ascii="Arial" w:hAnsi="Arial" w:cs="Arial"/>
+                <w:bCs/>
+                <w:sz w:val="20"/>
+                <w:szCs w:val="20"/>
+              </w:rPr>
+            </w:pPr>
+            <w:r>
+              <w:rPr>
+                <w:rFonts w:ascii="Arial" w:hAnsi="Arial" w:cs="Arial"/>
+                <w:bCs/>
+                <w:sz w:val="20"/>
+                <w:szCs w:val="20"/>
+              </w:rPr>
+              <w:t xml:space="preserve">- Discussão sobre planilha de riscos do projeto. </w:t>
+            </w:r>
           </w:p>
         </w:tc>
       </w:tr>
@@ -10796,6 +10981,59 @@
           <w:rFonts w:ascii="Arial" w:hAnsi="Arial" w:cs="Arial"/>
         </w:rPr>
       </w:pPr>
+    </w:p>
+    <w:p>
+      <w:r>
+        <w:t xml:space="preserve">Na reunião realizada hoje, </w:t>
+      </w:r>
+      <w:r>
+        <w:t>tratamos de assuntos relacionados ao</w:t>
+      </w:r>
+      <w:r>
+        <w:t xml:space="preserve"> andamento do nosso projeto. </w:t>
+      </w:r>
+      <w:r>
+        <w:t>Os membros da equipe</w:t>
+      </w:r>
+      <w:r>
+        <w:t xml:space="preserve"> compartilharam atualizações sobre o progresso até o moment</w:t>
+      </w:r>
+      <w:r>
+        <w:t>o</w:t>
+      </w:r>
+      <w:r>
+        <w:t xml:space="preserve">. Além disso, revisamos a disposição dos arquivos no repositório do GitHub, </w:t>
+      </w:r>
+      <w:r>
+        <w:t>para</w:t>
+      </w:r>
+      <w:r>
+        <w:t xml:space="preserve"> uma </w:t>
+      </w:r>
+      <w:r>
+        <w:t xml:space="preserve">organização </w:t>
+      </w:r>
+      <w:r>
+        <w:t xml:space="preserve">mais </w:t>
+      </w:r>
+      <w:r>
+        <w:t>eficaz e o</w:t>
+      </w:r>
+      <w:r>
+        <w:t xml:space="preserve"> melhor</w:t>
+      </w:r>
+      <w:r>
+        <w:t xml:space="preserve"> acompanhamento do projeto.</w:t>
+      </w:r>
+      <w:r>
+        <w:t xml:space="preserve"> </w:t>
+      </w:r>
+      <w:r>
+        <w:t>Outro ponto tratado foi a análise da planilha de riscos do projeto</w:t>
+      </w:r>
+      <w:r>
+        <w:t>.</w:t>
+      </w:r>
     </w:p>
     <w:p/>
     <w:p>
@@ -12562,6 +12800,7 @@
                 <w:sz w:val="20"/>
                 <w:szCs w:val="20"/>
               </w:rPr>
+              <w:lastRenderedPageBreak/>
               <w:t>Kauã</w:t>
             </w:r>
             <w:proofErr w:type="spellEnd"/>
@@ -13561,7 +13800,6 @@
   <w:style w:type="character" w:default="1" w:styleId="Fontepargpadro">
     <w:name w:val="Default Paragraph Font"/>
     <w:uiPriority w:val="1"/>
-    <w:semiHidden/>
     <w:unhideWhenUsed/>
   </w:style>
   <w:style w:type="table" w:default="1" w:styleId="Tabelanormal">

</xml_diff>

<commit_message>
atualização do dia 05/10.
</commit_message>
<xml_diff>
--- a/Arquivos/ATAS.docx
+++ b/Arquivos/ATAS.docx
@@ -9755,7 +9755,13 @@
           <w:rFonts w:ascii="Arial" w:hAnsi="Arial" w:cs="Arial"/>
         </w:rPr>
         <w:lastRenderedPageBreak/>
-        <w:t xml:space="preserve">Na reunião realizada hoje, o tópico de discussão girou em torno do protótipo do site e das questões relacionadas ao seu design e estilo, concentrando-se nas </w:t>
+        <w:t>O</w:t>
+      </w:r>
+      <w:r>
+        <w:rPr>
+          <w:rFonts w:ascii="Arial" w:hAnsi="Arial" w:cs="Arial"/>
+        </w:rPr>
+        <w:t xml:space="preserve"> tópico de discussão girou em torno do protótipo do site e das questões relacionadas ao seu design e estilo, concentrando-se nas </w:t>
       </w:r>
       <w:r>
         <w:rPr>
@@ -10189,16 +10195,7 @@
                 <w:sz w:val="20"/>
                 <w:szCs w:val="20"/>
               </w:rPr>
-              <w:t xml:space="preserve"> </w:t>
-            </w:r>
-            <w:r>
-              <w:rPr>
-                <w:rFonts w:ascii="Arial" w:hAnsi="Arial" w:cs="Arial"/>
-                <w:bCs/>
-                <w:sz w:val="20"/>
-                <w:szCs w:val="20"/>
-              </w:rPr>
-              <w:t>- Discussão sobre a construção e desenvolvimento do site.</w:t>
+              <w:t xml:space="preserve"> - Discussão sobre a construção e desenvolvimento do site.</w:t>
             </w:r>
           </w:p>
           <w:p>
@@ -11429,6 +11426,98 @@
                 <w:szCs w:val="20"/>
               </w:rPr>
             </w:pPr>
+            <w:r>
+              <w:rPr>
+                <w:rFonts w:ascii="Arial" w:hAnsi="Arial" w:cs="Arial"/>
+                <w:bCs/>
+                <w:sz w:val="20"/>
+                <w:szCs w:val="20"/>
+              </w:rPr>
+              <w:t xml:space="preserve">- </w:t>
+            </w:r>
+            <w:r>
+              <w:rPr>
+                <w:rFonts w:ascii="Arial" w:hAnsi="Arial" w:cs="Arial"/>
+                <w:bCs/>
+                <w:sz w:val="20"/>
+                <w:szCs w:val="20"/>
+              </w:rPr>
+              <w:t>Discussão sobre a</w:t>
+            </w:r>
+            <w:r>
+              <w:rPr>
+                <w:rFonts w:ascii="Arial" w:hAnsi="Arial" w:cs="Arial"/>
+                <w:bCs/>
+                <w:sz w:val="20"/>
+                <w:szCs w:val="20"/>
+              </w:rPr>
+              <w:t>s telas</w:t>
+            </w:r>
+            <w:r>
+              <w:rPr>
+                <w:rFonts w:ascii="Arial" w:hAnsi="Arial" w:cs="Arial"/>
+                <w:bCs/>
+                <w:sz w:val="20"/>
+                <w:szCs w:val="20"/>
+              </w:rPr>
+              <w:t xml:space="preserve"> do site.</w:t>
+            </w:r>
+          </w:p>
+          <w:p>
+            <w:pPr>
+              <w:rPr>
+                <w:rFonts w:ascii="Arial" w:hAnsi="Arial" w:cs="Arial"/>
+                <w:bCs/>
+                <w:sz w:val="20"/>
+                <w:szCs w:val="20"/>
+              </w:rPr>
+            </w:pPr>
+            <w:r>
+              <w:rPr>
+                <w:rFonts w:ascii="Arial" w:hAnsi="Arial" w:cs="Arial"/>
+                <w:bCs/>
+                <w:sz w:val="20"/>
+                <w:szCs w:val="20"/>
+              </w:rPr>
+              <w:t>- Discussão sobre o código</w:t>
+            </w:r>
+            <w:r>
+              <w:rPr>
+                <w:rFonts w:ascii="Arial" w:hAnsi="Arial" w:cs="Arial"/>
+                <w:bCs/>
+                <w:sz w:val="20"/>
+                <w:szCs w:val="20"/>
+              </w:rPr>
+              <w:t xml:space="preserve"> do Arduino </w:t>
+            </w:r>
+            <w:r>
+              <w:rPr>
+                <w:rFonts w:ascii="Arial" w:hAnsi="Arial" w:cs="Arial"/>
+                <w:bCs/>
+                <w:sz w:val="20"/>
+                <w:szCs w:val="20"/>
+              </w:rPr>
+              <w:t xml:space="preserve">dos sensores </w:t>
+            </w:r>
+            <w:r>
+              <w:rPr>
+                <w:rFonts w:ascii="Arial" w:hAnsi="Arial" w:cs="Arial"/>
+                <w:bCs/>
+                <w:sz w:val="20"/>
+                <w:szCs w:val="20"/>
+              </w:rPr>
+              <w:t>para integração no banco de dados.</w:t>
+            </w:r>
+          </w:p>
+          <w:p>
+            <w:pPr>
+              <w:rPr>
+                <w:rFonts w:ascii="Arial" w:hAnsi="Arial" w:cs="Arial"/>
+                <w:bCs/>
+                <w:sz w:val="20"/>
+                <w:szCs w:val="20"/>
+              </w:rPr>
+            </w:pPr>
           </w:p>
         </w:tc>
       </w:tr>
@@ -12146,6 +12235,40 @@
         </w:tc>
       </w:tr>
     </w:tbl>
+    <w:p/>
+    <w:p>
+      <w:r>
+        <w:t xml:space="preserve">Na reunião realizada hoje </w:t>
+      </w:r>
+      <w:r>
+        <w:t>analis</w:t>
+      </w:r>
+      <w:r>
+        <w:t>amos</w:t>
+      </w:r>
+      <w:r>
+        <w:t xml:space="preserve"> as telas do site, revisando o design</w:t>
+      </w:r>
+      <w:r>
+        <w:t>, além de distribuir mais algumas tarefas para aprimorar algumas telas do site</w:t>
+      </w:r>
+      <w:r>
+        <w:t xml:space="preserve">. </w:t>
+      </w:r>
+      <w:r>
+        <w:t xml:space="preserve"> </w:t>
+      </w:r>
+      <w:r>
+        <w:t xml:space="preserve">Além disso, abordamos a integração dos sensores Arduino com o banco de dados. Discutimos o código necessário para que os sensores coletem e enviem os dados de maneira </w:t>
+      </w:r>
+      <w:r>
+        <w:t>correta.</w:t>
+      </w:r>
+      <w:r>
+        <w:t xml:space="preserve"> </w:t>
+      </w:r>
+    </w:p>
+    <w:p/>
     <w:p/>
     <w:p/>
     <w:p>
@@ -12259,6 +12382,7 @@
                 <w:sz w:val="20"/>
                 <w:szCs w:val="20"/>
               </w:rPr>
+              <w:lastRenderedPageBreak/>
               <w:t xml:space="preserve">Daily </w:t>
             </w:r>
             <w:r>
@@ -12800,7 +12924,6 @@
                 <w:sz w:val="20"/>
                 <w:szCs w:val="20"/>
               </w:rPr>
-              <w:lastRenderedPageBreak/>
               <w:t>Kauã</w:t>
             </w:r>
             <w:proofErr w:type="spellEnd"/>

</xml_diff>

<commit_message>
atualizaçao ata dia 06/10
</commit_message>
<xml_diff>
--- a/Arquivos/ATAS.docx
+++ b/Arquivos/ATAS.docx
@@ -681,25 +681,14 @@
                 <w:szCs w:val="20"/>
               </w:rPr>
             </w:pPr>
-            <w:proofErr w:type="spellStart"/>
-            <w:r>
-              <w:rPr>
-                <w:rFonts w:ascii="Arial" w:hAnsi="Arial" w:cs="Arial"/>
-                <w:bCs/>
-                <w:sz w:val="20"/>
-                <w:szCs w:val="20"/>
-              </w:rPr>
-              <w:t>Kauã</w:t>
-            </w:r>
-            <w:proofErr w:type="spellEnd"/>
-            <w:r>
-              <w:rPr>
-                <w:rFonts w:ascii="Arial" w:hAnsi="Arial" w:cs="Arial"/>
-                <w:bCs/>
-                <w:sz w:val="20"/>
-                <w:szCs w:val="20"/>
-              </w:rPr>
-              <w:t xml:space="preserve"> Vidal</w:t>
+            <w:r>
+              <w:rPr>
+                <w:rFonts w:ascii="Arial" w:hAnsi="Arial" w:cs="Arial"/>
+                <w:bCs/>
+                <w:sz w:val="20"/>
+                <w:szCs w:val="20"/>
+              </w:rPr>
+              <w:t>Kauã Vidal</w:t>
             </w:r>
           </w:p>
         </w:tc>
@@ -1183,21 +1172,7 @@
         <w:rPr>
           <w:rFonts w:ascii="Arial" w:hAnsi="Arial" w:cs="Arial"/>
         </w:rPr>
-        <w:t xml:space="preserve">e dias para a equipe realizar as </w:t>
-      </w:r>
-      <w:proofErr w:type="spellStart"/>
-      <w:r>
-        <w:rPr>
-          <w:rFonts w:ascii="Arial" w:hAnsi="Arial" w:cs="Arial"/>
-        </w:rPr>
-        <w:t>dailys</w:t>
-      </w:r>
-      <w:proofErr w:type="spellEnd"/>
-      <w:r>
-        <w:rPr>
-          <w:rFonts w:ascii="Arial" w:hAnsi="Arial" w:cs="Arial"/>
-        </w:rPr>
-        <w:t>, também implementamos algumas regras e alinhamos o tema.</w:t>
+        <w:t>e dias para a equipe realizar as dailys, também implementamos algumas regras e alinhamos o tema.</w:t>
       </w:r>
     </w:p>
     <w:p/>
@@ -1894,25 +1869,14 @@
                 <w:szCs w:val="20"/>
               </w:rPr>
             </w:pPr>
-            <w:proofErr w:type="spellStart"/>
-            <w:r>
-              <w:rPr>
-                <w:rFonts w:ascii="Arial" w:hAnsi="Arial" w:cs="Arial"/>
-                <w:bCs/>
-                <w:sz w:val="20"/>
-                <w:szCs w:val="20"/>
-              </w:rPr>
-              <w:t>Kauã</w:t>
-            </w:r>
-            <w:proofErr w:type="spellEnd"/>
-            <w:r>
-              <w:rPr>
-                <w:rFonts w:ascii="Arial" w:hAnsi="Arial" w:cs="Arial"/>
-                <w:bCs/>
-                <w:sz w:val="20"/>
-                <w:szCs w:val="20"/>
-              </w:rPr>
-              <w:t xml:space="preserve"> Vidal</w:t>
+            <w:r>
+              <w:rPr>
+                <w:rFonts w:ascii="Arial" w:hAnsi="Arial" w:cs="Arial"/>
+                <w:bCs/>
+                <w:sz w:val="20"/>
+                <w:szCs w:val="20"/>
+              </w:rPr>
+              <w:t>Kauã Vidal</w:t>
             </w:r>
           </w:p>
         </w:tc>
@@ -2574,21 +2538,7 @@
         <w:rPr>
           <w:rFonts w:ascii="Arial" w:hAnsi="Arial" w:cs="Arial"/>
         </w:rPr>
-        <w:t xml:space="preserve">– Gustavo Ferreira / Kauan Parente / </w:t>
-      </w:r>
-      <w:proofErr w:type="spellStart"/>
-      <w:r>
-        <w:rPr>
-          <w:rFonts w:ascii="Arial" w:hAnsi="Arial" w:cs="Arial"/>
-        </w:rPr>
-        <w:t>Kauã</w:t>
-      </w:r>
-      <w:proofErr w:type="spellEnd"/>
-      <w:r>
-        <w:rPr>
-          <w:rFonts w:ascii="Arial" w:hAnsi="Arial" w:cs="Arial"/>
-        </w:rPr>
-        <w:t xml:space="preserve"> Vidal</w:t>
+        <w:t>– Gustavo Ferreira / Kauan Parente / Kauã Vidal</w:t>
       </w:r>
     </w:p>
     <w:p>
@@ -3315,25 +3265,14 @@
                 <w:szCs w:val="20"/>
               </w:rPr>
             </w:pPr>
-            <w:proofErr w:type="spellStart"/>
-            <w:r>
-              <w:rPr>
-                <w:rFonts w:ascii="Arial" w:hAnsi="Arial" w:cs="Arial"/>
-                <w:bCs/>
-                <w:sz w:val="20"/>
-                <w:szCs w:val="20"/>
-              </w:rPr>
-              <w:t>Kauã</w:t>
-            </w:r>
-            <w:proofErr w:type="spellEnd"/>
-            <w:r>
-              <w:rPr>
-                <w:rFonts w:ascii="Arial" w:hAnsi="Arial" w:cs="Arial"/>
-                <w:bCs/>
-                <w:sz w:val="20"/>
-                <w:szCs w:val="20"/>
-              </w:rPr>
-              <w:t xml:space="preserve"> Vidal</w:t>
+            <w:r>
+              <w:rPr>
+                <w:rFonts w:ascii="Arial" w:hAnsi="Arial" w:cs="Arial"/>
+                <w:bCs/>
+                <w:sz w:val="20"/>
+                <w:szCs w:val="20"/>
+              </w:rPr>
+              <w:t>Kauã Vidal</w:t>
             </w:r>
           </w:p>
         </w:tc>
@@ -3818,21 +3757,7 @@
         <w:rPr>
           <w:rFonts w:ascii="Arial" w:hAnsi="Arial" w:cs="Arial"/>
         </w:rPr>
-        <w:t xml:space="preserve">foi apresentado a organização das tarefas no </w:t>
-      </w:r>
-      <w:proofErr w:type="spellStart"/>
-      <w:r>
-        <w:rPr>
-          <w:rFonts w:ascii="Arial" w:hAnsi="Arial" w:cs="Arial"/>
-        </w:rPr>
-        <w:t>Trello</w:t>
-      </w:r>
-      <w:proofErr w:type="spellEnd"/>
-      <w:r>
-        <w:rPr>
-          <w:rFonts w:ascii="Arial" w:hAnsi="Arial" w:cs="Arial"/>
-        </w:rPr>
-        <w:t xml:space="preserve"> e os entregáveis da semana, após isso a equipe deu continuidade as atividades que estão sendo desenvolvidas. Por fim, levantamos a discussão acerca da tabela de empresa e fale conosco do Banco de Dados.</w:t>
+        <w:t>foi apresentado a organização das tarefas no Trello e os entregáveis da semana, após isso a equipe deu continuidade as atividades que estão sendo desenvolvidas. Por fim, levantamos a discussão acerca da tabela de empresa e fale conosco do Banco de Dados.</w:t>
       </w:r>
     </w:p>
     <w:p>
@@ -4149,25 +4074,14 @@
                 <w:szCs w:val="20"/>
               </w:rPr>
             </w:pPr>
-            <w:proofErr w:type="spellStart"/>
-            <w:r>
-              <w:rPr>
-                <w:rFonts w:ascii="Arial" w:hAnsi="Arial" w:cs="Arial"/>
-                <w:bCs/>
-                <w:sz w:val="20"/>
-                <w:szCs w:val="20"/>
-              </w:rPr>
-              <w:t>Kauã</w:t>
-            </w:r>
-            <w:proofErr w:type="spellEnd"/>
-            <w:r>
-              <w:rPr>
-                <w:rFonts w:ascii="Arial" w:hAnsi="Arial" w:cs="Arial"/>
-                <w:bCs/>
-                <w:sz w:val="20"/>
-                <w:szCs w:val="20"/>
-              </w:rPr>
-              <w:t xml:space="preserve"> Vidal</w:t>
+            <w:r>
+              <w:rPr>
+                <w:rFonts w:ascii="Arial" w:hAnsi="Arial" w:cs="Arial"/>
+                <w:bCs/>
+                <w:sz w:val="20"/>
+                <w:szCs w:val="20"/>
+              </w:rPr>
+              <w:t>Kauã Vidal</w:t>
             </w:r>
           </w:p>
         </w:tc>
@@ -4479,25 +4393,14 @@
                 <w:szCs w:val="20"/>
               </w:rPr>
             </w:pPr>
-            <w:proofErr w:type="spellStart"/>
-            <w:r>
-              <w:rPr>
-                <w:rFonts w:ascii="Arial" w:hAnsi="Arial" w:cs="Arial"/>
-                <w:bCs/>
-                <w:sz w:val="20"/>
-                <w:szCs w:val="20"/>
-              </w:rPr>
-              <w:t>Kauã</w:t>
-            </w:r>
-            <w:proofErr w:type="spellEnd"/>
-            <w:r>
-              <w:rPr>
-                <w:rFonts w:ascii="Arial" w:hAnsi="Arial" w:cs="Arial"/>
-                <w:bCs/>
-                <w:sz w:val="20"/>
-                <w:szCs w:val="20"/>
-              </w:rPr>
-              <w:t xml:space="preserve"> Vidal</w:t>
+            <w:r>
+              <w:rPr>
+                <w:rFonts w:ascii="Arial" w:hAnsi="Arial" w:cs="Arial"/>
+                <w:bCs/>
+                <w:sz w:val="20"/>
+                <w:szCs w:val="20"/>
+              </w:rPr>
+              <w:t>Kauã Vidal</w:t>
             </w:r>
           </w:p>
         </w:tc>
@@ -5620,25 +5523,14 @@
                 <w:szCs w:val="20"/>
               </w:rPr>
             </w:pPr>
-            <w:proofErr w:type="spellStart"/>
-            <w:r>
-              <w:rPr>
-                <w:rFonts w:ascii="Arial" w:hAnsi="Arial" w:cs="Arial"/>
-                <w:bCs/>
-                <w:sz w:val="20"/>
-                <w:szCs w:val="20"/>
-              </w:rPr>
-              <w:t>Kauã</w:t>
-            </w:r>
-            <w:proofErr w:type="spellEnd"/>
-            <w:r>
-              <w:rPr>
-                <w:rFonts w:ascii="Arial" w:hAnsi="Arial" w:cs="Arial"/>
-                <w:bCs/>
-                <w:sz w:val="20"/>
-                <w:szCs w:val="20"/>
-              </w:rPr>
-              <w:t xml:space="preserve"> Vidal</w:t>
+            <w:r>
+              <w:rPr>
+                <w:rFonts w:ascii="Arial" w:hAnsi="Arial" w:cs="Arial"/>
+                <w:bCs/>
+                <w:sz w:val="20"/>
+                <w:szCs w:val="20"/>
+              </w:rPr>
+              <w:t>Kauã Vidal</w:t>
             </w:r>
           </w:p>
         </w:tc>
@@ -6730,25 +6622,14 @@
                 <w:szCs w:val="20"/>
               </w:rPr>
             </w:pPr>
-            <w:proofErr w:type="spellStart"/>
-            <w:r>
-              <w:rPr>
-                <w:rFonts w:ascii="Arial" w:hAnsi="Arial" w:cs="Arial"/>
-                <w:bCs/>
-                <w:sz w:val="20"/>
-                <w:szCs w:val="20"/>
-              </w:rPr>
-              <w:t>Kauã</w:t>
-            </w:r>
-            <w:proofErr w:type="spellEnd"/>
-            <w:r>
-              <w:rPr>
-                <w:rFonts w:ascii="Arial" w:hAnsi="Arial" w:cs="Arial"/>
-                <w:bCs/>
-                <w:sz w:val="20"/>
-                <w:szCs w:val="20"/>
-              </w:rPr>
-              <w:t xml:space="preserve"> Vidal</w:t>
+            <w:r>
+              <w:rPr>
+                <w:rFonts w:ascii="Arial" w:hAnsi="Arial" w:cs="Arial"/>
+                <w:bCs/>
+                <w:sz w:val="20"/>
+                <w:szCs w:val="20"/>
+              </w:rPr>
+              <w:t>Kauã Vidal</w:t>
             </w:r>
           </w:p>
         </w:tc>
@@ -7970,25 +7851,14 @@
                 <w:szCs w:val="20"/>
               </w:rPr>
             </w:pPr>
-            <w:proofErr w:type="spellStart"/>
-            <w:r>
-              <w:rPr>
-                <w:rFonts w:ascii="Arial" w:hAnsi="Arial" w:cs="Arial"/>
-                <w:bCs/>
-                <w:sz w:val="20"/>
-                <w:szCs w:val="20"/>
-              </w:rPr>
-              <w:t>Kauã</w:t>
-            </w:r>
-            <w:proofErr w:type="spellEnd"/>
-            <w:r>
-              <w:rPr>
-                <w:rFonts w:ascii="Arial" w:hAnsi="Arial" w:cs="Arial"/>
-                <w:bCs/>
-                <w:sz w:val="20"/>
-                <w:szCs w:val="20"/>
-              </w:rPr>
-              <w:t xml:space="preserve"> Vidal</w:t>
+            <w:r>
+              <w:rPr>
+                <w:rFonts w:ascii="Arial" w:hAnsi="Arial" w:cs="Arial"/>
+                <w:bCs/>
+                <w:sz w:val="20"/>
+                <w:szCs w:val="20"/>
+              </w:rPr>
+              <w:t>Kauã Vidal</w:t>
             </w:r>
           </w:p>
         </w:tc>
@@ -9235,25 +9105,14 @@
                 <w:szCs w:val="20"/>
               </w:rPr>
             </w:pPr>
-            <w:proofErr w:type="spellStart"/>
-            <w:r>
-              <w:rPr>
-                <w:rFonts w:ascii="Arial" w:hAnsi="Arial" w:cs="Arial"/>
-                <w:bCs/>
-                <w:sz w:val="20"/>
-                <w:szCs w:val="20"/>
-              </w:rPr>
-              <w:t>Kauã</w:t>
-            </w:r>
-            <w:proofErr w:type="spellEnd"/>
-            <w:r>
-              <w:rPr>
-                <w:rFonts w:ascii="Arial" w:hAnsi="Arial" w:cs="Arial"/>
-                <w:bCs/>
-                <w:sz w:val="20"/>
-                <w:szCs w:val="20"/>
-              </w:rPr>
-              <w:t xml:space="preserve"> Vidal</w:t>
+            <w:r>
+              <w:rPr>
+                <w:rFonts w:ascii="Arial" w:hAnsi="Arial" w:cs="Arial"/>
+                <w:bCs/>
+                <w:sz w:val="20"/>
+                <w:szCs w:val="20"/>
+              </w:rPr>
+              <w:t>Kauã Vidal</w:t>
             </w:r>
           </w:p>
         </w:tc>
@@ -10214,27 +10073,7 @@
                 <w:sz w:val="20"/>
                 <w:szCs w:val="20"/>
               </w:rPr>
-              <w:t xml:space="preserve">- Disposição dos arquivos no </w:t>
-            </w:r>
-            <w:proofErr w:type="spellStart"/>
-            <w:r>
-              <w:rPr>
-                <w:rFonts w:ascii="Arial" w:hAnsi="Arial" w:cs="Arial"/>
-                <w:bCs/>
-                <w:sz w:val="20"/>
-                <w:szCs w:val="20"/>
-              </w:rPr>
-              <w:t>github</w:t>
-            </w:r>
-            <w:proofErr w:type="spellEnd"/>
-            <w:r>
-              <w:rPr>
-                <w:rFonts w:ascii="Arial" w:hAnsi="Arial" w:cs="Arial"/>
-                <w:bCs/>
-                <w:sz w:val="20"/>
-                <w:szCs w:val="20"/>
-              </w:rPr>
-              <w:t xml:space="preserve"> para uma melhor organização.</w:t>
+              <w:t>- Disposição dos arquivos no github para uma melhor organização.</w:t>
             </w:r>
           </w:p>
           <w:p>
@@ -10506,25 +10345,14 @@
                 <w:szCs w:val="20"/>
               </w:rPr>
             </w:pPr>
-            <w:proofErr w:type="spellStart"/>
-            <w:r>
-              <w:rPr>
-                <w:rFonts w:ascii="Arial" w:hAnsi="Arial" w:cs="Arial"/>
-                <w:bCs/>
-                <w:sz w:val="20"/>
-                <w:szCs w:val="20"/>
-              </w:rPr>
-              <w:t>Kauã</w:t>
-            </w:r>
-            <w:proofErr w:type="spellEnd"/>
-            <w:r>
-              <w:rPr>
-                <w:rFonts w:ascii="Arial" w:hAnsi="Arial" w:cs="Arial"/>
-                <w:bCs/>
-                <w:sz w:val="20"/>
-                <w:szCs w:val="20"/>
-              </w:rPr>
-              <w:t xml:space="preserve"> Vidal</w:t>
+            <w:r>
+              <w:rPr>
+                <w:rFonts w:ascii="Arial" w:hAnsi="Arial" w:cs="Arial"/>
+                <w:bCs/>
+                <w:sz w:val="20"/>
+                <w:szCs w:val="20"/>
+              </w:rPr>
+              <w:t>Kauã Vidal</w:t>
             </w:r>
           </w:p>
         </w:tc>
@@ -11433,34 +11261,7 @@
                 <w:sz w:val="20"/>
                 <w:szCs w:val="20"/>
               </w:rPr>
-              <w:t xml:space="preserve">- </w:t>
-            </w:r>
-            <w:r>
-              <w:rPr>
-                <w:rFonts w:ascii="Arial" w:hAnsi="Arial" w:cs="Arial"/>
-                <w:bCs/>
-                <w:sz w:val="20"/>
-                <w:szCs w:val="20"/>
-              </w:rPr>
-              <w:t>Discussão sobre a</w:t>
-            </w:r>
-            <w:r>
-              <w:rPr>
-                <w:rFonts w:ascii="Arial" w:hAnsi="Arial" w:cs="Arial"/>
-                <w:bCs/>
-                <w:sz w:val="20"/>
-                <w:szCs w:val="20"/>
-              </w:rPr>
-              <w:t>s telas</w:t>
-            </w:r>
-            <w:r>
-              <w:rPr>
-                <w:rFonts w:ascii="Arial" w:hAnsi="Arial" w:cs="Arial"/>
-                <w:bCs/>
-                <w:sz w:val="20"/>
-                <w:szCs w:val="20"/>
-              </w:rPr>
-              <w:t xml:space="preserve"> do site.</w:t>
+              <w:t>- Discussão sobre as telas do site.</w:t>
             </w:r>
           </w:p>
           <w:p>
@@ -11769,25 +11570,14 @@
                 <w:szCs w:val="20"/>
               </w:rPr>
             </w:pPr>
-            <w:proofErr w:type="spellStart"/>
-            <w:r>
-              <w:rPr>
-                <w:rFonts w:ascii="Arial" w:hAnsi="Arial" w:cs="Arial"/>
-                <w:bCs/>
-                <w:sz w:val="20"/>
-                <w:szCs w:val="20"/>
-              </w:rPr>
-              <w:t>Kauã</w:t>
-            </w:r>
-            <w:proofErr w:type="spellEnd"/>
-            <w:r>
-              <w:rPr>
-                <w:rFonts w:ascii="Arial" w:hAnsi="Arial" w:cs="Arial"/>
-                <w:bCs/>
-                <w:sz w:val="20"/>
-                <w:szCs w:val="20"/>
-              </w:rPr>
-              <w:t xml:space="preserve"> Vidal</w:t>
+            <w:r>
+              <w:rPr>
+                <w:rFonts w:ascii="Arial" w:hAnsi="Arial" w:cs="Arial"/>
+                <w:bCs/>
+                <w:sz w:val="20"/>
+                <w:szCs w:val="20"/>
+              </w:rPr>
+              <w:t>Kauã Vidal</w:t>
             </w:r>
           </w:p>
         </w:tc>
@@ -12665,6 +12455,44 @@
                 <w:szCs w:val="20"/>
               </w:rPr>
             </w:pPr>
+            <w:r>
+              <w:rPr>
+                <w:rFonts w:ascii="Arial" w:hAnsi="Arial" w:cs="Arial"/>
+                <w:bCs/>
+                <w:sz w:val="20"/>
+                <w:szCs w:val="20"/>
+              </w:rPr>
+              <w:t>- Discussão sobre um novo horário para as reuniões</w:t>
+            </w:r>
+          </w:p>
+          <w:p>
+            <w:pPr>
+              <w:rPr>
+                <w:rFonts w:ascii="Arial" w:hAnsi="Arial" w:cs="Arial"/>
+                <w:bCs/>
+                <w:sz w:val="20"/>
+                <w:szCs w:val="20"/>
+              </w:rPr>
+            </w:pPr>
+          </w:p>
+          <w:p>
+            <w:pPr>
+              <w:rPr>
+                <w:rFonts w:ascii="Arial" w:hAnsi="Arial" w:cs="Arial"/>
+                <w:bCs/>
+                <w:sz w:val="20"/>
+                <w:szCs w:val="20"/>
+              </w:rPr>
+            </w:pPr>
+            <w:r>
+              <w:rPr>
+                <w:rFonts w:ascii="Arial" w:hAnsi="Arial" w:cs="Arial"/>
+                <w:bCs/>
+                <w:sz w:val="20"/>
+                <w:szCs w:val="20"/>
+              </w:rPr>
+              <w:t>-discussão sobre os dashboards do projeto.</w:t>
+            </w:r>
           </w:p>
         </w:tc>
       </w:tr>
@@ -12916,25 +12744,14 @@
                 <w:szCs w:val="20"/>
               </w:rPr>
             </w:pPr>
-            <w:proofErr w:type="spellStart"/>
-            <w:r>
-              <w:rPr>
-                <w:rFonts w:ascii="Arial" w:hAnsi="Arial" w:cs="Arial"/>
-                <w:bCs/>
-                <w:sz w:val="20"/>
-                <w:szCs w:val="20"/>
-              </w:rPr>
-              <w:t>Kauã</w:t>
-            </w:r>
-            <w:proofErr w:type="spellEnd"/>
-            <w:r>
-              <w:rPr>
-                <w:rFonts w:ascii="Arial" w:hAnsi="Arial" w:cs="Arial"/>
-                <w:bCs/>
-                <w:sz w:val="20"/>
-                <w:szCs w:val="20"/>
-              </w:rPr>
-              <w:t xml:space="preserve"> Vidal</w:t>
+            <w:r>
+              <w:rPr>
+                <w:rFonts w:ascii="Arial" w:hAnsi="Arial" w:cs="Arial"/>
+                <w:bCs/>
+                <w:sz w:val="20"/>
+                <w:szCs w:val="20"/>
+              </w:rPr>
+              <w:t>Kauã Vidal</w:t>
             </w:r>
           </w:p>
         </w:tc>
@@ -13383,6 +13200,27 @@
       </w:tr>
     </w:tbl>
     <w:p/>
+    <w:p>
+      <w:r>
+        <w:t>F</w:t>
+      </w:r>
+      <w:r>
+        <w:t>icou acordado entre todos os membros da equipe que as reuniões de segunda a sexta, passariam a acontecer pela plataforma Discord às 20:30</w:t>
+      </w:r>
+      <w:r>
+        <w:t>.</w:t>
+      </w:r>
+    </w:p>
+    <w:p>
+      <w:pPr>
+        <w:rPr>
+          <w:u w:val="single"/>
+        </w:rPr>
+      </w:pPr>
+      <w:r>
+        <w:t>Alguns membros da equipe passaram a analisar as melhores opções de dashboards para o projeto, porém sem nenhum tipo definido ainda, apenas analises.</w:t>
+      </w:r>
+    </w:p>
     <w:sectPr>
       <w:pgSz w:w="11906" w:h="16838"/>
       <w:pgMar w:top="1417" w:right="1701" w:bottom="1417" w:left="1701" w:header="708" w:footer="708" w:gutter="0"/>

</xml_diff>

<commit_message>
ATA Do dia 10/10/2023
</commit_message>
<xml_diff>
--- a/Arquivos/ATAS.docx
+++ b/Arquivos/ATAS.docx
@@ -13273,16 +13273,7 @@
           <w:sz w:val="24"/>
           <w:szCs w:val="24"/>
         </w:rPr>
-        <w:t>0</w:t>
-      </w:r>
-      <w:r>
-        <w:rPr>
-          <w:rFonts w:ascii="Arial" w:hAnsi="Arial" w:cs="Arial"/>
-          <w:b/>
-          <w:sz w:val="24"/>
-          <w:szCs w:val="24"/>
-        </w:rPr>
-        <w:t>9</w:t>
+        <w:t>09</w:t>
       </w:r>
       <w:r>
         <w:rPr>
@@ -13358,16 +13349,7 @@
                 <w:sz w:val="20"/>
                 <w:szCs w:val="20"/>
               </w:rPr>
-              <w:t>0</w:t>
-            </w:r>
-            <w:r>
-              <w:rPr>
-                <w:rFonts w:ascii="Arial" w:hAnsi="Arial" w:cs="Arial"/>
-                <w:bCs/>
-                <w:sz w:val="20"/>
-                <w:szCs w:val="20"/>
-              </w:rPr>
-              <w:t>9</w:t>
+              <w:t>09</w:t>
             </w:r>
             <w:r>
               <w:rPr>
@@ -13572,34 +13554,7 @@
                 <w:sz w:val="20"/>
                 <w:szCs w:val="20"/>
               </w:rPr>
-              <w:t>2</w:t>
-            </w:r>
-            <w:r>
-              <w:rPr>
-                <w:rFonts w:ascii="Arial" w:hAnsi="Arial" w:cs="Arial"/>
-                <w:bCs/>
-                <w:sz w:val="20"/>
-                <w:szCs w:val="20"/>
-              </w:rPr>
-              <w:t>0:</w:t>
-            </w:r>
-            <w:r>
-              <w:rPr>
-                <w:rFonts w:ascii="Arial" w:hAnsi="Arial" w:cs="Arial"/>
-                <w:bCs/>
-                <w:sz w:val="20"/>
-                <w:szCs w:val="20"/>
-              </w:rPr>
-              <w:t>3</w:t>
-            </w:r>
-            <w:r>
-              <w:rPr>
-                <w:rFonts w:ascii="Arial" w:hAnsi="Arial" w:cs="Arial"/>
-                <w:bCs/>
-                <w:sz w:val="20"/>
-                <w:szCs w:val="20"/>
-              </w:rPr>
-              <w:t>0</w:t>
+              <w:t>20:30</w:t>
             </w:r>
           </w:p>
         </w:tc>
@@ -14497,6 +14452,1282 @@
           <w:rFonts w:ascii="Arial" w:hAnsi="Arial" w:cs="Arial"/>
         </w:rPr>
         <w:t xml:space="preserve"> e a adição dos requisitos do backlog no trello.</w:t>
+      </w:r>
+      <w:r>
+        <w:rPr>
+          <w:rFonts w:ascii="Arial" w:hAnsi="Arial" w:cs="Arial"/>
+        </w:rPr>
+        <w:br/>
+      </w:r>
+      <w:r>
+        <w:rPr>
+          <w:rFonts w:ascii="Arial" w:hAnsi="Arial" w:cs="Arial"/>
+        </w:rPr>
+        <w:br/>
+      </w:r>
+      <w:r>
+        <w:rPr>
+          <w:rFonts w:ascii="Arial" w:hAnsi="Arial" w:cs="Arial"/>
+        </w:rPr>
+        <w:br/>
+      </w:r>
+      <w:r>
+        <w:rPr>
+          <w:rFonts w:ascii="Arial" w:hAnsi="Arial" w:cs="Arial"/>
+        </w:rPr>
+        <w:tab/>
+      </w:r>
+      <w:r>
+        <w:rPr>
+          <w:rFonts w:ascii="Arial" w:hAnsi="Arial" w:cs="Arial"/>
+        </w:rPr>
+        <w:tab/>
+      </w:r>
+      <w:r>
+        <w:rPr>
+          <w:rFonts w:ascii="Arial" w:hAnsi="Arial" w:cs="Arial"/>
+        </w:rPr>
+        <w:tab/>
+      </w:r>
+      <w:r>
+        <w:rPr>
+          <w:rFonts w:ascii="Arial" w:hAnsi="Arial" w:cs="Arial"/>
+        </w:rPr>
+        <w:tab/>
+      </w:r>
+      <w:r>
+        <w:rPr>
+          <w:rFonts w:ascii="Arial" w:hAnsi="Arial" w:cs="Arial"/>
+          <w:b/>
+          <w:sz w:val="24"/>
+          <w:szCs w:val="24"/>
+        </w:rPr>
+        <w:t>Reunião</w:t>
+      </w:r>
+      <w:r>
+        <w:rPr>
+          <w:rFonts w:ascii="Arial" w:hAnsi="Arial" w:cs="Arial"/>
+          <w:b/>
+          <w:sz w:val="24"/>
+          <w:szCs w:val="24"/>
+        </w:rPr>
+        <w:t xml:space="preserve"> diária </w:t>
+      </w:r>
+      <w:r>
+        <w:rPr>
+          <w:rFonts w:ascii="Arial" w:hAnsi="Arial" w:cs="Arial"/>
+          <w:b/>
+          <w:sz w:val="24"/>
+          <w:szCs w:val="24"/>
+        </w:rPr>
+        <w:t xml:space="preserve">– </w:t>
+      </w:r>
+      <w:r>
+        <w:rPr>
+          <w:rFonts w:ascii="Arial" w:hAnsi="Arial" w:cs="Arial"/>
+          <w:b/>
+          <w:sz w:val="24"/>
+          <w:szCs w:val="24"/>
+        </w:rPr>
+        <w:t>10/</w:t>
+      </w:r>
+      <w:r>
+        <w:rPr>
+          <w:rFonts w:ascii="Arial" w:hAnsi="Arial" w:cs="Arial"/>
+          <w:b/>
+          <w:sz w:val="24"/>
+          <w:szCs w:val="24"/>
+        </w:rPr>
+        <w:t>10</w:t>
+      </w:r>
+      <w:r>
+        <w:rPr>
+          <w:rFonts w:ascii="Arial" w:hAnsi="Arial" w:cs="Arial"/>
+          <w:b/>
+          <w:sz w:val="24"/>
+          <w:szCs w:val="24"/>
+        </w:rPr>
+        <w:t>/2023</w:t>
+      </w:r>
+    </w:p>
+    <w:tbl>
+      <w:tblPr>
+        <w:tblStyle w:val="Tabelacomgrade"/>
+        <w:tblW w:w="9634" w:type="dxa"/>
+        <w:tblInd w:w="-576" w:type="dxa"/>
+        <w:tblLook w:val="04A0" w:firstRow="1" w:lastRow="0" w:firstColumn="1" w:lastColumn="0" w:noHBand="0" w:noVBand="1"/>
+      </w:tblPr>
+      <w:tblGrid>
+        <w:gridCol w:w="3193"/>
+        <w:gridCol w:w="984"/>
+        <w:gridCol w:w="1050"/>
+        <w:gridCol w:w="1570"/>
+        <w:gridCol w:w="2837"/>
+      </w:tblGrid>
+      <w:tr>
+        <w:tc>
+          <w:tcPr>
+            <w:tcW w:w="9634" w:type="dxa"/>
+            <w:gridSpan w:val="5"/>
+          </w:tcPr>
+          <w:p>
+            <w:pPr>
+              <w:jc w:val="center"/>
+              <w:rPr>
+                <w:rFonts w:ascii="Arial" w:hAnsi="Arial" w:cs="Arial"/>
+                <w:bCs/>
+                <w:sz w:val="20"/>
+                <w:szCs w:val="20"/>
+              </w:rPr>
+            </w:pPr>
+            <w:r>
+              <w:rPr>
+                <w:rFonts w:ascii="Arial" w:hAnsi="Arial" w:cs="Arial"/>
+                <w:bCs/>
+                <w:sz w:val="20"/>
+                <w:szCs w:val="20"/>
+              </w:rPr>
+              <w:t xml:space="preserve">Daily </w:t>
+            </w:r>
+            <w:r>
+              <w:rPr>
+                <w:rFonts w:ascii="Arial" w:hAnsi="Arial" w:cs="Arial"/>
+                <w:bCs/>
+                <w:sz w:val="20"/>
+                <w:szCs w:val="20"/>
+              </w:rPr>
+              <w:t>09</w:t>
+            </w:r>
+            <w:r>
+              <w:rPr>
+                <w:rFonts w:ascii="Arial" w:hAnsi="Arial" w:cs="Arial"/>
+                <w:bCs/>
+                <w:sz w:val="20"/>
+                <w:szCs w:val="20"/>
+              </w:rPr>
+              <w:t>/</w:t>
+            </w:r>
+            <w:r>
+              <w:rPr>
+                <w:rFonts w:ascii="Arial" w:hAnsi="Arial" w:cs="Arial"/>
+                <w:bCs/>
+                <w:sz w:val="20"/>
+                <w:szCs w:val="20"/>
+              </w:rPr>
+              <w:t>10</w:t>
+            </w:r>
+            <w:r>
+              <w:rPr>
+                <w:rFonts w:ascii="Arial" w:hAnsi="Arial" w:cs="Arial"/>
+                <w:bCs/>
+                <w:sz w:val="20"/>
+                <w:szCs w:val="20"/>
+              </w:rPr>
+              <w:t>/2023</w:t>
+            </w:r>
+          </w:p>
+        </w:tc>
+      </w:tr>
+      <w:tr>
+        <w:tc>
+          <w:tcPr>
+            <w:tcW w:w="3193" w:type="dxa"/>
+          </w:tcPr>
+          <w:p>
+            <w:pPr>
+              <w:jc w:val="center"/>
+              <w:rPr>
+                <w:rFonts w:ascii="Arial" w:hAnsi="Arial" w:cs="Arial"/>
+                <w:bCs/>
+                <w:sz w:val="20"/>
+                <w:szCs w:val="20"/>
+              </w:rPr>
+            </w:pPr>
+            <w:r>
+              <w:rPr>
+                <w:rFonts w:ascii="Arial" w:hAnsi="Arial" w:cs="Arial"/>
+                <w:bCs/>
+                <w:sz w:val="20"/>
+                <w:szCs w:val="20"/>
+              </w:rPr>
+              <w:t>Presentes</w:t>
+            </w:r>
+          </w:p>
+        </w:tc>
+        <w:tc>
+          <w:tcPr>
+            <w:tcW w:w="984" w:type="dxa"/>
+          </w:tcPr>
+          <w:p>
+            <w:pPr>
+              <w:jc w:val="center"/>
+              <w:rPr>
+                <w:rFonts w:ascii="Arial" w:hAnsi="Arial" w:cs="Arial"/>
+                <w:bCs/>
+                <w:sz w:val="20"/>
+                <w:szCs w:val="20"/>
+              </w:rPr>
+            </w:pPr>
+            <w:r>
+              <w:rPr>
+                <w:rFonts w:ascii="Arial" w:hAnsi="Arial" w:cs="Arial"/>
+                <w:bCs/>
+                <w:sz w:val="20"/>
+                <w:szCs w:val="20"/>
+              </w:rPr>
+              <w:t>Horário chegada</w:t>
+            </w:r>
+          </w:p>
+        </w:tc>
+        <w:tc>
+          <w:tcPr>
+            <w:tcW w:w="1050" w:type="dxa"/>
+          </w:tcPr>
+          <w:p>
+            <w:pPr>
+              <w:jc w:val="center"/>
+              <w:rPr>
+                <w:rFonts w:ascii="Arial" w:hAnsi="Arial" w:cs="Arial"/>
+                <w:bCs/>
+                <w:sz w:val="20"/>
+                <w:szCs w:val="20"/>
+              </w:rPr>
+            </w:pPr>
+            <w:r>
+              <w:rPr>
+                <w:rFonts w:ascii="Arial" w:hAnsi="Arial" w:cs="Arial"/>
+                <w:bCs/>
+                <w:sz w:val="20"/>
+                <w:szCs w:val="20"/>
+              </w:rPr>
+              <w:t>Ausentes</w:t>
+            </w:r>
+          </w:p>
+        </w:tc>
+        <w:tc>
+          <w:tcPr>
+            <w:tcW w:w="1570" w:type="dxa"/>
+          </w:tcPr>
+          <w:p>
+            <w:pPr>
+              <w:jc w:val="center"/>
+              <w:rPr>
+                <w:rFonts w:ascii="Arial" w:hAnsi="Arial" w:cs="Arial"/>
+                <w:bCs/>
+                <w:sz w:val="20"/>
+                <w:szCs w:val="20"/>
+              </w:rPr>
+            </w:pPr>
+            <w:r>
+              <w:rPr>
+                <w:rFonts w:ascii="Arial" w:hAnsi="Arial" w:cs="Arial"/>
+                <w:bCs/>
+                <w:sz w:val="20"/>
+                <w:szCs w:val="20"/>
+              </w:rPr>
+              <w:t>Motivo</w:t>
+            </w:r>
+          </w:p>
+        </w:tc>
+        <w:tc>
+          <w:tcPr>
+            <w:tcW w:w="2837" w:type="dxa"/>
+          </w:tcPr>
+          <w:p>
+            <w:pPr>
+              <w:jc w:val="center"/>
+              <w:rPr>
+                <w:rFonts w:ascii="Arial" w:hAnsi="Arial" w:cs="Arial"/>
+                <w:bCs/>
+                <w:sz w:val="20"/>
+                <w:szCs w:val="20"/>
+              </w:rPr>
+            </w:pPr>
+            <w:r>
+              <w:rPr>
+                <w:rFonts w:ascii="Arial" w:hAnsi="Arial" w:cs="Arial"/>
+                <w:bCs/>
+                <w:sz w:val="20"/>
+                <w:szCs w:val="20"/>
+              </w:rPr>
+              <w:t>Assunto</w:t>
+            </w:r>
+          </w:p>
+        </w:tc>
+      </w:tr>
+      <w:tr>
+        <w:tc>
+          <w:tcPr>
+            <w:tcW w:w="3193" w:type="dxa"/>
+          </w:tcPr>
+          <w:p>
+            <w:pPr>
+              <w:rPr>
+                <w:rFonts w:ascii="Arial" w:hAnsi="Arial" w:cs="Arial"/>
+                <w:bCs/>
+                <w:sz w:val="20"/>
+                <w:szCs w:val="20"/>
+              </w:rPr>
+            </w:pPr>
+            <w:r>
+              <w:rPr>
+                <w:rFonts w:ascii="Arial" w:hAnsi="Arial" w:cs="Arial"/>
+                <w:bCs/>
+                <w:sz w:val="20"/>
+                <w:szCs w:val="20"/>
+              </w:rPr>
+              <w:t>Ana Catarina</w:t>
+            </w:r>
+          </w:p>
+        </w:tc>
+        <w:tc>
+          <w:tcPr>
+            <w:tcW w:w="984" w:type="dxa"/>
+          </w:tcPr>
+          <w:p>
+            <w:pPr>
+              <w:jc w:val="center"/>
+              <w:rPr>
+                <w:rFonts w:ascii="Arial" w:hAnsi="Arial" w:cs="Arial"/>
+                <w:bCs/>
+                <w:sz w:val="20"/>
+                <w:szCs w:val="20"/>
+              </w:rPr>
+            </w:pPr>
+            <w:r>
+              <w:rPr>
+                <w:rFonts w:ascii="Arial" w:hAnsi="Arial" w:cs="Arial"/>
+                <w:bCs/>
+                <w:sz w:val="20"/>
+                <w:szCs w:val="20"/>
+              </w:rPr>
+              <w:t>16:40</w:t>
+            </w:r>
+          </w:p>
+        </w:tc>
+        <w:tc>
+          <w:tcPr>
+            <w:tcW w:w="1050" w:type="dxa"/>
+          </w:tcPr>
+          <w:p>
+            <w:pPr>
+              <w:jc w:val="center"/>
+              <w:rPr>
+                <w:rFonts w:ascii="Arial" w:hAnsi="Arial" w:cs="Arial"/>
+                <w:b/>
+                <w:sz w:val="24"/>
+                <w:szCs w:val="24"/>
+              </w:rPr>
+            </w:pPr>
+            <w:r>
+              <w:rPr>
+                <w:rFonts w:ascii="Arial" w:hAnsi="Arial" w:cs="Arial"/>
+                <w:b/>
+                <w:sz w:val="24"/>
+                <w:szCs w:val="24"/>
+              </w:rPr>
+              <w:t>-</w:t>
+            </w:r>
+          </w:p>
+        </w:tc>
+        <w:tc>
+          <w:tcPr>
+            <w:tcW w:w="1570" w:type="dxa"/>
+          </w:tcPr>
+          <w:p>
+            <w:pPr>
+              <w:jc w:val="center"/>
+              <w:rPr>
+                <w:rFonts w:ascii="Arial" w:hAnsi="Arial" w:cs="Arial"/>
+                <w:b/>
+                <w:sz w:val="24"/>
+                <w:szCs w:val="24"/>
+              </w:rPr>
+            </w:pPr>
+            <w:r>
+              <w:rPr>
+                <w:rFonts w:ascii="Arial" w:hAnsi="Arial" w:cs="Arial"/>
+                <w:b/>
+                <w:sz w:val="24"/>
+                <w:szCs w:val="24"/>
+              </w:rPr>
+              <w:t>-</w:t>
+            </w:r>
+          </w:p>
+        </w:tc>
+        <w:tc>
+          <w:tcPr>
+            <w:tcW w:w="2837" w:type="dxa"/>
+            <w:vMerge w:val="restart"/>
+          </w:tcPr>
+          <w:p>
+            <w:pPr>
+              <w:rPr>
+                <w:rFonts w:ascii="Arial" w:hAnsi="Arial" w:cs="Arial"/>
+                <w:bCs/>
+                <w:sz w:val="20"/>
+                <w:szCs w:val="20"/>
+              </w:rPr>
+            </w:pPr>
+            <w:r>
+              <w:rPr>
+                <w:rFonts w:ascii="Arial" w:hAnsi="Arial" w:cs="Arial"/>
+                <w:bCs/>
+                <w:sz w:val="20"/>
+                <w:szCs w:val="20"/>
+              </w:rPr>
+              <w:t xml:space="preserve">- Discussão sobre as tarefas </w:t>
+            </w:r>
+            <w:r>
+              <w:rPr>
+                <w:rFonts w:ascii="Arial" w:hAnsi="Arial" w:cs="Arial"/>
+                <w:bCs/>
+                <w:sz w:val="20"/>
+                <w:szCs w:val="20"/>
+              </w:rPr>
+              <w:t>que estão sendo realizadas</w:t>
+            </w:r>
+          </w:p>
+          <w:p>
+            <w:pPr>
+              <w:rPr>
+                <w:rFonts w:ascii="Arial" w:hAnsi="Arial" w:cs="Arial"/>
+                <w:bCs/>
+                <w:sz w:val="20"/>
+                <w:szCs w:val="20"/>
+              </w:rPr>
+            </w:pPr>
+          </w:p>
+          <w:p>
+            <w:pPr>
+              <w:rPr>
+                <w:rFonts w:ascii="Arial" w:hAnsi="Arial" w:cs="Arial"/>
+                <w:bCs/>
+                <w:sz w:val="20"/>
+                <w:szCs w:val="20"/>
+              </w:rPr>
+            </w:pPr>
+            <w:r>
+              <w:rPr>
+                <w:rFonts w:ascii="Arial" w:hAnsi="Arial" w:cs="Arial"/>
+                <w:bCs/>
+                <w:sz w:val="20"/>
+                <w:szCs w:val="20"/>
+              </w:rPr>
+              <w:t xml:space="preserve">- </w:t>
+            </w:r>
+            <w:r>
+              <w:rPr>
+                <w:rFonts w:ascii="Arial" w:hAnsi="Arial" w:cs="Arial"/>
+                <w:bCs/>
+                <w:sz w:val="20"/>
+                <w:szCs w:val="20"/>
+              </w:rPr>
+              <w:t>Finalizando product backlog</w:t>
+            </w:r>
+          </w:p>
+          <w:p>
+            <w:pPr>
+              <w:rPr>
+                <w:rFonts w:ascii="Arial" w:hAnsi="Arial" w:cs="Arial"/>
+                <w:bCs/>
+                <w:sz w:val="20"/>
+                <w:szCs w:val="20"/>
+              </w:rPr>
+            </w:pPr>
+          </w:p>
+        </w:tc>
+      </w:tr>
+      <w:tr>
+        <w:tc>
+          <w:tcPr>
+            <w:tcW w:w="3193" w:type="dxa"/>
+          </w:tcPr>
+          <w:p>
+            <w:pPr>
+              <w:rPr>
+                <w:rFonts w:ascii="Arial" w:hAnsi="Arial" w:cs="Arial"/>
+                <w:bCs/>
+                <w:sz w:val="20"/>
+                <w:szCs w:val="20"/>
+              </w:rPr>
+            </w:pPr>
+            <w:r>
+              <w:rPr>
+                <w:rFonts w:ascii="Arial" w:hAnsi="Arial" w:cs="Arial"/>
+                <w:bCs/>
+                <w:sz w:val="20"/>
+                <w:szCs w:val="20"/>
+              </w:rPr>
+              <w:t xml:space="preserve">Emmily Ferreira </w:t>
+            </w:r>
+          </w:p>
+        </w:tc>
+        <w:tc>
+          <w:tcPr>
+            <w:tcW w:w="984" w:type="dxa"/>
+          </w:tcPr>
+          <w:p>
+            <w:pPr>
+              <w:jc w:val="center"/>
+              <w:rPr>
+                <w:rFonts w:ascii="Arial" w:hAnsi="Arial" w:cs="Arial"/>
+                <w:b/>
+                <w:sz w:val="24"/>
+                <w:szCs w:val="24"/>
+              </w:rPr>
+            </w:pPr>
+            <w:r>
+              <w:rPr>
+                <w:rFonts w:ascii="Arial" w:hAnsi="Arial" w:cs="Arial"/>
+                <w:bCs/>
+                <w:sz w:val="20"/>
+                <w:szCs w:val="20"/>
+              </w:rPr>
+              <w:t>16:40</w:t>
+            </w:r>
+          </w:p>
+        </w:tc>
+        <w:tc>
+          <w:tcPr>
+            <w:tcW w:w="1050" w:type="dxa"/>
+          </w:tcPr>
+          <w:p>
+            <w:pPr>
+              <w:jc w:val="center"/>
+              <w:rPr>
+                <w:rFonts w:ascii="Arial" w:hAnsi="Arial" w:cs="Arial"/>
+                <w:b/>
+                <w:sz w:val="24"/>
+                <w:szCs w:val="24"/>
+              </w:rPr>
+            </w:pPr>
+            <w:r>
+              <w:rPr>
+                <w:rFonts w:ascii="Arial" w:hAnsi="Arial" w:cs="Arial"/>
+                <w:b/>
+                <w:sz w:val="24"/>
+                <w:szCs w:val="24"/>
+              </w:rPr>
+              <w:t>-</w:t>
+            </w:r>
+          </w:p>
+        </w:tc>
+        <w:tc>
+          <w:tcPr>
+            <w:tcW w:w="1570" w:type="dxa"/>
+          </w:tcPr>
+          <w:p>
+            <w:pPr>
+              <w:jc w:val="center"/>
+              <w:rPr>
+                <w:rFonts w:ascii="Arial" w:hAnsi="Arial" w:cs="Arial"/>
+                <w:b/>
+                <w:sz w:val="24"/>
+                <w:szCs w:val="24"/>
+              </w:rPr>
+            </w:pPr>
+            <w:r>
+              <w:rPr>
+                <w:rFonts w:ascii="Arial" w:hAnsi="Arial" w:cs="Arial"/>
+                <w:b/>
+                <w:sz w:val="24"/>
+                <w:szCs w:val="24"/>
+              </w:rPr>
+              <w:t>-</w:t>
+            </w:r>
+          </w:p>
+        </w:tc>
+        <w:tc>
+          <w:tcPr>
+            <w:tcW w:w="2837" w:type="dxa"/>
+            <w:vMerge/>
+          </w:tcPr>
+          <w:p>
+            <w:pPr>
+              <w:rPr>
+                <w:rFonts w:ascii="Arial" w:hAnsi="Arial" w:cs="Arial"/>
+                <w:b/>
+                <w:sz w:val="24"/>
+                <w:szCs w:val="24"/>
+              </w:rPr>
+            </w:pPr>
+          </w:p>
+        </w:tc>
+      </w:tr>
+      <w:tr>
+        <w:tc>
+          <w:tcPr>
+            <w:tcW w:w="3193" w:type="dxa"/>
+          </w:tcPr>
+          <w:p>
+            <w:pPr>
+              <w:rPr>
+                <w:rFonts w:ascii="Arial" w:hAnsi="Arial" w:cs="Arial"/>
+                <w:bCs/>
+                <w:sz w:val="20"/>
+                <w:szCs w:val="20"/>
+              </w:rPr>
+            </w:pPr>
+            <w:r>
+              <w:rPr>
+                <w:rFonts w:ascii="Arial" w:hAnsi="Arial" w:cs="Arial"/>
+                <w:bCs/>
+                <w:sz w:val="20"/>
+                <w:szCs w:val="20"/>
+              </w:rPr>
+              <w:t>Gustavo Ferreira</w:t>
+            </w:r>
+            <w:r>
+              <w:rPr>
+                <w:rFonts w:ascii="Arial" w:hAnsi="Arial" w:cs="Arial"/>
+                <w:bCs/>
+                <w:sz w:val="20"/>
+                <w:szCs w:val="20"/>
+              </w:rPr>
+              <w:t xml:space="preserve"> </w:t>
+            </w:r>
+            <w:r>
+              <w:rPr>
+                <w:rFonts w:ascii="Arial" w:hAnsi="Arial" w:cs="Arial"/>
+                <w:bCs/>
+                <w:sz w:val="20"/>
+                <w:szCs w:val="20"/>
+              </w:rPr>
+              <w:t>– Scrum Master</w:t>
+            </w:r>
+          </w:p>
+        </w:tc>
+        <w:tc>
+          <w:tcPr>
+            <w:tcW w:w="984" w:type="dxa"/>
+          </w:tcPr>
+          <w:p>
+            <w:pPr>
+              <w:jc w:val="center"/>
+              <w:rPr>
+                <w:rFonts w:ascii="Arial" w:hAnsi="Arial" w:cs="Arial"/>
+                <w:b/>
+                <w:sz w:val="24"/>
+                <w:szCs w:val="24"/>
+              </w:rPr>
+            </w:pPr>
+            <w:r>
+              <w:rPr>
+                <w:rFonts w:ascii="Arial" w:hAnsi="Arial" w:cs="Arial"/>
+                <w:bCs/>
+                <w:sz w:val="20"/>
+                <w:szCs w:val="20"/>
+              </w:rPr>
+              <w:t>16:40</w:t>
+            </w:r>
+          </w:p>
+        </w:tc>
+        <w:tc>
+          <w:tcPr>
+            <w:tcW w:w="1050" w:type="dxa"/>
+          </w:tcPr>
+          <w:p>
+            <w:pPr>
+              <w:jc w:val="center"/>
+              <w:rPr>
+                <w:rFonts w:ascii="Arial" w:hAnsi="Arial" w:cs="Arial"/>
+                <w:b/>
+                <w:sz w:val="24"/>
+                <w:szCs w:val="24"/>
+              </w:rPr>
+            </w:pPr>
+            <w:r>
+              <w:rPr>
+                <w:rFonts w:ascii="Arial" w:hAnsi="Arial" w:cs="Arial"/>
+                <w:b/>
+                <w:sz w:val="24"/>
+                <w:szCs w:val="24"/>
+              </w:rPr>
+              <w:t>-</w:t>
+            </w:r>
+          </w:p>
+        </w:tc>
+        <w:tc>
+          <w:tcPr>
+            <w:tcW w:w="1570" w:type="dxa"/>
+          </w:tcPr>
+          <w:p>
+            <w:pPr>
+              <w:jc w:val="center"/>
+              <w:rPr>
+                <w:rFonts w:ascii="Arial" w:hAnsi="Arial" w:cs="Arial"/>
+                <w:b/>
+                <w:sz w:val="24"/>
+                <w:szCs w:val="24"/>
+              </w:rPr>
+            </w:pPr>
+            <w:r>
+              <w:rPr>
+                <w:rFonts w:ascii="Arial" w:hAnsi="Arial" w:cs="Arial"/>
+                <w:b/>
+                <w:sz w:val="24"/>
+                <w:szCs w:val="24"/>
+              </w:rPr>
+              <w:t>-</w:t>
+            </w:r>
+          </w:p>
+        </w:tc>
+        <w:tc>
+          <w:tcPr>
+            <w:tcW w:w="2837" w:type="dxa"/>
+            <w:vMerge/>
+          </w:tcPr>
+          <w:p>
+            <w:pPr>
+              <w:rPr>
+                <w:rFonts w:ascii="Arial" w:hAnsi="Arial" w:cs="Arial"/>
+                <w:b/>
+                <w:sz w:val="24"/>
+                <w:szCs w:val="24"/>
+              </w:rPr>
+            </w:pPr>
+          </w:p>
+        </w:tc>
+      </w:tr>
+      <w:tr>
+        <w:tc>
+          <w:tcPr>
+            <w:tcW w:w="3193" w:type="dxa"/>
+          </w:tcPr>
+          <w:p>
+            <w:pPr>
+              <w:rPr>
+                <w:rFonts w:ascii="Arial" w:hAnsi="Arial" w:cs="Arial"/>
+                <w:bCs/>
+                <w:sz w:val="20"/>
+                <w:szCs w:val="20"/>
+              </w:rPr>
+            </w:pPr>
+            <w:r>
+              <w:rPr>
+                <w:rFonts w:ascii="Arial" w:hAnsi="Arial" w:cs="Arial"/>
+                <w:bCs/>
+                <w:sz w:val="20"/>
+                <w:szCs w:val="20"/>
+              </w:rPr>
+              <w:t>Kauã Vidal</w:t>
+            </w:r>
+            <w:r>
+              <w:rPr>
+                <w:rFonts w:ascii="Arial" w:hAnsi="Arial" w:cs="Arial"/>
+                <w:bCs/>
+                <w:sz w:val="20"/>
+                <w:szCs w:val="20"/>
+              </w:rPr>
+              <w:t xml:space="preserve"> - PO</w:t>
+            </w:r>
+          </w:p>
+        </w:tc>
+        <w:tc>
+          <w:tcPr>
+            <w:tcW w:w="984" w:type="dxa"/>
+          </w:tcPr>
+          <w:p>
+            <w:pPr>
+              <w:jc w:val="center"/>
+              <w:rPr>
+                <w:rFonts w:ascii="Arial" w:hAnsi="Arial" w:cs="Arial"/>
+                <w:b/>
+                <w:sz w:val="24"/>
+                <w:szCs w:val="24"/>
+              </w:rPr>
+            </w:pPr>
+            <w:r>
+              <w:rPr>
+                <w:rFonts w:ascii="Arial" w:hAnsi="Arial" w:cs="Arial"/>
+                <w:bCs/>
+                <w:sz w:val="20"/>
+                <w:szCs w:val="20"/>
+              </w:rPr>
+              <w:t>16:40</w:t>
+            </w:r>
+          </w:p>
+        </w:tc>
+        <w:tc>
+          <w:tcPr>
+            <w:tcW w:w="1050" w:type="dxa"/>
+          </w:tcPr>
+          <w:p>
+            <w:pPr>
+              <w:jc w:val="center"/>
+              <w:rPr>
+                <w:rFonts w:ascii="Arial" w:hAnsi="Arial" w:cs="Arial"/>
+                <w:b/>
+                <w:sz w:val="24"/>
+                <w:szCs w:val="24"/>
+              </w:rPr>
+            </w:pPr>
+            <w:r>
+              <w:rPr>
+                <w:rFonts w:ascii="Arial" w:hAnsi="Arial" w:cs="Arial"/>
+                <w:b/>
+                <w:sz w:val="24"/>
+                <w:szCs w:val="24"/>
+              </w:rPr>
+              <w:t>-</w:t>
+            </w:r>
+          </w:p>
+        </w:tc>
+        <w:tc>
+          <w:tcPr>
+            <w:tcW w:w="1570" w:type="dxa"/>
+          </w:tcPr>
+          <w:p>
+            <w:pPr>
+              <w:jc w:val="center"/>
+              <w:rPr>
+                <w:rFonts w:ascii="Arial" w:hAnsi="Arial" w:cs="Arial"/>
+                <w:b/>
+                <w:sz w:val="24"/>
+                <w:szCs w:val="24"/>
+              </w:rPr>
+            </w:pPr>
+            <w:r>
+              <w:rPr>
+                <w:rFonts w:ascii="Arial" w:hAnsi="Arial" w:cs="Arial"/>
+                <w:b/>
+                <w:sz w:val="24"/>
+                <w:szCs w:val="24"/>
+              </w:rPr>
+              <w:t>-</w:t>
+            </w:r>
+          </w:p>
+        </w:tc>
+        <w:tc>
+          <w:tcPr>
+            <w:tcW w:w="2837" w:type="dxa"/>
+            <w:vMerge/>
+          </w:tcPr>
+          <w:p>
+            <w:pPr>
+              <w:rPr>
+                <w:rFonts w:ascii="Arial" w:hAnsi="Arial" w:cs="Arial"/>
+                <w:b/>
+                <w:sz w:val="24"/>
+                <w:szCs w:val="24"/>
+              </w:rPr>
+            </w:pPr>
+          </w:p>
+        </w:tc>
+      </w:tr>
+      <w:tr>
+        <w:tc>
+          <w:tcPr>
+            <w:tcW w:w="3193" w:type="dxa"/>
+          </w:tcPr>
+          <w:p>
+            <w:pPr>
+              <w:rPr>
+                <w:rFonts w:ascii="Arial" w:hAnsi="Arial" w:cs="Arial"/>
+                <w:bCs/>
+                <w:sz w:val="20"/>
+                <w:szCs w:val="20"/>
+              </w:rPr>
+            </w:pPr>
+            <w:r>
+              <w:rPr>
+                <w:rFonts w:ascii="Arial" w:hAnsi="Arial" w:cs="Arial"/>
+                <w:bCs/>
+                <w:sz w:val="20"/>
+                <w:szCs w:val="20"/>
+              </w:rPr>
+              <w:t>Kauan Parente</w:t>
+            </w:r>
+          </w:p>
+        </w:tc>
+        <w:tc>
+          <w:tcPr>
+            <w:tcW w:w="984" w:type="dxa"/>
+          </w:tcPr>
+          <w:p>
+            <w:pPr>
+              <w:jc w:val="center"/>
+              <w:rPr>
+                <w:rFonts w:ascii="Arial" w:hAnsi="Arial" w:cs="Arial"/>
+                <w:b/>
+                <w:sz w:val="24"/>
+                <w:szCs w:val="24"/>
+              </w:rPr>
+            </w:pPr>
+            <w:r>
+              <w:rPr>
+                <w:rFonts w:ascii="Arial" w:hAnsi="Arial" w:cs="Arial"/>
+                <w:bCs/>
+                <w:sz w:val="20"/>
+                <w:szCs w:val="20"/>
+              </w:rPr>
+              <w:t>16:40</w:t>
+            </w:r>
+          </w:p>
+        </w:tc>
+        <w:tc>
+          <w:tcPr>
+            <w:tcW w:w="1050" w:type="dxa"/>
+          </w:tcPr>
+          <w:p>
+            <w:pPr>
+              <w:jc w:val="center"/>
+              <w:rPr>
+                <w:rFonts w:ascii="Arial" w:hAnsi="Arial" w:cs="Arial"/>
+                <w:b/>
+                <w:sz w:val="24"/>
+                <w:szCs w:val="24"/>
+              </w:rPr>
+            </w:pPr>
+            <w:r>
+              <w:rPr>
+                <w:rFonts w:ascii="Arial" w:hAnsi="Arial" w:cs="Arial"/>
+                <w:b/>
+                <w:sz w:val="24"/>
+                <w:szCs w:val="24"/>
+              </w:rPr>
+              <w:t>-</w:t>
+            </w:r>
+          </w:p>
+        </w:tc>
+        <w:tc>
+          <w:tcPr>
+            <w:tcW w:w="1570" w:type="dxa"/>
+          </w:tcPr>
+          <w:p>
+            <w:pPr>
+              <w:jc w:val="center"/>
+              <w:rPr>
+                <w:rFonts w:ascii="Arial" w:hAnsi="Arial" w:cs="Arial"/>
+                <w:b/>
+                <w:sz w:val="24"/>
+                <w:szCs w:val="24"/>
+              </w:rPr>
+            </w:pPr>
+            <w:r>
+              <w:rPr>
+                <w:rFonts w:ascii="Arial" w:hAnsi="Arial" w:cs="Arial"/>
+                <w:b/>
+                <w:sz w:val="24"/>
+                <w:szCs w:val="24"/>
+              </w:rPr>
+              <w:t>-</w:t>
+            </w:r>
+          </w:p>
+        </w:tc>
+        <w:tc>
+          <w:tcPr>
+            <w:tcW w:w="2837" w:type="dxa"/>
+            <w:vMerge/>
+          </w:tcPr>
+          <w:p>
+            <w:pPr>
+              <w:rPr>
+                <w:rFonts w:ascii="Arial" w:hAnsi="Arial" w:cs="Arial"/>
+                <w:b/>
+                <w:sz w:val="24"/>
+                <w:szCs w:val="24"/>
+              </w:rPr>
+            </w:pPr>
+          </w:p>
+        </w:tc>
+      </w:tr>
+      <w:tr>
+        <w:tc>
+          <w:tcPr>
+            <w:tcW w:w="3193" w:type="dxa"/>
+          </w:tcPr>
+          <w:p>
+            <w:pPr>
+              <w:rPr>
+                <w:rFonts w:ascii="Arial" w:hAnsi="Arial" w:cs="Arial"/>
+                <w:bCs/>
+                <w:sz w:val="20"/>
+                <w:szCs w:val="20"/>
+              </w:rPr>
+            </w:pPr>
+            <w:r>
+              <w:rPr>
+                <w:rFonts w:ascii="Arial" w:hAnsi="Arial" w:cs="Arial"/>
+                <w:bCs/>
+                <w:sz w:val="20"/>
+                <w:szCs w:val="20"/>
+              </w:rPr>
+              <w:t>Michelly Mendes</w:t>
+            </w:r>
+          </w:p>
+        </w:tc>
+        <w:tc>
+          <w:tcPr>
+            <w:tcW w:w="984" w:type="dxa"/>
+          </w:tcPr>
+          <w:p>
+            <w:pPr>
+              <w:jc w:val="center"/>
+              <w:rPr>
+                <w:rFonts w:ascii="Arial" w:hAnsi="Arial" w:cs="Arial"/>
+                <w:b/>
+                <w:sz w:val="24"/>
+                <w:szCs w:val="24"/>
+              </w:rPr>
+            </w:pPr>
+            <w:r>
+              <w:rPr>
+                <w:rFonts w:ascii="Arial" w:hAnsi="Arial" w:cs="Arial"/>
+                <w:bCs/>
+                <w:sz w:val="20"/>
+                <w:szCs w:val="20"/>
+              </w:rPr>
+              <w:t>16:40</w:t>
+            </w:r>
+          </w:p>
+        </w:tc>
+        <w:tc>
+          <w:tcPr>
+            <w:tcW w:w="1050" w:type="dxa"/>
+          </w:tcPr>
+          <w:p>
+            <w:pPr>
+              <w:jc w:val="center"/>
+              <w:rPr>
+                <w:rFonts w:ascii="Arial" w:hAnsi="Arial" w:cs="Arial"/>
+                <w:b/>
+                <w:sz w:val="24"/>
+                <w:szCs w:val="24"/>
+              </w:rPr>
+            </w:pPr>
+            <w:r>
+              <w:rPr>
+                <w:rFonts w:ascii="Arial" w:hAnsi="Arial" w:cs="Arial"/>
+                <w:b/>
+                <w:sz w:val="24"/>
+                <w:szCs w:val="24"/>
+              </w:rPr>
+              <w:t>-</w:t>
+            </w:r>
+          </w:p>
+        </w:tc>
+        <w:tc>
+          <w:tcPr>
+            <w:tcW w:w="1570" w:type="dxa"/>
+          </w:tcPr>
+          <w:p>
+            <w:pPr>
+              <w:jc w:val="center"/>
+              <w:rPr>
+                <w:rFonts w:ascii="Arial" w:hAnsi="Arial" w:cs="Arial"/>
+                <w:b/>
+                <w:sz w:val="24"/>
+                <w:szCs w:val="24"/>
+              </w:rPr>
+            </w:pPr>
+            <w:r>
+              <w:rPr>
+                <w:rFonts w:ascii="Arial" w:hAnsi="Arial" w:cs="Arial"/>
+                <w:b/>
+                <w:sz w:val="24"/>
+                <w:szCs w:val="24"/>
+              </w:rPr>
+              <w:t>-</w:t>
+            </w:r>
+          </w:p>
+        </w:tc>
+        <w:tc>
+          <w:tcPr>
+            <w:tcW w:w="2837" w:type="dxa"/>
+            <w:vMerge/>
+          </w:tcPr>
+          <w:p>
+            <w:pPr>
+              <w:rPr>
+                <w:rFonts w:ascii="Arial" w:hAnsi="Arial" w:cs="Arial"/>
+                <w:b/>
+                <w:sz w:val="24"/>
+                <w:szCs w:val="24"/>
+              </w:rPr>
+            </w:pPr>
+          </w:p>
+        </w:tc>
+      </w:tr>
+      <w:tr>
+        <w:tc>
+          <w:tcPr>
+            <w:tcW w:w="3193" w:type="dxa"/>
+          </w:tcPr>
+          <w:p>
+            <w:pPr>
+              <w:rPr>
+                <w:rFonts w:ascii="Arial" w:hAnsi="Arial" w:cs="Arial"/>
+                <w:bCs/>
+                <w:sz w:val="20"/>
+                <w:szCs w:val="20"/>
+              </w:rPr>
+            </w:pPr>
+            <w:r>
+              <w:rPr>
+                <w:rFonts w:ascii="Arial" w:hAnsi="Arial" w:cs="Arial"/>
+                <w:bCs/>
+                <w:sz w:val="20"/>
+                <w:szCs w:val="20"/>
+              </w:rPr>
+              <w:t xml:space="preserve">Renan Alves </w:t>
+            </w:r>
+          </w:p>
+        </w:tc>
+        <w:tc>
+          <w:tcPr>
+            <w:tcW w:w="984" w:type="dxa"/>
+          </w:tcPr>
+          <w:p>
+            <w:pPr>
+              <w:jc w:val="center"/>
+              <w:rPr>
+                <w:rFonts w:ascii="Arial" w:hAnsi="Arial" w:cs="Arial"/>
+                <w:b/>
+                <w:sz w:val="24"/>
+                <w:szCs w:val="24"/>
+              </w:rPr>
+            </w:pPr>
+            <w:r>
+              <w:rPr>
+                <w:rFonts w:ascii="Arial" w:hAnsi="Arial" w:cs="Arial"/>
+                <w:bCs/>
+                <w:sz w:val="20"/>
+                <w:szCs w:val="20"/>
+              </w:rPr>
+              <w:t>16:40</w:t>
+            </w:r>
+          </w:p>
+        </w:tc>
+        <w:tc>
+          <w:tcPr>
+            <w:tcW w:w="1050" w:type="dxa"/>
+          </w:tcPr>
+          <w:p>
+            <w:pPr>
+              <w:jc w:val="center"/>
+              <w:rPr>
+                <w:rFonts w:ascii="Arial" w:hAnsi="Arial" w:cs="Arial"/>
+                <w:b/>
+                <w:sz w:val="24"/>
+                <w:szCs w:val="24"/>
+              </w:rPr>
+            </w:pPr>
+            <w:r>
+              <w:rPr>
+                <w:rFonts w:ascii="Arial" w:hAnsi="Arial" w:cs="Arial"/>
+                <w:b/>
+                <w:sz w:val="24"/>
+                <w:szCs w:val="24"/>
+              </w:rPr>
+              <w:t>-</w:t>
+            </w:r>
+          </w:p>
+        </w:tc>
+        <w:tc>
+          <w:tcPr>
+            <w:tcW w:w="1570" w:type="dxa"/>
+          </w:tcPr>
+          <w:p>
+            <w:pPr>
+              <w:jc w:val="center"/>
+              <w:rPr>
+                <w:rFonts w:ascii="Arial" w:hAnsi="Arial" w:cs="Arial"/>
+                <w:b/>
+                <w:sz w:val="24"/>
+                <w:szCs w:val="24"/>
+              </w:rPr>
+            </w:pPr>
+            <w:r>
+              <w:rPr>
+                <w:rFonts w:ascii="Arial" w:hAnsi="Arial" w:cs="Arial"/>
+                <w:b/>
+                <w:sz w:val="24"/>
+                <w:szCs w:val="24"/>
+              </w:rPr>
+              <w:t>-</w:t>
+            </w:r>
+          </w:p>
+        </w:tc>
+        <w:tc>
+          <w:tcPr>
+            <w:tcW w:w="2837" w:type="dxa"/>
+            <w:vMerge/>
+          </w:tcPr>
+          <w:p>
+            <w:pPr>
+              <w:rPr>
+                <w:rFonts w:ascii="Arial" w:hAnsi="Arial" w:cs="Arial"/>
+                <w:b/>
+                <w:sz w:val="24"/>
+                <w:szCs w:val="24"/>
+              </w:rPr>
+            </w:pPr>
+          </w:p>
+        </w:tc>
+      </w:tr>
+    </w:tbl>
+    <w:p>
+      <w:pPr>
+        <w:rPr>
+          <w:rFonts w:ascii="Arial" w:hAnsi="Arial" w:cs="Arial"/>
+        </w:rPr>
+      </w:pPr>
+      <w:r>
+        <w:rPr>
+          <w:rFonts w:ascii="Arial" w:hAnsi="Arial" w:cs="Arial"/>
+        </w:rPr>
+        <w:lastRenderedPageBreak/>
+        <w:t>Na reunião de hoje tivemos a análise das tarefas</w:t>
+      </w:r>
+      <w:r>
+        <w:rPr>
+          <w:rFonts w:ascii="Arial" w:hAnsi="Arial" w:cs="Arial"/>
+        </w:rPr>
+        <w:t xml:space="preserve"> que estão sendo</w:t>
+      </w:r>
+      <w:r>
+        <w:rPr>
+          <w:rFonts w:ascii="Arial" w:hAnsi="Arial" w:cs="Arial"/>
+        </w:rPr>
+        <w:t xml:space="preserve"> realizadas </w:t>
+      </w:r>
+      <w:r>
+        <w:rPr>
+          <w:rFonts w:ascii="Arial" w:hAnsi="Arial" w:cs="Arial"/>
+        </w:rPr>
+        <w:t xml:space="preserve">nesta </w:t>
+      </w:r>
+      <w:r>
+        <w:rPr>
+          <w:rFonts w:ascii="Arial" w:hAnsi="Arial" w:cs="Arial"/>
+        </w:rPr>
+        <w:t>semana</w:t>
+      </w:r>
+      <w:r>
+        <w:rPr>
+          <w:rFonts w:ascii="Arial" w:hAnsi="Arial" w:cs="Arial"/>
+        </w:rPr>
+        <w:t>,</w:t>
+      </w:r>
+      <w:r>
+        <w:rPr>
+          <w:rFonts w:ascii="Arial" w:hAnsi="Arial" w:cs="Arial"/>
+        </w:rPr>
+        <w:t xml:space="preserve"> alem disso, </w:t>
+      </w:r>
+      <w:r>
+        <w:rPr>
+          <w:rFonts w:ascii="Arial" w:hAnsi="Arial" w:cs="Arial"/>
+        </w:rPr>
+        <w:t>finalizamos o product backlog do grupo e validamos as telas de redefinição de senha, cadastro e login</w:t>
+      </w:r>
+      <w:r>
+        <w:rPr>
+          <w:rFonts w:ascii="Arial" w:hAnsi="Arial" w:cs="Arial"/>
+        </w:rPr>
+        <w:t>.</w:t>
       </w:r>
     </w:p>
     <w:p>

</xml_diff>

<commit_message>
ATA Do dia 11/10/2023
</commit_message>
<xml_diff>
--- a/Arquivos/ATAS.docx
+++ b/Arquivos/ATAS.docx
@@ -14529,16 +14529,7 @@
           <w:sz w:val="24"/>
           <w:szCs w:val="24"/>
         </w:rPr>
-        <w:t>10/</w:t>
-      </w:r>
-      <w:r>
-        <w:rPr>
-          <w:rFonts w:ascii="Arial" w:hAnsi="Arial" w:cs="Arial"/>
-          <w:b/>
-          <w:sz w:val="24"/>
-          <w:szCs w:val="24"/>
-        </w:rPr>
-        <w:t>10</w:t>
+        <w:t>10/10</w:t>
       </w:r>
       <w:r>
         <w:rPr>
@@ -14596,7 +14587,7 @@
                 <w:sz w:val="20"/>
                 <w:szCs w:val="20"/>
               </w:rPr>
-              <w:t>09</w:t>
+              <w:t>10</w:t>
             </w:r>
             <w:r>
               <w:rPr>
@@ -14876,54 +14867,36 @@
                 <w:sz w:val="20"/>
                 <w:szCs w:val="20"/>
               </w:rPr>
-              <w:t xml:space="preserve">- Discussão sobre as tarefas </w:t>
-            </w:r>
-            <w:r>
-              <w:rPr>
-                <w:rFonts w:ascii="Arial" w:hAnsi="Arial" w:cs="Arial"/>
-                <w:bCs/>
-                <w:sz w:val="20"/>
-                <w:szCs w:val="20"/>
-              </w:rPr>
-              <w:t>que estão sendo realizadas</w:t>
-            </w:r>
-          </w:p>
-          <w:p>
-            <w:pPr>
-              <w:rPr>
-                <w:rFonts w:ascii="Arial" w:hAnsi="Arial" w:cs="Arial"/>
-                <w:bCs/>
-                <w:sz w:val="20"/>
-                <w:szCs w:val="20"/>
-              </w:rPr>
-            </w:pPr>
-          </w:p>
-          <w:p>
-            <w:pPr>
-              <w:rPr>
-                <w:rFonts w:ascii="Arial" w:hAnsi="Arial" w:cs="Arial"/>
-                <w:bCs/>
-                <w:sz w:val="20"/>
-                <w:szCs w:val="20"/>
-              </w:rPr>
-            </w:pPr>
-            <w:r>
-              <w:rPr>
-                <w:rFonts w:ascii="Arial" w:hAnsi="Arial" w:cs="Arial"/>
-                <w:bCs/>
-                <w:sz w:val="20"/>
-                <w:szCs w:val="20"/>
-              </w:rPr>
-              <w:t xml:space="preserve">- </w:t>
-            </w:r>
-            <w:r>
-              <w:rPr>
-                <w:rFonts w:ascii="Arial" w:hAnsi="Arial" w:cs="Arial"/>
-                <w:bCs/>
-                <w:sz w:val="20"/>
-                <w:szCs w:val="20"/>
-              </w:rPr>
-              <w:t>Finalizando product backlog</w:t>
+              <w:t>- Discussão sobre as tarefas que estão sendo realizadas</w:t>
+            </w:r>
+          </w:p>
+          <w:p>
+            <w:pPr>
+              <w:rPr>
+                <w:rFonts w:ascii="Arial" w:hAnsi="Arial" w:cs="Arial"/>
+                <w:bCs/>
+                <w:sz w:val="20"/>
+                <w:szCs w:val="20"/>
+              </w:rPr>
+            </w:pPr>
+          </w:p>
+          <w:p>
+            <w:pPr>
+              <w:rPr>
+                <w:rFonts w:ascii="Arial" w:hAnsi="Arial" w:cs="Arial"/>
+                <w:bCs/>
+                <w:sz w:val="20"/>
+                <w:szCs w:val="20"/>
+              </w:rPr>
+            </w:pPr>
+            <w:r>
+              <w:rPr>
+                <w:rFonts w:ascii="Arial" w:hAnsi="Arial" w:cs="Arial"/>
+                <w:bCs/>
+                <w:sz w:val="20"/>
+                <w:szCs w:val="20"/>
+              </w:rPr>
+              <w:t>- Finalizando product backlog</w:t>
             </w:r>
           </w:p>
           <w:p>
@@ -15722,6 +15695,1217 @@
           <w:rFonts w:ascii="Arial" w:hAnsi="Arial" w:cs="Arial"/>
         </w:rPr>
         <w:t>finalizamos o product backlog do grupo e validamos as telas de redefinição de senha, cadastro e login</w:t>
+      </w:r>
+      <w:r>
+        <w:rPr>
+          <w:rFonts w:ascii="Arial" w:hAnsi="Arial" w:cs="Arial"/>
+        </w:rPr>
+        <w:t>.</w:t>
+      </w:r>
+      <w:r>
+        <w:rPr>
+          <w:rFonts w:ascii="Arial" w:hAnsi="Arial" w:cs="Arial"/>
+        </w:rPr>
+        <w:br/>
+      </w:r>
+      <w:r>
+        <w:rPr>
+          <w:rFonts w:ascii="Arial" w:hAnsi="Arial" w:cs="Arial"/>
+        </w:rPr>
+        <w:br/>
+      </w:r>
+      <w:r>
+        <w:rPr>
+          <w:rFonts w:ascii="Arial" w:hAnsi="Arial" w:cs="Arial"/>
+        </w:rPr>
+        <w:br/>
+      </w:r>
+      <w:r>
+        <w:rPr>
+          <w:rFonts w:ascii="Arial" w:hAnsi="Arial" w:cs="Arial"/>
+        </w:rPr>
+        <w:br/>
+      </w:r>
+      <w:r>
+        <w:rPr>
+          <w:rFonts w:ascii="Arial" w:hAnsi="Arial" w:cs="Arial"/>
+          <w:b/>
+          <w:sz w:val="24"/>
+          <w:szCs w:val="24"/>
+        </w:rPr>
+        <w:t xml:space="preserve">                                    </w:t>
+      </w:r>
+      <w:r>
+        <w:rPr>
+          <w:rFonts w:ascii="Arial" w:hAnsi="Arial" w:cs="Arial"/>
+          <w:b/>
+          <w:sz w:val="24"/>
+          <w:szCs w:val="24"/>
+        </w:rPr>
+        <w:t>Reunião</w:t>
+      </w:r>
+      <w:r>
+        <w:rPr>
+          <w:rFonts w:ascii="Arial" w:hAnsi="Arial" w:cs="Arial"/>
+          <w:b/>
+          <w:sz w:val="24"/>
+          <w:szCs w:val="24"/>
+        </w:rPr>
+        <w:t xml:space="preserve"> diária </w:t>
+      </w:r>
+      <w:r>
+        <w:rPr>
+          <w:rFonts w:ascii="Arial" w:hAnsi="Arial" w:cs="Arial"/>
+          <w:b/>
+          <w:sz w:val="24"/>
+          <w:szCs w:val="24"/>
+        </w:rPr>
+        <w:t xml:space="preserve">– </w:t>
+      </w:r>
+      <w:r>
+        <w:rPr>
+          <w:rFonts w:ascii="Arial" w:hAnsi="Arial" w:cs="Arial"/>
+          <w:b/>
+          <w:sz w:val="24"/>
+          <w:szCs w:val="24"/>
+        </w:rPr>
+        <w:t>11/10</w:t>
+      </w:r>
+      <w:r>
+        <w:rPr>
+          <w:rFonts w:ascii="Arial" w:hAnsi="Arial" w:cs="Arial"/>
+          <w:b/>
+          <w:sz w:val="24"/>
+          <w:szCs w:val="24"/>
+        </w:rPr>
+        <w:t>/2023</w:t>
+      </w:r>
+    </w:p>
+    <w:tbl>
+      <w:tblPr>
+        <w:tblStyle w:val="Tabelacomgrade"/>
+        <w:tblW w:w="9634" w:type="dxa"/>
+        <w:tblInd w:w="-576" w:type="dxa"/>
+        <w:tblLook w:val="04A0" w:firstRow="1" w:lastRow="0" w:firstColumn="1" w:lastColumn="0" w:noHBand="0" w:noVBand="1"/>
+      </w:tblPr>
+      <w:tblGrid>
+        <w:gridCol w:w="3193"/>
+        <w:gridCol w:w="984"/>
+        <w:gridCol w:w="1050"/>
+        <w:gridCol w:w="1570"/>
+        <w:gridCol w:w="2837"/>
+      </w:tblGrid>
+      <w:tr>
+        <w:tc>
+          <w:tcPr>
+            <w:tcW w:w="9634" w:type="dxa"/>
+            <w:gridSpan w:val="5"/>
+          </w:tcPr>
+          <w:p>
+            <w:pPr>
+              <w:jc w:val="center"/>
+              <w:rPr>
+                <w:rFonts w:ascii="Arial" w:hAnsi="Arial" w:cs="Arial"/>
+                <w:bCs/>
+                <w:sz w:val="20"/>
+                <w:szCs w:val="20"/>
+              </w:rPr>
+            </w:pPr>
+            <w:r>
+              <w:rPr>
+                <w:rFonts w:ascii="Arial" w:hAnsi="Arial" w:cs="Arial"/>
+                <w:bCs/>
+                <w:sz w:val="20"/>
+                <w:szCs w:val="20"/>
+              </w:rPr>
+              <w:t xml:space="preserve">Daily </w:t>
+            </w:r>
+            <w:r>
+              <w:rPr>
+                <w:rFonts w:ascii="Arial" w:hAnsi="Arial" w:cs="Arial"/>
+                <w:bCs/>
+                <w:sz w:val="20"/>
+                <w:szCs w:val="20"/>
+              </w:rPr>
+              <w:t>11</w:t>
+            </w:r>
+            <w:r>
+              <w:rPr>
+                <w:rFonts w:ascii="Arial" w:hAnsi="Arial" w:cs="Arial"/>
+                <w:bCs/>
+                <w:sz w:val="20"/>
+                <w:szCs w:val="20"/>
+              </w:rPr>
+              <w:t>/</w:t>
+            </w:r>
+            <w:r>
+              <w:rPr>
+                <w:rFonts w:ascii="Arial" w:hAnsi="Arial" w:cs="Arial"/>
+                <w:bCs/>
+                <w:sz w:val="20"/>
+                <w:szCs w:val="20"/>
+              </w:rPr>
+              <w:t>10</w:t>
+            </w:r>
+            <w:r>
+              <w:rPr>
+                <w:rFonts w:ascii="Arial" w:hAnsi="Arial" w:cs="Arial"/>
+                <w:bCs/>
+                <w:sz w:val="20"/>
+                <w:szCs w:val="20"/>
+              </w:rPr>
+              <w:t>/2023</w:t>
+            </w:r>
+          </w:p>
+        </w:tc>
+      </w:tr>
+      <w:tr>
+        <w:tc>
+          <w:tcPr>
+            <w:tcW w:w="3193" w:type="dxa"/>
+          </w:tcPr>
+          <w:p>
+            <w:pPr>
+              <w:jc w:val="center"/>
+              <w:rPr>
+                <w:rFonts w:ascii="Arial" w:hAnsi="Arial" w:cs="Arial"/>
+                <w:bCs/>
+                <w:sz w:val="20"/>
+                <w:szCs w:val="20"/>
+              </w:rPr>
+            </w:pPr>
+            <w:r>
+              <w:rPr>
+                <w:rFonts w:ascii="Arial" w:hAnsi="Arial" w:cs="Arial"/>
+                <w:bCs/>
+                <w:sz w:val="20"/>
+                <w:szCs w:val="20"/>
+              </w:rPr>
+              <w:t>Presentes</w:t>
+            </w:r>
+          </w:p>
+        </w:tc>
+        <w:tc>
+          <w:tcPr>
+            <w:tcW w:w="984" w:type="dxa"/>
+          </w:tcPr>
+          <w:p>
+            <w:pPr>
+              <w:jc w:val="center"/>
+              <w:rPr>
+                <w:rFonts w:ascii="Arial" w:hAnsi="Arial" w:cs="Arial"/>
+                <w:bCs/>
+                <w:sz w:val="20"/>
+                <w:szCs w:val="20"/>
+              </w:rPr>
+            </w:pPr>
+            <w:r>
+              <w:rPr>
+                <w:rFonts w:ascii="Arial" w:hAnsi="Arial" w:cs="Arial"/>
+                <w:bCs/>
+                <w:sz w:val="20"/>
+                <w:szCs w:val="20"/>
+              </w:rPr>
+              <w:t>Horário chegada</w:t>
+            </w:r>
+          </w:p>
+        </w:tc>
+        <w:tc>
+          <w:tcPr>
+            <w:tcW w:w="1050" w:type="dxa"/>
+          </w:tcPr>
+          <w:p>
+            <w:pPr>
+              <w:jc w:val="center"/>
+              <w:rPr>
+                <w:rFonts w:ascii="Arial" w:hAnsi="Arial" w:cs="Arial"/>
+                <w:bCs/>
+                <w:sz w:val="20"/>
+                <w:szCs w:val="20"/>
+              </w:rPr>
+            </w:pPr>
+            <w:r>
+              <w:rPr>
+                <w:rFonts w:ascii="Arial" w:hAnsi="Arial" w:cs="Arial"/>
+                <w:bCs/>
+                <w:sz w:val="20"/>
+                <w:szCs w:val="20"/>
+              </w:rPr>
+              <w:t>Ausentes</w:t>
+            </w:r>
+          </w:p>
+        </w:tc>
+        <w:tc>
+          <w:tcPr>
+            <w:tcW w:w="1570" w:type="dxa"/>
+          </w:tcPr>
+          <w:p>
+            <w:pPr>
+              <w:jc w:val="center"/>
+              <w:rPr>
+                <w:rFonts w:ascii="Arial" w:hAnsi="Arial" w:cs="Arial"/>
+                <w:bCs/>
+                <w:sz w:val="20"/>
+                <w:szCs w:val="20"/>
+              </w:rPr>
+            </w:pPr>
+            <w:r>
+              <w:rPr>
+                <w:rFonts w:ascii="Arial" w:hAnsi="Arial" w:cs="Arial"/>
+                <w:bCs/>
+                <w:sz w:val="20"/>
+                <w:szCs w:val="20"/>
+              </w:rPr>
+              <w:t>Motivo</w:t>
+            </w:r>
+          </w:p>
+        </w:tc>
+        <w:tc>
+          <w:tcPr>
+            <w:tcW w:w="2837" w:type="dxa"/>
+          </w:tcPr>
+          <w:p>
+            <w:pPr>
+              <w:jc w:val="center"/>
+              <w:rPr>
+                <w:rFonts w:ascii="Arial" w:hAnsi="Arial" w:cs="Arial"/>
+                <w:bCs/>
+                <w:sz w:val="20"/>
+                <w:szCs w:val="20"/>
+              </w:rPr>
+            </w:pPr>
+            <w:r>
+              <w:rPr>
+                <w:rFonts w:ascii="Arial" w:hAnsi="Arial" w:cs="Arial"/>
+                <w:bCs/>
+                <w:sz w:val="20"/>
+                <w:szCs w:val="20"/>
+              </w:rPr>
+              <w:t>Assunto</w:t>
+            </w:r>
+          </w:p>
+        </w:tc>
+      </w:tr>
+      <w:tr>
+        <w:tc>
+          <w:tcPr>
+            <w:tcW w:w="3193" w:type="dxa"/>
+          </w:tcPr>
+          <w:p>
+            <w:pPr>
+              <w:rPr>
+                <w:rFonts w:ascii="Arial" w:hAnsi="Arial" w:cs="Arial"/>
+                <w:bCs/>
+                <w:sz w:val="20"/>
+                <w:szCs w:val="20"/>
+              </w:rPr>
+            </w:pPr>
+            <w:r>
+              <w:rPr>
+                <w:rFonts w:ascii="Arial" w:hAnsi="Arial" w:cs="Arial"/>
+                <w:bCs/>
+                <w:sz w:val="20"/>
+                <w:szCs w:val="20"/>
+              </w:rPr>
+              <w:t>Ana Catarina</w:t>
+            </w:r>
+          </w:p>
+        </w:tc>
+        <w:tc>
+          <w:tcPr>
+            <w:tcW w:w="984" w:type="dxa"/>
+          </w:tcPr>
+          <w:p>
+            <w:pPr>
+              <w:jc w:val="center"/>
+              <w:rPr>
+                <w:rFonts w:ascii="Arial" w:hAnsi="Arial" w:cs="Arial"/>
+                <w:bCs/>
+                <w:sz w:val="20"/>
+                <w:szCs w:val="20"/>
+              </w:rPr>
+            </w:pPr>
+            <w:r>
+              <w:rPr>
+                <w:rFonts w:ascii="Arial" w:hAnsi="Arial" w:cs="Arial"/>
+                <w:bCs/>
+                <w:sz w:val="20"/>
+                <w:szCs w:val="20"/>
+              </w:rPr>
+              <w:t>20:30</w:t>
+            </w:r>
+          </w:p>
+        </w:tc>
+        <w:tc>
+          <w:tcPr>
+            <w:tcW w:w="1050" w:type="dxa"/>
+          </w:tcPr>
+          <w:p>
+            <w:pPr>
+              <w:jc w:val="center"/>
+              <w:rPr>
+                <w:rFonts w:ascii="Arial" w:hAnsi="Arial" w:cs="Arial"/>
+                <w:b/>
+                <w:sz w:val="24"/>
+                <w:szCs w:val="24"/>
+              </w:rPr>
+            </w:pPr>
+            <w:r>
+              <w:rPr>
+                <w:rFonts w:ascii="Arial" w:hAnsi="Arial" w:cs="Arial"/>
+                <w:b/>
+                <w:sz w:val="24"/>
+                <w:szCs w:val="24"/>
+              </w:rPr>
+              <w:t>-</w:t>
+            </w:r>
+          </w:p>
+        </w:tc>
+        <w:tc>
+          <w:tcPr>
+            <w:tcW w:w="1570" w:type="dxa"/>
+          </w:tcPr>
+          <w:p>
+            <w:pPr>
+              <w:jc w:val="center"/>
+              <w:rPr>
+                <w:rFonts w:ascii="Arial" w:hAnsi="Arial" w:cs="Arial"/>
+                <w:b/>
+                <w:sz w:val="24"/>
+                <w:szCs w:val="24"/>
+              </w:rPr>
+            </w:pPr>
+            <w:r>
+              <w:rPr>
+                <w:rFonts w:ascii="Arial" w:hAnsi="Arial" w:cs="Arial"/>
+                <w:b/>
+                <w:sz w:val="24"/>
+                <w:szCs w:val="24"/>
+              </w:rPr>
+              <w:t>-</w:t>
+            </w:r>
+          </w:p>
+        </w:tc>
+        <w:tc>
+          <w:tcPr>
+            <w:tcW w:w="2837" w:type="dxa"/>
+            <w:vMerge w:val="restart"/>
+          </w:tcPr>
+          <w:p>
+            <w:pPr>
+              <w:rPr>
+                <w:rFonts w:ascii="Arial" w:hAnsi="Arial" w:cs="Arial"/>
+                <w:bCs/>
+                <w:sz w:val="20"/>
+                <w:szCs w:val="20"/>
+              </w:rPr>
+            </w:pPr>
+            <w:r>
+              <w:rPr>
+                <w:rFonts w:ascii="Arial" w:hAnsi="Arial" w:cs="Arial"/>
+                <w:bCs/>
+                <w:sz w:val="20"/>
+                <w:szCs w:val="20"/>
+              </w:rPr>
+              <w:t>- Discussão sobre as tarefas que estão sendo realizadas</w:t>
+            </w:r>
+          </w:p>
+          <w:p>
+            <w:pPr>
+              <w:rPr>
+                <w:rFonts w:ascii="Arial" w:hAnsi="Arial" w:cs="Arial"/>
+                <w:bCs/>
+                <w:sz w:val="20"/>
+                <w:szCs w:val="20"/>
+              </w:rPr>
+            </w:pPr>
+          </w:p>
+        </w:tc>
+      </w:tr>
+      <w:tr>
+        <w:tc>
+          <w:tcPr>
+            <w:tcW w:w="3193" w:type="dxa"/>
+          </w:tcPr>
+          <w:p>
+            <w:pPr>
+              <w:rPr>
+                <w:rFonts w:ascii="Arial" w:hAnsi="Arial" w:cs="Arial"/>
+                <w:bCs/>
+                <w:sz w:val="20"/>
+                <w:szCs w:val="20"/>
+              </w:rPr>
+            </w:pPr>
+            <w:r>
+              <w:rPr>
+                <w:rFonts w:ascii="Arial" w:hAnsi="Arial" w:cs="Arial"/>
+                <w:bCs/>
+                <w:sz w:val="20"/>
+                <w:szCs w:val="20"/>
+              </w:rPr>
+              <w:t xml:space="preserve">Emmily Ferreira </w:t>
+            </w:r>
+          </w:p>
+        </w:tc>
+        <w:tc>
+          <w:tcPr>
+            <w:tcW w:w="984" w:type="dxa"/>
+          </w:tcPr>
+          <w:p>
+            <w:pPr>
+              <w:jc w:val="center"/>
+              <w:rPr>
+                <w:rFonts w:ascii="Arial" w:hAnsi="Arial" w:cs="Arial"/>
+                <w:b/>
+                <w:sz w:val="24"/>
+                <w:szCs w:val="24"/>
+              </w:rPr>
+            </w:pPr>
+            <w:r>
+              <w:rPr>
+                <w:rFonts w:ascii="Arial" w:hAnsi="Arial" w:cs="Arial"/>
+                <w:bCs/>
+                <w:sz w:val="20"/>
+                <w:szCs w:val="20"/>
+              </w:rPr>
+              <w:t>20:30</w:t>
+            </w:r>
+          </w:p>
+        </w:tc>
+        <w:tc>
+          <w:tcPr>
+            <w:tcW w:w="1050" w:type="dxa"/>
+          </w:tcPr>
+          <w:p>
+            <w:pPr>
+              <w:jc w:val="center"/>
+              <w:rPr>
+                <w:rFonts w:ascii="Arial" w:hAnsi="Arial" w:cs="Arial"/>
+                <w:b/>
+                <w:sz w:val="24"/>
+                <w:szCs w:val="24"/>
+              </w:rPr>
+            </w:pPr>
+            <w:r>
+              <w:rPr>
+                <w:rFonts w:ascii="Arial" w:hAnsi="Arial" w:cs="Arial"/>
+                <w:b/>
+                <w:sz w:val="24"/>
+                <w:szCs w:val="24"/>
+              </w:rPr>
+              <w:t>-</w:t>
+            </w:r>
+          </w:p>
+        </w:tc>
+        <w:tc>
+          <w:tcPr>
+            <w:tcW w:w="1570" w:type="dxa"/>
+          </w:tcPr>
+          <w:p>
+            <w:pPr>
+              <w:jc w:val="center"/>
+              <w:rPr>
+                <w:rFonts w:ascii="Arial" w:hAnsi="Arial" w:cs="Arial"/>
+                <w:b/>
+                <w:sz w:val="24"/>
+                <w:szCs w:val="24"/>
+              </w:rPr>
+            </w:pPr>
+            <w:r>
+              <w:rPr>
+                <w:rFonts w:ascii="Arial" w:hAnsi="Arial" w:cs="Arial"/>
+                <w:b/>
+                <w:sz w:val="24"/>
+                <w:szCs w:val="24"/>
+              </w:rPr>
+              <w:t>-</w:t>
+            </w:r>
+          </w:p>
+        </w:tc>
+        <w:tc>
+          <w:tcPr>
+            <w:tcW w:w="2837" w:type="dxa"/>
+            <w:vMerge/>
+          </w:tcPr>
+          <w:p>
+            <w:pPr>
+              <w:rPr>
+                <w:rFonts w:ascii="Arial" w:hAnsi="Arial" w:cs="Arial"/>
+                <w:b/>
+                <w:sz w:val="24"/>
+                <w:szCs w:val="24"/>
+              </w:rPr>
+            </w:pPr>
+          </w:p>
+        </w:tc>
+      </w:tr>
+      <w:tr>
+        <w:tc>
+          <w:tcPr>
+            <w:tcW w:w="3193" w:type="dxa"/>
+          </w:tcPr>
+          <w:p>
+            <w:pPr>
+              <w:rPr>
+                <w:rFonts w:ascii="Arial" w:hAnsi="Arial" w:cs="Arial"/>
+                <w:bCs/>
+                <w:sz w:val="20"/>
+                <w:szCs w:val="20"/>
+              </w:rPr>
+            </w:pPr>
+            <w:r>
+              <w:rPr>
+                <w:rFonts w:ascii="Arial" w:hAnsi="Arial" w:cs="Arial"/>
+                <w:bCs/>
+                <w:sz w:val="20"/>
+                <w:szCs w:val="20"/>
+              </w:rPr>
+              <w:t>Gustavo Ferreira</w:t>
+            </w:r>
+            <w:r>
+              <w:rPr>
+                <w:rFonts w:ascii="Arial" w:hAnsi="Arial" w:cs="Arial"/>
+                <w:bCs/>
+                <w:sz w:val="20"/>
+                <w:szCs w:val="20"/>
+              </w:rPr>
+              <w:t xml:space="preserve"> </w:t>
+            </w:r>
+            <w:r>
+              <w:rPr>
+                <w:rFonts w:ascii="Arial" w:hAnsi="Arial" w:cs="Arial"/>
+                <w:bCs/>
+                <w:sz w:val="20"/>
+                <w:szCs w:val="20"/>
+              </w:rPr>
+              <w:t>– Scrum Master</w:t>
+            </w:r>
+          </w:p>
+        </w:tc>
+        <w:tc>
+          <w:tcPr>
+            <w:tcW w:w="984" w:type="dxa"/>
+          </w:tcPr>
+          <w:p>
+            <w:pPr>
+              <w:jc w:val="center"/>
+              <w:rPr>
+                <w:rFonts w:ascii="Arial" w:hAnsi="Arial" w:cs="Arial"/>
+                <w:b/>
+                <w:sz w:val="24"/>
+                <w:szCs w:val="24"/>
+              </w:rPr>
+            </w:pPr>
+            <w:r>
+              <w:rPr>
+                <w:rFonts w:ascii="Arial" w:hAnsi="Arial" w:cs="Arial"/>
+                <w:bCs/>
+                <w:sz w:val="20"/>
+                <w:szCs w:val="20"/>
+              </w:rPr>
+              <w:t>20:30</w:t>
+            </w:r>
+          </w:p>
+        </w:tc>
+        <w:tc>
+          <w:tcPr>
+            <w:tcW w:w="1050" w:type="dxa"/>
+          </w:tcPr>
+          <w:p>
+            <w:pPr>
+              <w:jc w:val="center"/>
+              <w:rPr>
+                <w:rFonts w:ascii="Arial" w:hAnsi="Arial" w:cs="Arial"/>
+                <w:b/>
+                <w:sz w:val="24"/>
+                <w:szCs w:val="24"/>
+              </w:rPr>
+            </w:pPr>
+            <w:r>
+              <w:rPr>
+                <w:rFonts w:ascii="Arial" w:hAnsi="Arial" w:cs="Arial"/>
+                <w:b/>
+                <w:sz w:val="24"/>
+                <w:szCs w:val="24"/>
+              </w:rPr>
+              <w:t>-</w:t>
+            </w:r>
+          </w:p>
+        </w:tc>
+        <w:tc>
+          <w:tcPr>
+            <w:tcW w:w="1570" w:type="dxa"/>
+          </w:tcPr>
+          <w:p>
+            <w:pPr>
+              <w:jc w:val="center"/>
+              <w:rPr>
+                <w:rFonts w:ascii="Arial" w:hAnsi="Arial" w:cs="Arial"/>
+                <w:b/>
+                <w:sz w:val="24"/>
+                <w:szCs w:val="24"/>
+              </w:rPr>
+            </w:pPr>
+            <w:r>
+              <w:rPr>
+                <w:rFonts w:ascii="Arial" w:hAnsi="Arial" w:cs="Arial"/>
+                <w:b/>
+                <w:sz w:val="24"/>
+                <w:szCs w:val="24"/>
+              </w:rPr>
+              <w:t>-</w:t>
+            </w:r>
+          </w:p>
+        </w:tc>
+        <w:tc>
+          <w:tcPr>
+            <w:tcW w:w="2837" w:type="dxa"/>
+            <w:vMerge/>
+          </w:tcPr>
+          <w:p>
+            <w:pPr>
+              <w:rPr>
+                <w:rFonts w:ascii="Arial" w:hAnsi="Arial" w:cs="Arial"/>
+                <w:b/>
+                <w:sz w:val="24"/>
+                <w:szCs w:val="24"/>
+              </w:rPr>
+            </w:pPr>
+          </w:p>
+        </w:tc>
+      </w:tr>
+      <w:tr>
+        <w:tc>
+          <w:tcPr>
+            <w:tcW w:w="3193" w:type="dxa"/>
+          </w:tcPr>
+          <w:p>
+            <w:pPr>
+              <w:rPr>
+                <w:rFonts w:ascii="Arial" w:hAnsi="Arial" w:cs="Arial"/>
+                <w:bCs/>
+                <w:sz w:val="20"/>
+                <w:szCs w:val="20"/>
+              </w:rPr>
+            </w:pPr>
+            <w:r>
+              <w:rPr>
+                <w:rFonts w:ascii="Arial" w:hAnsi="Arial" w:cs="Arial"/>
+                <w:bCs/>
+                <w:sz w:val="20"/>
+                <w:szCs w:val="20"/>
+              </w:rPr>
+              <w:t>Kauã Vidal</w:t>
+            </w:r>
+            <w:r>
+              <w:rPr>
+                <w:rFonts w:ascii="Arial" w:hAnsi="Arial" w:cs="Arial"/>
+                <w:bCs/>
+                <w:sz w:val="20"/>
+                <w:szCs w:val="20"/>
+              </w:rPr>
+              <w:t xml:space="preserve"> - PO</w:t>
+            </w:r>
+          </w:p>
+        </w:tc>
+        <w:tc>
+          <w:tcPr>
+            <w:tcW w:w="984" w:type="dxa"/>
+          </w:tcPr>
+          <w:p>
+            <w:pPr>
+              <w:jc w:val="center"/>
+              <w:rPr>
+                <w:rFonts w:ascii="Arial" w:hAnsi="Arial" w:cs="Arial"/>
+                <w:b/>
+                <w:sz w:val="24"/>
+                <w:szCs w:val="24"/>
+              </w:rPr>
+            </w:pPr>
+            <w:r>
+              <w:rPr>
+                <w:rFonts w:ascii="Arial" w:hAnsi="Arial" w:cs="Arial"/>
+                <w:bCs/>
+                <w:sz w:val="20"/>
+                <w:szCs w:val="20"/>
+              </w:rPr>
+              <w:t>20:30</w:t>
+            </w:r>
+          </w:p>
+        </w:tc>
+        <w:tc>
+          <w:tcPr>
+            <w:tcW w:w="1050" w:type="dxa"/>
+          </w:tcPr>
+          <w:p>
+            <w:pPr>
+              <w:jc w:val="center"/>
+              <w:rPr>
+                <w:rFonts w:ascii="Arial" w:hAnsi="Arial" w:cs="Arial"/>
+                <w:b/>
+                <w:sz w:val="24"/>
+                <w:szCs w:val="24"/>
+              </w:rPr>
+            </w:pPr>
+            <w:r>
+              <w:rPr>
+                <w:rFonts w:ascii="Arial" w:hAnsi="Arial" w:cs="Arial"/>
+                <w:b/>
+                <w:sz w:val="24"/>
+                <w:szCs w:val="24"/>
+              </w:rPr>
+              <w:t>-</w:t>
+            </w:r>
+          </w:p>
+        </w:tc>
+        <w:tc>
+          <w:tcPr>
+            <w:tcW w:w="1570" w:type="dxa"/>
+          </w:tcPr>
+          <w:p>
+            <w:pPr>
+              <w:jc w:val="center"/>
+              <w:rPr>
+                <w:rFonts w:ascii="Arial" w:hAnsi="Arial" w:cs="Arial"/>
+                <w:b/>
+                <w:sz w:val="24"/>
+                <w:szCs w:val="24"/>
+              </w:rPr>
+            </w:pPr>
+            <w:r>
+              <w:rPr>
+                <w:rFonts w:ascii="Arial" w:hAnsi="Arial" w:cs="Arial"/>
+                <w:b/>
+                <w:sz w:val="24"/>
+                <w:szCs w:val="24"/>
+              </w:rPr>
+              <w:t>-</w:t>
+            </w:r>
+          </w:p>
+        </w:tc>
+        <w:tc>
+          <w:tcPr>
+            <w:tcW w:w="2837" w:type="dxa"/>
+            <w:vMerge/>
+          </w:tcPr>
+          <w:p>
+            <w:pPr>
+              <w:rPr>
+                <w:rFonts w:ascii="Arial" w:hAnsi="Arial" w:cs="Arial"/>
+                <w:b/>
+                <w:sz w:val="24"/>
+                <w:szCs w:val="24"/>
+              </w:rPr>
+            </w:pPr>
+          </w:p>
+        </w:tc>
+      </w:tr>
+      <w:tr>
+        <w:tc>
+          <w:tcPr>
+            <w:tcW w:w="3193" w:type="dxa"/>
+          </w:tcPr>
+          <w:p>
+            <w:pPr>
+              <w:rPr>
+                <w:rFonts w:ascii="Arial" w:hAnsi="Arial" w:cs="Arial"/>
+                <w:bCs/>
+                <w:sz w:val="20"/>
+                <w:szCs w:val="20"/>
+              </w:rPr>
+            </w:pPr>
+            <w:r>
+              <w:rPr>
+                <w:rFonts w:ascii="Arial" w:hAnsi="Arial" w:cs="Arial"/>
+                <w:bCs/>
+                <w:sz w:val="20"/>
+                <w:szCs w:val="20"/>
+              </w:rPr>
+              <w:t>Kauan Parente</w:t>
+            </w:r>
+          </w:p>
+        </w:tc>
+        <w:tc>
+          <w:tcPr>
+            <w:tcW w:w="984" w:type="dxa"/>
+          </w:tcPr>
+          <w:p>
+            <w:pPr>
+              <w:jc w:val="center"/>
+              <w:rPr>
+                <w:rFonts w:ascii="Arial" w:hAnsi="Arial" w:cs="Arial"/>
+                <w:b/>
+                <w:sz w:val="24"/>
+                <w:szCs w:val="24"/>
+              </w:rPr>
+            </w:pPr>
+            <w:r>
+              <w:rPr>
+                <w:rFonts w:ascii="Arial" w:hAnsi="Arial" w:cs="Arial"/>
+                <w:bCs/>
+                <w:sz w:val="20"/>
+                <w:szCs w:val="20"/>
+              </w:rPr>
+              <w:t>20:30</w:t>
+            </w:r>
+          </w:p>
+        </w:tc>
+        <w:tc>
+          <w:tcPr>
+            <w:tcW w:w="1050" w:type="dxa"/>
+          </w:tcPr>
+          <w:p>
+            <w:pPr>
+              <w:jc w:val="center"/>
+              <w:rPr>
+                <w:rFonts w:ascii="Arial" w:hAnsi="Arial" w:cs="Arial"/>
+                <w:b/>
+                <w:sz w:val="24"/>
+                <w:szCs w:val="24"/>
+              </w:rPr>
+            </w:pPr>
+            <w:r>
+              <w:rPr>
+                <w:rFonts w:ascii="Arial" w:hAnsi="Arial" w:cs="Arial"/>
+                <w:b/>
+                <w:sz w:val="24"/>
+                <w:szCs w:val="24"/>
+              </w:rPr>
+              <w:t>-</w:t>
+            </w:r>
+          </w:p>
+        </w:tc>
+        <w:tc>
+          <w:tcPr>
+            <w:tcW w:w="1570" w:type="dxa"/>
+          </w:tcPr>
+          <w:p>
+            <w:pPr>
+              <w:jc w:val="center"/>
+              <w:rPr>
+                <w:rFonts w:ascii="Arial" w:hAnsi="Arial" w:cs="Arial"/>
+                <w:b/>
+                <w:sz w:val="24"/>
+                <w:szCs w:val="24"/>
+              </w:rPr>
+            </w:pPr>
+            <w:r>
+              <w:rPr>
+                <w:rFonts w:ascii="Arial" w:hAnsi="Arial" w:cs="Arial"/>
+                <w:b/>
+                <w:sz w:val="24"/>
+                <w:szCs w:val="24"/>
+              </w:rPr>
+              <w:t>-</w:t>
+            </w:r>
+          </w:p>
+        </w:tc>
+        <w:tc>
+          <w:tcPr>
+            <w:tcW w:w="2837" w:type="dxa"/>
+            <w:vMerge/>
+          </w:tcPr>
+          <w:p>
+            <w:pPr>
+              <w:rPr>
+                <w:rFonts w:ascii="Arial" w:hAnsi="Arial" w:cs="Arial"/>
+                <w:b/>
+                <w:sz w:val="24"/>
+                <w:szCs w:val="24"/>
+              </w:rPr>
+            </w:pPr>
+          </w:p>
+        </w:tc>
+      </w:tr>
+      <w:tr>
+        <w:tc>
+          <w:tcPr>
+            <w:tcW w:w="3193" w:type="dxa"/>
+          </w:tcPr>
+          <w:p>
+            <w:pPr>
+              <w:rPr>
+                <w:rFonts w:ascii="Arial" w:hAnsi="Arial" w:cs="Arial"/>
+                <w:bCs/>
+                <w:sz w:val="20"/>
+                <w:szCs w:val="20"/>
+              </w:rPr>
+            </w:pPr>
+            <w:r>
+              <w:rPr>
+                <w:rFonts w:ascii="Arial" w:hAnsi="Arial" w:cs="Arial"/>
+                <w:bCs/>
+                <w:sz w:val="20"/>
+                <w:szCs w:val="20"/>
+              </w:rPr>
+              <w:t>Michelly Mendes</w:t>
+            </w:r>
+          </w:p>
+        </w:tc>
+        <w:tc>
+          <w:tcPr>
+            <w:tcW w:w="984" w:type="dxa"/>
+          </w:tcPr>
+          <w:p>
+            <w:pPr>
+              <w:jc w:val="center"/>
+              <w:rPr>
+                <w:rFonts w:ascii="Arial" w:hAnsi="Arial" w:cs="Arial"/>
+                <w:b/>
+                <w:sz w:val="24"/>
+                <w:szCs w:val="24"/>
+              </w:rPr>
+            </w:pPr>
+            <w:r>
+              <w:rPr>
+                <w:rFonts w:ascii="Arial" w:hAnsi="Arial" w:cs="Arial"/>
+                <w:bCs/>
+                <w:sz w:val="20"/>
+                <w:szCs w:val="20"/>
+              </w:rPr>
+              <w:t>20:30</w:t>
+            </w:r>
+          </w:p>
+        </w:tc>
+        <w:tc>
+          <w:tcPr>
+            <w:tcW w:w="1050" w:type="dxa"/>
+          </w:tcPr>
+          <w:p>
+            <w:pPr>
+              <w:jc w:val="center"/>
+              <w:rPr>
+                <w:rFonts w:ascii="Arial" w:hAnsi="Arial" w:cs="Arial"/>
+                <w:b/>
+                <w:sz w:val="24"/>
+                <w:szCs w:val="24"/>
+              </w:rPr>
+            </w:pPr>
+            <w:r>
+              <w:rPr>
+                <w:rFonts w:ascii="Arial" w:hAnsi="Arial" w:cs="Arial"/>
+                <w:b/>
+                <w:sz w:val="24"/>
+                <w:szCs w:val="24"/>
+              </w:rPr>
+              <w:t>-</w:t>
+            </w:r>
+          </w:p>
+        </w:tc>
+        <w:tc>
+          <w:tcPr>
+            <w:tcW w:w="1570" w:type="dxa"/>
+          </w:tcPr>
+          <w:p>
+            <w:pPr>
+              <w:jc w:val="center"/>
+              <w:rPr>
+                <w:rFonts w:ascii="Arial" w:hAnsi="Arial" w:cs="Arial"/>
+                <w:b/>
+                <w:sz w:val="24"/>
+                <w:szCs w:val="24"/>
+              </w:rPr>
+            </w:pPr>
+            <w:r>
+              <w:rPr>
+                <w:rFonts w:ascii="Arial" w:hAnsi="Arial" w:cs="Arial"/>
+                <w:b/>
+                <w:sz w:val="24"/>
+                <w:szCs w:val="24"/>
+              </w:rPr>
+              <w:t>-</w:t>
+            </w:r>
+          </w:p>
+        </w:tc>
+        <w:tc>
+          <w:tcPr>
+            <w:tcW w:w="2837" w:type="dxa"/>
+            <w:vMerge/>
+          </w:tcPr>
+          <w:p>
+            <w:pPr>
+              <w:rPr>
+                <w:rFonts w:ascii="Arial" w:hAnsi="Arial" w:cs="Arial"/>
+                <w:b/>
+                <w:sz w:val="24"/>
+                <w:szCs w:val="24"/>
+              </w:rPr>
+            </w:pPr>
+          </w:p>
+        </w:tc>
+      </w:tr>
+      <w:tr>
+        <w:tc>
+          <w:tcPr>
+            <w:tcW w:w="3193" w:type="dxa"/>
+          </w:tcPr>
+          <w:p>
+            <w:pPr>
+              <w:rPr>
+                <w:rFonts w:ascii="Arial" w:hAnsi="Arial" w:cs="Arial"/>
+                <w:bCs/>
+                <w:sz w:val="20"/>
+                <w:szCs w:val="20"/>
+              </w:rPr>
+            </w:pPr>
+            <w:r>
+              <w:rPr>
+                <w:rFonts w:ascii="Arial" w:hAnsi="Arial" w:cs="Arial"/>
+                <w:bCs/>
+                <w:sz w:val="20"/>
+                <w:szCs w:val="20"/>
+              </w:rPr>
+              <w:t xml:space="preserve">Renan Alves </w:t>
+            </w:r>
+          </w:p>
+        </w:tc>
+        <w:tc>
+          <w:tcPr>
+            <w:tcW w:w="984" w:type="dxa"/>
+          </w:tcPr>
+          <w:p>
+            <w:pPr>
+              <w:jc w:val="center"/>
+              <w:rPr>
+                <w:rFonts w:ascii="Arial" w:hAnsi="Arial" w:cs="Arial"/>
+                <w:b/>
+                <w:sz w:val="24"/>
+                <w:szCs w:val="24"/>
+              </w:rPr>
+            </w:pPr>
+            <w:r>
+              <w:rPr>
+                <w:rFonts w:ascii="Arial" w:hAnsi="Arial" w:cs="Arial"/>
+                <w:bCs/>
+                <w:sz w:val="20"/>
+                <w:szCs w:val="20"/>
+              </w:rPr>
+              <w:t>20:30</w:t>
+            </w:r>
+          </w:p>
+        </w:tc>
+        <w:tc>
+          <w:tcPr>
+            <w:tcW w:w="1050" w:type="dxa"/>
+          </w:tcPr>
+          <w:p>
+            <w:pPr>
+              <w:jc w:val="center"/>
+              <w:rPr>
+                <w:rFonts w:ascii="Arial" w:hAnsi="Arial" w:cs="Arial"/>
+                <w:b/>
+                <w:sz w:val="24"/>
+                <w:szCs w:val="24"/>
+              </w:rPr>
+            </w:pPr>
+            <w:r>
+              <w:rPr>
+                <w:rFonts w:ascii="Arial" w:hAnsi="Arial" w:cs="Arial"/>
+                <w:b/>
+                <w:sz w:val="24"/>
+                <w:szCs w:val="24"/>
+              </w:rPr>
+              <w:t>-</w:t>
+            </w:r>
+          </w:p>
+        </w:tc>
+        <w:tc>
+          <w:tcPr>
+            <w:tcW w:w="1570" w:type="dxa"/>
+          </w:tcPr>
+          <w:p>
+            <w:pPr>
+              <w:jc w:val="center"/>
+              <w:rPr>
+                <w:rFonts w:ascii="Arial" w:hAnsi="Arial" w:cs="Arial"/>
+                <w:b/>
+                <w:sz w:val="24"/>
+                <w:szCs w:val="24"/>
+              </w:rPr>
+            </w:pPr>
+            <w:r>
+              <w:rPr>
+                <w:rFonts w:ascii="Arial" w:hAnsi="Arial" w:cs="Arial"/>
+                <w:b/>
+                <w:sz w:val="24"/>
+                <w:szCs w:val="24"/>
+              </w:rPr>
+              <w:t>-</w:t>
+            </w:r>
+          </w:p>
+        </w:tc>
+        <w:tc>
+          <w:tcPr>
+            <w:tcW w:w="2837" w:type="dxa"/>
+            <w:vMerge/>
+          </w:tcPr>
+          <w:p>
+            <w:pPr>
+              <w:rPr>
+                <w:rFonts w:ascii="Arial" w:hAnsi="Arial" w:cs="Arial"/>
+                <w:b/>
+                <w:sz w:val="24"/>
+                <w:szCs w:val="24"/>
+              </w:rPr>
+            </w:pPr>
+          </w:p>
+        </w:tc>
+      </w:tr>
+    </w:tbl>
+    <w:p>
+      <w:pPr>
+        <w:rPr>
+          <w:rFonts w:ascii="Arial" w:hAnsi="Arial" w:cs="Arial"/>
+          <w:u w:val="single"/>
+        </w:rPr>
+      </w:pPr>
+      <w:r>
+        <w:rPr>
+          <w:rFonts w:ascii="Arial" w:hAnsi="Arial" w:cs="Arial"/>
+        </w:rPr>
+        <w:br/>
+      </w:r>
+      <w:r>
+        <w:rPr>
+          <w:rFonts w:ascii="Arial" w:hAnsi="Arial" w:cs="Arial"/>
+        </w:rPr>
+        <w:br/>
+      </w:r>
+      <w:r>
+        <w:rPr>
+          <w:rFonts w:ascii="Arial" w:hAnsi="Arial" w:cs="Arial"/>
+        </w:rPr>
+        <w:t xml:space="preserve">Na reunião de hoje tivemos a análise </w:t>
+      </w:r>
+      <w:r>
+        <w:rPr>
+          <w:rFonts w:ascii="Arial" w:hAnsi="Arial" w:cs="Arial"/>
+        </w:rPr>
+        <w:t xml:space="preserve">de andamento </w:t>
+      </w:r>
+      <w:r>
+        <w:rPr>
+          <w:rFonts w:ascii="Arial" w:hAnsi="Arial" w:cs="Arial"/>
+        </w:rPr>
+        <w:t>das tarefas</w:t>
+      </w:r>
+      <w:r>
+        <w:rPr>
+          <w:rFonts w:ascii="Arial" w:hAnsi="Arial" w:cs="Arial"/>
+        </w:rPr>
+        <w:t xml:space="preserve"> que estão sendo</w:t>
+      </w:r>
+      <w:r>
+        <w:rPr>
+          <w:rFonts w:ascii="Arial" w:hAnsi="Arial" w:cs="Arial"/>
+        </w:rPr>
+        <w:t xml:space="preserve"> realizadas </w:t>
+      </w:r>
+      <w:r>
+        <w:rPr>
+          <w:rFonts w:ascii="Arial" w:hAnsi="Arial" w:cs="Arial"/>
+        </w:rPr>
+        <w:t>nesta semana e como está a dificuldade das mesmas</w:t>
       </w:r>
       <w:r>
         <w:rPr>

</xml_diff>

<commit_message>
ATA do dia 12/10/2023
</commit_message>
<xml_diff>
--- a/Arquivos/ATAS.docx
+++ b/Arquivos/ATAS.docx
@@ -447,14 +447,25 @@
                 <w:szCs w:val="20"/>
               </w:rPr>
             </w:pPr>
-            <w:r>
-              <w:rPr>
-                <w:rFonts w:ascii="Arial" w:hAnsi="Arial" w:cs="Arial"/>
-                <w:bCs/>
-                <w:sz w:val="20"/>
-                <w:szCs w:val="20"/>
-              </w:rPr>
-              <w:t>Emmily Ferreira – Scrum Master</w:t>
+            <w:proofErr w:type="spellStart"/>
+            <w:r>
+              <w:rPr>
+                <w:rFonts w:ascii="Arial" w:hAnsi="Arial" w:cs="Arial"/>
+                <w:bCs/>
+                <w:sz w:val="20"/>
+                <w:szCs w:val="20"/>
+              </w:rPr>
+              <w:t>Emmily</w:t>
+            </w:r>
+            <w:proofErr w:type="spellEnd"/>
+            <w:r>
+              <w:rPr>
+                <w:rFonts w:ascii="Arial" w:hAnsi="Arial" w:cs="Arial"/>
+                <w:bCs/>
+                <w:sz w:val="20"/>
+                <w:szCs w:val="20"/>
+              </w:rPr>
+              <w:t xml:space="preserve"> Ferreira – Scrum Master</w:t>
             </w:r>
           </w:p>
         </w:tc>
@@ -681,14 +692,25 @@
                 <w:szCs w:val="20"/>
               </w:rPr>
             </w:pPr>
-            <w:r>
-              <w:rPr>
-                <w:rFonts w:ascii="Arial" w:hAnsi="Arial" w:cs="Arial"/>
-                <w:bCs/>
-                <w:sz w:val="20"/>
-                <w:szCs w:val="20"/>
-              </w:rPr>
-              <w:t>Kauã Vidal</w:t>
+            <w:proofErr w:type="spellStart"/>
+            <w:r>
+              <w:rPr>
+                <w:rFonts w:ascii="Arial" w:hAnsi="Arial" w:cs="Arial"/>
+                <w:bCs/>
+                <w:sz w:val="20"/>
+                <w:szCs w:val="20"/>
+              </w:rPr>
+              <w:t>Kauã</w:t>
+            </w:r>
+            <w:proofErr w:type="spellEnd"/>
+            <w:r>
+              <w:rPr>
+                <w:rFonts w:ascii="Arial" w:hAnsi="Arial" w:cs="Arial"/>
+                <w:bCs/>
+                <w:sz w:val="20"/>
+                <w:szCs w:val="20"/>
+              </w:rPr>
+              <w:t xml:space="preserve"> Vidal</w:t>
             </w:r>
           </w:p>
         </w:tc>
@@ -1172,7 +1194,21 @@
         <w:rPr>
           <w:rFonts w:ascii="Arial" w:hAnsi="Arial" w:cs="Arial"/>
         </w:rPr>
-        <w:t>e dias para a equipe realizar as dailys, também implementamos algumas regras e alinhamos o tema.</w:t>
+        <w:t xml:space="preserve">e dias para a equipe realizar as </w:t>
+      </w:r>
+      <w:proofErr w:type="spellStart"/>
+      <w:r>
+        <w:rPr>
+          <w:rFonts w:ascii="Arial" w:hAnsi="Arial" w:cs="Arial"/>
+        </w:rPr>
+        <w:t>dailys</w:t>
+      </w:r>
+      <w:proofErr w:type="spellEnd"/>
+      <w:r>
+        <w:rPr>
+          <w:rFonts w:ascii="Arial" w:hAnsi="Arial" w:cs="Arial"/>
+        </w:rPr>
+        <w:t>, também implementamos algumas regras e alinhamos o tema.</w:t>
       </w:r>
     </w:p>
     <w:p/>
@@ -1635,14 +1671,25 @@
                 <w:szCs w:val="20"/>
               </w:rPr>
             </w:pPr>
-            <w:r>
-              <w:rPr>
-                <w:rFonts w:ascii="Arial" w:hAnsi="Arial" w:cs="Arial"/>
-                <w:bCs/>
-                <w:sz w:val="20"/>
-                <w:szCs w:val="20"/>
-              </w:rPr>
-              <w:t>Emmily Ferreira – Scrum Master</w:t>
+            <w:proofErr w:type="spellStart"/>
+            <w:r>
+              <w:rPr>
+                <w:rFonts w:ascii="Arial" w:hAnsi="Arial" w:cs="Arial"/>
+                <w:bCs/>
+                <w:sz w:val="20"/>
+                <w:szCs w:val="20"/>
+              </w:rPr>
+              <w:t>Emmily</w:t>
+            </w:r>
+            <w:proofErr w:type="spellEnd"/>
+            <w:r>
+              <w:rPr>
+                <w:rFonts w:ascii="Arial" w:hAnsi="Arial" w:cs="Arial"/>
+                <w:bCs/>
+                <w:sz w:val="20"/>
+                <w:szCs w:val="20"/>
+              </w:rPr>
+              <w:t xml:space="preserve"> Ferreira – Scrum Master</w:t>
             </w:r>
           </w:p>
         </w:tc>
@@ -1869,14 +1916,25 @@
                 <w:szCs w:val="20"/>
               </w:rPr>
             </w:pPr>
-            <w:r>
-              <w:rPr>
-                <w:rFonts w:ascii="Arial" w:hAnsi="Arial" w:cs="Arial"/>
-                <w:bCs/>
-                <w:sz w:val="20"/>
-                <w:szCs w:val="20"/>
-              </w:rPr>
-              <w:t>Kauã Vidal</w:t>
+            <w:proofErr w:type="spellStart"/>
+            <w:r>
+              <w:rPr>
+                <w:rFonts w:ascii="Arial" w:hAnsi="Arial" w:cs="Arial"/>
+                <w:bCs/>
+                <w:sz w:val="20"/>
+                <w:szCs w:val="20"/>
+              </w:rPr>
+              <w:t>Kauã</w:t>
+            </w:r>
+            <w:proofErr w:type="spellEnd"/>
+            <w:r>
+              <w:rPr>
+                <w:rFonts w:ascii="Arial" w:hAnsi="Arial" w:cs="Arial"/>
+                <w:bCs/>
+                <w:sz w:val="20"/>
+                <w:szCs w:val="20"/>
+              </w:rPr>
+              <w:t xml:space="preserve"> Vidal</w:t>
             </w:r>
           </w:p>
         </w:tc>
@@ -2833,14 +2891,25 @@
                 <w:szCs w:val="20"/>
               </w:rPr>
             </w:pPr>
-            <w:r>
-              <w:rPr>
-                <w:rFonts w:ascii="Arial" w:hAnsi="Arial" w:cs="Arial"/>
-                <w:bCs/>
-                <w:sz w:val="20"/>
-                <w:szCs w:val="20"/>
-              </w:rPr>
-              <w:t>Emmily Ferreira – Scrum Master</w:t>
+            <w:proofErr w:type="spellStart"/>
+            <w:r>
+              <w:rPr>
+                <w:rFonts w:ascii="Arial" w:hAnsi="Arial" w:cs="Arial"/>
+                <w:bCs/>
+                <w:sz w:val="20"/>
+                <w:szCs w:val="20"/>
+              </w:rPr>
+              <w:t>Emmily</w:t>
+            </w:r>
+            <w:proofErr w:type="spellEnd"/>
+            <w:r>
+              <w:rPr>
+                <w:rFonts w:ascii="Arial" w:hAnsi="Arial" w:cs="Arial"/>
+                <w:bCs/>
+                <w:sz w:val="20"/>
+                <w:szCs w:val="20"/>
+              </w:rPr>
+              <w:t xml:space="preserve"> Ferreira – Scrum Master</w:t>
             </w:r>
           </w:p>
         </w:tc>
@@ -3067,14 +3136,25 @@
                 <w:szCs w:val="20"/>
               </w:rPr>
             </w:pPr>
-            <w:r>
-              <w:rPr>
-                <w:rFonts w:ascii="Arial" w:hAnsi="Arial" w:cs="Arial"/>
-                <w:bCs/>
-                <w:sz w:val="20"/>
-                <w:szCs w:val="20"/>
-              </w:rPr>
-              <w:t>Kauã Vidal</w:t>
+            <w:proofErr w:type="spellStart"/>
+            <w:r>
+              <w:rPr>
+                <w:rFonts w:ascii="Arial" w:hAnsi="Arial" w:cs="Arial"/>
+                <w:bCs/>
+                <w:sz w:val="20"/>
+                <w:szCs w:val="20"/>
+              </w:rPr>
+              <w:t>Kauã</w:t>
+            </w:r>
+            <w:proofErr w:type="spellEnd"/>
+            <w:r>
+              <w:rPr>
+                <w:rFonts w:ascii="Arial" w:hAnsi="Arial" w:cs="Arial"/>
+                <w:bCs/>
+                <w:sz w:val="20"/>
+                <w:szCs w:val="20"/>
+              </w:rPr>
+              <w:t xml:space="preserve"> Vidal</w:t>
             </w:r>
           </w:p>
         </w:tc>
@@ -3560,7 +3640,21 @@
         <w:rPr>
           <w:rFonts w:ascii="Arial" w:hAnsi="Arial" w:cs="Arial"/>
         </w:rPr>
-        <w:t>foi apresentado a organização das tarefas no Trello e os entregáveis da semana, após isso a equipe deu continuidade as atividades que estão sendo desenvolvidas. Por fim, levantamos a discussão acerca da tabela de empresa e fale conosco do Banco de Dados.</w:t>
+        <w:t xml:space="preserve">foi apresentado a organização das tarefas no </w:t>
+      </w:r>
+      <w:proofErr w:type="spellStart"/>
+      <w:r>
+        <w:rPr>
+          <w:rFonts w:ascii="Arial" w:hAnsi="Arial" w:cs="Arial"/>
+        </w:rPr>
+        <w:t>Trello</w:t>
+      </w:r>
+      <w:proofErr w:type="spellEnd"/>
+      <w:r>
+        <w:rPr>
+          <w:rFonts w:ascii="Arial" w:hAnsi="Arial" w:cs="Arial"/>
+        </w:rPr>
+        <w:t xml:space="preserve"> e os entregáveis da semana, após isso a equipe deu continuidade as atividades que estão sendo desenvolvidas. Por fim, levantamos a discussão acerca da tabela de empresa e fale conosco do Banco de Dados.</w:t>
       </w:r>
     </w:p>
     <w:p>
@@ -3962,14 +4056,25 @@
                 <w:szCs w:val="20"/>
               </w:rPr>
             </w:pPr>
-            <w:r>
-              <w:rPr>
-                <w:rFonts w:ascii="Arial" w:hAnsi="Arial" w:cs="Arial"/>
-                <w:bCs/>
-                <w:sz w:val="20"/>
-                <w:szCs w:val="20"/>
-              </w:rPr>
-              <w:t>Emmily Ferreira – Scrum Master</w:t>
+            <w:proofErr w:type="spellStart"/>
+            <w:r>
+              <w:rPr>
+                <w:rFonts w:ascii="Arial" w:hAnsi="Arial" w:cs="Arial"/>
+                <w:bCs/>
+                <w:sz w:val="20"/>
+                <w:szCs w:val="20"/>
+              </w:rPr>
+              <w:t>Emmily</w:t>
+            </w:r>
+            <w:proofErr w:type="spellEnd"/>
+            <w:r>
+              <w:rPr>
+                <w:rFonts w:ascii="Arial" w:hAnsi="Arial" w:cs="Arial"/>
+                <w:bCs/>
+                <w:sz w:val="20"/>
+                <w:szCs w:val="20"/>
+              </w:rPr>
+              <w:t xml:space="preserve"> Ferreira – Scrum Master</w:t>
             </w:r>
           </w:p>
         </w:tc>
@@ -4196,14 +4301,25 @@
                 <w:szCs w:val="20"/>
               </w:rPr>
             </w:pPr>
-            <w:r>
-              <w:rPr>
-                <w:rFonts w:ascii="Arial" w:hAnsi="Arial" w:cs="Arial"/>
-                <w:bCs/>
-                <w:sz w:val="20"/>
-                <w:szCs w:val="20"/>
-              </w:rPr>
-              <w:t>Kauã Vidal</w:t>
+            <w:proofErr w:type="spellStart"/>
+            <w:r>
+              <w:rPr>
+                <w:rFonts w:ascii="Arial" w:hAnsi="Arial" w:cs="Arial"/>
+                <w:bCs/>
+                <w:sz w:val="20"/>
+                <w:szCs w:val="20"/>
+              </w:rPr>
+              <w:t>Kauã</w:t>
+            </w:r>
+            <w:proofErr w:type="spellEnd"/>
+            <w:r>
+              <w:rPr>
+                <w:rFonts w:ascii="Arial" w:hAnsi="Arial" w:cs="Arial"/>
+                <w:bCs/>
+                <w:sz w:val="20"/>
+                <w:szCs w:val="20"/>
+              </w:rPr>
+              <w:t xml:space="preserve"> Vidal</w:t>
             </w:r>
           </w:p>
         </w:tc>
@@ -4246,14 +4362,25 @@
                 <w:szCs w:val="18"/>
               </w:rPr>
             </w:pPr>
-            <w:r>
-              <w:rPr>
-                <w:rFonts w:ascii="Arial" w:hAnsi="Arial" w:cs="Arial"/>
-                <w:bCs/>
-                <w:sz w:val="20"/>
-                <w:szCs w:val="20"/>
-              </w:rPr>
-              <w:t>Kauã Vidal</w:t>
+            <w:proofErr w:type="spellStart"/>
+            <w:r>
+              <w:rPr>
+                <w:rFonts w:ascii="Arial" w:hAnsi="Arial" w:cs="Arial"/>
+                <w:bCs/>
+                <w:sz w:val="20"/>
+                <w:szCs w:val="20"/>
+              </w:rPr>
+              <w:t>Kauã</w:t>
+            </w:r>
+            <w:proofErr w:type="spellEnd"/>
+            <w:r>
+              <w:rPr>
+                <w:rFonts w:ascii="Arial" w:hAnsi="Arial" w:cs="Arial"/>
+                <w:bCs/>
+                <w:sz w:val="20"/>
+                <w:szCs w:val="20"/>
+              </w:rPr>
+              <w:t xml:space="preserve"> Vidal</w:t>
             </w:r>
           </w:p>
         </w:tc>
@@ -5079,14 +5206,25 @@
                 <w:szCs w:val="20"/>
               </w:rPr>
             </w:pPr>
-            <w:r>
-              <w:rPr>
-                <w:rFonts w:ascii="Arial" w:hAnsi="Arial" w:cs="Arial"/>
-                <w:bCs/>
-                <w:sz w:val="20"/>
-                <w:szCs w:val="20"/>
-              </w:rPr>
-              <w:t>Emmily Ferreira – Scrum Master</w:t>
+            <w:proofErr w:type="spellStart"/>
+            <w:r>
+              <w:rPr>
+                <w:rFonts w:ascii="Arial" w:hAnsi="Arial" w:cs="Arial"/>
+                <w:bCs/>
+                <w:sz w:val="20"/>
+                <w:szCs w:val="20"/>
+              </w:rPr>
+              <w:t>Emmily</w:t>
+            </w:r>
+            <w:proofErr w:type="spellEnd"/>
+            <w:r>
+              <w:rPr>
+                <w:rFonts w:ascii="Arial" w:hAnsi="Arial" w:cs="Arial"/>
+                <w:bCs/>
+                <w:sz w:val="20"/>
+                <w:szCs w:val="20"/>
+              </w:rPr>
+              <w:t xml:space="preserve"> Ferreira – Scrum Master</w:t>
             </w:r>
           </w:p>
         </w:tc>
@@ -5322,14 +5460,25 @@
                 <w:szCs w:val="20"/>
               </w:rPr>
             </w:pPr>
-            <w:r>
-              <w:rPr>
-                <w:rFonts w:ascii="Arial" w:hAnsi="Arial" w:cs="Arial"/>
-                <w:bCs/>
-                <w:sz w:val="20"/>
-                <w:szCs w:val="20"/>
-              </w:rPr>
-              <w:t>Kauã Vidal</w:t>
+            <w:proofErr w:type="spellStart"/>
+            <w:r>
+              <w:rPr>
+                <w:rFonts w:ascii="Arial" w:hAnsi="Arial" w:cs="Arial"/>
+                <w:bCs/>
+                <w:sz w:val="20"/>
+                <w:szCs w:val="20"/>
+              </w:rPr>
+              <w:t>Kauã</w:t>
+            </w:r>
+            <w:proofErr w:type="spellEnd"/>
+            <w:r>
+              <w:rPr>
+                <w:rFonts w:ascii="Arial" w:hAnsi="Arial" w:cs="Arial"/>
+                <w:bCs/>
+                <w:sz w:val="20"/>
+                <w:szCs w:val="20"/>
+              </w:rPr>
+              <w:t xml:space="preserve"> Vidal</w:t>
             </w:r>
           </w:p>
         </w:tc>
@@ -5372,14 +5521,25 @@
                 <w:szCs w:val="20"/>
               </w:rPr>
             </w:pPr>
-            <w:r>
-              <w:rPr>
-                <w:rFonts w:ascii="Arial" w:hAnsi="Arial" w:cs="Arial"/>
-                <w:bCs/>
-                <w:sz w:val="20"/>
-                <w:szCs w:val="20"/>
-              </w:rPr>
-              <w:t>Kauã Vidal</w:t>
+            <w:proofErr w:type="spellStart"/>
+            <w:r>
+              <w:rPr>
+                <w:rFonts w:ascii="Arial" w:hAnsi="Arial" w:cs="Arial"/>
+                <w:bCs/>
+                <w:sz w:val="20"/>
+                <w:szCs w:val="20"/>
+              </w:rPr>
+              <w:t>Kauã</w:t>
+            </w:r>
+            <w:proofErr w:type="spellEnd"/>
+            <w:r>
+              <w:rPr>
+                <w:rFonts w:ascii="Arial" w:hAnsi="Arial" w:cs="Arial"/>
+                <w:bCs/>
+                <w:sz w:val="20"/>
+                <w:szCs w:val="20"/>
+              </w:rPr>
+              <w:t xml:space="preserve"> Vidal</w:t>
             </w:r>
           </w:p>
         </w:tc>
@@ -6195,14 +6355,25 @@
                 <w:szCs w:val="20"/>
               </w:rPr>
             </w:pPr>
-            <w:r>
-              <w:rPr>
-                <w:rFonts w:ascii="Arial" w:hAnsi="Arial" w:cs="Arial"/>
-                <w:bCs/>
-                <w:sz w:val="20"/>
-                <w:szCs w:val="20"/>
-              </w:rPr>
-              <w:t>Emmily Ferreira – Scrum Master</w:t>
+            <w:proofErr w:type="spellStart"/>
+            <w:r>
+              <w:rPr>
+                <w:rFonts w:ascii="Arial" w:hAnsi="Arial" w:cs="Arial"/>
+                <w:bCs/>
+                <w:sz w:val="20"/>
+                <w:szCs w:val="20"/>
+              </w:rPr>
+              <w:t>Emmily</w:t>
+            </w:r>
+            <w:proofErr w:type="spellEnd"/>
+            <w:r>
+              <w:rPr>
+                <w:rFonts w:ascii="Arial" w:hAnsi="Arial" w:cs="Arial"/>
+                <w:bCs/>
+                <w:sz w:val="20"/>
+                <w:szCs w:val="20"/>
+              </w:rPr>
+              <w:t xml:space="preserve"> Ferreira – Scrum Master</w:t>
             </w:r>
           </w:p>
         </w:tc>
@@ -6429,14 +6600,25 @@
                 <w:szCs w:val="20"/>
               </w:rPr>
             </w:pPr>
-            <w:r>
-              <w:rPr>
-                <w:rFonts w:ascii="Arial" w:hAnsi="Arial" w:cs="Arial"/>
-                <w:bCs/>
-                <w:sz w:val="20"/>
-                <w:szCs w:val="20"/>
-              </w:rPr>
-              <w:t>Kauã Vidal</w:t>
+            <w:proofErr w:type="spellStart"/>
+            <w:r>
+              <w:rPr>
+                <w:rFonts w:ascii="Arial" w:hAnsi="Arial" w:cs="Arial"/>
+                <w:bCs/>
+                <w:sz w:val="20"/>
+                <w:szCs w:val="20"/>
+              </w:rPr>
+              <w:t>Kauã</w:t>
+            </w:r>
+            <w:proofErr w:type="spellEnd"/>
+            <w:r>
+              <w:rPr>
+                <w:rFonts w:ascii="Arial" w:hAnsi="Arial" w:cs="Arial"/>
+                <w:bCs/>
+                <w:sz w:val="20"/>
+                <w:szCs w:val="20"/>
+              </w:rPr>
+              <w:t xml:space="preserve"> Vidal</w:t>
             </w:r>
           </w:p>
         </w:tc>
@@ -7406,14 +7588,25 @@
                 <w:szCs w:val="20"/>
               </w:rPr>
             </w:pPr>
-            <w:r>
-              <w:rPr>
-                <w:rFonts w:ascii="Arial" w:hAnsi="Arial" w:cs="Arial"/>
-                <w:bCs/>
-                <w:sz w:val="20"/>
-                <w:szCs w:val="20"/>
-              </w:rPr>
-              <w:t>Emmily Ferreira – Scrum Master</w:t>
+            <w:proofErr w:type="spellStart"/>
+            <w:r>
+              <w:rPr>
+                <w:rFonts w:ascii="Arial" w:hAnsi="Arial" w:cs="Arial"/>
+                <w:bCs/>
+                <w:sz w:val="20"/>
+                <w:szCs w:val="20"/>
+              </w:rPr>
+              <w:t>Emmily</w:t>
+            </w:r>
+            <w:proofErr w:type="spellEnd"/>
+            <w:r>
+              <w:rPr>
+                <w:rFonts w:ascii="Arial" w:hAnsi="Arial" w:cs="Arial"/>
+                <w:bCs/>
+                <w:sz w:val="20"/>
+                <w:szCs w:val="20"/>
+              </w:rPr>
+              <w:t xml:space="preserve"> Ferreira – Scrum Master</w:t>
             </w:r>
           </w:p>
         </w:tc>
@@ -7658,14 +7851,25 @@
                 <w:szCs w:val="20"/>
               </w:rPr>
             </w:pPr>
-            <w:r>
-              <w:rPr>
-                <w:rFonts w:ascii="Arial" w:hAnsi="Arial" w:cs="Arial"/>
-                <w:bCs/>
-                <w:sz w:val="20"/>
-                <w:szCs w:val="20"/>
-              </w:rPr>
-              <w:t>Kauã Vidal</w:t>
+            <w:proofErr w:type="spellStart"/>
+            <w:r>
+              <w:rPr>
+                <w:rFonts w:ascii="Arial" w:hAnsi="Arial" w:cs="Arial"/>
+                <w:bCs/>
+                <w:sz w:val="20"/>
+                <w:szCs w:val="20"/>
+              </w:rPr>
+              <w:t>Kauã</w:t>
+            </w:r>
+            <w:proofErr w:type="spellEnd"/>
+            <w:r>
+              <w:rPr>
+                <w:rFonts w:ascii="Arial" w:hAnsi="Arial" w:cs="Arial"/>
+                <w:bCs/>
+                <w:sz w:val="20"/>
+                <w:szCs w:val="20"/>
+              </w:rPr>
+              <w:t xml:space="preserve"> Vidal</w:t>
             </w:r>
           </w:p>
         </w:tc>
@@ -8669,14 +8873,25 @@
                 <w:szCs w:val="20"/>
               </w:rPr>
             </w:pPr>
-            <w:r>
-              <w:rPr>
-                <w:rFonts w:ascii="Arial" w:hAnsi="Arial" w:cs="Arial"/>
-                <w:bCs/>
-                <w:sz w:val="20"/>
-                <w:szCs w:val="20"/>
-              </w:rPr>
-              <w:t>Emmily Ferreira – Scrum Master</w:t>
+            <w:proofErr w:type="spellStart"/>
+            <w:r>
+              <w:rPr>
+                <w:rFonts w:ascii="Arial" w:hAnsi="Arial" w:cs="Arial"/>
+                <w:bCs/>
+                <w:sz w:val="20"/>
+                <w:szCs w:val="20"/>
+              </w:rPr>
+              <w:t>Emmily</w:t>
+            </w:r>
+            <w:proofErr w:type="spellEnd"/>
+            <w:r>
+              <w:rPr>
+                <w:rFonts w:ascii="Arial" w:hAnsi="Arial" w:cs="Arial"/>
+                <w:bCs/>
+                <w:sz w:val="20"/>
+                <w:szCs w:val="20"/>
+              </w:rPr>
+              <w:t xml:space="preserve"> Ferreira – Scrum Master</w:t>
             </w:r>
           </w:p>
         </w:tc>
@@ -8921,14 +9136,25 @@
                 <w:szCs w:val="20"/>
               </w:rPr>
             </w:pPr>
-            <w:r>
-              <w:rPr>
-                <w:rFonts w:ascii="Arial" w:hAnsi="Arial" w:cs="Arial"/>
-                <w:bCs/>
-                <w:sz w:val="20"/>
-                <w:szCs w:val="20"/>
-              </w:rPr>
-              <w:t>Kauã Vidal</w:t>
+            <w:proofErr w:type="spellStart"/>
+            <w:r>
+              <w:rPr>
+                <w:rFonts w:ascii="Arial" w:hAnsi="Arial" w:cs="Arial"/>
+                <w:bCs/>
+                <w:sz w:val="20"/>
+                <w:szCs w:val="20"/>
+              </w:rPr>
+              <w:t>Kauã</w:t>
+            </w:r>
+            <w:proofErr w:type="spellEnd"/>
+            <w:r>
+              <w:rPr>
+                <w:rFonts w:ascii="Arial" w:hAnsi="Arial" w:cs="Arial"/>
+                <w:bCs/>
+                <w:sz w:val="20"/>
+                <w:szCs w:val="20"/>
+              </w:rPr>
+              <w:t xml:space="preserve"> Vidal</w:t>
             </w:r>
           </w:p>
         </w:tc>
@@ -9890,7 +10116,27 @@
                 <w:sz w:val="20"/>
                 <w:szCs w:val="20"/>
               </w:rPr>
-              <w:t>- Disposição dos arquivos no github para uma melhor organização.</w:t>
+              <w:t xml:space="preserve">- Disposição dos arquivos no </w:t>
+            </w:r>
+            <w:proofErr w:type="spellStart"/>
+            <w:r>
+              <w:rPr>
+                <w:rFonts w:ascii="Arial" w:hAnsi="Arial" w:cs="Arial"/>
+                <w:bCs/>
+                <w:sz w:val="20"/>
+                <w:szCs w:val="20"/>
+              </w:rPr>
+              <w:t>github</w:t>
+            </w:r>
+            <w:proofErr w:type="spellEnd"/>
+            <w:r>
+              <w:rPr>
+                <w:rFonts w:ascii="Arial" w:hAnsi="Arial" w:cs="Arial"/>
+                <w:bCs/>
+                <w:sz w:val="20"/>
+                <w:szCs w:val="20"/>
+              </w:rPr>
+              <w:t xml:space="preserve"> para uma melhor organização.</w:t>
             </w:r>
           </w:p>
           <w:p>
@@ -9928,14 +10174,25 @@
                 <w:szCs w:val="20"/>
               </w:rPr>
             </w:pPr>
-            <w:r>
-              <w:rPr>
-                <w:rFonts w:ascii="Arial" w:hAnsi="Arial" w:cs="Arial"/>
-                <w:bCs/>
-                <w:sz w:val="20"/>
-                <w:szCs w:val="20"/>
-              </w:rPr>
-              <w:t>Emmily Ferreira – Scrum Master</w:t>
+            <w:proofErr w:type="spellStart"/>
+            <w:r>
+              <w:rPr>
+                <w:rFonts w:ascii="Arial" w:hAnsi="Arial" w:cs="Arial"/>
+                <w:bCs/>
+                <w:sz w:val="20"/>
+                <w:szCs w:val="20"/>
+              </w:rPr>
+              <w:t>Emmily</w:t>
+            </w:r>
+            <w:proofErr w:type="spellEnd"/>
+            <w:r>
+              <w:rPr>
+                <w:rFonts w:ascii="Arial" w:hAnsi="Arial" w:cs="Arial"/>
+                <w:bCs/>
+                <w:sz w:val="20"/>
+                <w:szCs w:val="20"/>
+              </w:rPr>
+              <w:t xml:space="preserve"> Ferreira – Scrum Master</w:t>
             </w:r>
           </w:p>
         </w:tc>
@@ -10162,14 +10419,25 @@
                 <w:szCs w:val="20"/>
               </w:rPr>
             </w:pPr>
-            <w:r>
-              <w:rPr>
-                <w:rFonts w:ascii="Arial" w:hAnsi="Arial" w:cs="Arial"/>
-                <w:bCs/>
-                <w:sz w:val="20"/>
-                <w:szCs w:val="20"/>
-              </w:rPr>
-              <w:t>Kauã Vidal</w:t>
+            <w:proofErr w:type="spellStart"/>
+            <w:r>
+              <w:rPr>
+                <w:rFonts w:ascii="Arial" w:hAnsi="Arial" w:cs="Arial"/>
+                <w:bCs/>
+                <w:sz w:val="20"/>
+                <w:szCs w:val="20"/>
+              </w:rPr>
+              <w:t>Kauã</w:t>
+            </w:r>
+            <w:proofErr w:type="spellEnd"/>
+            <w:r>
+              <w:rPr>
+                <w:rFonts w:ascii="Arial" w:hAnsi="Arial" w:cs="Arial"/>
+                <w:bCs/>
+                <w:sz w:val="20"/>
+                <w:szCs w:val="20"/>
+              </w:rPr>
+              <w:t xml:space="preserve"> Vidal</w:t>
             </w:r>
           </w:p>
         </w:tc>
@@ -11168,14 +11436,25 @@
                 <w:szCs w:val="20"/>
               </w:rPr>
             </w:pPr>
-            <w:r>
-              <w:rPr>
-                <w:rFonts w:ascii="Arial" w:hAnsi="Arial" w:cs="Arial"/>
-                <w:bCs/>
-                <w:sz w:val="20"/>
-                <w:szCs w:val="20"/>
-              </w:rPr>
-              <w:t>Emmily Ferreira – Scrum Master</w:t>
+            <w:proofErr w:type="spellStart"/>
+            <w:r>
+              <w:rPr>
+                <w:rFonts w:ascii="Arial" w:hAnsi="Arial" w:cs="Arial"/>
+                <w:bCs/>
+                <w:sz w:val="20"/>
+                <w:szCs w:val="20"/>
+              </w:rPr>
+              <w:t>Emmily</w:t>
+            </w:r>
+            <w:proofErr w:type="spellEnd"/>
+            <w:r>
+              <w:rPr>
+                <w:rFonts w:ascii="Arial" w:hAnsi="Arial" w:cs="Arial"/>
+                <w:bCs/>
+                <w:sz w:val="20"/>
+                <w:szCs w:val="20"/>
+              </w:rPr>
+              <w:t xml:space="preserve"> Ferreira – Scrum Master</w:t>
             </w:r>
           </w:p>
         </w:tc>
@@ -11402,14 +11681,25 @@
                 <w:szCs w:val="20"/>
               </w:rPr>
             </w:pPr>
-            <w:r>
-              <w:rPr>
-                <w:rFonts w:ascii="Arial" w:hAnsi="Arial" w:cs="Arial"/>
-                <w:bCs/>
-                <w:sz w:val="20"/>
-                <w:szCs w:val="20"/>
-              </w:rPr>
-              <w:t>Kauã Vidal</w:t>
+            <w:proofErr w:type="spellStart"/>
+            <w:r>
+              <w:rPr>
+                <w:rFonts w:ascii="Arial" w:hAnsi="Arial" w:cs="Arial"/>
+                <w:bCs/>
+                <w:sz w:val="20"/>
+                <w:szCs w:val="20"/>
+              </w:rPr>
+              <w:t>Kauã</w:t>
+            </w:r>
+            <w:proofErr w:type="spellEnd"/>
+            <w:r>
+              <w:rPr>
+                <w:rFonts w:ascii="Arial" w:hAnsi="Arial" w:cs="Arial"/>
+                <w:bCs/>
+                <w:sz w:val="20"/>
+                <w:szCs w:val="20"/>
+              </w:rPr>
+              <w:t xml:space="preserve"> Vidal</w:t>
             </w:r>
           </w:p>
         </w:tc>
@@ -12390,14 +12680,25 @@
                 <w:szCs w:val="20"/>
               </w:rPr>
             </w:pPr>
-            <w:r>
-              <w:rPr>
-                <w:rFonts w:ascii="Arial" w:hAnsi="Arial" w:cs="Arial"/>
-                <w:bCs/>
-                <w:sz w:val="20"/>
-                <w:szCs w:val="20"/>
-              </w:rPr>
-              <w:t>Emmily Ferreira – Scrum Master</w:t>
+            <w:proofErr w:type="spellStart"/>
+            <w:r>
+              <w:rPr>
+                <w:rFonts w:ascii="Arial" w:hAnsi="Arial" w:cs="Arial"/>
+                <w:bCs/>
+                <w:sz w:val="20"/>
+                <w:szCs w:val="20"/>
+              </w:rPr>
+              <w:t>Emmily</w:t>
+            </w:r>
+            <w:proofErr w:type="spellEnd"/>
+            <w:r>
+              <w:rPr>
+                <w:rFonts w:ascii="Arial" w:hAnsi="Arial" w:cs="Arial"/>
+                <w:bCs/>
+                <w:sz w:val="20"/>
+                <w:szCs w:val="20"/>
+              </w:rPr>
+              <w:t xml:space="preserve"> Ferreira – Scrum Master</w:t>
             </w:r>
           </w:p>
         </w:tc>
@@ -12624,14 +12925,25 @@
                 <w:szCs w:val="20"/>
               </w:rPr>
             </w:pPr>
-            <w:r>
-              <w:rPr>
-                <w:rFonts w:ascii="Arial" w:hAnsi="Arial" w:cs="Arial"/>
-                <w:bCs/>
-                <w:sz w:val="20"/>
-                <w:szCs w:val="20"/>
-              </w:rPr>
-              <w:t>Kauã Vidal</w:t>
+            <w:proofErr w:type="spellStart"/>
+            <w:r>
+              <w:rPr>
+                <w:rFonts w:ascii="Arial" w:hAnsi="Arial" w:cs="Arial"/>
+                <w:bCs/>
+                <w:sz w:val="20"/>
+                <w:szCs w:val="20"/>
+              </w:rPr>
+              <w:t>Kauã</w:t>
+            </w:r>
+            <w:proofErr w:type="spellEnd"/>
+            <w:r>
+              <w:rPr>
+                <w:rFonts w:ascii="Arial" w:hAnsi="Arial" w:cs="Arial"/>
+                <w:bCs/>
+                <w:sz w:val="20"/>
+                <w:szCs w:val="20"/>
+              </w:rPr>
+              <w:t xml:space="preserve"> Vidal</w:t>
             </w:r>
           </w:p>
         </w:tc>
@@ -13091,7 +13403,21 @@
         <w:rPr>
           <w:rFonts w:ascii="Arial" w:hAnsi="Arial" w:cs="Arial"/>
         </w:rPr>
-        <w:t>Ficou acordado entre todos os membros da equipe que as reuniões de segunda a sexta, passariam a acontecer pela plataforma Discord às 20:30.</w:t>
+        <w:t xml:space="preserve">Ficou acordado entre todos os membros da equipe que as reuniões de segunda a sexta, passariam a acontecer pela plataforma </w:t>
+      </w:r>
+      <w:proofErr w:type="spellStart"/>
+      <w:r>
+        <w:rPr>
+          <w:rFonts w:ascii="Arial" w:hAnsi="Arial" w:cs="Arial"/>
+        </w:rPr>
+        <w:t>Discord</w:t>
+      </w:r>
+      <w:proofErr w:type="spellEnd"/>
+      <w:r>
+        <w:rPr>
+          <w:rFonts w:ascii="Arial" w:hAnsi="Arial" w:cs="Arial"/>
+        </w:rPr>
+        <w:t xml:space="preserve"> às 20:30.</w:t>
       </w:r>
     </w:p>
     <w:p>
@@ -13546,14 +13872,25 @@
                 <w:szCs w:val="20"/>
               </w:rPr>
             </w:pPr>
-            <w:r>
-              <w:rPr>
-                <w:rFonts w:ascii="Arial" w:hAnsi="Arial" w:cs="Arial"/>
-                <w:bCs/>
-                <w:sz w:val="20"/>
-                <w:szCs w:val="20"/>
-              </w:rPr>
-              <w:t xml:space="preserve">Emmily Ferreira </w:t>
+            <w:proofErr w:type="spellStart"/>
+            <w:r>
+              <w:rPr>
+                <w:rFonts w:ascii="Arial" w:hAnsi="Arial" w:cs="Arial"/>
+                <w:bCs/>
+                <w:sz w:val="20"/>
+                <w:szCs w:val="20"/>
+              </w:rPr>
+              <w:t>Emmily</w:t>
+            </w:r>
+            <w:proofErr w:type="spellEnd"/>
+            <w:r>
+              <w:rPr>
+                <w:rFonts w:ascii="Arial" w:hAnsi="Arial" w:cs="Arial"/>
+                <w:bCs/>
+                <w:sz w:val="20"/>
+                <w:szCs w:val="20"/>
+              </w:rPr>
+              <w:t xml:space="preserve"> Ferreira </w:t>
             </w:r>
           </w:p>
         </w:tc>
@@ -13798,14 +14135,25 @@
                 <w:szCs w:val="20"/>
               </w:rPr>
             </w:pPr>
-            <w:r>
-              <w:rPr>
-                <w:rFonts w:ascii="Arial" w:hAnsi="Arial" w:cs="Arial"/>
-                <w:bCs/>
-                <w:sz w:val="20"/>
-                <w:szCs w:val="20"/>
-              </w:rPr>
-              <w:t>Kauã Vidal</w:t>
+            <w:proofErr w:type="spellStart"/>
+            <w:r>
+              <w:rPr>
+                <w:rFonts w:ascii="Arial" w:hAnsi="Arial" w:cs="Arial"/>
+                <w:bCs/>
+                <w:sz w:val="20"/>
+                <w:szCs w:val="20"/>
+              </w:rPr>
+              <w:t>Kauã</w:t>
+            </w:r>
+            <w:proofErr w:type="spellEnd"/>
+            <w:r>
+              <w:rPr>
+                <w:rFonts w:ascii="Arial" w:hAnsi="Arial" w:cs="Arial"/>
+                <w:bCs/>
+                <w:sz w:val="20"/>
+                <w:szCs w:val="20"/>
+              </w:rPr>
+              <w:t xml:space="preserve"> Vidal</w:t>
             </w:r>
             <w:r>
               <w:rPr>
@@ -14291,7 +14639,21 @@
         <w:rPr>
           <w:rFonts w:ascii="Arial" w:hAnsi="Arial" w:cs="Arial"/>
         </w:rPr>
-        <w:t xml:space="preserve"> disso, estabelecemos o planejamento da semana, com foco na organização do product backlog. Para garantir uma boa distribuição do trabalho, também dividimos as tarefas necessárias para concretizar a entrega das telas restantes, link entre </w:t>
+        <w:t xml:space="preserve"> disso, estabelecemos o planejamento da semana, com foco na organização do </w:t>
+      </w:r>
+      <w:proofErr w:type="spellStart"/>
+      <w:r>
+        <w:rPr>
+          <w:rFonts w:ascii="Arial" w:hAnsi="Arial" w:cs="Arial"/>
+        </w:rPr>
+        <w:t>product</w:t>
+      </w:r>
+      <w:proofErr w:type="spellEnd"/>
+      <w:r>
+        <w:rPr>
+          <w:rFonts w:ascii="Arial" w:hAnsi="Arial" w:cs="Arial"/>
+        </w:rPr>
+        <w:t xml:space="preserve"> backlog. Para garantir uma boa distribuição do trabalho, também dividimos as tarefas necessárias para concretizar a entrega das telas restantes, link entre </w:t>
       </w:r>
       <w:r>
         <w:rPr>
@@ -14305,6 +14667,7 @@
         </w:rPr>
         <w:t xml:space="preserve"> e a adição dos requisitos do backlog no </w:t>
       </w:r>
+      <w:proofErr w:type="spellStart"/>
       <w:r>
         <w:rPr>
           <w:rFonts w:ascii="Arial" w:hAnsi="Arial" w:cs="Arial"/>
@@ -14315,7 +14678,14 @@
         <w:rPr>
           <w:rFonts w:ascii="Arial" w:hAnsi="Arial" w:cs="Arial"/>
         </w:rPr>
-        <w:t>rello.</w:t>
+        <w:t>rello</w:t>
+      </w:r>
+      <w:proofErr w:type="spellEnd"/>
+      <w:r>
+        <w:rPr>
+          <w:rFonts w:ascii="Arial" w:hAnsi="Arial" w:cs="Arial"/>
+        </w:rPr>
+        <w:t>.</w:t>
       </w:r>
       <w:r>
         <w:rPr>
@@ -14762,6 +15132,7 @@
               </w:rPr>
               <w:t xml:space="preserve">- Finalizando </w:t>
             </w:r>
+            <w:proofErr w:type="spellStart"/>
             <w:r>
               <w:rPr>
                 <w:rFonts w:ascii="Arial" w:hAnsi="Arial" w:cs="Arial"/>
@@ -14778,7 +15149,17 @@
                 <w:sz w:val="20"/>
                 <w:szCs w:val="20"/>
               </w:rPr>
-              <w:t>roduct backlog</w:t>
+              <w:t>roduct</w:t>
+            </w:r>
+            <w:proofErr w:type="spellEnd"/>
+            <w:r>
+              <w:rPr>
+                <w:rFonts w:ascii="Arial" w:hAnsi="Arial" w:cs="Arial"/>
+                <w:bCs/>
+                <w:sz w:val="20"/>
+                <w:szCs w:val="20"/>
+              </w:rPr>
+              <w:t xml:space="preserve"> backlog</w:t>
             </w:r>
           </w:p>
           <w:p>
@@ -14807,14 +15188,25 @@
                 <w:szCs w:val="20"/>
               </w:rPr>
             </w:pPr>
-            <w:r>
-              <w:rPr>
-                <w:rFonts w:ascii="Arial" w:hAnsi="Arial" w:cs="Arial"/>
-                <w:bCs/>
-                <w:sz w:val="20"/>
-                <w:szCs w:val="20"/>
-              </w:rPr>
-              <w:t xml:space="preserve">Emmily Ferreira </w:t>
+            <w:proofErr w:type="spellStart"/>
+            <w:r>
+              <w:rPr>
+                <w:rFonts w:ascii="Arial" w:hAnsi="Arial" w:cs="Arial"/>
+                <w:bCs/>
+                <w:sz w:val="20"/>
+                <w:szCs w:val="20"/>
+              </w:rPr>
+              <w:t>Emmily</w:t>
+            </w:r>
+            <w:proofErr w:type="spellEnd"/>
+            <w:r>
+              <w:rPr>
+                <w:rFonts w:ascii="Arial" w:hAnsi="Arial" w:cs="Arial"/>
+                <w:bCs/>
+                <w:sz w:val="20"/>
+                <w:szCs w:val="20"/>
+              </w:rPr>
+              <w:t xml:space="preserve"> Ferreira </w:t>
             </w:r>
           </w:p>
         </w:tc>
@@ -15059,14 +15451,25 @@
                 <w:szCs w:val="20"/>
               </w:rPr>
             </w:pPr>
-            <w:r>
-              <w:rPr>
-                <w:rFonts w:ascii="Arial" w:hAnsi="Arial" w:cs="Arial"/>
-                <w:bCs/>
-                <w:sz w:val="20"/>
-                <w:szCs w:val="20"/>
-              </w:rPr>
-              <w:t>Kauã Vidal</w:t>
+            <w:proofErr w:type="spellStart"/>
+            <w:r>
+              <w:rPr>
+                <w:rFonts w:ascii="Arial" w:hAnsi="Arial" w:cs="Arial"/>
+                <w:bCs/>
+                <w:sz w:val="20"/>
+                <w:szCs w:val="20"/>
+              </w:rPr>
+              <w:t>Kauã</w:t>
+            </w:r>
+            <w:proofErr w:type="spellEnd"/>
+            <w:r>
+              <w:rPr>
+                <w:rFonts w:ascii="Arial" w:hAnsi="Arial" w:cs="Arial"/>
+                <w:bCs/>
+                <w:sz w:val="20"/>
+                <w:szCs w:val="20"/>
+              </w:rPr>
+              <w:t xml:space="preserve"> Vidal</w:t>
             </w:r>
             <w:r>
               <w:rPr>
@@ -15577,13 +15980,41 @@
         <w:rPr>
           <w:rFonts w:ascii="Arial" w:hAnsi="Arial" w:cs="Arial"/>
         </w:rPr>
-        <w:t xml:space="preserve"> alem disso, </w:t>
-      </w:r>
-      <w:r>
-        <w:rPr>
-          <w:rFonts w:ascii="Arial" w:hAnsi="Arial" w:cs="Arial"/>
-        </w:rPr>
-        <w:t>finalizamos o product backlog do grupo e validamos as telas de redefinição de senha, cadastro e login</w:t>
+        <w:t xml:space="preserve"> </w:t>
+      </w:r>
+      <w:proofErr w:type="spellStart"/>
+      <w:r>
+        <w:rPr>
+          <w:rFonts w:ascii="Arial" w:hAnsi="Arial" w:cs="Arial"/>
+        </w:rPr>
+        <w:t>alem</w:t>
+      </w:r>
+      <w:proofErr w:type="spellEnd"/>
+      <w:r>
+        <w:rPr>
+          <w:rFonts w:ascii="Arial" w:hAnsi="Arial" w:cs="Arial"/>
+        </w:rPr>
+        <w:t xml:space="preserve"> disso, </w:t>
+      </w:r>
+      <w:r>
+        <w:rPr>
+          <w:rFonts w:ascii="Arial" w:hAnsi="Arial" w:cs="Arial"/>
+        </w:rPr>
+        <w:t xml:space="preserve">finalizamos o </w:t>
+      </w:r>
+      <w:proofErr w:type="spellStart"/>
+      <w:r>
+        <w:rPr>
+          <w:rFonts w:ascii="Arial" w:hAnsi="Arial" w:cs="Arial"/>
+        </w:rPr>
+        <w:t>product</w:t>
+      </w:r>
+      <w:proofErr w:type="spellEnd"/>
+      <w:r>
+        <w:rPr>
+          <w:rFonts w:ascii="Arial" w:hAnsi="Arial" w:cs="Arial"/>
+        </w:rPr>
+        <w:t xml:space="preserve"> backlog do grupo e validamos as telas de redefinição de senha, cadastro e login</w:t>
       </w:r>
       <w:r>
         <w:rPr>
@@ -16025,14 +16456,25 @@
                 <w:szCs w:val="20"/>
               </w:rPr>
             </w:pPr>
-            <w:r>
-              <w:rPr>
-                <w:rFonts w:ascii="Arial" w:hAnsi="Arial" w:cs="Arial"/>
-                <w:bCs/>
-                <w:sz w:val="20"/>
-                <w:szCs w:val="20"/>
-              </w:rPr>
-              <w:t xml:space="preserve">Emmily Ferreira </w:t>
+            <w:proofErr w:type="spellStart"/>
+            <w:r>
+              <w:rPr>
+                <w:rFonts w:ascii="Arial" w:hAnsi="Arial" w:cs="Arial"/>
+                <w:bCs/>
+                <w:sz w:val="20"/>
+                <w:szCs w:val="20"/>
+              </w:rPr>
+              <w:t>Emmily</w:t>
+            </w:r>
+            <w:proofErr w:type="spellEnd"/>
+            <w:r>
+              <w:rPr>
+                <w:rFonts w:ascii="Arial" w:hAnsi="Arial" w:cs="Arial"/>
+                <w:bCs/>
+                <w:sz w:val="20"/>
+                <w:szCs w:val="20"/>
+              </w:rPr>
+              <w:t xml:space="preserve"> Ferreira </w:t>
             </w:r>
           </w:p>
         </w:tc>
@@ -16277,14 +16719,25 @@
                 <w:szCs w:val="20"/>
               </w:rPr>
             </w:pPr>
-            <w:r>
-              <w:rPr>
-                <w:rFonts w:ascii="Arial" w:hAnsi="Arial" w:cs="Arial"/>
-                <w:bCs/>
-                <w:sz w:val="20"/>
-                <w:szCs w:val="20"/>
-              </w:rPr>
-              <w:t>Kauã Vidal</w:t>
+            <w:proofErr w:type="spellStart"/>
+            <w:r>
+              <w:rPr>
+                <w:rFonts w:ascii="Arial" w:hAnsi="Arial" w:cs="Arial"/>
+                <w:bCs/>
+                <w:sz w:val="20"/>
+                <w:szCs w:val="20"/>
+              </w:rPr>
+              <w:t>Kauã</w:t>
+            </w:r>
+            <w:proofErr w:type="spellEnd"/>
+            <w:r>
+              <w:rPr>
+                <w:rFonts w:ascii="Arial" w:hAnsi="Arial" w:cs="Arial"/>
+                <w:bCs/>
+                <w:sz w:val="20"/>
+                <w:szCs w:val="20"/>
+              </w:rPr>
+              <w:t xml:space="preserve"> Vidal</w:t>
             </w:r>
             <w:r>
               <w:rPr>
@@ -16485,6 +16938,1299 @@
                 <w:szCs w:val="20"/>
               </w:rPr>
               <w:t>Não justificado</w:t>
+            </w:r>
+          </w:p>
+        </w:tc>
+        <w:tc>
+          <w:tcPr>
+            <w:tcW w:w="2837" w:type="dxa"/>
+            <w:vMerge/>
+          </w:tcPr>
+          <w:p>
+            <w:pPr>
+              <w:rPr>
+                <w:rFonts w:ascii="Arial" w:hAnsi="Arial" w:cs="Arial"/>
+                <w:b/>
+                <w:sz w:val="24"/>
+                <w:szCs w:val="24"/>
+              </w:rPr>
+            </w:pPr>
+          </w:p>
+        </w:tc>
+      </w:tr>
+      <w:tr>
+        <w:tc>
+          <w:tcPr>
+            <w:tcW w:w="3193" w:type="dxa"/>
+          </w:tcPr>
+          <w:p>
+            <w:pPr>
+              <w:rPr>
+                <w:rFonts w:ascii="Arial" w:hAnsi="Arial" w:cs="Arial"/>
+                <w:bCs/>
+                <w:sz w:val="20"/>
+                <w:szCs w:val="20"/>
+              </w:rPr>
+            </w:pPr>
+            <w:r>
+              <w:rPr>
+                <w:rFonts w:ascii="Arial" w:hAnsi="Arial" w:cs="Arial"/>
+                <w:bCs/>
+                <w:sz w:val="20"/>
+                <w:szCs w:val="20"/>
+              </w:rPr>
+              <w:t>Michelly Mendes</w:t>
+            </w:r>
+          </w:p>
+        </w:tc>
+        <w:tc>
+          <w:tcPr>
+            <w:tcW w:w="984" w:type="dxa"/>
+          </w:tcPr>
+          <w:p>
+            <w:pPr>
+              <w:jc w:val="center"/>
+              <w:rPr>
+                <w:rFonts w:ascii="Arial" w:hAnsi="Arial" w:cs="Arial"/>
+                <w:b/>
+                <w:sz w:val="24"/>
+                <w:szCs w:val="24"/>
+              </w:rPr>
+            </w:pPr>
+            <w:r>
+              <w:rPr>
+                <w:rFonts w:ascii="Arial" w:hAnsi="Arial" w:cs="Arial"/>
+                <w:bCs/>
+                <w:sz w:val="20"/>
+                <w:szCs w:val="20"/>
+              </w:rPr>
+              <w:t>20:30</w:t>
+            </w:r>
+          </w:p>
+        </w:tc>
+        <w:tc>
+          <w:tcPr>
+            <w:tcW w:w="1050" w:type="dxa"/>
+          </w:tcPr>
+          <w:p>
+            <w:pPr>
+              <w:jc w:val="center"/>
+              <w:rPr>
+                <w:rFonts w:ascii="Arial" w:hAnsi="Arial" w:cs="Arial"/>
+                <w:b/>
+                <w:sz w:val="24"/>
+                <w:szCs w:val="24"/>
+              </w:rPr>
+            </w:pPr>
+            <w:r>
+              <w:rPr>
+                <w:rFonts w:ascii="Arial" w:hAnsi="Arial" w:cs="Arial"/>
+                <w:b/>
+                <w:sz w:val="24"/>
+                <w:szCs w:val="24"/>
+              </w:rPr>
+              <w:t>-</w:t>
+            </w:r>
+          </w:p>
+        </w:tc>
+        <w:tc>
+          <w:tcPr>
+            <w:tcW w:w="1570" w:type="dxa"/>
+          </w:tcPr>
+          <w:p>
+            <w:pPr>
+              <w:jc w:val="center"/>
+              <w:rPr>
+                <w:rFonts w:ascii="Arial" w:hAnsi="Arial" w:cs="Arial"/>
+                <w:b/>
+                <w:sz w:val="24"/>
+                <w:szCs w:val="24"/>
+              </w:rPr>
+            </w:pPr>
+            <w:r>
+              <w:rPr>
+                <w:rFonts w:ascii="Arial" w:hAnsi="Arial" w:cs="Arial"/>
+                <w:b/>
+                <w:sz w:val="24"/>
+                <w:szCs w:val="24"/>
+              </w:rPr>
+              <w:t>-</w:t>
+            </w:r>
+          </w:p>
+        </w:tc>
+        <w:tc>
+          <w:tcPr>
+            <w:tcW w:w="2837" w:type="dxa"/>
+            <w:vMerge/>
+          </w:tcPr>
+          <w:p>
+            <w:pPr>
+              <w:rPr>
+                <w:rFonts w:ascii="Arial" w:hAnsi="Arial" w:cs="Arial"/>
+                <w:b/>
+                <w:sz w:val="24"/>
+                <w:szCs w:val="24"/>
+              </w:rPr>
+            </w:pPr>
+          </w:p>
+        </w:tc>
+      </w:tr>
+      <w:tr>
+        <w:tc>
+          <w:tcPr>
+            <w:tcW w:w="3193" w:type="dxa"/>
+          </w:tcPr>
+          <w:p>
+            <w:pPr>
+              <w:rPr>
+                <w:rFonts w:ascii="Arial" w:hAnsi="Arial" w:cs="Arial"/>
+                <w:bCs/>
+                <w:sz w:val="20"/>
+                <w:szCs w:val="20"/>
+              </w:rPr>
+            </w:pPr>
+            <w:r>
+              <w:rPr>
+                <w:rFonts w:ascii="Arial" w:hAnsi="Arial" w:cs="Arial"/>
+                <w:bCs/>
+                <w:sz w:val="20"/>
+                <w:szCs w:val="20"/>
+              </w:rPr>
+              <w:t xml:space="preserve">Renan Alves </w:t>
+            </w:r>
+          </w:p>
+        </w:tc>
+        <w:tc>
+          <w:tcPr>
+            <w:tcW w:w="984" w:type="dxa"/>
+          </w:tcPr>
+          <w:p>
+            <w:pPr>
+              <w:jc w:val="center"/>
+              <w:rPr>
+                <w:rFonts w:ascii="Arial" w:hAnsi="Arial" w:cs="Arial"/>
+                <w:b/>
+                <w:sz w:val="24"/>
+                <w:szCs w:val="24"/>
+              </w:rPr>
+            </w:pPr>
+            <w:r>
+              <w:rPr>
+                <w:rFonts w:ascii="Arial" w:hAnsi="Arial" w:cs="Arial"/>
+                <w:bCs/>
+                <w:sz w:val="20"/>
+                <w:szCs w:val="20"/>
+              </w:rPr>
+              <w:t>20:30</w:t>
+            </w:r>
+          </w:p>
+        </w:tc>
+        <w:tc>
+          <w:tcPr>
+            <w:tcW w:w="1050" w:type="dxa"/>
+          </w:tcPr>
+          <w:p>
+            <w:pPr>
+              <w:jc w:val="center"/>
+              <w:rPr>
+                <w:rFonts w:ascii="Arial" w:hAnsi="Arial" w:cs="Arial"/>
+                <w:b/>
+                <w:sz w:val="24"/>
+                <w:szCs w:val="24"/>
+              </w:rPr>
+            </w:pPr>
+            <w:r>
+              <w:rPr>
+                <w:rFonts w:ascii="Arial" w:hAnsi="Arial" w:cs="Arial"/>
+                <w:b/>
+                <w:sz w:val="24"/>
+                <w:szCs w:val="24"/>
+              </w:rPr>
+              <w:t>-</w:t>
+            </w:r>
+          </w:p>
+        </w:tc>
+        <w:tc>
+          <w:tcPr>
+            <w:tcW w:w="1570" w:type="dxa"/>
+          </w:tcPr>
+          <w:p>
+            <w:pPr>
+              <w:jc w:val="center"/>
+              <w:rPr>
+                <w:rFonts w:ascii="Arial" w:hAnsi="Arial" w:cs="Arial"/>
+                <w:b/>
+                <w:sz w:val="24"/>
+                <w:szCs w:val="24"/>
+              </w:rPr>
+            </w:pPr>
+            <w:r>
+              <w:rPr>
+                <w:rFonts w:ascii="Arial" w:hAnsi="Arial" w:cs="Arial"/>
+                <w:b/>
+                <w:sz w:val="24"/>
+                <w:szCs w:val="24"/>
+              </w:rPr>
+              <w:t>-</w:t>
+            </w:r>
+          </w:p>
+        </w:tc>
+        <w:tc>
+          <w:tcPr>
+            <w:tcW w:w="2837" w:type="dxa"/>
+            <w:vMerge/>
+          </w:tcPr>
+          <w:p>
+            <w:pPr>
+              <w:rPr>
+                <w:rFonts w:ascii="Arial" w:hAnsi="Arial" w:cs="Arial"/>
+                <w:b/>
+                <w:sz w:val="24"/>
+                <w:szCs w:val="24"/>
+              </w:rPr>
+            </w:pPr>
+          </w:p>
+        </w:tc>
+      </w:tr>
+    </w:tbl>
+    <w:p>
+      <w:pPr>
+        <w:rPr>
+          <w:rFonts w:ascii="Arial" w:hAnsi="Arial" w:cs="Arial"/>
+        </w:rPr>
+      </w:pPr>
+      <w:r>
+        <w:rPr>
+          <w:rFonts w:ascii="Arial" w:hAnsi="Arial" w:cs="Arial"/>
+        </w:rPr>
+        <w:br/>
+      </w:r>
+      <w:r>
+        <w:rPr>
+          <w:rFonts w:ascii="Arial" w:hAnsi="Arial" w:cs="Arial"/>
+        </w:rPr>
+        <w:br/>
+      </w:r>
+      <w:r>
+        <w:rPr>
+          <w:rFonts w:ascii="Arial" w:hAnsi="Arial" w:cs="Arial"/>
+        </w:rPr>
+        <w:t xml:space="preserve">Na reunião de hoje tivemos a análise </w:t>
+      </w:r>
+      <w:r>
+        <w:rPr>
+          <w:rFonts w:ascii="Arial" w:hAnsi="Arial" w:cs="Arial"/>
+        </w:rPr>
+        <w:t xml:space="preserve">de andamento </w:t>
+      </w:r>
+      <w:r>
+        <w:rPr>
+          <w:rFonts w:ascii="Arial" w:hAnsi="Arial" w:cs="Arial"/>
+        </w:rPr>
+        <w:t>das tarefas</w:t>
+      </w:r>
+      <w:r>
+        <w:rPr>
+          <w:rFonts w:ascii="Arial" w:hAnsi="Arial" w:cs="Arial"/>
+        </w:rPr>
+        <w:t xml:space="preserve"> que estão sendo</w:t>
+      </w:r>
+      <w:r>
+        <w:rPr>
+          <w:rFonts w:ascii="Arial" w:hAnsi="Arial" w:cs="Arial"/>
+        </w:rPr>
+        <w:t xml:space="preserve"> realizadas </w:t>
+      </w:r>
+      <w:r>
+        <w:rPr>
+          <w:rFonts w:ascii="Arial" w:hAnsi="Arial" w:cs="Arial"/>
+        </w:rPr>
+        <w:t xml:space="preserve">nesta semana e como está a dificuldade </w:t>
+      </w:r>
+      <w:r>
+        <w:rPr>
+          <w:rFonts w:ascii="Arial" w:hAnsi="Arial" w:cs="Arial"/>
+        </w:rPr>
+        <w:t>delas</w:t>
+      </w:r>
+      <w:r>
+        <w:rPr>
+          <w:rFonts w:ascii="Arial" w:hAnsi="Arial" w:cs="Arial"/>
+        </w:rPr>
+        <w:t>.</w:t>
+      </w:r>
+      <w:r>
+        <w:rPr>
+          <w:rFonts w:ascii="Arial" w:hAnsi="Arial" w:cs="Arial"/>
+        </w:rPr>
+        <w:br/>
+      </w:r>
+      <w:r>
+        <w:rPr>
+          <w:rFonts w:ascii="Arial" w:hAnsi="Arial" w:cs="Arial"/>
+        </w:rPr>
+        <w:br/>
+      </w:r>
+      <w:r>
+        <w:rPr>
+          <w:rFonts w:ascii="Arial" w:hAnsi="Arial" w:cs="Arial"/>
+        </w:rPr>
+        <w:br/>
+      </w:r>
+      <w:r>
+        <w:rPr>
+          <w:rFonts w:ascii="Arial" w:hAnsi="Arial" w:cs="Arial"/>
+        </w:rPr>
+        <w:br/>
+      </w:r>
+      <w:r>
+        <w:rPr>
+          <w:rFonts w:ascii="Arial" w:hAnsi="Arial" w:cs="Arial"/>
+          <w:b/>
+          <w:sz w:val="24"/>
+          <w:szCs w:val="24"/>
+        </w:rPr>
+        <w:t xml:space="preserve">                                    </w:t>
+      </w:r>
+      <w:r>
+        <w:rPr>
+          <w:rFonts w:ascii="Arial" w:hAnsi="Arial" w:cs="Arial"/>
+          <w:b/>
+          <w:sz w:val="24"/>
+          <w:szCs w:val="24"/>
+        </w:rPr>
+        <w:t>Reunião</w:t>
+      </w:r>
+      <w:r>
+        <w:rPr>
+          <w:rFonts w:ascii="Arial" w:hAnsi="Arial" w:cs="Arial"/>
+          <w:b/>
+          <w:sz w:val="24"/>
+          <w:szCs w:val="24"/>
+        </w:rPr>
+        <w:t xml:space="preserve"> diária </w:t>
+      </w:r>
+      <w:r>
+        <w:rPr>
+          <w:rFonts w:ascii="Arial" w:hAnsi="Arial" w:cs="Arial"/>
+          <w:b/>
+          <w:sz w:val="24"/>
+          <w:szCs w:val="24"/>
+        </w:rPr>
+        <w:t xml:space="preserve">– </w:t>
+      </w:r>
+      <w:r>
+        <w:rPr>
+          <w:rFonts w:ascii="Arial" w:hAnsi="Arial" w:cs="Arial"/>
+          <w:b/>
+          <w:sz w:val="24"/>
+          <w:szCs w:val="24"/>
+        </w:rPr>
+        <w:t>1</w:t>
+      </w:r>
+      <w:r>
+        <w:rPr>
+          <w:rFonts w:ascii="Arial" w:hAnsi="Arial" w:cs="Arial"/>
+          <w:b/>
+          <w:sz w:val="24"/>
+          <w:szCs w:val="24"/>
+        </w:rPr>
+        <w:t>2</w:t>
+      </w:r>
+      <w:r>
+        <w:rPr>
+          <w:rFonts w:ascii="Arial" w:hAnsi="Arial" w:cs="Arial"/>
+          <w:b/>
+          <w:sz w:val="24"/>
+          <w:szCs w:val="24"/>
+        </w:rPr>
+        <w:t>/10</w:t>
+      </w:r>
+      <w:r>
+        <w:rPr>
+          <w:rFonts w:ascii="Arial" w:hAnsi="Arial" w:cs="Arial"/>
+          <w:b/>
+          <w:sz w:val="24"/>
+          <w:szCs w:val="24"/>
+        </w:rPr>
+        <w:t>/2023</w:t>
+      </w:r>
+    </w:p>
+    <w:tbl>
+      <w:tblPr>
+        <w:tblStyle w:val="Tabelacomgrade"/>
+        <w:tblW w:w="9634" w:type="dxa"/>
+        <w:tblInd w:w="-576" w:type="dxa"/>
+        <w:tblLook w:val="04A0" w:firstRow="1" w:lastRow="0" w:firstColumn="1" w:lastColumn="0" w:noHBand="0" w:noVBand="1"/>
+      </w:tblPr>
+      <w:tblGrid>
+        <w:gridCol w:w="3193"/>
+        <w:gridCol w:w="984"/>
+        <w:gridCol w:w="1050"/>
+        <w:gridCol w:w="1570"/>
+        <w:gridCol w:w="2837"/>
+      </w:tblGrid>
+      <w:tr>
+        <w:tc>
+          <w:tcPr>
+            <w:tcW w:w="9634" w:type="dxa"/>
+            <w:gridSpan w:val="5"/>
+          </w:tcPr>
+          <w:p>
+            <w:pPr>
+              <w:jc w:val="center"/>
+              <w:rPr>
+                <w:rFonts w:ascii="Arial" w:hAnsi="Arial" w:cs="Arial"/>
+                <w:bCs/>
+                <w:sz w:val="20"/>
+                <w:szCs w:val="20"/>
+              </w:rPr>
+            </w:pPr>
+            <w:r>
+              <w:rPr>
+                <w:rFonts w:ascii="Arial" w:hAnsi="Arial" w:cs="Arial"/>
+                <w:bCs/>
+                <w:sz w:val="20"/>
+                <w:szCs w:val="20"/>
+              </w:rPr>
+              <w:t xml:space="preserve">Daily </w:t>
+            </w:r>
+            <w:r>
+              <w:rPr>
+                <w:rFonts w:ascii="Arial" w:hAnsi="Arial" w:cs="Arial"/>
+                <w:bCs/>
+                <w:sz w:val="20"/>
+                <w:szCs w:val="20"/>
+              </w:rPr>
+              <w:t>1</w:t>
+            </w:r>
+            <w:r>
+              <w:rPr>
+                <w:rFonts w:ascii="Arial" w:hAnsi="Arial" w:cs="Arial"/>
+                <w:bCs/>
+                <w:sz w:val="20"/>
+                <w:szCs w:val="20"/>
+              </w:rPr>
+              <w:t>2</w:t>
+            </w:r>
+            <w:r>
+              <w:rPr>
+                <w:rFonts w:ascii="Arial" w:hAnsi="Arial" w:cs="Arial"/>
+                <w:bCs/>
+                <w:sz w:val="20"/>
+                <w:szCs w:val="20"/>
+              </w:rPr>
+              <w:t>/</w:t>
+            </w:r>
+            <w:r>
+              <w:rPr>
+                <w:rFonts w:ascii="Arial" w:hAnsi="Arial" w:cs="Arial"/>
+                <w:bCs/>
+                <w:sz w:val="20"/>
+                <w:szCs w:val="20"/>
+              </w:rPr>
+              <w:t>10</w:t>
+            </w:r>
+            <w:r>
+              <w:rPr>
+                <w:rFonts w:ascii="Arial" w:hAnsi="Arial" w:cs="Arial"/>
+                <w:bCs/>
+                <w:sz w:val="20"/>
+                <w:szCs w:val="20"/>
+              </w:rPr>
+              <w:t>/2023</w:t>
+            </w:r>
+          </w:p>
+        </w:tc>
+      </w:tr>
+      <w:tr>
+        <w:tc>
+          <w:tcPr>
+            <w:tcW w:w="3193" w:type="dxa"/>
+          </w:tcPr>
+          <w:p>
+            <w:pPr>
+              <w:jc w:val="center"/>
+              <w:rPr>
+                <w:rFonts w:ascii="Arial" w:hAnsi="Arial" w:cs="Arial"/>
+                <w:bCs/>
+                <w:sz w:val="20"/>
+                <w:szCs w:val="20"/>
+              </w:rPr>
+            </w:pPr>
+            <w:r>
+              <w:rPr>
+                <w:rFonts w:ascii="Arial" w:hAnsi="Arial" w:cs="Arial"/>
+                <w:bCs/>
+                <w:sz w:val="20"/>
+                <w:szCs w:val="20"/>
+              </w:rPr>
+              <w:t>Presentes</w:t>
+            </w:r>
+          </w:p>
+        </w:tc>
+        <w:tc>
+          <w:tcPr>
+            <w:tcW w:w="984" w:type="dxa"/>
+          </w:tcPr>
+          <w:p>
+            <w:pPr>
+              <w:jc w:val="center"/>
+              <w:rPr>
+                <w:rFonts w:ascii="Arial" w:hAnsi="Arial" w:cs="Arial"/>
+                <w:bCs/>
+                <w:sz w:val="20"/>
+                <w:szCs w:val="20"/>
+              </w:rPr>
+            </w:pPr>
+            <w:r>
+              <w:rPr>
+                <w:rFonts w:ascii="Arial" w:hAnsi="Arial" w:cs="Arial"/>
+                <w:bCs/>
+                <w:sz w:val="20"/>
+                <w:szCs w:val="20"/>
+              </w:rPr>
+              <w:t>Horário chegada</w:t>
+            </w:r>
+          </w:p>
+        </w:tc>
+        <w:tc>
+          <w:tcPr>
+            <w:tcW w:w="1050" w:type="dxa"/>
+          </w:tcPr>
+          <w:p>
+            <w:pPr>
+              <w:jc w:val="center"/>
+              <w:rPr>
+                <w:rFonts w:ascii="Arial" w:hAnsi="Arial" w:cs="Arial"/>
+                <w:bCs/>
+                <w:sz w:val="20"/>
+                <w:szCs w:val="20"/>
+              </w:rPr>
+            </w:pPr>
+            <w:r>
+              <w:rPr>
+                <w:rFonts w:ascii="Arial" w:hAnsi="Arial" w:cs="Arial"/>
+                <w:bCs/>
+                <w:sz w:val="20"/>
+                <w:szCs w:val="20"/>
+              </w:rPr>
+              <w:t>Ausentes</w:t>
+            </w:r>
+          </w:p>
+        </w:tc>
+        <w:tc>
+          <w:tcPr>
+            <w:tcW w:w="1570" w:type="dxa"/>
+          </w:tcPr>
+          <w:p>
+            <w:pPr>
+              <w:jc w:val="center"/>
+              <w:rPr>
+                <w:rFonts w:ascii="Arial" w:hAnsi="Arial" w:cs="Arial"/>
+                <w:bCs/>
+                <w:sz w:val="20"/>
+                <w:szCs w:val="20"/>
+              </w:rPr>
+            </w:pPr>
+            <w:r>
+              <w:rPr>
+                <w:rFonts w:ascii="Arial" w:hAnsi="Arial" w:cs="Arial"/>
+                <w:bCs/>
+                <w:sz w:val="20"/>
+                <w:szCs w:val="20"/>
+              </w:rPr>
+              <w:t>Motivo</w:t>
+            </w:r>
+          </w:p>
+        </w:tc>
+        <w:tc>
+          <w:tcPr>
+            <w:tcW w:w="2837" w:type="dxa"/>
+          </w:tcPr>
+          <w:p>
+            <w:pPr>
+              <w:jc w:val="center"/>
+              <w:rPr>
+                <w:rFonts w:ascii="Arial" w:hAnsi="Arial" w:cs="Arial"/>
+                <w:bCs/>
+                <w:sz w:val="20"/>
+                <w:szCs w:val="20"/>
+              </w:rPr>
+            </w:pPr>
+            <w:r>
+              <w:rPr>
+                <w:rFonts w:ascii="Arial" w:hAnsi="Arial" w:cs="Arial"/>
+                <w:bCs/>
+                <w:sz w:val="20"/>
+                <w:szCs w:val="20"/>
+              </w:rPr>
+              <w:t>Assunto</w:t>
+            </w:r>
+          </w:p>
+        </w:tc>
+      </w:tr>
+      <w:tr>
+        <w:tc>
+          <w:tcPr>
+            <w:tcW w:w="3193" w:type="dxa"/>
+          </w:tcPr>
+          <w:p>
+            <w:pPr>
+              <w:rPr>
+                <w:rFonts w:ascii="Arial" w:hAnsi="Arial" w:cs="Arial"/>
+                <w:bCs/>
+                <w:sz w:val="20"/>
+                <w:szCs w:val="20"/>
+              </w:rPr>
+            </w:pPr>
+            <w:r>
+              <w:rPr>
+                <w:rFonts w:ascii="Arial" w:hAnsi="Arial" w:cs="Arial"/>
+                <w:bCs/>
+                <w:sz w:val="20"/>
+                <w:szCs w:val="20"/>
+              </w:rPr>
+              <w:t>Ana Catarina</w:t>
+            </w:r>
+          </w:p>
+        </w:tc>
+        <w:tc>
+          <w:tcPr>
+            <w:tcW w:w="984" w:type="dxa"/>
+          </w:tcPr>
+          <w:p>
+            <w:pPr>
+              <w:jc w:val="center"/>
+              <w:rPr>
+                <w:rFonts w:ascii="Arial" w:hAnsi="Arial" w:cs="Arial"/>
+                <w:bCs/>
+                <w:sz w:val="20"/>
+                <w:szCs w:val="20"/>
+              </w:rPr>
+            </w:pPr>
+            <w:r>
+              <w:rPr>
+                <w:rFonts w:ascii="Arial" w:hAnsi="Arial" w:cs="Arial"/>
+                <w:bCs/>
+                <w:sz w:val="20"/>
+                <w:szCs w:val="20"/>
+              </w:rPr>
+              <w:t>20:30</w:t>
+            </w:r>
+          </w:p>
+        </w:tc>
+        <w:tc>
+          <w:tcPr>
+            <w:tcW w:w="1050" w:type="dxa"/>
+          </w:tcPr>
+          <w:p>
+            <w:pPr>
+              <w:jc w:val="center"/>
+              <w:rPr>
+                <w:rFonts w:ascii="Arial" w:hAnsi="Arial" w:cs="Arial"/>
+                <w:b/>
+                <w:sz w:val="24"/>
+                <w:szCs w:val="24"/>
+              </w:rPr>
+            </w:pPr>
+            <w:r>
+              <w:rPr>
+                <w:rFonts w:ascii="Arial" w:hAnsi="Arial" w:cs="Arial"/>
+                <w:b/>
+                <w:sz w:val="24"/>
+                <w:szCs w:val="24"/>
+              </w:rPr>
+              <w:t>-</w:t>
+            </w:r>
+          </w:p>
+        </w:tc>
+        <w:tc>
+          <w:tcPr>
+            <w:tcW w:w="1570" w:type="dxa"/>
+          </w:tcPr>
+          <w:p>
+            <w:pPr>
+              <w:jc w:val="center"/>
+              <w:rPr>
+                <w:rFonts w:ascii="Arial" w:hAnsi="Arial" w:cs="Arial"/>
+                <w:b/>
+                <w:sz w:val="24"/>
+                <w:szCs w:val="24"/>
+              </w:rPr>
+            </w:pPr>
+            <w:r>
+              <w:rPr>
+                <w:rFonts w:ascii="Arial" w:hAnsi="Arial" w:cs="Arial"/>
+                <w:b/>
+                <w:sz w:val="24"/>
+                <w:szCs w:val="24"/>
+              </w:rPr>
+              <w:t>-</w:t>
+            </w:r>
+          </w:p>
+        </w:tc>
+        <w:tc>
+          <w:tcPr>
+            <w:tcW w:w="2837" w:type="dxa"/>
+            <w:vMerge w:val="restart"/>
+          </w:tcPr>
+          <w:p>
+            <w:pPr>
+              <w:rPr>
+                <w:rFonts w:ascii="Arial" w:hAnsi="Arial" w:cs="Arial"/>
+                <w:bCs/>
+                <w:sz w:val="20"/>
+                <w:szCs w:val="20"/>
+              </w:rPr>
+            </w:pPr>
+            <w:r>
+              <w:rPr>
+                <w:rFonts w:ascii="Arial" w:hAnsi="Arial" w:cs="Arial"/>
+                <w:bCs/>
+                <w:sz w:val="20"/>
+                <w:szCs w:val="20"/>
+              </w:rPr>
+              <w:t xml:space="preserve">- </w:t>
+            </w:r>
+            <w:r>
+              <w:rPr>
+                <w:rFonts w:ascii="Arial" w:hAnsi="Arial" w:cs="Arial"/>
+                <w:bCs/>
+                <w:sz w:val="20"/>
+                <w:szCs w:val="20"/>
+              </w:rPr>
+              <w:t>Revisão dos entregáveis e protótipos</w:t>
+            </w:r>
+            <w:r>
+              <w:rPr>
+                <w:rFonts w:ascii="Arial" w:hAnsi="Arial" w:cs="Arial"/>
+                <w:bCs/>
+                <w:sz w:val="20"/>
+                <w:szCs w:val="20"/>
+              </w:rPr>
+              <w:br/>
+            </w:r>
+            <w:r>
+              <w:rPr>
+                <w:rFonts w:ascii="Arial" w:hAnsi="Arial" w:cs="Arial"/>
+                <w:bCs/>
+                <w:sz w:val="20"/>
+                <w:szCs w:val="20"/>
+              </w:rPr>
+              <w:br/>
+              <w:t>- Integração e link das telas home</w:t>
+            </w:r>
+          </w:p>
+          <w:p>
+            <w:pPr>
+              <w:rPr>
+                <w:rFonts w:ascii="Arial" w:hAnsi="Arial" w:cs="Arial"/>
+                <w:bCs/>
+                <w:sz w:val="20"/>
+                <w:szCs w:val="20"/>
+              </w:rPr>
+            </w:pPr>
+          </w:p>
+        </w:tc>
+      </w:tr>
+      <w:tr>
+        <w:tc>
+          <w:tcPr>
+            <w:tcW w:w="3193" w:type="dxa"/>
+          </w:tcPr>
+          <w:p>
+            <w:pPr>
+              <w:rPr>
+                <w:rFonts w:ascii="Arial" w:hAnsi="Arial" w:cs="Arial"/>
+                <w:bCs/>
+                <w:sz w:val="20"/>
+                <w:szCs w:val="20"/>
+              </w:rPr>
+            </w:pPr>
+            <w:proofErr w:type="spellStart"/>
+            <w:r>
+              <w:rPr>
+                <w:rFonts w:ascii="Arial" w:hAnsi="Arial" w:cs="Arial"/>
+                <w:bCs/>
+                <w:sz w:val="20"/>
+                <w:szCs w:val="20"/>
+              </w:rPr>
+              <w:t>Emmily</w:t>
+            </w:r>
+            <w:proofErr w:type="spellEnd"/>
+            <w:r>
+              <w:rPr>
+                <w:rFonts w:ascii="Arial" w:hAnsi="Arial" w:cs="Arial"/>
+                <w:bCs/>
+                <w:sz w:val="20"/>
+                <w:szCs w:val="20"/>
+              </w:rPr>
+              <w:t xml:space="preserve"> Ferreira </w:t>
+            </w:r>
+          </w:p>
+        </w:tc>
+        <w:tc>
+          <w:tcPr>
+            <w:tcW w:w="984" w:type="dxa"/>
+          </w:tcPr>
+          <w:p>
+            <w:pPr>
+              <w:jc w:val="center"/>
+              <w:rPr>
+                <w:rFonts w:ascii="Arial" w:hAnsi="Arial" w:cs="Arial"/>
+                <w:b/>
+                <w:sz w:val="24"/>
+                <w:szCs w:val="24"/>
+              </w:rPr>
+            </w:pPr>
+            <w:r>
+              <w:rPr>
+                <w:rFonts w:ascii="Arial" w:hAnsi="Arial" w:cs="Arial"/>
+                <w:bCs/>
+                <w:sz w:val="20"/>
+                <w:szCs w:val="20"/>
+              </w:rPr>
+              <w:t>20:30</w:t>
+            </w:r>
+          </w:p>
+        </w:tc>
+        <w:tc>
+          <w:tcPr>
+            <w:tcW w:w="1050" w:type="dxa"/>
+          </w:tcPr>
+          <w:p>
+            <w:pPr>
+              <w:jc w:val="center"/>
+              <w:rPr>
+                <w:rFonts w:ascii="Arial" w:hAnsi="Arial" w:cs="Arial"/>
+                <w:b/>
+                <w:sz w:val="24"/>
+                <w:szCs w:val="24"/>
+              </w:rPr>
+            </w:pPr>
+            <w:r>
+              <w:rPr>
+                <w:rFonts w:ascii="Arial" w:hAnsi="Arial" w:cs="Arial"/>
+                <w:b/>
+                <w:sz w:val="24"/>
+                <w:szCs w:val="24"/>
+              </w:rPr>
+              <w:t>-</w:t>
+            </w:r>
+          </w:p>
+        </w:tc>
+        <w:tc>
+          <w:tcPr>
+            <w:tcW w:w="1570" w:type="dxa"/>
+          </w:tcPr>
+          <w:p>
+            <w:pPr>
+              <w:jc w:val="center"/>
+              <w:rPr>
+                <w:rFonts w:ascii="Arial" w:hAnsi="Arial" w:cs="Arial"/>
+                <w:b/>
+                <w:sz w:val="24"/>
+                <w:szCs w:val="24"/>
+              </w:rPr>
+            </w:pPr>
+            <w:r>
+              <w:rPr>
+                <w:rFonts w:ascii="Arial" w:hAnsi="Arial" w:cs="Arial"/>
+                <w:b/>
+                <w:sz w:val="24"/>
+                <w:szCs w:val="24"/>
+              </w:rPr>
+              <w:t>-</w:t>
+            </w:r>
+          </w:p>
+        </w:tc>
+        <w:tc>
+          <w:tcPr>
+            <w:tcW w:w="2837" w:type="dxa"/>
+            <w:vMerge/>
+          </w:tcPr>
+          <w:p>
+            <w:pPr>
+              <w:rPr>
+                <w:rFonts w:ascii="Arial" w:hAnsi="Arial" w:cs="Arial"/>
+                <w:b/>
+                <w:sz w:val="24"/>
+                <w:szCs w:val="24"/>
+              </w:rPr>
+            </w:pPr>
+          </w:p>
+        </w:tc>
+      </w:tr>
+      <w:tr>
+        <w:tc>
+          <w:tcPr>
+            <w:tcW w:w="3193" w:type="dxa"/>
+          </w:tcPr>
+          <w:p>
+            <w:pPr>
+              <w:rPr>
+                <w:rFonts w:ascii="Arial" w:hAnsi="Arial" w:cs="Arial"/>
+                <w:bCs/>
+                <w:sz w:val="20"/>
+                <w:szCs w:val="20"/>
+              </w:rPr>
+            </w:pPr>
+            <w:r>
+              <w:rPr>
+                <w:rFonts w:ascii="Arial" w:hAnsi="Arial" w:cs="Arial"/>
+                <w:bCs/>
+                <w:sz w:val="20"/>
+                <w:szCs w:val="20"/>
+              </w:rPr>
+              <w:t>Gustavo Ferreira</w:t>
+            </w:r>
+            <w:r>
+              <w:rPr>
+                <w:rFonts w:ascii="Arial" w:hAnsi="Arial" w:cs="Arial"/>
+                <w:bCs/>
+                <w:sz w:val="20"/>
+                <w:szCs w:val="20"/>
+              </w:rPr>
+              <w:t xml:space="preserve"> </w:t>
+            </w:r>
+            <w:r>
+              <w:rPr>
+                <w:rFonts w:ascii="Arial" w:hAnsi="Arial" w:cs="Arial"/>
+                <w:bCs/>
+                <w:sz w:val="20"/>
+                <w:szCs w:val="20"/>
+              </w:rPr>
+              <w:t>– Scrum Master</w:t>
+            </w:r>
+          </w:p>
+        </w:tc>
+        <w:tc>
+          <w:tcPr>
+            <w:tcW w:w="984" w:type="dxa"/>
+          </w:tcPr>
+          <w:p>
+            <w:pPr>
+              <w:jc w:val="center"/>
+              <w:rPr>
+                <w:rFonts w:ascii="Arial" w:hAnsi="Arial" w:cs="Arial"/>
+                <w:b/>
+                <w:sz w:val="24"/>
+                <w:szCs w:val="24"/>
+              </w:rPr>
+            </w:pPr>
+            <w:r>
+              <w:rPr>
+                <w:rFonts w:ascii="Arial" w:hAnsi="Arial" w:cs="Arial"/>
+                <w:bCs/>
+                <w:sz w:val="20"/>
+                <w:szCs w:val="20"/>
+              </w:rPr>
+              <w:t>20:30</w:t>
+            </w:r>
+          </w:p>
+        </w:tc>
+        <w:tc>
+          <w:tcPr>
+            <w:tcW w:w="1050" w:type="dxa"/>
+          </w:tcPr>
+          <w:p>
+            <w:pPr>
+              <w:jc w:val="center"/>
+              <w:rPr>
+                <w:rFonts w:ascii="Arial" w:hAnsi="Arial" w:cs="Arial"/>
+                <w:b/>
+                <w:sz w:val="24"/>
+                <w:szCs w:val="24"/>
+              </w:rPr>
+            </w:pPr>
+            <w:r>
+              <w:rPr>
+                <w:rFonts w:ascii="Arial" w:hAnsi="Arial" w:cs="Arial"/>
+                <w:b/>
+                <w:sz w:val="24"/>
+                <w:szCs w:val="24"/>
+              </w:rPr>
+              <w:t>-</w:t>
+            </w:r>
+          </w:p>
+        </w:tc>
+        <w:tc>
+          <w:tcPr>
+            <w:tcW w:w="1570" w:type="dxa"/>
+          </w:tcPr>
+          <w:p>
+            <w:pPr>
+              <w:jc w:val="center"/>
+              <w:rPr>
+                <w:rFonts w:ascii="Arial" w:hAnsi="Arial" w:cs="Arial"/>
+                <w:b/>
+                <w:sz w:val="24"/>
+                <w:szCs w:val="24"/>
+              </w:rPr>
+            </w:pPr>
+            <w:r>
+              <w:rPr>
+                <w:rFonts w:ascii="Arial" w:hAnsi="Arial" w:cs="Arial"/>
+                <w:b/>
+                <w:sz w:val="24"/>
+                <w:szCs w:val="24"/>
+              </w:rPr>
+              <w:t>-</w:t>
+            </w:r>
+          </w:p>
+        </w:tc>
+        <w:tc>
+          <w:tcPr>
+            <w:tcW w:w="2837" w:type="dxa"/>
+            <w:vMerge/>
+          </w:tcPr>
+          <w:p>
+            <w:pPr>
+              <w:rPr>
+                <w:rFonts w:ascii="Arial" w:hAnsi="Arial" w:cs="Arial"/>
+                <w:b/>
+                <w:sz w:val="24"/>
+                <w:szCs w:val="24"/>
+              </w:rPr>
+            </w:pPr>
+          </w:p>
+        </w:tc>
+      </w:tr>
+      <w:tr>
+        <w:tc>
+          <w:tcPr>
+            <w:tcW w:w="3193" w:type="dxa"/>
+          </w:tcPr>
+          <w:p>
+            <w:pPr>
+              <w:rPr>
+                <w:rFonts w:ascii="Arial" w:hAnsi="Arial" w:cs="Arial"/>
+                <w:bCs/>
+                <w:sz w:val="20"/>
+                <w:szCs w:val="20"/>
+              </w:rPr>
+            </w:pPr>
+            <w:proofErr w:type="spellStart"/>
+            <w:r>
+              <w:rPr>
+                <w:rFonts w:ascii="Arial" w:hAnsi="Arial" w:cs="Arial"/>
+                <w:bCs/>
+                <w:sz w:val="20"/>
+                <w:szCs w:val="20"/>
+              </w:rPr>
+              <w:t>Kauã</w:t>
+            </w:r>
+            <w:proofErr w:type="spellEnd"/>
+            <w:r>
+              <w:rPr>
+                <w:rFonts w:ascii="Arial" w:hAnsi="Arial" w:cs="Arial"/>
+                <w:bCs/>
+                <w:sz w:val="20"/>
+                <w:szCs w:val="20"/>
+              </w:rPr>
+              <w:t xml:space="preserve"> Vidal</w:t>
+            </w:r>
+            <w:r>
+              <w:rPr>
+                <w:rFonts w:ascii="Arial" w:hAnsi="Arial" w:cs="Arial"/>
+                <w:bCs/>
+                <w:sz w:val="20"/>
+                <w:szCs w:val="20"/>
+              </w:rPr>
+              <w:t xml:space="preserve"> - PO</w:t>
+            </w:r>
+          </w:p>
+        </w:tc>
+        <w:tc>
+          <w:tcPr>
+            <w:tcW w:w="984" w:type="dxa"/>
+          </w:tcPr>
+          <w:p>
+            <w:pPr>
+              <w:jc w:val="center"/>
+              <w:rPr>
+                <w:rFonts w:ascii="Arial" w:hAnsi="Arial" w:cs="Arial"/>
+                <w:b/>
+                <w:sz w:val="24"/>
+                <w:szCs w:val="24"/>
+              </w:rPr>
+            </w:pPr>
+            <w:r>
+              <w:rPr>
+                <w:rFonts w:ascii="Arial" w:hAnsi="Arial" w:cs="Arial"/>
+                <w:bCs/>
+                <w:sz w:val="20"/>
+                <w:szCs w:val="20"/>
+              </w:rPr>
+              <w:t>20:30</w:t>
+            </w:r>
+          </w:p>
+        </w:tc>
+        <w:tc>
+          <w:tcPr>
+            <w:tcW w:w="1050" w:type="dxa"/>
+          </w:tcPr>
+          <w:p>
+            <w:pPr>
+              <w:jc w:val="center"/>
+              <w:rPr>
+                <w:rFonts w:ascii="Arial" w:hAnsi="Arial" w:cs="Arial"/>
+                <w:b/>
+                <w:sz w:val="24"/>
+                <w:szCs w:val="24"/>
+              </w:rPr>
+            </w:pPr>
+            <w:r>
+              <w:rPr>
+                <w:rFonts w:ascii="Arial" w:hAnsi="Arial" w:cs="Arial"/>
+                <w:b/>
+                <w:sz w:val="24"/>
+                <w:szCs w:val="24"/>
+              </w:rPr>
+              <w:t>-</w:t>
+            </w:r>
+          </w:p>
+        </w:tc>
+        <w:tc>
+          <w:tcPr>
+            <w:tcW w:w="1570" w:type="dxa"/>
+          </w:tcPr>
+          <w:p>
+            <w:pPr>
+              <w:jc w:val="center"/>
+              <w:rPr>
+                <w:rFonts w:ascii="Arial" w:hAnsi="Arial" w:cs="Arial"/>
+                <w:b/>
+                <w:sz w:val="24"/>
+                <w:szCs w:val="24"/>
+              </w:rPr>
+            </w:pPr>
+            <w:r>
+              <w:rPr>
+                <w:rFonts w:ascii="Arial" w:hAnsi="Arial" w:cs="Arial"/>
+                <w:b/>
+                <w:sz w:val="24"/>
+                <w:szCs w:val="24"/>
+              </w:rPr>
+              <w:t>-</w:t>
+            </w:r>
+          </w:p>
+        </w:tc>
+        <w:tc>
+          <w:tcPr>
+            <w:tcW w:w="2837" w:type="dxa"/>
+            <w:vMerge/>
+          </w:tcPr>
+          <w:p>
+            <w:pPr>
+              <w:rPr>
+                <w:rFonts w:ascii="Arial" w:hAnsi="Arial" w:cs="Arial"/>
+                <w:b/>
+                <w:sz w:val="24"/>
+                <w:szCs w:val="24"/>
+              </w:rPr>
+            </w:pPr>
+          </w:p>
+        </w:tc>
+      </w:tr>
+      <w:tr>
+        <w:tc>
+          <w:tcPr>
+            <w:tcW w:w="3193" w:type="dxa"/>
+          </w:tcPr>
+          <w:p>
+            <w:pPr>
+              <w:rPr>
+                <w:rFonts w:ascii="Arial" w:hAnsi="Arial" w:cs="Arial"/>
+                <w:bCs/>
+                <w:sz w:val="20"/>
+                <w:szCs w:val="20"/>
+              </w:rPr>
+            </w:pPr>
+            <w:r>
+              <w:rPr>
+                <w:rFonts w:ascii="Arial" w:hAnsi="Arial" w:cs="Arial"/>
+                <w:bCs/>
+                <w:sz w:val="20"/>
+                <w:szCs w:val="20"/>
+              </w:rPr>
+              <w:t>Kauan Parente</w:t>
+            </w:r>
+          </w:p>
+        </w:tc>
+        <w:tc>
+          <w:tcPr>
+            <w:tcW w:w="984" w:type="dxa"/>
+          </w:tcPr>
+          <w:p>
+            <w:pPr>
+              <w:jc w:val="center"/>
+              <w:rPr>
+                <w:rFonts w:ascii="Arial" w:hAnsi="Arial" w:cs="Arial"/>
+                <w:b/>
+                <w:sz w:val="24"/>
+                <w:szCs w:val="24"/>
+              </w:rPr>
+            </w:pPr>
+            <w:r>
+              <w:rPr>
+                <w:rFonts w:ascii="Arial" w:hAnsi="Arial" w:cs="Arial"/>
+                <w:bCs/>
+                <w:sz w:val="20"/>
+                <w:szCs w:val="20"/>
+              </w:rPr>
+              <w:t>20:30</w:t>
+            </w:r>
+          </w:p>
+        </w:tc>
+        <w:tc>
+          <w:tcPr>
+            <w:tcW w:w="1050" w:type="dxa"/>
+          </w:tcPr>
+          <w:p>
+            <w:pPr>
+              <w:jc w:val="center"/>
+              <w:rPr>
+                <w:rFonts w:ascii="Arial" w:hAnsi="Arial" w:cs="Arial"/>
+                <w:bCs/>
+                <w:sz w:val="20"/>
+                <w:szCs w:val="20"/>
+              </w:rPr>
+            </w:pPr>
+            <w:r>
+              <w:rPr>
+                <w:rFonts w:ascii="Arial" w:hAnsi="Arial" w:cs="Arial"/>
+                <w:b/>
+                <w:sz w:val="24"/>
+                <w:szCs w:val="24"/>
+              </w:rPr>
+              <w:t>-</w:t>
+            </w:r>
+          </w:p>
+        </w:tc>
+        <w:tc>
+          <w:tcPr>
+            <w:tcW w:w="1570" w:type="dxa"/>
+          </w:tcPr>
+          <w:p>
+            <w:pPr>
+              <w:jc w:val="center"/>
+              <w:rPr>
+                <w:rFonts w:ascii="Arial" w:hAnsi="Arial" w:cs="Arial"/>
+                <w:bCs/>
+                <w:sz w:val="20"/>
+                <w:szCs w:val="20"/>
+              </w:rPr>
+            </w:pPr>
+            <w:r>
+              <w:rPr>
+                <w:rFonts w:ascii="Arial" w:hAnsi="Arial" w:cs="Arial"/>
+                <w:b/>
+                <w:sz w:val="24"/>
+                <w:szCs w:val="24"/>
+              </w:rPr>
+              <w:t>-</w:t>
             </w:r>
           </w:p>
         </w:tc>
@@ -16763,43 +18509,13 @@
         <w:rPr>
           <w:rFonts w:ascii="Arial" w:hAnsi="Arial" w:cs="Arial"/>
         </w:rPr>
-        <w:t xml:space="preserve">Na reunião de hoje tivemos a análise </w:t>
-      </w:r>
-      <w:r>
-        <w:rPr>
-          <w:rFonts w:ascii="Arial" w:hAnsi="Arial" w:cs="Arial"/>
-        </w:rPr>
-        <w:t xml:space="preserve">de andamento </w:t>
-      </w:r>
-      <w:r>
-        <w:rPr>
-          <w:rFonts w:ascii="Arial" w:hAnsi="Arial" w:cs="Arial"/>
-        </w:rPr>
-        <w:t>das tarefas</w:t>
-      </w:r>
-      <w:r>
-        <w:rPr>
-          <w:rFonts w:ascii="Arial" w:hAnsi="Arial" w:cs="Arial"/>
-        </w:rPr>
-        <w:t xml:space="preserve"> que estão sendo</w:t>
-      </w:r>
-      <w:r>
-        <w:rPr>
-          <w:rFonts w:ascii="Arial" w:hAnsi="Arial" w:cs="Arial"/>
-        </w:rPr>
-        <w:t xml:space="preserve"> realizadas </w:t>
-      </w:r>
-      <w:r>
-        <w:rPr>
-          <w:rFonts w:ascii="Arial" w:hAnsi="Arial" w:cs="Arial"/>
-        </w:rPr>
-        <w:t xml:space="preserve">nesta semana e como está a dificuldade </w:t>
-      </w:r>
-      <w:r>
-        <w:rPr>
-          <w:rFonts w:ascii="Arial" w:hAnsi="Arial" w:cs="Arial"/>
-        </w:rPr>
-        <w:t>delas</w:t>
+        <w:t>Na reunião de hoje</w:t>
+      </w:r>
+      <w:r>
+        <w:rPr>
+          <w:rFonts w:ascii="Arial" w:hAnsi="Arial" w:cs="Arial"/>
+        </w:rPr>
+        <w:t xml:space="preserve"> fizemos uma revisão dos entregáveis e dos protótipos, e foi realizada a integração e link das telas home</w:t>
       </w:r>
       <w:r>
         <w:rPr>
@@ -16807,6 +18523,14 @@
         </w:rPr>
         <w:t>.</w:t>
       </w:r>
+    </w:p>
+    <w:p>
+      <w:pPr>
+        <w:jc w:val="both"/>
+        <w:rPr>
+          <w:rFonts w:ascii="Arial" w:hAnsi="Arial" w:cs="Arial"/>
+        </w:rPr>
+      </w:pPr>
     </w:p>
     <w:p>
       <w:pPr>

</xml_diff>

<commit_message>
Atualização das ATAS da semana
</commit_message>
<xml_diff>
--- a/Arquivos/ATAS.docx
+++ b/Arquivos/ATAS.docx
@@ -447,25 +447,14 @@
                 <w:szCs w:val="20"/>
               </w:rPr>
             </w:pPr>
-            <w:proofErr w:type="spellStart"/>
-            <w:r>
-              <w:rPr>
-                <w:rFonts w:ascii="Arial" w:hAnsi="Arial" w:cs="Arial"/>
-                <w:bCs/>
-                <w:sz w:val="20"/>
-                <w:szCs w:val="20"/>
-              </w:rPr>
-              <w:t>Emmily</w:t>
-            </w:r>
-            <w:proofErr w:type="spellEnd"/>
-            <w:r>
-              <w:rPr>
-                <w:rFonts w:ascii="Arial" w:hAnsi="Arial" w:cs="Arial"/>
-                <w:bCs/>
-                <w:sz w:val="20"/>
-                <w:szCs w:val="20"/>
-              </w:rPr>
-              <w:t xml:space="preserve"> Ferreira – Scrum Master</w:t>
+            <w:r>
+              <w:rPr>
+                <w:rFonts w:ascii="Arial" w:hAnsi="Arial" w:cs="Arial"/>
+                <w:bCs/>
+                <w:sz w:val="20"/>
+                <w:szCs w:val="20"/>
+              </w:rPr>
+              <w:t>Emmily Ferreira – Scrum Master</w:t>
             </w:r>
           </w:p>
         </w:tc>
@@ -1671,25 +1660,14 @@
                 <w:szCs w:val="20"/>
               </w:rPr>
             </w:pPr>
-            <w:proofErr w:type="spellStart"/>
-            <w:r>
-              <w:rPr>
-                <w:rFonts w:ascii="Arial" w:hAnsi="Arial" w:cs="Arial"/>
-                <w:bCs/>
-                <w:sz w:val="20"/>
-                <w:szCs w:val="20"/>
-              </w:rPr>
-              <w:t>Emmily</w:t>
-            </w:r>
-            <w:proofErr w:type="spellEnd"/>
-            <w:r>
-              <w:rPr>
-                <w:rFonts w:ascii="Arial" w:hAnsi="Arial" w:cs="Arial"/>
-                <w:bCs/>
-                <w:sz w:val="20"/>
-                <w:szCs w:val="20"/>
-              </w:rPr>
-              <w:t xml:space="preserve"> Ferreira – Scrum Master</w:t>
+            <w:r>
+              <w:rPr>
+                <w:rFonts w:ascii="Arial" w:hAnsi="Arial" w:cs="Arial"/>
+                <w:bCs/>
+                <w:sz w:val="20"/>
+                <w:szCs w:val="20"/>
+              </w:rPr>
+              <w:t>Emmily Ferreira – Scrum Master</w:t>
             </w:r>
           </w:p>
         </w:tc>
@@ -2891,25 +2869,14 @@
                 <w:szCs w:val="20"/>
               </w:rPr>
             </w:pPr>
-            <w:proofErr w:type="spellStart"/>
-            <w:r>
-              <w:rPr>
-                <w:rFonts w:ascii="Arial" w:hAnsi="Arial" w:cs="Arial"/>
-                <w:bCs/>
-                <w:sz w:val="20"/>
-                <w:szCs w:val="20"/>
-              </w:rPr>
-              <w:t>Emmily</w:t>
-            </w:r>
-            <w:proofErr w:type="spellEnd"/>
-            <w:r>
-              <w:rPr>
-                <w:rFonts w:ascii="Arial" w:hAnsi="Arial" w:cs="Arial"/>
-                <w:bCs/>
-                <w:sz w:val="20"/>
-                <w:szCs w:val="20"/>
-              </w:rPr>
-              <w:t xml:space="preserve"> Ferreira – Scrum Master</w:t>
+            <w:r>
+              <w:rPr>
+                <w:rFonts w:ascii="Arial" w:hAnsi="Arial" w:cs="Arial"/>
+                <w:bCs/>
+                <w:sz w:val="20"/>
+                <w:szCs w:val="20"/>
+              </w:rPr>
+              <w:t>Emmily Ferreira – Scrum Master</w:t>
             </w:r>
           </w:p>
         </w:tc>
@@ -4056,25 +4023,14 @@
                 <w:szCs w:val="20"/>
               </w:rPr>
             </w:pPr>
-            <w:proofErr w:type="spellStart"/>
-            <w:r>
-              <w:rPr>
-                <w:rFonts w:ascii="Arial" w:hAnsi="Arial" w:cs="Arial"/>
-                <w:bCs/>
-                <w:sz w:val="20"/>
-                <w:szCs w:val="20"/>
-              </w:rPr>
-              <w:t>Emmily</w:t>
-            </w:r>
-            <w:proofErr w:type="spellEnd"/>
-            <w:r>
-              <w:rPr>
-                <w:rFonts w:ascii="Arial" w:hAnsi="Arial" w:cs="Arial"/>
-                <w:bCs/>
-                <w:sz w:val="20"/>
-                <w:szCs w:val="20"/>
-              </w:rPr>
-              <w:t xml:space="preserve"> Ferreira – Scrum Master</w:t>
+            <w:r>
+              <w:rPr>
+                <w:rFonts w:ascii="Arial" w:hAnsi="Arial" w:cs="Arial"/>
+                <w:bCs/>
+                <w:sz w:val="20"/>
+                <w:szCs w:val="20"/>
+              </w:rPr>
+              <w:t>Emmily Ferreira – Scrum Master</w:t>
             </w:r>
           </w:p>
         </w:tc>
@@ -5206,25 +5162,14 @@
                 <w:szCs w:val="20"/>
               </w:rPr>
             </w:pPr>
-            <w:proofErr w:type="spellStart"/>
-            <w:r>
-              <w:rPr>
-                <w:rFonts w:ascii="Arial" w:hAnsi="Arial" w:cs="Arial"/>
-                <w:bCs/>
-                <w:sz w:val="20"/>
-                <w:szCs w:val="20"/>
-              </w:rPr>
-              <w:t>Emmily</w:t>
-            </w:r>
-            <w:proofErr w:type="spellEnd"/>
-            <w:r>
-              <w:rPr>
-                <w:rFonts w:ascii="Arial" w:hAnsi="Arial" w:cs="Arial"/>
-                <w:bCs/>
-                <w:sz w:val="20"/>
-                <w:szCs w:val="20"/>
-              </w:rPr>
-              <w:t xml:space="preserve"> Ferreira – Scrum Master</w:t>
+            <w:r>
+              <w:rPr>
+                <w:rFonts w:ascii="Arial" w:hAnsi="Arial" w:cs="Arial"/>
+                <w:bCs/>
+                <w:sz w:val="20"/>
+                <w:szCs w:val="20"/>
+              </w:rPr>
+              <w:t>Emmily Ferreira – Scrum Master</w:t>
             </w:r>
           </w:p>
         </w:tc>
@@ -6355,25 +6300,14 @@
                 <w:szCs w:val="20"/>
               </w:rPr>
             </w:pPr>
-            <w:proofErr w:type="spellStart"/>
-            <w:r>
-              <w:rPr>
-                <w:rFonts w:ascii="Arial" w:hAnsi="Arial" w:cs="Arial"/>
-                <w:bCs/>
-                <w:sz w:val="20"/>
-                <w:szCs w:val="20"/>
-              </w:rPr>
-              <w:t>Emmily</w:t>
-            </w:r>
-            <w:proofErr w:type="spellEnd"/>
-            <w:r>
-              <w:rPr>
-                <w:rFonts w:ascii="Arial" w:hAnsi="Arial" w:cs="Arial"/>
-                <w:bCs/>
-                <w:sz w:val="20"/>
-                <w:szCs w:val="20"/>
-              </w:rPr>
-              <w:t xml:space="preserve"> Ferreira – Scrum Master</w:t>
+            <w:r>
+              <w:rPr>
+                <w:rFonts w:ascii="Arial" w:hAnsi="Arial" w:cs="Arial"/>
+                <w:bCs/>
+                <w:sz w:val="20"/>
+                <w:szCs w:val="20"/>
+              </w:rPr>
+              <w:t>Emmily Ferreira – Scrum Master</w:t>
             </w:r>
           </w:p>
         </w:tc>
@@ -7588,25 +7522,14 @@
                 <w:szCs w:val="20"/>
               </w:rPr>
             </w:pPr>
-            <w:proofErr w:type="spellStart"/>
-            <w:r>
-              <w:rPr>
-                <w:rFonts w:ascii="Arial" w:hAnsi="Arial" w:cs="Arial"/>
-                <w:bCs/>
-                <w:sz w:val="20"/>
-                <w:szCs w:val="20"/>
-              </w:rPr>
-              <w:t>Emmily</w:t>
-            </w:r>
-            <w:proofErr w:type="spellEnd"/>
-            <w:r>
-              <w:rPr>
-                <w:rFonts w:ascii="Arial" w:hAnsi="Arial" w:cs="Arial"/>
-                <w:bCs/>
-                <w:sz w:val="20"/>
-                <w:szCs w:val="20"/>
-              </w:rPr>
-              <w:t xml:space="preserve"> Ferreira – Scrum Master</w:t>
+            <w:r>
+              <w:rPr>
+                <w:rFonts w:ascii="Arial" w:hAnsi="Arial" w:cs="Arial"/>
+                <w:bCs/>
+                <w:sz w:val="20"/>
+                <w:szCs w:val="20"/>
+              </w:rPr>
+              <w:t>Emmily Ferreira – Scrum Master</w:t>
             </w:r>
           </w:p>
         </w:tc>
@@ -8873,25 +8796,14 @@
                 <w:szCs w:val="20"/>
               </w:rPr>
             </w:pPr>
-            <w:proofErr w:type="spellStart"/>
-            <w:r>
-              <w:rPr>
-                <w:rFonts w:ascii="Arial" w:hAnsi="Arial" w:cs="Arial"/>
-                <w:bCs/>
-                <w:sz w:val="20"/>
-                <w:szCs w:val="20"/>
-              </w:rPr>
-              <w:t>Emmily</w:t>
-            </w:r>
-            <w:proofErr w:type="spellEnd"/>
-            <w:r>
-              <w:rPr>
-                <w:rFonts w:ascii="Arial" w:hAnsi="Arial" w:cs="Arial"/>
-                <w:bCs/>
-                <w:sz w:val="20"/>
-                <w:szCs w:val="20"/>
-              </w:rPr>
-              <w:t xml:space="preserve"> Ferreira – Scrum Master</w:t>
+            <w:r>
+              <w:rPr>
+                <w:rFonts w:ascii="Arial" w:hAnsi="Arial" w:cs="Arial"/>
+                <w:bCs/>
+                <w:sz w:val="20"/>
+                <w:szCs w:val="20"/>
+              </w:rPr>
+              <w:t>Emmily Ferreira – Scrum Master</w:t>
             </w:r>
           </w:p>
         </w:tc>
@@ -10174,25 +10086,14 @@
                 <w:szCs w:val="20"/>
               </w:rPr>
             </w:pPr>
-            <w:proofErr w:type="spellStart"/>
-            <w:r>
-              <w:rPr>
-                <w:rFonts w:ascii="Arial" w:hAnsi="Arial" w:cs="Arial"/>
-                <w:bCs/>
-                <w:sz w:val="20"/>
-                <w:szCs w:val="20"/>
-              </w:rPr>
-              <w:t>Emmily</w:t>
-            </w:r>
-            <w:proofErr w:type="spellEnd"/>
-            <w:r>
-              <w:rPr>
-                <w:rFonts w:ascii="Arial" w:hAnsi="Arial" w:cs="Arial"/>
-                <w:bCs/>
-                <w:sz w:val="20"/>
-                <w:szCs w:val="20"/>
-              </w:rPr>
-              <w:t xml:space="preserve"> Ferreira – Scrum Master</w:t>
+            <w:r>
+              <w:rPr>
+                <w:rFonts w:ascii="Arial" w:hAnsi="Arial" w:cs="Arial"/>
+                <w:bCs/>
+                <w:sz w:val="20"/>
+                <w:szCs w:val="20"/>
+              </w:rPr>
+              <w:t>Emmily Ferreira – Scrum Master</w:t>
             </w:r>
           </w:p>
         </w:tc>
@@ -11436,25 +11337,14 @@
                 <w:szCs w:val="20"/>
               </w:rPr>
             </w:pPr>
-            <w:proofErr w:type="spellStart"/>
-            <w:r>
-              <w:rPr>
-                <w:rFonts w:ascii="Arial" w:hAnsi="Arial" w:cs="Arial"/>
-                <w:bCs/>
-                <w:sz w:val="20"/>
-                <w:szCs w:val="20"/>
-              </w:rPr>
-              <w:t>Emmily</w:t>
-            </w:r>
-            <w:proofErr w:type="spellEnd"/>
-            <w:r>
-              <w:rPr>
-                <w:rFonts w:ascii="Arial" w:hAnsi="Arial" w:cs="Arial"/>
-                <w:bCs/>
-                <w:sz w:val="20"/>
-                <w:szCs w:val="20"/>
-              </w:rPr>
-              <w:t xml:space="preserve"> Ferreira – Scrum Master</w:t>
+            <w:r>
+              <w:rPr>
+                <w:rFonts w:ascii="Arial" w:hAnsi="Arial" w:cs="Arial"/>
+                <w:bCs/>
+                <w:sz w:val="20"/>
+                <w:szCs w:val="20"/>
+              </w:rPr>
+              <w:t>Emmily Ferreira – Scrum Master</w:t>
             </w:r>
           </w:p>
         </w:tc>
@@ -12680,25 +12570,14 @@
                 <w:szCs w:val="20"/>
               </w:rPr>
             </w:pPr>
-            <w:proofErr w:type="spellStart"/>
-            <w:r>
-              <w:rPr>
-                <w:rFonts w:ascii="Arial" w:hAnsi="Arial" w:cs="Arial"/>
-                <w:bCs/>
-                <w:sz w:val="20"/>
-                <w:szCs w:val="20"/>
-              </w:rPr>
-              <w:t>Emmily</w:t>
-            </w:r>
-            <w:proofErr w:type="spellEnd"/>
-            <w:r>
-              <w:rPr>
-                <w:rFonts w:ascii="Arial" w:hAnsi="Arial" w:cs="Arial"/>
-                <w:bCs/>
-                <w:sz w:val="20"/>
-                <w:szCs w:val="20"/>
-              </w:rPr>
-              <w:t xml:space="preserve"> Ferreira – Scrum Master</w:t>
+            <w:r>
+              <w:rPr>
+                <w:rFonts w:ascii="Arial" w:hAnsi="Arial" w:cs="Arial"/>
+                <w:bCs/>
+                <w:sz w:val="20"/>
+                <w:szCs w:val="20"/>
+              </w:rPr>
+              <w:t>Emmily Ferreira – Scrum Master</w:t>
             </w:r>
           </w:p>
         </w:tc>
@@ -13872,25 +13751,14 @@
                 <w:szCs w:val="20"/>
               </w:rPr>
             </w:pPr>
-            <w:proofErr w:type="spellStart"/>
-            <w:r>
-              <w:rPr>
-                <w:rFonts w:ascii="Arial" w:hAnsi="Arial" w:cs="Arial"/>
-                <w:bCs/>
-                <w:sz w:val="20"/>
-                <w:szCs w:val="20"/>
-              </w:rPr>
-              <w:t>Emmily</w:t>
-            </w:r>
-            <w:proofErr w:type="spellEnd"/>
-            <w:r>
-              <w:rPr>
-                <w:rFonts w:ascii="Arial" w:hAnsi="Arial" w:cs="Arial"/>
-                <w:bCs/>
-                <w:sz w:val="20"/>
-                <w:szCs w:val="20"/>
-              </w:rPr>
-              <w:t xml:space="preserve"> Ferreira </w:t>
+            <w:r>
+              <w:rPr>
+                <w:rFonts w:ascii="Arial" w:hAnsi="Arial" w:cs="Arial"/>
+                <w:bCs/>
+                <w:sz w:val="20"/>
+                <w:szCs w:val="20"/>
+              </w:rPr>
+              <w:t xml:space="preserve">Emmily Ferreira </w:t>
             </w:r>
           </w:p>
         </w:tc>
@@ -15188,25 +15056,14 @@
                 <w:szCs w:val="20"/>
               </w:rPr>
             </w:pPr>
-            <w:proofErr w:type="spellStart"/>
-            <w:r>
-              <w:rPr>
-                <w:rFonts w:ascii="Arial" w:hAnsi="Arial" w:cs="Arial"/>
-                <w:bCs/>
-                <w:sz w:val="20"/>
-                <w:szCs w:val="20"/>
-              </w:rPr>
-              <w:t>Emmily</w:t>
-            </w:r>
-            <w:proofErr w:type="spellEnd"/>
-            <w:r>
-              <w:rPr>
-                <w:rFonts w:ascii="Arial" w:hAnsi="Arial" w:cs="Arial"/>
-                <w:bCs/>
-                <w:sz w:val="20"/>
-                <w:szCs w:val="20"/>
-              </w:rPr>
-              <w:t xml:space="preserve"> Ferreira </w:t>
+            <w:r>
+              <w:rPr>
+                <w:rFonts w:ascii="Arial" w:hAnsi="Arial" w:cs="Arial"/>
+                <w:bCs/>
+                <w:sz w:val="20"/>
+                <w:szCs w:val="20"/>
+              </w:rPr>
+              <w:t xml:space="preserve">Emmily Ferreira </w:t>
             </w:r>
           </w:p>
         </w:tc>
@@ -15982,14 +15839,12 @@
         </w:rPr>
         <w:t xml:space="preserve"> </w:t>
       </w:r>
-      <w:proofErr w:type="spellStart"/>
-      <w:r>
-        <w:rPr>
-          <w:rFonts w:ascii="Arial" w:hAnsi="Arial" w:cs="Arial"/>
-        </w:rPr>
-        <w:t>alem</w:t>
-      </w:r>
-      <w:proofErr w:type="spellEnd"/>
+      <w:r>
+        <w:rPr>
+          <w:rFonts w:ascii="Arial" w:hAnsi="Arial" w:cs="Arial"/>
+        </w:rPr>
+        <w:t>além</w:t>
+      </w:r>
       <w:r>
         <w:rPr>
           <w:rFonts w:ascii="Arial" w:hAnsi="Arial" w:cs="Arial"/>
@@ -16456,25 +16311,14 @@
                 <w:szCs w:val="20"/>
               </w:rPr>
             </w:pPr>
-            <w:proofErr w:type="spellStart"/>
-            <w:r>
-              <w:rPr>
-                <w:rFonts w:ascii="Arial" w:hAnsi="Arial" w:cs="Arial"/>
-                <w:bCs/>
-                <w:sz w:val="20"/>
-                <w:szCs w:val="20"/>
-              </w:rPr>
-              <w:t>Emmily</w:t>
-            </w:r>
-            <w:proofErr w:type="spellEnd"/>
-            <w:r>
-              <w:rPr>
-                <w:rFonts w:ascii="Arial" w:hAnsi="Arial" w:cs="Arial"/>
-                <w:bCs/>
-                <w:sz w:val="20"/>
-                <w:szCs w:val="20"/>
-              </w:rPr>
-              <w:t xml:space="preserve"> Ferreira </w:t>
+            <w:r>
+              <w:rPr>
+                <w:rFonts w:ascii="Arial" w:hAnsi="Arial" w:cs="Arial"/>
+                <w:bCs/>
+                <w:sz w:val="20"/>
+                <w:szCs w:val="20"/>
+              </w:rPr>
+              <w:t xml:space="preserve">Emmily Ferreira </w:t>
             </w:r>
           </w:p>
         </w:tc>
@@ -17712,25 +17556,14 @@
                 <w:szCs w:val="20"/>
               </w:rPr>
             </w:pPr>
-            <w:proofErr w:type="spellStart"/>
-            <w:r>
-              <w:rPr>
-                <w:rFonts w:ascii="Arial" w:hAnsi="Arial" w:cs="Arial"/>
-                <w:bCs/>
-                <w:sz w:val="20"/>
-                <w:szCs w:val="20"/>
-              </w:rPr>
-              <w:t>Emmily</w:t>
-            </w:r>
-            <w:proofErr w:type="spellEnd"/>
-            <w:r>
-              <w:rPr>
-                <w:rFonts w:ascii="Arial" w:hAnsi="Arial" w:cs="Arial"/>
-                <w:bCs/>
-                <w:sz w:val="20"/>
-                <w:szCs w:val="20"/>
-              </w:rPr>
-              <w:t xml:space="preserve"> Ferreira </w:t>
+            <w:r>
+              <w:rPr>
+                <w:rFonts w:ascii="Arial" w:hAnsi="Arial" w:cs="Arial"/>
+                <w:bCs/>
+                <w:sz w:val="20"/>
+                <w:szCs w:val="20"/>
+              </w:rPr>
+              <w:t xml:space="preserve">Emmily Ferreira </w:t>
             </w:r>
           </w:p>
         </w:tc>
@@ -18925,16 +18758,7 @@
                 <w:sz w:val="20"/>
                 <w:szCs w:val="20"/>
               </w:rPr>
-              <w:t xml:space="preserve">- Revisão </w:t>
-            </w:r>
-            <w:r>
-              <w:rPr>
-                <w:rFonts w:ascii="Arial" w:hAnsi="Arial" w:cs="Arial"/>
-                <w:bCs/>
-                <w:sz w:val="20"/>
-                <w:szCs w:val="20"/>
-              </w:rPr>
-              <w:t>do banco de dados.</w:t>
+              <w:t>- Revisão do banco de dados.</w:t>
             </w:r>
             <w:r>
               <w:rPr>
@@ -18953,16 +18777,7 @@
                 <w:szCs w:val="20"/>
               </w:rPr>
               <w:br/>
-              <w:t xml:space="preserve">- </w:t>
-            </w:r>
-            <w:r>
-              <w:rPr>
-                <w:rFonts w:ascii="Arial" w:hAnsi="Arial" w:cs="Arial"/>
-                <w:bCs/>
-                <w:sz w:val="20"/>
-                <w:szCs w:val="20"/>
-              </w:rPr>
-              <w:t>Definição dos responsáveis pelas novas telas.</w:t>
+              <w:t>- Definição dos responsáveis pelas novas telas.</w:t>
             </w:r>
             <w:r>
               <w:rPr>
@@ -19016,7 +18831,7 @@
                 <w:sz w:val="20"/>
                 <w:szCs w:val="20"/>
               </w:rPr>
-              <w:t>=</w:t>
+              <w:t>Emmily Ferreira</w:t>
             </w:r>
           </w:p>
         </w:tc>
@@ -19765,13 +19580,7 @@
         <w:rPr>
           <w:rFonts w:ascii="Arial" w:hAnsi="Arial" w:cs="Arial"/>
         </w:rPr>
-        <w:t xml:space="preserve"> </w:t>
-      </w:r>
-      <w:r>
-        <w:rPr>
-          <w:rFonts w:ascii="Arial" w:hAnsi="Arial" w:cs="Arial"/>
-        </w:rPr>
-        <w:t>foi realizado a observação dos pontos a serem alterados no banco de dados, além disso a divisão de quem ficaria responsável por produzir cada tela nova (dashboard, cadastro de funcionário, armazém e o menu lateral que será utilizado nelas)</w:t>
+        <w:t xml:space="preserve"> foi realizado a observação dos pontos a serem alterados no banco de dados, além disso a divisão de quem ficaria responsável por produzir cada tela nova (dashboard, cadastro de funcionário, armazém e o menu lateral que será utilizado nelas)</w:t>
       </w:r>
     </w:p>
     <w:p>

</xml_diff>

<commit_message>
Atualização da ATA da semana
</commit_message>
<xml_diff>
--- a/Arquivos/ATAS.docx
+++ b/Arquivos/ATAS.docx
@@ -447,25 +447,14 @@
                 <w:szCs w:val="20"/>
               </w:rPr>
             </w:pPr>
-            <w:proofErr w:type="spellStart"/>
-            <w:r>
-              <w:rPr>
-                <w:rFonts w:ascii="Arial" w:hAnsi="Arial" w:cs="Arial"/>
-                <w:bCs/>
-                <w:sz w:val="20"/>
-                <w:szCs w:val="20"/>
-              </w:rPr>
-              <w:t>Emmily</w:t>
-            </w:r>
-            <w:proofErr w:type="spellEnd"/>
-            <w:r>
-              <w:rPr>
-                <w:rFonts w:ascii="Arial" w:hAnsi="Arial" w:cs="Arial"/>
-                <w:bCs/>
-                <w:sz w:val="20"/>
-                <w:szCs w:val="20"/>
-              </w:rPr>
-              <w:t xml:space="preserve"> Ferreira – Scrum Master</w:t>
+            <w:r>
+              <w:rPr>
+                <w:rFonts w:ascii="Arial" w:hAnsi="Arial" w:cs="Arial"/>
+                <w:bCs/>
+                <w:sz w:val="20"/>
+                <w:szCs w:val="20"/>
+              </w:rPr>
+              <w:t>Emmily Ferreira – Scrum Master</w:t>
             </w:r>
           </w:p>
         </w:tc>
@@ -1671,25 +1660,14 @@
                 <w:szCs w:val="20"/>
               </w:rPr>
             </w:pPr>
-            <w:proofErr w:type="spellStart"/>
-            <w:r>
-              <w:rPr>
-                <w:rFonts w:ascii="Arial" w:hAnsi="Arial" w:cs="Arial"/>
-                <w:bCs/>
-                <w:sz w:val="20"/>
-                <w:szCs w:val="20"/>
-              </w:rPr>
-              <w:t>Emmily</w:t>
-            </w:r>
-            <w:proofErr w:type="spellEnd"/>
-            <w:r>
-              <w:rPr>
-                <w:rFonts w:ascii="Arial" w:hAnsi="Arial" w:cs="Arial"/>
-                <w:bCs/>
-                <w:sz w:val="20"/>
-                <w:szCs w:val="20"/>
-              </w:rPr>
-              <w:t xml:space="preserve"> Ferreira – Scrum Master</w:t>
+            <w:r>
+              <w:rPr>
+                <w:rFonts w:ascii="Arial" w:hAnsi="Arial" w:cs="Arial"/>
+                <w:bCs/>
+                <w:sz w:val="20"/>
+                <w:szCs w:val="20"/>
+              </w:rPr>
+              <w:t>Emmily Ferreira – Scrum Master</w:t>
             </w:r>
           </w:p>
         </w:tc>
@@ -2891,25 +2869,14 @@
                 <w:szCs w:val="20"/>
               </w:rPr>
             </w:pPr>
-            <w:proofErr w:type="spellStart"/>
-            <w:r>
-              <w:rPr>
-                <w:rFonts w:ascii="Arial" w:hAnsi="Arial" w:cs="Arial"/>
-                <w:bCs/>
-                <w:sz w:val="20"/>
-                <w:szCs w:val="20"/>
-              </w:rPr>
-              <w:t>Emmily</w:t>
-            </w:r>
-            <w:proofErr w:type="spellEnd"/>
-            <w:r>
-              <w:rPr>
-                <w:rFonts w:ascii="Arial" w:hAnsi="Arial" w:cs="Arial"/>
-                <w:bCs/>
-                <w:sz w:val="20"/>
-                <w:szCs w:val="20"/>
-              </w:rPr>
-              <w:t xml:space="preserve"> Ferreira – Scrum Master</w:t>
+            <w:r>
+              <w:rPr>
+                <w:rFonts w:ascii="Arial" w:hAnsi="Arial" w:cs="Arial"/>
+                <w:bCs/>
+                <w:sz w:val="20"/>
+                <w:szCs w:val="20"/>
+              </w:rPr>
+              <w:t>Emmily Ferreira – Scrum Master</w:t>
             </w:r>
           </w:p>
         </w:tc>
@@ -4056,25 +4023,14 @@
                 <w:szCs w:val="20"/>
               </w:rPr>
             </w:pPr>
-            <w:proofErr w:type="spellStart"/>
-            <w:r>
-              <w:rPr>
-                <w:rFonts w:ascii="Arial" w:hAnsi="Arial" w:cs="Arial"/>
-                <w:bCs/>
-                <w:sz w:val="20"/>
-                <w:szCs w:val="20"/>
-              </w:rPr>
-              <w:t>Emmily</w:t>
-            </w:r>
-            <w:proofErr w:type="spellEnd"/>
-            <w:r>
-              <w:rPr>
-                <w:rFonts w:ascii="Arial" w:hAnsi="Arial" w:cs="Arial"/>
-                <w:bCs/>
-                <w:sz w:val="20"/>
-                <w:szCs w:val="20"/>
-              </w:rPr>
-              <w:t xml:space="preserve"> Ferreira – Scrum Master</w:t>
+            <w:r>
+              <w:rPr>
+                <w:rFonts w:ascii="Arial" w:hAnsi="Arial" w:cs="Arial"/>
+                <w:bCs/>
+                <w:sz w:val="20"/>
+                <w:szCs w:val="20"/>
+              </w:rPr>
+              <w:t>Emmily Ferreira – Scrum Master</w:t>
             </w:r>
           </w:p>
         </w:tc>
@@ -5206,25 +5162,14 @@
                 <w:szCs w:val="20"/>
               </w:rPr>
             </w:pPr>
-            <w:proofErr w:type="spellStart"/>
-            <w:r>
-              <w:rPr>
-                <w:rFonts w:ascii="Arial" w:hAnsi="Arial" w:cs="Arial"/>
-                <w:bCs/>
-                <w:sz w:val="20"/>
-                <w:szCs w:val="20"/>
-              </w:rPr>
-              <w:t>Emmily</w:t>
-            </w:r>
-            <w:proofErr w:type="spellEnd"/>
-            <w:r>
-              <w:rPr>
-                <w:rFonts w:ascii="Arial" w:hAnsi="Arial" w:cs="Arial"/>
-                <w:bCs/>
-                <w:sz w:val="20"/>
-                <w:szCs w:val="20"/>
-              </w:rPr>
-              <w:t xml:space="preserve"> Ferreira – Scrum Master</w:t>
+            <w:r>
+              <w:rPr>
+                <w:rFonts w:ascii="Arial" w:hAnsi="Arial" w:cs="Arial"/>
+                <w:bCs/>
+                <w:sz w:val="20"/>
+                <w:szCs w:val="20"/>
+              </w:rPr>
+              <w:t>Emmily Ferreira – Scrum Master</w:t>
             </w:r>
           </w:p>
         </w:tc>
@@ -6355,25 +6300,14 @@
                 <w:szCs w:val="20"/>
               </w:rPr>
             </w:pPr>
-            <w:proofErr w:type="spellStart"/>
-            <w:r>
-              <w:rPr>
-                <w:rFonts w:ascii="Arial" w:hAnsi="Arial" w:cs="Arial"/>
-                <w:bCs/>
-                <w:sz w:val="20"/>
-                <w:szCs w:val="20"/>
-              </w:rPr>
-              <w:t>Emmily</w:t>
-            </w:r>
-            <w:proofErr w:type="spellEnd"/>
-            <w:r>
-              <w:rPr>
-                <w:rFonts w:ascii="Arial" w:hAnsi="Arial" w:cs="Arial"/>
-                <w:bCs/>
-                <w:sz w:val="20"/>
-                <w:szCs w:val="20"/>
-              </w:rPr>
-              <w:t xml:space="preserve"> Ferreira – Scrum Master</w:t>
+            <w:r>
+              <w:rPr>
+                <w:rFonts w:ascii="Arial" w:hAnsi="Arial" w:cs="Arial"/>
+                <w:bCs/>
+                <w:sz w:val="20"/>
+                <w:szCs w:val="20"/>
+              </w:rPr>
+              <w:t>Emmily Ferreira – Scrum Master</w:t>
             </w:r>
           </w:p>
         </w:tc>
@@ -7588,25 +7522,14 @@
                 <w:szCs w:val="20"/>
               </w:rPr>
             </w:pPr>
-            <w:proofErr w:type="spellStart"/>
-            <w:r>
-              <w:rPr>
-                <w:rFonts w:ascii="Arial" w:hAnsi="Arial" w:cs="Arial"/>
-                <w:bCs/>
-                <w:sz w:val="20"/>
-                <w:szCs w:val="20"/>
-              </w:rPr>
-              <w:t>Emmily</w:t>
-            </w:r>
-            <w:proofErr w:type="spellEnd"/>
-            <w:r>
-              <w:rPr>
-                <w:rFonts w:ascii="Arial" w:hAnsi="Arial" w:cs="Arial"/>
-                <w:bCs/>
-                <w:sz w:val="20"/>
-                <w:szCs w:val="20"/>
-              </w:rPr>
-              <w:t xml:space="preserve"> Ferreira – Scrum Master</w:t>
+            <w:r>
+              <w:rPr>
+                <w:rFonts w:ascii="Arial" w:hAnsi="Arial" w:cs="Arial"/>
+                <w:bCs/>
+                <w:sz w:val="20"/>
+                <w:szCs w:val="20"/>
+              </w:rPr>
+              <w:t>Emmily Ferreira – Scrum Master</w:t>
             </w:r>
           </w:p>
         </w:tc>
@@ -8873,25 +8796,14 @@
                 <w:szCs w:val="20"/>
               </w:rPr>
             </w:pPr>
-            <w:proofErr w:type="spellStart"/>
-            <w:r>
-              <w:rPr>
-                <w:rFonts w:ascii="Arial" w:hAnsi="Arial" w:cs="Arial"/>
-                <w:bCs/>
-                <w:sz w:val="20"/>
-                <w:szCs w:val="20"/>
-              </w:rPr>
-              <w:t>Emmily</w:t>
-            </w:r>
-            <w:proofErr w:type="spellEnd"/>
-            <w:r>
-              <w:rPr>
-                <w:rFonts w:ascii="Arial" w:hAnsi="Arial" w:cs="Arial"/>
-                <w:bCs/>
-                <w:sz w:val="20"/>
-                <w:szCs w:val="20"/>
-              </w:rPr>
-              <w:t xml:space="preserve"> Ferreira – Scrum Master</w:t>
+            <w:r>
+              <w:rPr>
+                <w:rFonts w:ascii="Arial" w:hAnsi="Arial" w:cs="Arial"/>
+                <w:bCs/>
+                <w:sz w:val="20"/>
+                <w:szCs w:val="20"/>
+              </w:rPr>
+              <w:t>Emmily Ferreira – Scrum Master</w:t>
             </w:r>
           </w:p>
         </w:tc>
@@ -10174,25 +10086,14 @@
                 <w:szCs w:val="20"/>
               </w:rPr>
             </w:pPr>
-            <w:proofErr w:type="spellStart"/>
-            <w:r>
-              <w:rPr>
-                <w:rFonts w:ascii="Arial" w:hAnsi="Arial" w:cs="Arial"/>
-                <w:bCs/>
-                <w:sz w:val="20"/>
-                <w:szCs w:val="20"/>
-              </w:rPr>
-              <w:t>Emmily</w:t>
-            </w:r>
-            <w:proofErr w:type="spellEnd"/>
-            <w:r>
-              <w:rPr>
-                <w:rFonts w:ascii="Arial" w:hAnsi="Arial" w:cs="Arial"/>
-                <w:bCs/>
-                <w:sz w:val="20"/>
-                <w:szCs w:val="20"/>
-              </w:rPr>
-              <w:t xml:space="preserve"> Ferreira – Scrum Master</w:t>
+            <w:r>
+              <w:rPr>
+                <w:rFonts w:ascii="Arial" w:hAnsi="Arial" w:cs="Arial"/>
+                <w:bCs/>
+                <w:sz w:val="20"/>
+                <w:szCs w:val="20"/>
+              </w:rPr>
+              <w:t>Emmily Ferreira – Scrum Master</w:t>
             </w:r>
           </w:p>
         </w:tc>
@@ -11436,25 +11337,14 @@
                 <w:szCs w:val="20"/>
               </w:rPr>
             </w:pPr>
-            <w:proofErr w:type="spellStart"/>
-            <w:r>
-              <w:rPr>
-                <w:rFonts w:ascii="Arial" w:hAnsi="Arial" w:cs="Arial"/>
-                <w:bCs/>
-                <w:sz w:val="20"/>
-                <w:szCs w:val="20"/>
-              </w:rPr>
-              <w:t>Emmily</w:t>
-            </w:r>
-            <w:proofErr w:type="spellEnd"/>
-            <w:r>
-              <w:rPr>
-                <w:rFonts w:ascii="Arial" w:hAnsi="Arial" w:cs="Arial"/>
-                <w:bCs/>
-                <w:sz w:val="20"/>
-                <w:szCs w:val="20"/>
-              </w:rPr>
-              <w:t xml:space="preserve"> Ferreira – Scrum Master</w:t>
+            <w:r>
+              <w:rPr>
+                <w:rFonts w:ascii="Arial" w:hAnsi="Arial" w:cs="Arial"/>
+                <w:bCs/>
+                <w:sz w:val="20"/>
+                <w:szCs w:val="20"/>
+              </w:rPr>
+              <w:t>Emmily Ferreira – Scrum Master</w:t>
             </w:r>
           </w:p>
         </w:tc>
@@ -12213,6 +12103,7 @@
     <w:p/>
     <w:p/>
     <w:p/>
+    <w:p/>
     <w:p>
       <w:pPr>
         <w:jc w:val="center"/>
@@ -12230,6 +12121,7 @@
           <w:sz w:val="24"/>
           <w:szCs w:val="24"/>
         </w:rPr>
+        <w:lastRenderedPageBreak/>
         <w:t>Reunião</w:t>
       </w:r>
       <w:r>
@@ -12324,7 +12216,6 @@
                 <w:sz w:val="20"/>
                 <w:szCs w:val="20"/>
               </w:rPr>
-              <w:lastRenderedPageBreak/>
               <w:t xml:space="preserve">Daily </w:t>
             </w:r>
             <w:r>
@@ -12680,25 +12571,14 @@
                 <w:szCs w:val="20"/>
               </w:rPr>
             </w:pPr>
-            <w:proofErr w:type="spellStart"/>
-            <w:r>
-              <w:rPr>
-                <w:rFonts w:ascii="Arial" w:hAnsi="Arial" w:cs="Arial"/>
-                <w:bCs/>
-                <w:sz w:val="20"/>
-                <w:szCs w:val="20"/>
-              </w:rPr>
-              <w:t>Emmily</w:t>
-            </w:r>
-            <w:proofErr w:type="spellEnd"/>
-            <w:r>
-              <w:rPr>
-                <w:rFonts w:ascii="Arial" w:hAnsi="Arial" w:cs="Arial"/>
-                <w:bCs/>
-                <w:sz w:val="20"/>
-                <w:szCs w:val="20"/>
-              </w:rPr>
-              <w:t xml:space="preserve"> Ferreira – Scrum Master</w:t>
+            <w:r>
+              <w:rPr>
+                <w:rFonts w:ascii="Arial" w:hAnsi="Arial" w:cs="Arial"/>
+                <w:bCs/>
+                <w:sz w:val="20"/>
+                <w:szCs w:val="20"/>
+              </w:rPr>
+              <w:t>Emmily Ferreira – Scrum Master</w:t>
             </w:r>
           </w:p>
         </w:tc>
@@ -13872,25 +13752,14 @@
                 <w:szCs w:val="20"/>
               </w:rPr>
             </w:pPr>
-            <w:proofErr w:type="spellStart"/>
-            <w:r>
-              <w:rPr>
-                <w:rFonts w:ascii="Arial" w:hAnsi="Arial" w:cs="Arial"/>
-                <w:bCs/>
-                <w:sz w:val="20"/>
-                <w:szCs w:val="20"/>
-              </w:rPr>
-              <w:t>Emmily</w:t>
-            </w:r>
-            <w:proofErr w:type="spellEnd"/>
-            <w:r>
-              <w:rPr>
-                <w:rFonts w:ascii="Arial" w:hAnsi="Arial" w:cs="Arial"/>
-                <w:bCs/>
-                <w:sz w:val="20"/>
-                <w:szCs w:val="20"/>
-              </w:rPr>
-              <w:t xml:space="preserve"> Ferreira </w:t>
+            <w:r>
+              <w:rPr>
+                <w:rFonts w:ascii="Arial" w:hAnsi="Arial" w:cs="Arial"/>
+                <w:bCs/>
+                <w:sz w:val="20"/>
+                <w:szCs w:val="20"/>
+              </w:rPr>
+              <w:t xml:space="preserve">Emmily Ferreira </w:t>
             </w:r>
           </w:p>
         </w:tc>
@@ -15188,25 +15057,14 @@
                 <w:szCs w:val="20"/>
               </w:rPr>
             </w:pPr>
-            <w:proofErr w:type="spellStart"/>
-            <w:r>
-              <w:rPr>
-                <w:rFonts w:ascii="Arial" w:hAnsi="Arial" w:cs="Arial"/>
-                <w:bCs/>
-                <w:sz w:val="20"/>
-                <w:szCs w:val="20"/>
-              </w:rPr>
-              <w:t>Emmily</w:t>
-            </w:r>
-            <w:proofErr w:type="spellEnd"/>
-            <w:r>
-              <w:rPr>
-                <w:rFonts w:ascii="Arial" w:hAnsi="Arial" w:cs="Arial"/>
-                <w:bCs/>
-                <w:sz w:val="20"/>
-                <w:szCs w:val="20"/>
-              </w:rPr>
-              <w:t xml:space="preserve"> Ferreira </w:t>
+            <w:r>
+              <w:rPr>
+                <w:rFonts w:ascii="Arial" w:hAnsi="Arial" w:cs="Arial"/>
+                <w:bCs/>
+                <w:sz w:val="20"/>
+                <w:szCs w:val="20"/>
+              </w:rPr>
+              <w:t xml:space="preserve">Emmily Ferreira </w:t>
             </w:r>
           </w:p>
         </w:tc>
@@ -15943,7 +15801,6 @@
         <w:rPr>
           <w:rFonts w:ascii="Arial" w:hAnsi="Arial" w:cs="Arial"/>
         </w:rPr>
-        <w:lastRenderedPageBreak/>
         <w:t>Na reunião de hoje tivemos a análise das tarefas</w:t>
       </w:r>
       <w:r>
@@ -16454,25 +16311,14 @@
                 <w:szCs w:val="20"/>
               </w:rPr>
             </w:pPr>
-            <w:proofErr w:type="spellStart"/>
-            <w:r>
-              <w:rPr>
-                <w:rFonts w:ascii="Arial" w:hAnsi="Arial" w:cs="Arial"/>
-                <w:bCs/>
-                <w:sz w:val="20"/>
-                <w:szCs w:val="20"/>
-              </w:rPr>
-              <w:t>Emmily</w:t>
-            </w:r>
-            <w:proofErr w:type="spellEnd"/>
-            <w:r>
-              <w:rPr>
-                <w:rFonts w:ascii="Arial" w:hAnsi="Arial" w:cs="Arial"/>
-                <w:bCs/>
-                <w:sz w:val="20"/>
-                <w:szCs w:val="20"/>
-              </w:rPr>
-              <w:t xml:space="preserve"> Ferreira </w:t>
+            <w:r>
+              <w:rPr>
+                <w:rFonts w:ascii="Arial" w:hAnsi="Arial" w:cs="Arial"/>
+                <w:bCs/>
+                <w:sz w:val="20"/>
+                <w:szCs w:val="20"/>
+              </w:rPr>
+              <w:t xml:space="preserve">Emmily Ferreira </w:t>
             </w:r>
           </w:p>
         </w:tc>
@@ -17710,25 +17556,14 @@
                 <w:szCs w:val="20"/>
               </w:rPr>
             </w:pPr>
-            <w:proofErr w:type="spellStart"/>
-            <w:r>
-              <w:rPr>
-                <w:rFonts w:ascii="Arial" w:hAnsi="Arial" w:cs="Arial"/>
-                <w:bCs/>
-                <w:sz w:val="20"/>
-                <w:szCs w:val="20"/>
-              </w:rPr>
-              <w:t>Emmily</w:t>
-            </w:r>
-            <w:proofErr w:type="spellEnd"/>
-            <w:r>
-              <w:rPr>
-                <w:rFonts w:ascii="Arial" w:hAnsi="Arial" w:cs="Arial"/>
-                <w:bCs/>
-                <w:sz w:val="20"/>
-                <w:szCs w:val="20"/>
-              </w:rPr>
-              <w:t xml:space="preserve"> Ferreira </w:t>
+            <w:r>
+              <w:rPr>
+                <w:rFonts w:ascii="Arial" w:hAnsi="Arial" w:cs="Arial"/>
+                <w:bCs/>
+                <w:sz w:val="20"/>
+                <w:szCs w:val="20"/>
+              </w:rPr>
+              <w:t xml:space="preserve">Emmily Ferreira </w:t>
             </w:r>
           </w:p>
         </w:tc>
@@ -18519,12 +18354,6 @@
       </w:pPr>
       <w:r>
         <w:tab/>
-      </w:r>
-      <w:r>
-        <w:br/>
-      </w:r>
-      <w:r>
-        <w:br/>
       </w:r>
       <w:r>
         <w:br/>
@@ -19016,25 +18845,14 @@
                 <w:szCs w:val="20"/>
               </w:rPr>
             </w:pPr>
-            <w:proofErr w:type="spellStart"/>
-            <w:r>
-              <w:rPr>
-                <w:rFonts w:ascii="Arial" w:hAnsi="Arial" w:cs="Arial"/>
-                <w:bCs/>
-                <w:sz w:val="20"/>
-                <w:szCs w:val="20"/>
-              </w:rPr>
-              <w:t>Emmily</w:t>
-            </w:r>
-            <w:proofErr w:type="spellEnd"/>
-            <w:r>
-              <w:rPr>
-                <w:rFonts w:ascii="Arial" w:hAnsi="Arial" w:cs="Arial"/>
-                <w:bCs/>
-                <w:sz w:val="20"/>
-                <w:szCs w:val="20"/>
-              </w:rPr>
-              <w:t xml:space="preserve"> Ferreira</w:t>
+            <w:r>
+              <w:rPr>
+                <w:rFonts w:ascii="Arial" w:hAnsi="Arial" w:cs="Arial"/>
+                <w:bCs/>
+                <w:sz w:val="20"/>
+                <w:szCs w:val="20"/>
+              </w:rPr>
+              <w:t>Emmily Ferreira</w:t>
             </w:r>
           </w:p>
         </w:tc>
@@ -20304,25 +20122,14 @@
                 <w:szCs w:val="20"/>
               </w:rPr>
             </w:pPr>
-            <w:proofErr w:type="spellStart"/>
-            <w:r>
-              <w:rPr>
-                <w:rFonts w:ascii="Arial" w:hAnsi="Arial" w:cs="Arial"/>
-                <w:bCs/>
-                <w:sz w:val="20"/>
-                <w:szCs w:val="20"/>
-              </w:rPr>
-              <w:t>Emmily</w:t>
-            </w:r>
-            <w:proofErr w:type="spellEnd"/>
-            <w:r>
-              <w:rPr>
-                <w:rFonts w:ascii="Arial" w:hAnsi="Arial" w:cs="Arial"/>
-                <w:bCs/>
-                <w:sz w:val="20"/>
-                <w:szCs w:val="20"/>
-              </w:rPr>
-              <w:t xml:space="preserve"> Ferreira</w:t>
+            <w:r>
+              <w:rPr>
+                <w:rFonts w:ascii="Arial" w:hAnsi="Arial" w:cs="Arial"/>
+                <w:bCs/>
+                <w:sz w:val="20"/>
+                <w:szCs w:val="20"/>
+              </w:rPr>
+              <w:t>Emmily Ferreira</w:t>
             </w:r>
           </w:p>
         </w:tc>
@@ -21055,11 +20862,21 @@
         <w:tabs>
           <w:tab w:val="left" w:pos="2599"/>
         </w:tabs>
+        <w:jc w:val="both"/>
+        <w:rPr>
+          <w:rFonts w:ascii="Arial" w:hAnsi="Arial" w:cs="Arial"/>
+        </w:rPr>
       </w:pPr>
       <w:r>
+        <w:rPr>
+          <w:rFonts w:ascii="Arial" w:hAnsi="Arial" w:cs="Arial"/>
+        </w:rPr>
         <w:t xml:space="preserve">A equipe discutiu sobre algumas telas já feitas e sobre a continuidade do desenvolvimento delas. Atualizações no contexto, justificativa e objetivo na documentação do projeto serão feitas. Um dos requisitos para finalizar essa semana é a tela </w:t>
       </w:r>
       <w:r>
+        <w:rPr>
+          <w:rFonts w:ascii="Arial" w:hAnsi="Arial" w:cs="Arial"/>
+        </w:rPr>
         <w:t>da dashboard.</w:t>
       </w:r>
     </w:p>
@@ -21493,6 +21310,7 @@
                 <w:sz w:val="20"/>
                 <w:szCs w:val="20"/>
               </w:rPr>
+              <w:lastRenderedPageBreak/>
               <w:t>- Discussão sobre os ajustes de banco de dados</w:t>
             </w:r>
           </w:p>
@@ -21512,7 +21330,6 @@
                 <w:sz w:val="20"/>
                 <w:szCs w:val="20"/>
               </w:rPr>
-              <w:lastRenderedPageBreak/>
               <w:t>-  Discussão sobre o diagrama de solução</w:t>
             </w:r>
           </w:p>
@@ -21532,25 +21349,14 @@
                 <w:szCs w:val="20"/>
               </w:rPr>
             </w:pPr>
-            <w:proofErr w:type="spellStart"/>
-            <w:r>
-              <w:rPr>
-                <w:rFonts w:ascii="Arial" w:hAnsi="Arial" w:cs="Arial"/>
-                <w:bCs/>
-                <w:sz w:val="20"/>
-                <w:szCs w:val="20"/>
-              </w:rPr>
-              <w:t>Emmily</w:t>
-            </w:r>
-            <w:proofErr w:type="spellEnd"/>
-            <w:r>
-              <w:rPr>
-                <w:rFonts w:ascii="Arial" w:hAnsi="Arial" w:cs="Arial"/>
-                <w:bCs/>
-                <w:sz w:val="20"/>
-                <w:szCs w:val="20"/>
-              </w:rPr>
-              <w:t xml:space="preserve"> Ferreira</w:t>
+            <w:r>
+              <w:rPr>
+                <w:rFonts w:ascii="Arial" w:hAnsi="Arial" w:cs="Arial"/>
+                <w:bCs/>
+                <w:sz w:val="20"/>
+                <w:szCs w:val="20"/>
+              </w:rPr>
+              <w:t>Emmily Ferreira</w:t>
             </w:r>
           </w:p>
         </w:tc>
@@ -21803,6 +21609,7 @@
                 <w:sz w:val="20"/>
                 <w:szCs w:val="20"/>
               </w:rPr>
+              <w:lastRenderedPageBreak/>
               <w:t>Kauã</w:t>
             </w:r>
             <w:proofErr w:type="spellEnd"/>
@@ -21939,7 +21746,6 @@
                 <w:sz w:val="20"/>
                 <w:szCs w:val="20"/>
               </w:rPr>
-              <w:lastRenderedPageBreak/>
               <w:t>Kauan Parente</w:t>
             </w:r>
           </w:p>
@@ -22284,6 +22090,7 @@
         <w:tabs>
           <w:tab w:val="left" w:pos="2599"/>
         </w:tabs>
+        <w:jc w:val="both"/>
       </w:pPr>
       <w:r>
         <w:t xml:space="preserve">A equipe discutiu sobre as telas já concluídas e sobre a continuidade do desenvolvimento das restantes. A equipe decidiu </w:t>
@@ -22736,25 +22543,14 @@
                 <w:szCs w:val="20"/>
               </w:rPr>
             </w:pPr>
-            <w:proofErr w:type="spellStart"/>
-            <w:r>
-              <w:rPr>
-                <w:rFonts w:ascii="Arial" w:hAnsi="Arial" w:cs="Arial"/>
-                <w:bCs/>
-                <w:sz w:val="20"/>
-                <w:szCs w:val="20"/>
-              </w:rPr>
-              <w:t>Emmily</w:t>
-            </w:r>
-            <w:proofErr w:type="spellEnd"/>
-            <w:r>
-              <w:rPr>
-                <w:rFonts w:ascii="Arial" w:hAnsi="Arial" w:cs="Arial"/>
-                <w:bCs/>
-                <w:sz w:val="20"/>
-                <w:szCs w:val="20"/>
-              </w:rPr>
-              <w:t xml:space="preserve"> Ferreira</w:t>
+            <w:r>
+              <w:rPr>
+                <w:rFonts w:ascii="Arial" w:hAnsi="Arial" w:cs="Arial"/>
+                <w:bCs/>
+                <w:sz w:val="20"/>
+                <w:szCs w:val="20"/>
+              </w:rPr>
+              <w:t>Emmily Ferreira</w:t>
             </w:r>
           </w:p>
         </w:tc>
@@ -23484,6 +23280,7 @@
     <w:p>
       <w:pPr>
         <w:spacing w:after="0" w:line="240" w:lineRule="auto"/>
+        <w:jc w:val="both"/>
         <w:rPr>
           <w:rFonts w:eastAsia="Times New Roman" w:cstheme="minorHAnsi"/>
           <w:lang w:eastAsia="pt-BR"/>
@@ -23495,7 +23292,23 @@
           <w:color w:val="000000"/>
           <w:lang w:eastAsia="pt-BR"/>
         </w:rPr>
-        <w:t>O banco de dados terá uma tabela endereço, uma tabela armazém, e uma tabela empresa. As tabelas empresa e armazém puxarão os dados da minha tabela endereço. Após fazer essas mudanças no banco de dados, arrumar a modelagem lógica no Workbench. Início do site estático da dashboard com chart.js após validação dos tipos de gráficos com o cliente</w:t>
+        <w:t xml:space="preserve">O banco de dados terá uma tabela endereço, uma tabela armazém, e uma tabela empresa. As tabelas empresa e armazém puxarão os dados da </w:t>
+      </w:r>
+      <w:r>
+        <w:rPr>
+          <w:rFonts w:eastAsia="Times New Roman" w:cstheme="minorHAnsi"/>
+          <w:color w:val="000000"/>
+          <w:lang w:eastAsia="pt-BR"/>
+        </w:rPr>
+        <w:t>mesma</w:t>
+      </w:r>
+      <w:r>
+        <w:rPr>
+          <w:rFonts w:eastAsia="Times New Roman" w:cstheme="minorHAnsi"/>
+          <w:color w:val="000000"/>
+          <w:lang w:eastAsia="pt-BR"/>
+        </w:rPr>
+        <w:t xml:space="preserve"> tabela endereço. Após fazer essas mudanças no banco de dados, arrumar a modelagem lógica no Workbench. Início do site estático da dashboard com chart.js após validação dos tipos de gráficos com o cliente</w:t>
       </w:r>
       <w:r>
         <w:rPr>
@@ -23555,16 +23368,7 @@
           <w:sz w:val="24"/>
           <w:szCs w:val="24"/>
         </w:rPr>
-        <w:t>20</w:t>
-      </w:r>
-      <w:r>
-        <w:rPr>
-          <w:rFonts w:ascii="Arial" w:hAnsi="Arial" w:cs="Arial"/>
-          <w:b/>
-          <w:sz w:val="24"/>
-          <w:szCs w:val="24"/>
-        </w:rPr>
-        <w:t>/10</w:t>
+        <w:t>20/10</w:t>
       </w:r>
       <w:r>
         <w:rPr>
@@ -23827,16 +23631,7 @@
                 <w:sz w:val="20"/>
                 <w:szCs w:val="20"/>
               </w:rPr>
-              <w:t>20:</w:t>
-            </w:r>
-            <w:r>
-              <w:rPr>
-                <w:rFonts w:ascii="Arial" w:hAnsi="Arial" w:cs="Arial"/>
-                <w:bCs/>
-                <w:sz w:val="20"/>
-                <w:szCs w:val="20"/>
-              </w:rPr>
-              <w:t>30</w:t>
+              <w:t>20:30</w:t>
             </w:r>
           </w:p>
         </w:tc>
@@ -23911,63 +23706,36 @@
                 <w:sz w:val="20"/>
                 <w:szCs w:val="20"/>
               </w:rPr>
-              <w:t>- Discussão sobre</w:t>
-            </w:r>
-            <w:r>
-              <w:rPr>
-                <w:rFonts w:ascii="Arial" w:hAnsi="Arial" w:cs="Arial"/>
-                <w:bCs/>
-                <w:sz w:val="20"/>
-                <w:szCs w:val="20"/>
-              </w:rPr>
-              <w:t xml:space="preserve"> a organização da apresentação do projeto</w:t>
-            </w:r>
-            <w:r>
-              <w:rPr>
-                <w:rFonts w:ascii="Arial" w:hAnsi="Arial" w:cs="Arial"/>
-                <w:bCs/>
-                <w:sz w:val="20"/>
-                <w:szCs w:val="20"/>
-              </w:rPr>
-              <w:t xml:space="preserve"> </w:t>
-            </w:r>
-          </w:p>
-          <w:p>
-            <w:pPr>
-              <w:rPr>
-                <w:rFonts w:ascii="Arial" w:hAnsi="Arial" w:cs="Arial"/>
-                <w:bCs/>
-                <w:sz w:val="20"/>
-                <w:szCs w:val="20"/>
-              </w:rPr>
-            </w:pPr>
-          </w:p>
-          <w:p>
-            <w:pPr>
-              <w:rPr>
-                <w:rFonts w:ascii="Arial" w:hAnsi="Arial" w:cs="Arial"/>
-                <w:bCs/>
-                <w:sz w:val="20"/>
-                <w:szCs w:val="20"/>
-              </w:rPr>
-            </w:pPr>
-            <w:r>
-              <w:rPr>
-                <w:rFonts w:ascii="Arial" w:hAnsi="Arial" w:cs="Arial"/>
-                <w:bCs/>
-                <w:sz w:val="20"/>
-                <w:szCs w:val="20"/>
-              </w:rPr>
-              <w:t xml:space="preserve">- Discussão </w:t>
-            </w:r>
-            <w:r>
-              <w:rPr>
-                <w:rFonts w:ascii="Arial" w:hAnsi="Arial" w:cs="Arial"/>
-                <w:bCs/>
-                <w:sz w:val="20"/>
-                <w:szCs w:val="20"/>
-              </w:rPr>
-              <w:t>sobre os passos da próxima semana</w:t>
+              <w:t xml:space="preserve">- Discussão sobre a organização da apresentação do projeto </w:t>
+            </w:r>
+          </w:p>
+          <w:p>
+            <w:pPr>
+              <w:rPr>
+                <w:rFonts w:ascii="Arial" w:hAnsi="Arial" w:cs="Arial"/>
+                <w:bCs/>
+                <w:sz w:val="20"/>
+                <w:szCs w:val="20"/>
+              </w:rPr>
+            </w:pPr>
+          </w:p>
+          <w:p>
+            <w:pPr>
+              <w:rPr>
+                <w:rFonts w:ascii="Arial" w:hAnsi="Arial" w:cs="Arial"/>
+                <w:bCs/>
+                <w:sz w:val="20"/>
+                <w:szCs w:val="20"/>
+              </w:rPr>
+            </w:pPr>
+            <w:r>
+              <w:rPr>
+                <w:rFonts w:ascii="Arial" w:hAnsi="Arial" w:cs="Arial"/>
+                <w:bCs/>
+                <w:sz w:val="20"/>
+                <w:szCs w:val="20"/>
+              </w:rPr>
+              <w:t>- Discussão sobre os passos da próxima semana</w:t>
             </w:r>
           </w:p>
         </w:tc>
@@ -23986,25 +23754,14 @@
                 <w:szCs w:val="20"/>
               </w:rPr>
             </w:pPr>
-            <w:proofErr w:type="spellStart"/>
-            <w:r>
-              <w:rPr>
-                <w:rFonts w:ascii="Arial" w:hAnsi="Arial" w:cs="Arial"/>
-                <w:bCs/>
-                <w:sz w:val="20"/>
-                <w:szCs w:val="20"/>
-              </w:rPr>
-              <w:t>Emmily</w:t>
-            </w:r>
-            <w:proofErr w:type="spellEnd"/>
-            <w:r>
-              <w:rPr>
-                <w:rFonts w:ascii="Arial" w:hAnsi="Arial" w:cs="Arial"/>
-                <w:bCs/>
-                <w:sz w:val="20"/>
-                <w:szCs w:val="20"/>
-              </w:rPr>
-              <w:t xml:space="preserve"> Ferreira</w:t>
+            <w:r>
+              <w:rPr>
+                <w:rFonts w:ascii="Arial" w:hAnsi="Arial" w:cs="Arial"/>
+                <w:bCs/>
+                <w:sz w:val="20"/>
+                <w:szCs w:val="20"/>
+              </w:rPr>
+              <w:t>Emmily Ferreira</w:t>
             </w:r>
           </w:p>
         </w:tc>
@@ -24029,25 +23786,7 @@
                 <w:sz w:val="20"/>
                 <w:szCs w:val="20"/>
               </w:rPr>
-              <w:t>20:</w:t>
-            </w:r>
-            <w:r>
-              <w:rPr>
-                <w:rFonts w:ascii="Arial" w:hAnsi="Arial" w:cs="Arial"/>
-                <w:bCs/>
-                <w:sz w:val="20"/>
-                <w:szCs w:val="20"/>
-              </w:rPr>
-              <w:t>3</w:t>
-            </w:r>
-            <w:r>
-              <w:rPr>
-                <w:rFonts w:ascii="Arial" w:hAnsi="Arial" w:cs="Arial"/>
-                <w:bCs/>
-                <w:sz w:val="20"/>
-                <w:szCs w:val="20"/>
-              </w:rPr>
-              <w:t>0</w:t>
+              <w:t>20:30</w:t>
             </w:r>
           </w:p>
         </w:tc>
@@ -24182,25 +23921,7 @@
                 <w:sz w:val="20"/>
                 <w:szCs w:val="20"/>
               </w:rPr>
-              <w:t>20:</w:t>
-            </w:r>
-            <w:r>
-              <w:rPr>
-                <w:rFonts w:ascii="Arial" w:hAnsi="Arial" w:cs="Arial"/>
-                <w:bCs/>
-                <w:sz w:val="20"/>
-                <w:szCs w:val="20"/>
-              </w:rPr>
-              <w:t>3</w:t>
-            </w:r>
-            <w:r>
-              <w:rPr>
-                <w:rFonts w:ascii="Arial" w:hAnsi="Arial" w:cs="Arial"/>
-                <w:bCs/>
-                <w:sz w:val="20"/>
-                <w:szCs w:val="20"/>
-              </w:rPr>
-              <w:t>0</w:t>
+              <w:t>20:30</w:t>
             </w:r>
           </w:p>
         </w:tc>
@@ -24465,25 +24186,7 @@
                 <w:sz w:val="20"/>
                 <w:szCs w:val="20"/>
               </w:rPr>
-              <w:t>20:</w:t>
-            </w:r>
-            <w:r>
-              <w:rPr>
-                <w:rFonts w:ascii="Arial" w:hAnsi="Arial" w:cs="Arial"/>
-                <w:bCs/>
-                <w:sz w:val="20"/>
-                <w:szCs w:val="20"/>
-              </w:rPr>
-              <w:t>3</w:t>
-            </w:r>
-            <w:r>
-              <w:rPr>
-                <w:rFonts w:ascii="Arial" w:hAnsi="Arial" w:cs="Arial"/>
-                <w:bCs/>
-                <w:sz w:val="20"/>
-                <w:szCs w:val="20"/>
-              </w:rPr>
-              <w:t>0</w:t>
+              <w:t>20:30</w:t>
             </w:r>
           </w:p>
         </w:tc>
@@ -24802,42 +24505,73 @@
     <w:p>
       <w:pPr>
         <w:spacing w:after="0" w:line="240" w:lineRule="auto"/>
-        <w:rPr>
-          <w:rFonts w:eastAsia="Times New Roman" w:cstheme="minorHAnsi"/>
+        <w:jc w:val="both"/>
+        <w:rPr>
+          <w:rFonts w:ascii="Arial" w:eastAsia="Times New Roman" w:hAnsi="Arial" w:cs="Arial"/>
           <w:u w:val="single"/>
           <w:lang w:eastAsia="pt-BR"/>
         </w:rPr>
       </w:pPr>
       <w:r>
         <w:rPr>
-          <w:rFonts w:eastAsia="Times New Roman" w:cstheme="minorHAnsi"/>
+          <w:rFonts w:ascii="Arial" w:eastAsia="Times New Roman" w:hAnsi="Arial" w:cs="Arial"/>
           <w:color w:val="000000"/>
           <w:lang w:eastAsia="pt-BR"/>
         </w:rPr>
-        <w:t xml:space="preserve">O grupo decidiu que a partir da semana que vêm os dias após a faculdade serão dedicados para ajustes finais do projeto e para organização da apresentação. Na segunda feira do dia 23 estaremos montando o cronograma da </w:t>
+        <w:t xml:space="preserve">O grupo decidiu que a partir da semana que vêm os dias após a faculdade serão dedicados para ajustes finais do projeto e para organização da apresentação. Na segunda feira do dia 23 </w:t>
       </w:r>
-      <w:proofErr w:type="gramStart"/>
       <w:r>
         <w:rPr>
-          <w:rFonts w:eastAsia="Times New Roman" w:cstheme="minorHAnsi"/>
+          <w:rFonts w:ascii="Arial" w:eastAsia="Times New Roman" w:hAnsi="Arial" w:cs="Arial"/>
           <w:color w:val="000000"/>
           <w:lang w:eastAsia="pt-BR"/>
         </w:rPr>
-        <w:t>apresentação ,</w:t>
+        <w:t>montaremos</w:t>
       </w:r>
-      <w:proofErr w:type="gramEnd"/>
       <w:r>
         <w:rPr>
-          <w:rFonts w:eastAsia="Times New Roman" w:cstheme="minorHAnsi"/>
+          <w:rFonts w:ascii="Arial" w:eastAsia="Times New Roman" w:hAnsi="Arial" w:cs="Arial"/>
           <w:color w:val="000000"/>
           <w:lang w:eastAsia="pt-BR"/>
         </w:rPr>
-        <w:t xml:space="preserve"> assim como , desenvolvendo o design da apresentação em </w:t>
+        <w:t xml:space="preserve"> o cronograma da </w:t>
+      </w:r>
+      <w:r>
+        <w:rPr>
+          <w:rFonts w:ascii="Arial" w:eastAsia="Times New Roman" w:hAnsi="Arial" w:cs="Arial"/>
+          <w:color w:val="000000"/>
+          <w:lang w:eastAsia="pt-BR"/>
+        </w:rPr>
+        <w:t>apresentação,</w:t>
+      </w:r>
+      <w:r>
+        <w:rPr>
+          <w:rFonts w:ascii="Arial" w:eastAsia="Times New Roman" w:hAnsi="Arial" w:cs="Arial"/>
+          <w:color w:val="000000"/>
+          <w:lang w:eastAsia="pt-BR"/>
+        </w:rPr>
+        <w:t xml:space="preserve"> assim </w:t>
+      </w:r>
+      <w:r>
+        <w:rPr>
+          <w:rFonts w:ascii="Arial" w:eastAsia="Times New Roman" w:hAnsi="Arial" w:cs="Arial"/>
+          <w:color w:val="000000"/>
+          <w:lang w:eastAsia="pt-BR"/>
+        </w:rPr>
+        <w:t>como,</w:t>
+      </w:r>
+      <w:r>
+        <w:rPr>
+          <w:rFonts w:ascii="Arial" w:eastAsia="Times New Roman" w:hAnsi="Arial" w:cs="Arial"/>
+          <w:color w:val="000000"/>
+          <w:lang w:eastAsia="pt-BR"/>
+        </w:rPr>
+        <w:t xml:space="preserve"> desenvolvendo o design da apresentação em </w:t>
       </w:r>
       <w:proofErr w:type="spellStart"/>
       <w:r>
         <w:rPr>
-          <w:rFonts w:eastAsia="Times New Roman" w:cstheme="minorHAnsi"/>
+          <w:rFonts w:ascii="Arial" w:eastAsia="Times New Roman" w:hAnsi="Arial" w:cs="Arial"/>
           <w:color w:val="000000"/>
           <w:lang w:eastAsia="pt-BR"/>
         </w:rPr>
@@ -24846,7 +24580,7 @@
       <w:proofErr w:type="spellEnd"/>
       <w:r>
         <w:rPr>
-          <w:rFonts w:eastAsia="Times New Roman" w:cstheme="minorHAnsi"/>
+          <w:rFonts w:ascii="Arial" w:eastAsia="Times New Roman" w:hAnsi="Arial" w:cs="Arial"/>
           <w:color w:val="000000"/>
           <w:lang w:eastAsia="pt-BR"/>
         </w:rPr>

</xml_diff>

<commit_message>
Atas do dia 30/10 e 31/10
</commit_message>
<xml_diff>
--- a/Arquivos/ATAS.docx
+++ b/Arquivos/ATAS.docx
@@ -1,6 +1,6 @@
 
 <file path=word/document.xml><?xml version="1.0" encoding="utf-8"?>
-<w:document xmlns:wpc="http://schemas.microsoft.com/office/word/2010/wordprocessingCanvas" xmlns:cx="http://schemas.microsoft.com/office/drawing/2014/chartex" xmlns:cx1="http://schemas.microsoft.com/office/drawing/2015/9/8/chartex" xmlns:cx2="http://schemas.microsoft.com/office/drawing/2015/10/21/chartex" xmlns:cx3="http://schemas.microsoft.com/office/drawing/2016/5/9/chartex" xmlns:cx4="http://schemas.microsoft.com/office/drawing/2016/5/10/chartex" xmlns:cx5="http://schemas.microsoft.com/office/drawing/2016/5/11/chartex" xmlns:cx6="http://schemas.microsoft.com/office/drawing/2016/5/12/chartex" xmlns:cx7="http://schemas.microsoft.com/office/drawing/2016/5/13/chartex" xmlns:cx8="http://schemas.microsoft.com/office/drawing/2016/5/14/chartex" xmlns:mc="http://schemas.openxmlformats.org/markup-compatibility/2006" xmlns:aink="http://schemas.microsoft.com/office/drawing/2016/ink" xmlns:am3d="http://schemas.microsoft.com/office/drawing/2017/model3d" xmlns:o="urn:schemas-microsoft-com:office:office" xmlns:r="http://schemas.openxmlformats.org/officeDocument/2006/relationships" xmlns:m="http://schemas.openxmlformats.org/officeDocument/2006/math" xmlns:v="urn:schemas-microsoft-com:vml" xmlns:wp14="http://schemas.microsoft.com/office/word/2010/wordprocessingDrawing" xmlns:wp="http://schemas.openxmlformats.org/drawingml/2006/wordprocessingDrawing" xmlns:w10="urn:schemas-microsoft-com:office:word" xmlns:w="http://schemas.openxmlformats.org/wordprocessingml/2006/main" xmlns:w14="http://schemas.microsoft.com/office/word/2010/wordml" xmlns:w15="http://schemas.microsoft.com/office/word/2012/wordml" xmlns:w16cid="http://schemas.microsoft.com/office/word/2016/wordml/cid" xmlns:w16se="http://schemas.microsoft.com/office/word/2015/wordml/symex" xmlns:wpg="http://schemas.microsoft.com/office/word/2010/wordprocessingGroup" xmlns:wpi="http://schemas.microsoft.com/office/word/2010/wordprocessingInk" xmlns:wne="http://schemas.microsoft.com/office/word/2006/wordml" xmlns:wps="http://schemas.microsoft.com/office/word/2010/wordprocessingShape" mc:Ignorable="w14 w15 w16se w16cid wp14">
+<w:document xmlns:wpc="http://schemas.microsoft.com/office/word/2010/wordprocessingCanvas" xmlns:cx="http://schemas.microsoft.com/office/drawing/2014/chartex" xmlns:cx1="http://schemas.microsoft.com/office/drawing/2015/9/8/chartex" xmlns:cx2="http://schemas.microsoft.com/office/drawing/2015/10/21/chartex" xmlns:cx3="http://schemas.microsoft.com/office/drawing/2016/5/9/chartex" xmlns:cx4="http://schemas.microsoft.com/office/drawing/2016/5/10/chartex" xmlns:cx5="http://schemas.microsoft.com/office/drawing/2016/5/11/chartex" xmlns:cx6="http://schemas.microsoft.com/office/drawing/2016/5/12/chartex" xmlns:cx7="http://schemas.microsoft.com/office/drawing/2016/5/13/chartex" xmlns:cx8="http://schemas.microsoft.com/office/drawing/2016/5/14/chartex" xmlns:mc="http://schemas.openxmlformats.org/markup-compatibility/2006" xmlns:aink="http://schemas.microsoft.com/office/drawing/2016/ink" xmlns:am3d="http://schemas.microsoft.com/office/drawing/2017/model3d" xmlns:o="urn:schemas-microsoft-com:office:office" xmlns:oel="http://schemas.microsoft.com/office/2019/extlst" xmlns:r="http://schemas.openxmlformats.org/officeDocument/2006/relationships" xmlns:m="http://schemas.openxmlformats.org/officeDocument/2006/math" xmlns:v="urn:schemas-microsoft-com:vml" xmlns:wp14="http://schemas.microsoft.com/office/word/2010/wordprocessingDrawing" xmlns:wp="http://schemas.openxmlformats.org/drawingml/2006/wordprocessingDrawing" xmlns:w10="urn:schemas-microsoft-com:office:word" xmlns:w="http://schemas.openxmlformats.org/wordprocessingml/2006/main" xmlns:w14="http://schemas.microsoft.com/office/word/2010/wordml" xmlns:w15="http://schemas.microsoft.com/office/word/2012/wordml" xmlns:w16cex="http://schemas.microsoft.com/office/word/2018/wordml/cex" xmlns:w16cid="http://schemas.microsoft.com/office/word/2016/wordml/cid" xmlns:w16="http://schemas.microsoft.com/office/word/2018/wordml" xmlns:w16sdtdh="http://schemas.microsoft.com/office/word/2020/wordml/sdtdatahash" xmlns:w16se="http://schemas.microsoft.com/office/word/2015/wordml/symex" xmlns:wpg="http://schemas.microsoft.com/office/word/2010/wordprocessingGroup" xmlns:wpi="http://schemas.microsoft.com/office/word/2010/wordprocessingInk" xmlns:wne="http://schemas.microsoft.com/office/word/2006/wordml" xmlns:wps="http://schemas.microsoft.com/office/word/2010/wordprocessingShape" mc:Ignorable="w14 w15 w16se w16cid w16 w16cex w16sdtdh wp14">
   <w:body>
     <w:p>
       <w:pPr>
@@ -681,25 +681,14 @@
                 <w:szCs w:val="20"/>
               </w:rPr>
             </w:pPr>
-            <w:proofErr w:type="spellStart"/>
-            <w:r>
-              <w:rPr>
-                <w:rFonts w:ascii="Arial" w:hAnsi="Arial" w:cs="Arial"/>
-                <w:bCs/>
-                <w:sz w:val="20"/>
-                <w:szCs w:val="20"/>
-              </w:rPr>
-              <w:t>Kauã</w:t>
-            </w:r>
-            <w:proofErr w:type="spellEnd"/>
-            <w:r>
-              <w:rPr>
-                <w:rFonts w:ascii="Arial" w:hAnsi="Arial" w:cs="Arial"/>
-                <w:bCs/>
-                <w:sz w:val="20"/>
-                <w:szCs w:val="20"/>
-              </w:rPr>
-              <w:t xml:space="preserve"> Vidal</w:t>
+            <w:r>
+              <w:rPr>
+                <w:rFonts w:ascii="Arial" w:hAnsi="Arial" w:cs="Arial"/>
+                <w:bCs/>
+                <w:sz w:val="20"/>
+                <w:szCs w:val="20"/>
+              </w:rPr>
+              <w:t>Kauã Vidal</w:t>
             </w:r>
           </w:p>
         </w:tc>
@@ -1183,21 +1172,7 @@
         <w:rPr>
           <w:rFonts w:ascii="Arial" w:hAnsi="Arial" w:cs="Arial"/>
         </w:rPr>
-        <w:t xml:space="preserve">e dias para a equipe realizar as </w:t>
-      </w:r>
-      <w:proofErr w:type="spellStart"/>
-      <w:r>
-        <w:rPr>
-          <w:rFonts w:ascii="Arial" w:hAnsi="Arial" w:cs="Arial"/>
-        </w:rPr>
-        <w:t>dailys</w:t>
-      </w:r>
-      <w:proofErr w:type="spellEnd"/>
-      <w:r>
-        <w:rPr>
-          <w:rFonts w:ascii="Arial" w:hAnsi="Arial" w:cs="Arial"/>
-        </w:rPr>
-        <w:t>, também implementamos algumas regras e alinhamos o tema.</w:t>
+        <w:t>e dias para a equipe realizar as dailys, também implementamos algumas regras e alinhamos o tema.</w:t>
       </w:r>
     </w:p>
     <w:p/>
@@ -1894,25 +1869,14 @@
                 <w:szCs w:val="20"/>
               </w:rPr>
             </w:pPr>
-            <w:proofErr w:type="spellStart"/>
-            <w:r>
-              <w:rPr>
-                <w:rFonts w:ascii="Arial" w:hAnsi="Arial" w:cs="Arial"/>
-                <w:bCs/>
-                <w:sz w:val="20"/>
-                <w:szCs w:val="20"/>
-              </w:rPr>
-              <w:t>Kauã</w:t>
-            </w:r>
-            <w:proofErr w:type="spellEnd"/>
-            <w:r>
-              <w:rPr>
-                <w:rFonts w:ascii="Arial" w:hAnsi="Arial" w:cs="Arial"/>
-                <w:bCs/>
-                <w:sz w:val="20"/>
-                <w:szCs w:val="20"/>
-              </w:rPr>
-              <w:t xml:space="preserve"> Vidal</w:t>
+            <w:r>
+              <w:rPr>
+                <w:rFonts w:ascii="Arial" w:hAnsi="Arial" w:cs="Arial"/>
+                <w:bCs/>
+                <w:sz w:val="20"/>
+                <w:szCs w:val="20"/>
+              </w:rPr>
+              <w:t>Kauã Vidal</w:t>
             </w:r>
           </w:p>
         </w:tc>
@@ -3103,25 +3067,14 @@
                 <w:szCs w:val="20"/>
               </w:rPr>
             </w:pPr>
-            <w:proofErr w:type="spellStart"/>
-            <w:r>
-              <w:rPr>
-                <w:rFonts w:ascii="Arial" w:hAnsi="Arial" w:cs="Arial"/>
-                <w:bCs/>
-                <w:sz w:val="20"/>
-                <w:szCs w:val="20"/>
-              </w:rPr>
-              <w:t>Kauã</w:t>
-            </w:r>
-            <w:proofErr w:type="spellEnd"/>
-            <w:r>
-              <w:rPr>
-                <w:rFonts w:ascii="Arial" w:hAnsi="Arial" w:cs="Arial"/>
-                <w:bCs/>
-                <w:sz w:val="20"/>
-                <w:szCs w:val="20"/>
-              </w:rPr>
-              <w:t xml:space="preserve"> Vidal</w:t>
+            <w:r>
+              <w:rPr>
+                <w:rFonts w:ascii="Arial" w:hAnsi="Arial" w:cs="Arial"/>
+                <w:bCs/>
+                <w:sz w:val="20"/>
+                <w:szCs w:val="20"/>
+              </w:rPr>
+              <w:t>Kauã Vidal</w:t>
             </w:r>
           </w:p>
         </w:tc>
@@ -3607,21 +3560,7 @@
         <w:rPr>
           <w:rFonts w:ascii="Arial" w:hAnsi="Arial" w:cs="Arial"/>
         </w:rPr>
-        <w:t xml:space="preserve">foi apresentado a organização das tarefas no </w:t>
-      </w:r>
-      <w:proofErr w:type="spellStart"/>
-      <w:r>
-        <w:rPr>
-          <w:rFonts w:ascii="Arial" w:hAnsi="Arial" w:cs="Arial"/>
-        </w:rPr>
-        <w:t>Trello</w:t>
-      </w:r>
-      <w:proofErr w:type="spellEnd"/>
-      <w:r>
-        <w:rPr>
-          <w:rFonts w:ascii="Arial" w:hAnsi="Arial" w:cs="Arial"/>
-        </w:rPr>
-        <w:t xml:space="preserve"> e os entregáveis da semana, após isso a equipe deu continuidade as atividades que estão sendo desenvolvidas. Por fim, levantamos a discussão acerca da tabela de empresa e fale conosco do Banco de Dados.</w:t>
+        <w:t>foi apresentado a organização das tarefas no Trello e os entregáveis da semana, após isso a equipe deu continuidade as atividades que estão sendo desenvolvidas. Por fim, levantamos a discussão acerca da tabela de empresa e fale conosco do Banco de Dados.</w:t>
       </w:r>
     </w:p>
     <w:p>
@@ -4257,25 +4196,14 @@
                 <w:szCs w:val="20"/>
               </w:rPr>
             </w:pPr>
-            <w:proofErr w:type="spellStart"/>
-            <w:r>
-              <w:rPr>
-                <w:rFonts w:ascii="Arial" w:hAnsi="Arial" w:cs="Arial"/>
-                <w:bCs/>
-                <w:sz w:val="20"/>
-                <w:szCs w:val="20"/>
-              </w:rPr>
-              <w:t>Kauã</w:t>
-            </w:r>
-            <w:proofErr w:type="spellEnd"/>
-            <w:r>
-              <w:rPr>
-                <w:rFonts w:ascii="Arial" w:hAnsi="Arial" w:cs="Arial"/>
-                <w:bCs/>
-                <w:sz w:val="20"/>
-                <w:szCs w:val="20"/>
-              </w:rPr>
-              <w:t xml:space="preserve"> Vidal</w:t>
+            <w:r>
+              <w:rPr>
+                <w:rFonts w:ascii="Arial" w:hAnsi="Arial" w:cs="Arial"/>
+                <w:bCs/>
+                <w:sz w:val="20"/>
+                <w:szCs w:val="20"/>
+              </w:rPr>
+              <w:t>Kauã Vidal</w:t>
             </w:r>
           </w:p>
         </w:tc>
@@ -4318,25 +4246,14 @@
                 <w:szCs w:val="18"/>
               </w:rPr>
             </w:pPr>
-            <w:proofErr w:type="spellStart"/>
-            <w:r>
-              <w:rPr>
-                <w:rFonts w:ascii="Arial" w:hAnsi="Arial" w:cs="Arial"/>
-                <w:bCs/>
-                <w:sz w:val="20"/>
-                <w:szCs w:val="20"/>
-              </w:rPr>
-              <w:t>Kauã</w:t>
-            </w:r>
-            <w:proofErr w:type="spellEnd"/>
-            <w:r>
-              <w:rPr>
-                <w:rFonts w:ascii="Arial" w:hAnsi="Arial" w:cs="Arial"/>
-                <w:bCs/>
-                <w:sz w:val="20"/>
-                <w:szCs w:val="20"/>
-              </w:rPr>
-              <w:t xml:space="preserve"> Vidal</w:t>
+            <w:r>
+              <w:rPr>
+                <w:rFonts w:ascii="Arial" w:hAnsi="Arial" w:cs="Arial"/>
+                <w:bCs/>
+                <w:sz w:val="20"/>
+                <w:szCs w:val="20"/>
+              </w:rPr>
+              <w:t>Kauã Vidal</w:t>
             </w:r>
           </w:p>
         </w:tc>
@@ -5405,25 +5322,14 @@
                 <w:szCs w:val="20"/>
               </w:rPr>
             </w:pPr>
-            <w:proofErr w:type="spellStart"/>
-            <w:r>
-              <w:rPr>
-                <w:rFonts w:ascii="Arial" w:hAnsi="Arial" w:cs="Arial"/>
-                <w:bCs/>
-                <w:sz w:val="20"/>
-                <w:szCs w:val="20"/>
-              </w:rPr>
-              <w:t>Kauã</w:t>
-            </w:r>
-            <w:proofErr w:type="spellEnd"/>
-            <w:r>
-              <w:rPr>
-                <w:rFonts w:ascii="Arial" w:hAnsi="Arial" w:cs="Arial"/>
-                <w:bCs/>
-                <w:sz w:val="20"/>
-                <w:szCs w:val="20"/>
-              </w:rPr>
-              <w:t xml:space="preserve"> Vidal</w:t>
+            <w:r>
+              <w:rPr>
+                <w:rFonts w:ascii="Arial" w:hAnsi="Arial" w:cs="Arial"/>
+                <w:bCs/>
+                <w:sz w:val="20"/>
+                <w:szCs w:val="20"/>
+              </w:rPr>
+              <w:t>Kauã Vidal</w:t>
             </w:r>
           </w:p>
         </w:tc>
@@ -5466,25 +5372,14 @@
                 <w:szCs w:val="20"/>
               </w:rPr>
             </w:pPr>
-            <w:proofErr w:type="spellStart"/>
-            <w:r>
-              <w:rPr>
-                <w:rFonts w:ascii="Arial" w:hAnsi="Arial" w:cs="Arial"/>
-                <w:bCs/>
-                <w:sz w:val="20"/>
-                <w:szCs w:val="20"/>
-              </w:rPr>
-              <w:t>Kauã</w:t>
-            </w:r>
-            <w:proofErr w:type="spellEnd"/>
-            <w:r>
-              <w:rPr>
-                <w:rFonts w:ascii="Arial" w:hAnsi="Arial" w:cs="Arial"/>
-                <w:bCs/>
-                <w:sz w:val="20"/>
-                <w:szCs w:val="20"/>
-              </w:rPr>
-              <w:t xml:space="preserve"> Vidal</w:t>
+            <w:r>
+              <w:rPr>
+                <w:rFonts w:ascii="Arial" w:hAnsi="Arial" w:cs="Arial"/>
+                <w:bCs/>
+                <w:sz w:val="20"/>
+                <w:szCs w:val="20"/>
+              </w:rPr>
+              <w:t>Kauã Vidal</w:t>
             </w:r>
           </w:p>
         </w:tc>
@@ -6534,25 +6429,14 @@
                 <w:szCs w:val="20"/>
               </w:rPr>
             </w:pPr>
-            <w:proofErr w:type="spellStart"/>
-            <w:r>
-              <w:rPr>
-                <w:rFonts w:ascii="Arial" w:hAnsi="Arial" w:cs="Arial"/>
-                <w:bCs/>
-                <w:sz w:val="20"/>
-                <w:szCs w:val="20"/>
-              </w:rPr>
-              <w:t>Kauã</w:t>
-            </w:r>
-            <w:proofErr w:type="spellEnd"/>
-            <w:r>
-              <w:rPr>
-                <w:rFonts w:ascii="Arial" w:hAnsi="Arial" w:cs="Arial"/>
-                <w:bCs/>
-                <w:sz w:val="20"/>
-                <w:szCs w:val="20"/>
-              </w:rPr>
-              <w:t xml:space="preserve"> Vidal</w:t>
+            <w:r>
+              <w:rPr>
+                <w:rFonts w:ascii="Arial" w:hAnsi="Arial" w:cs="Arial"/>
+                <w:bCs/>
+                <w:sz w:val="20"/>
+                <w:szCs w:val="20"/>
+              </w:rPr>
+              <w:t>Kauã Vidal</w:t>
             </w:r>
           </w:p>
         </w:tc>
@@ -7774,25 +7658,14 @@
                 <w:szCs w:val="20"/>
               </w:rPr>
             </w:pPr>
-            <w:proofErr w:type="spellStart"/>
-            <w:r>
-              <w:rPr>
-                <w:rFonts w:ascii="Arial" w:hAnsi="Arial" w:cs="Arial"/>
-                <w:bCs/>
-                <w:sz w:val="20"/>
-                <w:szCs w:val="20"/>
-              </w:rPr>
-              <w:t>Kauã</w:t>
-            </w:r>
-            <w:proofErr w:type="spellEnd"/>
-            <w:r>
-              <w:rPr>
-                <w:rFonts w:ascii="Arial" w:hAnsi="Arial" w:cs="Arial"/>
-                <w:bCs/>
-                <w:sz w:val="20"/>
-                <w:szCs w:val="20"/>
-              </w:rPr>
-              <w:t xml:space="preserve"> Vidal</w:t>
+            <w:r>
+              <w:rPr>
+                <w:rFonts w:ascii="Arial" w:hAnsi="Arial" w:cs="Arial"/>
+                <w:bCs/>
+                <w:sz w:val="20"/>
+                <w:szCs w:val="20"/>
+              </w:rPr>
+              <w:t>Kauã Vidal</w:t>
             </w:r>
           </w:p>
         </w:tc>
@@ -9048,25 +8921,14 @@
                 <w:szCs w:val="20"/>
               </w:rPr>
             </w:pPr>
-            <w:proofErr w:type="spellStart"/>
-            <w:r>
-              <w:rPr>
-                <w:rFonts w:ascii="Arial" w:hAnsi="Arial" w:cs="Arial"/>
-                <w:bCs/>
-                <w:sz w:val="20"/>
-                <w:szCs w:val="20"/>
-              </w:rPr>
-              <w:t>Kauã</w:t>
-            </w:r>
-            <w:proofErr w:type="spellEnd"/>
-            <w:r>
-              <w:rPr>
-                <w:rFonts w:ascii="Arial" w:hAnsi="Arial" w:cs="Arial"/>
-                <w:bCs/>
-                <w:sz w:val="20"/>
-                <w:szCs w:val="20"/>
-              </w:rPr>
-              <w:t xml:space="preserve"> Vidal</w:t>
+            <w:r>
+              <w:rPr>
+                <w:rFonts w:ascii="Arial" w:hAnsi="Arial" w:cs="Arial"/>
+                <w:bCs/>
+                <w:sz w:val="20"/>
+                <w:szCs w:val="20"/>
+              </w:rPr>
+              <w:t>Kauã Vidal</w:t>
             </w:r>
           </w:p>
         </w:tc>
@@ -10028,27 +9890,7 @@
                 <w:sz w:val="20"/>
                 <w:szCs w:val="20"/>
               </w:rPr>
-              <w:t xml:space="preserve">- Disposição dos arquivos no </w:t>
-            </w:r>
-            <w:proofErr w:type="spellStart"/>
-            <w:r>
-              <w:rPr>
-                <w:rFonts w:ascii="Arial" w:hAnsi="Arial" w:cs="Arial"/>
-                <w:bCs/>
-                <w:sz w:val="20"/>
-                <w:szCs w:val="20"/>
-              </w:rPr>
-              <w:t>github</w:t>
-            </w:r>
-            <w:proofErr w:type="spellEnd"/>
-            <w:r>
-              <w:rPr>
-                <w:rFonts w:ascii="Arial" w:hAnsi="Arial" w:cs="Arial"/>
-                <w:bCs/>
-                <w:sz w:val="20"/>
-                <w:szCs w:val="20"/>
-              </w:rPr>
-              <w:t xml:space="preserve"> para uma melhor organização.</w:t>
+              <w:t>- Disposição dos arquivos no github para uma melhor organização.</w:t>
             </w:r>
           </w:p>
           <w:p>
@@ -10320,25 +10162,14 @@
                 <w:szCs w:val="20"/>
               </w:rPr>
             </w:pPr>
-            <w:proofErr w:type="spellStart"/>
-            <w:r>
-              <w:rPr>
-                <w:rFonts w:ascii="Arial" w:hAnsi="Arial" w:cs="Arial"/>
-                <w:bCs/>
-                <w:sz w:val="20"/>
-                <w:szCs w:val="20"/>
-              </w:rPr>
-              <w:t>Kauã</w:t>
-            </w:r>
-            <w:proofErr w:type="spellEnd"/>
-            <w:r>
-              <w:rPr>
-                <w:rFonts w:ascii="Arial" w:hAnsi="Arial" w:cs="Arial"/>
-                <w:bCs/>
-                <w:sz w:val="20"/>
-                <w:szCs w:val="20"/>
-              </w:rPr>
-              <w:t xml:space="preserve"> Vidal</w:t>
+            <w:r>
+              <w:rPr>
+                <w:rFonts w:ascii="Arial" w:hAnsi="Arial" w:cs="Arial"/>
+                <w:bCs/>
+                <w:sz w:val="20"/>
+                <w:szCs w:val="20"/>
+              </w:rPr>
+              <w:t>Kauã Vidal</w:t>
             </w:r>
           </w:p>
         </w:tc>
@@ -11571,25 +11402,14 @@
                 <w:szCs w:val="20"/>
               </w:rPr>
             </w:pPr>
-            <w:proofErr w:type="spellStart"/>
-            <w:r>
-              <w:rPr>
-                <w:rFonts w:ascii="Arial" w:hAnsi="Arial" w:cs="Arial"/>
-                <w:bCs/>
-                <w:sz w:val="20"/>
-                <w:szCs w:val="20"/>
-              </w:rPr>
-              <w:t>Kauã</w:t>
-            </w:r>
-            <w:proofErr w:type="spellEnd"/>
-            <w:r>
-              <w:rPr>
-                <w:rFonts w:ascii="Arial" w:hAnsi="Arial" w:cs="Arial"/>
-                <w:bCs/>
-                <w:sz w:val="20"/>
-                <w:szCs w:val="20"/>
-              </w:rPr>
-              <w:t xml:space="preserve"> Vidal</w:t>
+            <w:r>
+              <w:rPr>
+                <w:rFonts w:ascii="Arial" w:hAnsi="Arial" w:cs="Arial"/>
+                <w:bCs/>
+                <w:sz w:val="20"/>
+                <w:szCs w:val="20"/>
+              </w:rPr>
+              <w:t>Kauã Vidal</w:t>
             </w:r>
           </w:p>
         </w:tc>
@@ -12805,25 +12625,14 @@
                 <w:szCs w:val="20"/>
               </w:rPr>
             </w:pPr>
-            <w:proofErr w:type="spellStart"/>
-            <w:r>
-              <w:rPr>
-                <w:rFonts w:ascii="Arial" w:hAnsi="Arial" w:cs="Arial"/>
-                <w:bCs/>
-                <w:sz w:val="20"/>
-                <w:szCs w:val="20"/>
-              </w:rPr>
-              <w:t>Kauã</w:t>
-            </w:r>
-            <w:proofErr w:type="spellEnd"/>
-            <w:r>
-              <w:rPr>
-                <w:rFonts w:ascii="Arial" w:hAnsi="Arial" w:cs="Arial"/>
-                <w:bCs/>
-                <w:sz w:val="20"/>
-                <w:szCs w:val="20"/>
-              </w:rPr>
-              <w:t xml:space="preserve"> Vidal</w:t>
+            <w:r>
+              <w:rPr>
+                <w:rFonts w:ascii="Arial" w:hAnsi="Arial" w:cs="Arial"/>
+                <w:bCs/>
+                <w:sz w:val="20"/>
+                <w:szCs w:val="20"/>
+              </w:rPr>
+              <w:t>Kauã Vidal</w:t>
             </w:r>
           </w:p>
         </w:tc>
@@ -13283,21 +13092,7 @@
         <w:rPr>
           <w:rFonts w:ascii="Arial" w:hAnsi="Arial" w:cs="Arial"/>
         </w:rPr>
-        <w:t xml:space="preserve">Ficou acordado entre todos os membros da equipe que as reuniões de segunda a sexta, passariam a acontecer pela plataforma </w:t>
-      </w:r>
-      <w:proofErr w:type="spellStart"/>
-      <w:r>
-        <w:rPr>
-          <w:rFonts w:ascii="Arial" w:hAnsi="Arial" w:cs="Arial"/>
-        </w:rPr>
-        <w:t>Discord</w:t>
-      </w:r>
-      <w:proofErr w:type="spellEnd"/>
-      <w:r>
-        <w:rPr>
-          <w:rFonts w:ascii="Arial" w:hAnsi="Arial" w:cs="Arial"/>
-        </w:rPr>
-        <w:t xml:space="preserve"> às 20:30.</w:t>
+        <w:t>Ficou acordado entre todos os membros da equipe que as reuniões de segunda a sexta, passariam a acontecer pela plataforma Discord às 20:30.</w:t>
       </w:r>
     </w:p>
     <w:p>
@@ -14004,25 +13799,14 @@
                 <w:szCs w:val="20"/>
               </w:rPr>
             </w:pPr>
-            <w:proofErr w:type="spellStart"/>
-            <w:r>
-              <w:rPr>
-                <w:rFonts w:ascii="Arial" w:hAnsi="Arial" w:cs="Arial"/>
-                <w:bCs/>
-                <w:sz w:val="20"/>
-                <w:szCs w:val="20"/>
-              </w:rPr>
-              <w:t>Kauã</w:t>
-            </w:r>
-            <w:proofErr w:type="spellEnd"/>
-            <w:r>
-              <w:rPr>
-                <w:rFonts w:ascii="Arial" w:hAnsi="Arial" w:cs="Arial"/>
-                <w:bCs/>
-                <w:sz w:val="20"/>
-                <w:szCs w:val="20"/>
-              </w:rPr>
-              <w:t xml:space="preserve"> Vidal</w:t>
+            <w:r>
+              <w:rPr>
+                <w:rFonts w:ascii="Arial" w:hAnsi="Arial" w:cs="Arial"/>
+                <w:bCs/>
+                <w:sz w:val="20"/>
+                <w:szCs w:val="20"/>
+              </w:rPr>
+              <w:t>Kauã Vidal</w:t>
             </w:r>
             <w:r>
               <w:rPr>
@@ -14508,21 +14292,7 @@
         <w:rPr>
           <w:rFonts w:ascii="Arial" w:hAnsi="Arial" w:cs="Arial"/>
         </w:rPr>
-        <w:t xml:space="preserve"> disso, estabelecemos o planejamento da semana, com foco na organização do </w:t>
-      </w:r>
-      <w:proofErr w:type="spellStart"/>
-      <w:r>
-        <w:rPr>
-          <w:rFonts w:ascii="Arial" w:hAnsi="Arial" w:cs="Arial"/>
-        </w:rPr>
-        <w:t>product</w:t>
-      </w:r>
-      <w:proofErr w:type="spellEnd"/>
-      <w:r>
-        <w:rPr>
-          <w:rFonts w:ascii="Arial" w:hAnsi="Arial" w:cs="Arial"/>
-        </w:rPr>
-        <w:t xml:space="preserve"> backlog. Para garantir uma boa distribuição do trabalho, também dividimos as tarefas necessárias para concretizar a entrega das telas restantes, link entre </w:t>
+        <w:t xml:space="preserve"> disso, estabelecemos o planejamento da semana, com foco na organização do product backlog. Para garantir uma boa distribuição do trabalho, também dividimos as tarefas necessárias para concretizar a entrega das telas restantes, link entre </w:t>
       </w:r>
       <w:r>
         <w:rPr>
@@ -14536,7 +14306,6 @@
         </w:rPr>
         <w:t xml:space="preserve"> e a adição dos requisitos do backlog no </w:t>
       </w:r>
-      <w:proofErr w:type="spellStart"/>
       <w:r>
         <w:rPr>
           <w:rFonts w:ascii="Arial" w:hAnsi="Arial" w:cs="Arial"/>
@@ -14547,14 +14316,7 @@
         <w:rPr>
           <w:rFonts w:ascii="Arial" w:hAnsi="Arial" w:cs="Arial"/>
         </w:rPr>
-        <w:t>rello</w:t>
-      </w:r>
-      <w:proofErr w:type="spellEnd"/>
-      <w:r>
-        <w:rPr>
-          <w:rFonts w:ascii="Arial" w:hAnsi="Arial" w:cs="Arial"/>
-        </w:rPr>
-        <w:t>.</w:t>
+        <w:t>rello.</w:t>
       </w:r>
       <w:r>
         <w:rPr>
@@ -15001,7 +14763,6 @@
               </w:rPr>
               <w:t xml:space="preserve">- Finalizando </w:t>
             </w:r>
-            <w:proofErr w:type="spellStart"/>
             <w:r>
               <w:rPr>
                 <w:rFonts w:ascii="Arial" w:hAnsi="Arial" w:cs="Arial"/>
@@ -15018,17 +14779,7 @@
                 <w:sz w:val="20"/>
                 <w:szCs w:val="20"/>
               </w:rPr>
-              <w:t>roduct</w:t>
-            </w:r>
-            <w:proofErr w:type="spellEnd"/>
-            <w:r>
-              <w:rPr>
-                <w:rFonts w:ascii="Arial" w:hAnsi="Arial" w:cs="Arial"/>
-                <w:bCs/>
-                <w:sz w:val="20"/>
-                <w:szCs w:val="20"/>
-              </w:rPr>
-              <w:t xml:space="preserve"> backlog</w:t>
+              <w:t>roduct backlog</w:t>
             </w:r>
           </w:p>
           <w:p>
@@ -15309,25 +15060,14 @@
                 <w:szCs w:val="20"/>
               </w:rPr>
             </w:pPr>
-            <w:proofErr w:type="spellStart"/>
-            <w:r>
-              <w:rPr>
-                <w:rFonts w:ascii="Arial" w:hAnsi="Arial" w:cs="Arial"/>
-                <w:bCs/>
-                <w:sz w:val="20"/>
-                <w:szCs w:val="20"/>
-              </w:rPr>
-              <w:t>Kauã</w:t>
-            </w:r>
-            <w:proofErr w:type="spellEnd"/>
-            <w:r>
-              <w:rPr>
-                <w:rFonts w:ascii="Arial" w:hAnsi="Arial" w:cs="Arial"/>
-                <w:bCs/>
-                <w:sz w:val="20"/>
-                <w:szCs w:val="20"/>
-              </w:rPr>
-              <w:t xml:space="preserve"> Vidal</w:t>
+            <w:r>
+              <w:rPr>
+                <w:rFonts w:ascii="Arial" w:hAnsi="Arial" w:cs="Arial"/>
+                <w:bCs/>
+                <w:sz w:val="20"/>
+                <w:szCs w:val="20"/>
+              </w:rPr>
+              <w:t>Kauã Vidal</w:t>
             </w:r>
             <w:r>
               <w:rPr>
@@ -15855,21 +15595,7 @@
         <w:rPr>
           <w:rFonts w:ascii="Arial" w:hAnsi="Arial" w:cs="Arial"/>
         </w:rPr>
-        <w:t xml:space="preserve">finalizamos o </w:t>
-      </w:r>
-      <w:proofErr w:type="spellStart"/>
-      <w:r>
-        <w:rPr>
-          <w:rFonts w:ascii="Arial" w:hAnsi="Arial" w:cs="Arial"/>
-        </w:rPr>
-        <w:t>product</w:t>
-      </w:r>
-      <w:proofErr w:type="spellEnd"/>
-      <w:r>
-        <w:rPr>
-          <w:rFonts w:ascii="Arial" w:hAnsi="Arial" w:cs="Arial"/>
-        </w:rPr>
-        <w:t xml:space="preserve"> backlog do grupo e validamos as telas de redefinição de senha, cadastro e login</w:t>
+        <w:t>finalizamos o product backlog do grupo e validamos as telas de redefinição de senha, cadastro e login</w:t>
       </w:r>
       <w:r>
         <w:rPr>
@@ -16563,25 +16289,14 @@
                 <w:szCs w:val="20"/>
               </w:rPr>
             </w:pPr>
-            <w:proofErr w:type="spellStart"/>
-            <w:r>
-              <w:rPr>
-                <w:rFonts w:ascii="Arial" w:hAnsi="Arial" w:cs="Arial"/>
-                <w:bCs/>
-                <w:sz w:val="20"/>
-                <w:szCs w:val="20"/>
-              </w:rPr>
-              <w:t>Kauã</w:t>
-            </w:r>
-            <w:proofErr w:type="spellEnd"/>
-            <w:r>
-              <w:rPr>
-                <w:rFonts w:ascii="Arial" w:hAnsi="Arial" w:cs="Arial"/>
-                <w:bCs/>
-                <w:sz w:val="20"/>
-                <w:szCs w:val="20"/>
-              </w:rPr>
-              <w:t xml:space="preserve"> Vidal</w:t>
+            <w:r>
+              <w:rPr>
+                <w:rFonts w:ascii="Arial" w:hAnsi="Arial" w:cs="Arial"/>
+                <w:bCs/>
+                <w:sz w:val="20"/>
+                <w:szCs w:val="20"/>
+              </w:rPr>
+              <w:t>Kauã Vidal</w:t>
             </w:r>
             <w:r>
               <w:rPr>
@@ -17808,25 +17523,14 @@
                 <w:szCs w:val="20"/>
               </w:rPr>
             </w:pPr>
-            <w:proofErr w:type="spellStart"/>
-            <w:r>
-              <w:rPr>
-                <w:rFonts w:ascii="Arial" w:hAnsi="Arial" w:cs="Arial"/>
-                <w:bCs/>
-                <w:sz w:val="20"/>
-                <w:szCs w:val="20"/>
-              </w:rPr>
-              <w:t>Kauã</w:t>
-            </w:r>
-            <w:proofErr w:type="spellEnd"/>
-            <w:r>
-              <w:rPr>
-                <w:rFonts w:ascii="Arial" w:hAnsi="Arial" w:cs="Arial"/>
-                <w:bCs/>
-                <w:sz w:val="20"/>
-                <w:szCs w:val="20"/>
-              </w:rPr>
-              <w:t xml:space="preserve"> Vidal</w:t>
+            <w:r>
+              <w:rPr>
+                <w:rFonts w:ascii="Arial" w:hAnsi="Arial" w:cs="Arial"/>
+                <w:bCs/>
+                <w:sz w:val="20"/>
+                <w:szCs w:val="20"/>
+              </w:rPr>
+              <w:t>Kauã Vidal</w:t>
             </w:r>
             <w:r>
               <w:rPr>
@@ -19097,25 +18801,14 @@
                 <w:szCs w:val="20"/>
               </w:rPr>
             </w:pPr>
-            <w:proofErr w:type="spellStart"/>
-            <w:r>
-              <w:rPr>
-                <w:rFonts w:ascii="Arial" w:hAnsi="Arial" w:cs="Arial"/>
-                <w:bCs/>
-                <w:sz w:val="20"/>
-                <w:szCs w:val="20"/>
-              </w:rPr>
-              <w:t>Kauã</w:t>
-            </w:r>
-            <w:proofErr w:type="spellEnd"/>
-            <w:r>
-              <w:rPr>
-                <w:rFonts w:ascii="Arial" w:hAnsi="Arial" w:cs="Arial"/>
-                <w:bCs/>
-                <w:sz w:val="20"/>
-                <w:szCs w:val="20"/>
-              </w:rPr>
-              <w:t xml:space="preserve"> Vidal</w:t>
+            <w:r>
+              <w:rPr>
+                <w:rFonts w:ascii="Arial" w:hAnsi="Arial" w:cs="Arial"/>
+                <w:bCs/>
+                <w:sz w:val="20"/>
+                <w:szCs w:val="20"/>
+              </w:rPr>
+              <w:t>Kauã Vidal</w:t>
             </w:r>
             <w:r>
               <w:rPr>
@@ -20374,25 +20067,14 @@
                 <w:szCs w:val="20"/>
               </w:rPr>
             </w:pPr>
-            <w:proofErr w:type="spellStart"/>
-            <w:r>
-              <w:rPr>
-                <w:rFonts w:ascii="Arial" w:hAnsi="Arial" w:cs="Arial"/>
-                <w:bCs/>
-                <w:sz w:val="20"/>
-                <w:szCs w:val="20"/>
-              </w:rPr>
-              <w:t>Kauã</w:t>
-            </w:r>
-            <w:proofErr w:type="spellEnd"/>
-            <w:r>
-              <w:rPr>
-                <w:rFonts w:ascii="Arial" w:hAnsi="Arial" w:cs="Arial"/>
-                <w:bCs/>
-                <w:sz w:val="20"/>
-                <w:szCs w:val="20"/>
-              </w:rPr>
-              <w:t xml:space="preserve"> Vidal</w:t>
+            <w:r>
+              <w:rPr>
+                <w:rFonts w:ascii="Arial" w:hAnsi="Arial" w:cs="Arial"/>
+                <w:bCs/>
+                <w:sz w:val="20"/>
+                <w:szCs w:val="20"/>
+              </w:rPr>
+              <w:t>Kauã Vidal</w:t>
             </w:r>
             <w:r>
               <w:rPr>
@@ -21601,7 +21283,6 @@
                 <w:szCs w:val="20"/>
               </w:rPr>
             </w:pPr>
-            <w:proofErr w:type="spellStart"/>
             <w:r>
               <w:rPr>
                 <w:rFonts w:ascii="Arial" w:hAnsi="Arial" w:cs="Arial"/>
@@ -21610,17 +21291,7 @@
                 <w:szCs w:val="20"/>
               </w:rPr>
               <w:lastRenderedPageBreak/>
-              <w:t>Kauã</w:t>
-            </w:r>
-            <w:proofErr w:type="spellEnd"/>
-            <w:r>
-              <w:rPr>
-                <w:rFonts w:ascii="Arial" w:hAnsi="Arial" w:cs="Arial"/>
-                <w:bCs/>
-                <w:sz w:val="20"/>
-                <w:szCs w:val="20"/>
-              </w:rPr>
-              <w:t xml:space="preserve"> Vidal</w:t>
+              <w:t>Kauã Vidal</w:t>
             </w:r>
             <w:r>
               <w:rPr>
@@ -22001,11 +21672,11 @@
             <w:r>
               <w:rPr>
                 <w:rFonts w:ascii="Arial" w:hAnsi="Arial" w:cs="Arial"/>
-                <w:bCs/>
-                <w:sz w:val="20"/>
-                <w:szCs w:val="20"/>
-              </w:rPr>
-              <w:t>12:35</w:t>
+                <w:b/>
+                <w:sz w:val="24"/>
+                <w:szCs w:val="24"/>
+              </w:rPr>
+              <w:t>20:00</w:t>
             </w:r>
           </w:p>
         </w:tc>
@@ -22795,25 +22466,14 @@
                 <w:szCs w:val="20"/>
               </w:rPr>
             </w:pPr>
-            <w:proofErr w:type="spellStart"/>
-            <w:r>
-              <w:rPr>
-                <w:rFonts w:ascii="Arial" w:hAnsi="Arial" w:cs="Arial"/>
-                <w:bCs/>
-                <w:sz w:val="20"/>
-                <w:szCs w:val="20"/>
-              </w:rPr>
-              <w:t>Kauã</w:t>
-            </w:r>
-            <w:proofErr w:type="spellEnd"/>
-            <w:r>
-              <w:rPr>
-                <w:rFonts w:ascii="Arial" w:hAnsi="Arial" w:cs="Arial"/>
-                <w:bCs/>
-                <w:sz w:val="20"/>
-                <w:szCs w:val="20"/>
-              </w:rPr>
-              <w:t xml:space="preserve"> Vidal</w:t>
+            <w:r>
+              <w:rPr>
+                <w:rFonts w:ascii="Arial" w:hAnsi="Arial" w:cs="Arial"/>
+                <w:bCs/>
+                <w:sz w:val="20"/>
+                <w:szCs w:val="20"/>
+              </w:rPr>
+              <w:t>Kauã Vidal</w:t>
             </w:r>
             <w:r>
               <w:rPr>
@@ -23426,7 +23086,7 @@
                 <w:sz w:val="20"/>
                 <w:szCs w:val="20"/>
               </w:rPr>
-              <w:t>18</w:t>
+              <w:t>20</w:t>
             </w:r>
             <w:r>
               <w:rPr>
@@ -24006,25 +23666,14 @@
                 <w:szCs w:val="20"/>
               </w:rPr>
             </w:pPr>
-            <w:proofErr w:type="spellStart"/>
-            <w:r>
-              <w:rPr>
-                <w:rFonts w:ascii="Arial" w:hAnsi="Arial" w:cs="Arial"/>
-                <w:bCs/>
-                <w:sz w:val="20"/>
-                <w:szCs w:val="20"/>
-              </w:rPr>
-              <w:t>Kauã</w:t>
-            </w:r>
-            <w:proofErr w:type="spellEnd"/>
-            <w:r>
-              <w:rPr>
-                <w:rFonts w:ascii="Arial" w:hAnsi="Arial" w:cs="Arial"/>
-                <w:bCs/>
-                <w:sz w:val="20"/>
-                <w:szCs w:val="20"/>
-              </w:rPr>
-              <w:t xml:space="preserve"> Vidal</w:t>
+            <w:r>
+              <w:rPr>
+                <w:rFonts w:ascii="Arial" w:hAnsi="Arial" w:cs="Arial"/>
+                <w:bCs/>
+                <w:sz w:val="20"/>
+                <w:szCs w:val="20"/>
+              </w:rPr>
+              <w:t>Kauã Vidal</w:t>
             </w:r>
             <w:r>
               <w:rPr>
@@ -24076,25 +23725,14 @@
                 <w:szCs w:val="20"/>
               </w:rPr>
             </w:pPr>
-            <w:proofErr w:type="spellStart"/>
-            <w:r>
-              <w:rPr>
-                <w:rFonts w:ascii="Arial" w:hAnsi="Arial" w:cs="Arial"/>
-                <w:bCs/>
-                <w:sz w:val="20"/>
-                <w:szCs w:val="20"/>
-              </w:rPr>
-              <w:t>Kauã</w:t>
-            </w:r>
-            <w:proofErr w:type="spellEnd"/>
-            <w:r>
-              <w:rPr>
-                <w:rFonts w:ascii="Arial" w:hAnsi="Arial" w:cs="Arial"/>
-                <w:bCs/>
-                <w:sz w:val="20"/>
-                <w:szCs w:val="20"/>
-              </w:rPr>
-              <w:t xml:space="preserve"> Vidal</w:t>
+            <w:r>
+              <w:rPr>
+                <w:rFonts w:ascii="Arial" w:hAnsi="Arial" w:cs="Arial"/>
+                <w:bCs/>
+                <w:sz w:val="20"/>
+                <w:szCs w:val="20"/>
+              </w:rPr>
+              <w:t>Kauã Vidal</w:t>
             </w:r>
           </w:p>
         </w:tc>
@@ -24566,25 +24204,7 @@
           <w:color w:val="000000"/>
           <w:lang w:eastAsia="pt-BR"/>
         </w:rPr>
-        <w:t xml:space="preserve"> desenvolvendo o design da apresentação em </w:t>
-      </w:r>
-      <w:proofErr w:type="spellStart"/>
-      <w:r>
-        <w:rPr>
-          <w:rFonts w:ascii="Arial" w:eastAsia="Times New Roman" w:hAnsi="Arial" w:cs="Arial"/>
-          <w:color w:val="000000"/>
-          <w:lang w:eastAsia="pt-BR"/>
-        </w:rPr>
-        <w:t>power</w:t>
-      </w:r>
-      <w:proofErr w:type="spellEnd"/>
-      <w:r>
-        <w:rPr>
-          <w:rFonts w:ascii="Arial" w:eastAsia="Times New Roman" w:hAnsi="Arial" w:cs="Arial"/>
-          <w:color w:val="000000"/>
-          <w:lang w:eastAsia="pt-BR"/>
-        </w:rPr>
-        <w:t xml:space="preserve"> point</w:t>
+        <w:t xml:space="preserve"> desenvolvendo o design da apresentação em power point</w:t>
       </w:r>
       <w:r>
         <w:rPr>
@@ -24728,7 +24348,7 @@
                 <w:sz w:val="20"/>
                 <w:szCs w:val="20"/>
               </w:rPr>
-              <w:t>18</w:t>
+              <w:t>23</w:t>
             </w:r>
             <w:r>
               <w:rPr>
@@ -25094,25 +24714,14 @@
                 <w:szCs w:val="20"/>
               </w:rPr>
             </w:pPr>
-            <w:proofErr w:type="spellStart"/>
-            <w:r>
-              <w:rPr>
-                <w:rFonts w:ascii="Arial" w:hAnsi="Arial" w:cs="Arial"/>
-                <w:bCs/>
-                <w:sz w:val="20"/>
-                <w:szCs w:val="20"/>
-              </w:rPr>
-              <w:t>Emmily</w:t>
-            </w:r>
-            <w:proofErr w:type="spellEnd"/>
-            <w:r>
-              <w:rPr>
-                <w:rFonts w:ascii="Arial" w:hAnsi="Arial" w:cs="Arial"/>
-                <w:bCs/>
-                <w:sz w:val="20"/>
-                <w:szCs w:val="20"/>
-              </w:rPr>
-              <w:t xml:space="preserve"> Ferreira</w:t>
+            <w:r>
+              <w:rPr>
+                <w:rFonts w:ascii="Arial" w:hAnsi="Arial" w:cs="Arial"/>
+                <w:bCs/>
+                <w:sz w:val="20"/>
+                <w:szCs w:val="20"/>
+              </w:rPr>
+              <w:t>Emmily Ferreira</w:t>
             </w:r>
           </w:p>
         </w:tc>
@@ -25339,25 +24948,14 @@
                 <w:szCs w:val="20"/>
               </w:rPr>
             </w:pPr>
-            <w:proofErr w:type="spellStart"/>
-            <w:r>
-              <w:rPr>
-                <w:rFonts w:ascii="Arial" w:hAnsi="Arial" w:cs="Arial"/>
-                <w:bCs/>
-                <w:sz w:val="20"/>
-                <w:szCs w:val="20"/>
-              </w:rPr>
-              <w:t>Kauã</w:t>
-            </w:r>
-            <w:proofErr w:type="spellEnd"/>
-            <w:r>
-              <w:rPr>
-                <w:rFonts w:ascii="Arial" w:hAnsi="Arial" w:cs="Arial"/>
-                <w:bCs/>
-                <w:sz w:val="20"/>
-                <w:szCs w:val="20"/>
-              </w:rPr>
-              <w:t xml:space="preserve"> Vidal</w:t>
+            <w:r>
+              <w:rPr>
+                <w:rFonts w:ascii="Arial" w:hAnsi="Arial" w:cs="Arial"/>
+                <w:bCs/>
+                <w:sz w:val="20"/>
+                <w:szCs w:val="20"/>
+              </w:rPr>
+              <w:t>Kauã Vidal</w:t>
             </w:r>
             <w:r>
               <w:rPr>
@@ -25409,23 +25007,13 @@
                 <w:szCs w:val="20"/>
               </w:rPr>
             </w:pPr>
-            <w:proofErr w:type="spellStart"/>
-            <w:r>
-              <w:rPr>
-                <w:rFonts w:ascii="Arial" w:hAnsi="Arial" w:cs="Arial"/>
-                <w:sz w:val="20"/>
-                <w:szCs w:val="20"/>
-              </w:rPr>
-              <w:t>Kauã</w:t>
-            </w:r>
-            <w:proofErr w:type="spellEnd"/>
-            <w:r>
-              <w:rPr>
-                <w:rFonts w:ascii="Arial" w:hAnsi="Arial" w:cs="Arial"/>
-                <w:sz w:val="20"/>
-                <w:szCs w:val="20"/>
-              </w:rPr>
-              <w:t xml:space="preserve"> Vidal</w:t>
+            <w:r>
+              <w:rPr>
+                <w:rFonts w:ascii="Arial" w:hAnsi="Arial" w:cs="Arial"/>
+                <w:sz w:val="20"/>
+                <w:szCs w:val="20"/>
+              </w:rPr>
+              <w:t>Kauã Vidal</w:t>
             </w:r>
           </w:p>
         </w:tc>
@@ -25470,8 +25058,6 @@
             </w:pPr>
           </w:p>
         </w:tc>
-        <w:bookmarkStart w:id="0" w:name="_GoBack"/>
-        <w:bookmarkEnd w:id="0"/>
       </w:tr>
       <w:tr>
         <w:tc>
@@ -25487,25 +25073,14 @@
                 <w:szCs w:val="20"/>
               </w:rPr>
             </w:pPr>
-            <w:proofErr w:type="spellStart"/>
-            <w:r>
-              <w:rPr>
-                <w:rFonts w:ascii="Arial" w:hAnsi="Arial" w:cs="Arial"/>
-                <w:bCs/>
-                <w:sz w:val="20"/>
-                <w:szCs w:val="20"/>
-              </w:rPr>
-              <w:t>Kauan</w:t>
-            </w:r>
-            <w:proofErr w:type="spellEnd"/>
-            <w:r>
-              <w:rPr>
-                <w:rFonts w:ascii="Arial" w:hAnsi="Arial" w:cs="Arial"/>
-                <w:bCs/>
-                <w:sz w:val="20"/>
-                <w:szCs w:val="20"/>
-              </w:rPr>
-              <w:t xml:space="preserve"> Parente</w:t>
+            <w:r>
+              <w:rPr>
+                <w:rFonts w:ascii="Arial" w:hAnsi="Arial" w:cs="Arial"/>
+                <w:bCs/>
+                <w:sz w:val="20"/>
+                <w:szCs w:val="20"/>
+              </w:rPr>
+              <w:t>Kauan Parente</w:t>
             </w:r>
           </w:p>
         </w:tc>
@@ -26000,7 +25575,7 @@
                 <w:sz w:val="20"/>
                 <w:szCs w:val="20"/>
               </w:rPr>
-              <w:t>18</w:t>
+              <w:t>24</w:t>
             </w:r>
             <w:r>
               <w:rPr>
@@ -26357,25 +25932,14 @@
                 <w:szCs w:val="20"/>
               </w:rPr>
             </w:pPr>
-            <w:proofErr w:type="spellStart"/>
-            <w:r>
-              <w:rPr>
-                <w:rFonts w:ascii="Arial" w:hAnsi="Arial" w:cs="Arial"/>
-                <w:bCs/>
-                <w:sz w:val="20"/>
-                <w:szCs w:val="20"/>
-              </w:rPr>
-              <w:t>Emmily</w:t>
-            </w:r>
-            <w:proofErr w:type="spellEnd"/>
-            <w:r>
-              <w:rPr>
-                <w:rFonts w:ascii="Arial" w:hAnsi="Arial" w:cs="Arial"/>
-                <w:bCs/>
-                <w:sz w:val="20"/>
-                <w:szCs w:val="20"/>
-              </w:rPr>
-              <w:t xml:space="preserve"> Ferreira</w:t>
+            <w:r>
+              <w:rPr>
+                <w:rFonts w:ascii="Arial" w:hAnsi="Arial" w:cs="Arial"/>
+                <w:bCs/>
+                <w:sz w:val="20"/>
+                <w:szCs w:val="20"/>
+              </w:rPr>
+              <w:t>Emmily Ferreira</w:t>
             </w:r>
           </w:p>
         </w:tc>
@@ -26602,25 +26166,14 @@
                 <w:szCs w:val="20"/>
               </w:rPr>
             </w:pPr>
-            <w:proofErr w:type="spellStart"/>
-            <w:r>
-              <w:rPr>
-                <w:rFonts w:ascii="Arial" w:hAnsi="Arial" w:cs="Arial"/>
-                <w:bCs/>
-                <w:sz w:val="20"/>
-                <w:szCs w:val="20"/>
-              </w:rPr>
-              <w:t>Kauã</w:t>
-            </w:r>
-            <w:proofErr w:type="spellEnd"/>
-            <w:r>
-              <w:rPr>
-                <w:rFonts w:ascii="Arial" w:hAnsi="Arial" w:cs="Arial"/>
-                <w:bCs/>
-                <w:sz w:val="20"/>
-                <w:szCs w:val="20"/>
-              </w:rPr>
-              <w:t xml:space="preserve"> Vidal</w:t>
+            <w:r>
+              <w:rPr>
+                <w:rFonts w:ascii="Arial" w:hAnsi="Arial" w:cs="Arial"/>
+                <w:bCs/>
+                <w:sz w:val="20"/>
+                <w:szCs w:val="20"/>
+              </w:rPr>
+              <w:t>Kauã Vidal</w:t>
             </w:r>
           </w:p>
         </w:tc>
@@ -26728,25 +26281,14 @@
                 <w:szCs w:val="20"/>
               </w:rPr>
             </w:pPr>
-            <w:proofErr w:type="spellStart"/>
-            <w:r>
-              <w:rPr>
-                <w:rFonts w:ascii="Arial" w:hAnsi="Arial" w:cs="Arial"/>
-                <w:bCs/>
-                <w:sz w:val="20"/>
-                <w:szCs w:val="20"/>
-              </w:rPr>
-              <w:t>Kauan</w:t>
-            </w:r>
-            <w:proofErr w:type="spellEnd"/>
-            <w:r>
-              <w:rPr>
-                <w:rFonts w:ascii="Arial" w:hAnsi="Arial" w:cs="Arial"/>
-                <w:bCs/>
-                <w:sz w:val="20"/>
-                <w:szCs w:val="20"/>
-              </w:rPr>
-              <w:t xml:space="preserve"> Parente</w:t>
+            <w:r>
+              <w:rPr>
+                <w:rFonts w:ascii="Arial" w:hAnsi="Arial" w:cs="Arial"/>
+                <w:bCs/>
+                <w:sz w:val="20"/>
+                <w:szCs w:val="20"/>
+              </w:rPr>
+              <w:t>Kauan Parente</w:t>
             </w:r>
           </w:p>
         </w:tc>
@@ -27223,7 +26765,7 @@
                 <w:sz w:val="20"/>
                 <w:szCs w:val="20"/>
               </w:rPr>
-              <w:t>18</w:t>
+              <w:t>25</w:t>
             </w:r>
             <w:r>
               <w:rPr>
@@ -27599,27 +27141,7 @@
                 <w:sz w:val="20"/>
                 <w:szCs w:val="20"/>
               </w:rPr>
-              <w:t>- Discussão sobre apresentação/</w:t>
-            </w:r>
-            <w:proofErr w:type="spellStart"/>
-            <w:r>
-              <w:rPr>
-                <w:rFonts w:ascii="Arial" w:hAnsi="Arial" w:cs="Arial"/>
-                <w:bCs/>
-                <w:sz w:val="20"/>
-                <w:szCs w:val="20"/>
-              </w:rPr>
-              <w:t>power</w:t>
-            </w:r>
-            <w:proofErr w:type="spellEnd"/>
-            <w:r>
-              <w:rPr>
-                <w:rFonts w:ascii="Arial" w:hAnsi="Arial" w:cs="Arial"/>
-                <w:bCs/>
-                <w:sz w:val="20"/>
-                <w:szCs w:val="20"/>
-              </w:rPr>
-              <w:t xml:space="preserve"> point</w:t>
+              <w:t>- Discussão sobre apresentação/power point</w:t>
             </w:r>
           </w:p>
           <w:p>
@@ -27658,25 +27180,14 @@
                 <w:szCs w:val="20"/>
               </w:rPr>
             </w:pPr>
-            <w:proofErr w:type="spellStart"/>
-            <w:r>
-              <w:rPr>
-                <w:rFonts w:ascii="Arial" w:hAnsi="Arial" w:cs="Arial"/>
-                <w:bCs/>
-                <w:sz w:val="20"/>
-                <w:szCs w:val="20"/>
-              </w:rPr>
-              <w:t>Emmily</w:t>
-            </w:r>
-            <w:proofErr w:type="spellEnd"/>
-            <w:r>
-              <w:rPr>
-                <w:rFonts w:ascii="Arial" w:hAnsi="Arial" w:cs="Arial"/>
-                <w:bCs/>
-                <w:sz w:val="20"/>
-                <w:szCs w:val="20"/>
-              </w:rPr>
-              <w:t xml:space="preserve"> Ferreira</w:t>
+            <w:r>
+              <w:rPr>
+                <w:rFonts w:ascii="Arial" w:hAnsi="Arial" w:cs="Arial"/>
+                <w:bCs/>
+                <w:sz w:val="20"/>
+                <w:szCs w:val="20"/>
+              </w:rPr>
+              <w:t>Emmily Ferreira</w:t>
             </w:r>
           </w:p>
         </w:tc>
@@ -27912,25 +27423,14 @@
                 <w:szCs w:val="20"/>
               </w:rPr>
             </w:pPr>
-            <w:proofErr w:type="spellStart"/>
-            <w:r>
-              <w:rPr>
-                <w:rFonts w:ascii="Arial" w:hAnsi="Arial" w:cs="Arial"/>
-                <w:bCs/>
-                <w:sz w:val="20"/>
-                <w:szCs w:val="20"/>
-              </w:rPr>
-              <w:t>Kauã</w:t>
-            </w:r>
-            <w:proofErr w:type="spellEnd"/>
-            <w:r>
-              <w:rPr>
-                <w:rFonts w:ascii="Arial" w:hAnsi="Arial" w:cs="Arial"/>
-                <w:bCs/>
-                <w:sz w:val="20"/>
-                <w:szCs w:val="20"/>
-              </w:rPr>
-              <w:t xml:space="preserve"> Vidal</w:t>
+            <w:r>
+              <w:rPr>
+                <w:rFonts w:ascii="Arial" w:hAnsi="Arial" w:cs="Arial"/>
+                <w:bCs/>
+                <w:sz w:val="20"/>
+                <w:szCs w:val="20"/>
+              </w:rPr>
+              <w:t>Kauã Vidal</w:t>
             </w:r>
           </w:p>
         </w:tc>
@@ -28038,25 +27538,14 @@
                 <w:szCs w:val="20"/>
               </w:rPr>
             </w:pPr>
-            <w:proofErr w:type="spellStart"/>
-            <w:r>
-              <w:rPr>
-                <w:rFonts w:ascii="Arial" w:hAnsi="Arial" w:cs="Arial"/>
-                <w:bCs/>
-                <w:sz w:val="20"/>
-                <w:szCs w:val="20"/>
-              </w:rPr>
-              <w:t>Kauan</w:t>
-            </w:r>
-            <w:proofErr w:type="spellEnd"/>
-            <w:r>
-              <w:rPr>
-                <w:rFonts w:ascii="Arial" w:hAnsi="Arial" w:cs="Arial"/>
-                <w:bCs/>
-                <w:sz w:val="20"/>
-                <w:szCs w:val="20"/>
-              </w:rPr>
-              <w:t xml:space="preserve"> Parente</w:t>
+            <w:r>
+              <w:rPr>
+                <w:rFonts w:ascii="Arial" w:hAnsi="Arial" w:cs="Arial"/>
+                <w:bCs/>
+                <w:sz w:val="20"/>
+                <w:szCs w:val="20"/>
+              </w:rPr>
+              <w:t>Kauan Parente</w:t>
             </w:r>
           </w:p>
         </w:tc>
@@ -28585,7 +28074,7 @@
                 <w:sz w:val="20"/>
                 <w:szCs w:val="20"/>
               </w:rPr>
-              <w:t>18</w:t>
+              <w:t>26</w:t>
             </w:r>
             <w:r>
               <w:rPr>
@@ -28932,25 +28421,14 @@
                 <w:szCs w:val="20"/>
               </w:rPr>
             </w:pPr>
-            <w:proofErr w:type="spellStart"/>
-            <w:r>
-              <w:rPr>
-                <w:rFonts w:ascii="Arial" w:hAnsi="Arial" w:cs="Arial"/>
-                <w:bCs/>
-                <w:sz w:val="20"/>
-                <w:szCs w:val="20"/>
-              </w:rPr>
-              <w:t>Emmily</w:t>
-            </w:r>
-            <w:proofErr w:type="spellEnd"/>
-            <w:r>
-              <w:rPr>
-                <w:rFonts w:ascii="Arial" w:hAnsi="Arial" w:cs="Arial"/>
-                <w:bCs/>
-                <w:sz w:val="20"/>
-                <w:szCs w:val="20"/>
-              </w:rPr>
-              <w:t xml:space="preserve"> Ferreira</w:t>
+            <w:r>
+              <w:rPr>
+                <w:rFonts w:ascii="Arial" w:hAnsi="Arial" w:cs="Arial"/>
+                <w:bCs/>
+                <w:sz w:val="20"/>
+                <w:szCs w:val="20"/>
+              </w:rPr>
+              <w:t>Emmily Ferreira</w:t>
             </w:r>
           </w:p>
         </w:tc>
@@ -29177,25 +28655,14 @@
                 <w:szCs w:val="20"/>
               </w:rPr>
             </w:pPr>
-            <w:proofErr w:type="spellStart"/>
-            <w:r>
-              <w:rPr>
-                <w:rFonts w:ascii="Arial" w:hAnsi="Arial" w:cs="Arial"/>
-                <w:bCs/>
-                <w:sz w:val="20"/>
-                <w:szCs w:val="20"/>
-              </w:rPr>
-              <w:t>Kauã</w:t>
-            </w:r>
-            <w:proofErr w:type="spellEnd"/>
-            <w:r>
-              <w:rPr>
-                <w:rFonts w:ascii="Arial" w:hAnsi="Arial" w:cs="Arial"/>
-                <w:bCs/>
-                <w:sz w:val="20"/>
-                <w:szCs w:val="20"/>
-              </w:rPr>
-              <w:t xml:space="preserve"> Vidal</w:t>
+            <w:r>
+              <w:rPr>
+                <w:rFonts w:ascii="Arial" w:hAnsi="Arial" w:cs="Arial"/>
+                <w:bCs/>
+                <w:sz w:val="20"/>
+                <w:szCs w:val="20"/>
+              </w:rPr>
+              <w:t>Kauã Vidal</w:t>
             </w:r>
           </w:p>
         </w:tc>
@@ -29303,25 +28770,14 @@
                 <w:szCs w:val="20"/>
               </w:rPr>
             </w:pPr>
-            <w:proofErr w:type="spellStart"/>
-            <w:r>
-              <w:rPr>
-                <w:rFonts w:ascii="Arial" w:hAnsi="Arial" w:cs="Arial"/>
-                <w:bCs/>
-                <w:sz w:val="20"/>
-                <w:szCs w:val="20"/>
-              </w:rPr>
-              <w:t>Kauan</w:t>
-            </w:r>
-            <w:proofErr w:type="spellEnd"/>
-            <w:r>
-              <w:rPr>
-                <w:rFonts w:ascii="Arial" w:hAnsi="Arial" w:cs="Arial"/>
-                <w:bCs/>
-                <w:sz w:val="20"/>
-                <w:szCs w:val="20"/>
-              </w:rPr>
-              <w:t xml:space="preserve"> Parente</w:t>
+            <w:r>
+              <w:rPr>
+                <w:rFonts w:ascii="Arial" w:hAnsi="Arial" w:cs="Arial"/>
+                <w:bCs/>
+                <w:sz w:val="20"/>
+                <w:szCs w:val="20"/>
+              </w:rPr>
+              <w:t>Kauan Parente</w:t>
             </w:r>
           </w:p>
         </w:tc>
@@ -29790,7 +29246,7 @@
                 <w:sz w:val="20"/>
                 <w:szCs w:val="20"/>
               </w:rPr>
-              <w:t>18</w:t>
+              <w:t>27</w:t>
             </w:r>
             <w:r>
               <w:rPr>
@@ -30137,25 +29593,14 @@
                 <w:szCs w:val="20"/>
               </w:rPr>
             </w:pPr>
-            <w:proofErr w:type="spellStart"/>
-            <w:r>
-              <w:rPr>
-                <w:rFonts w:ascii="Arial" w:hAnsi="Arial" w:cs="Arial"/>
-                <w:bCs/>
-                <w:sz w:val="20"/>
-                <w:szCs w:val="20"/>
-              </w:rPr>
-              <w:t>Emmily</w:t>
-            </w:r>
-            <w:proofErr w:type="spellEnd"/>
-            <w:r>
-              <w:rPr>
-                <w:rFonts w:ascii="Arial" w:hAnsi="Arial" w:cs="Arial"/>
-                <w:bCs/>
-                <w:sz w:val="20"/>
-                <w:szCs w:val="20"/>
-              </w:rPr>
-              <w:t xml:space="preserve"> Ferreira</w:t>
+            <w:r>
+              <w:rPr>
+                <w:rFonts w:ascii="Arial" w:hAnsi="Arial" w:cs="Arial"/>
+                <w:bCs/>
+                <w:sz w:val="20"/>
+                <w:szCs w:val="20"/>
+              </w:rPr>
+              <w:t>Emmily Ferreira</w:t>
             </w:r>
           </w:p>
         </w:tc>
@@ -30382,25 +29827,14 @@
                 <w:szCs w:val="20"/>
               </w:rPr>
             </w:pPr>
-            <w:proofErr w:type="spellStart"/>
-            <w:r>
-              <w:rPr>
-                <w:rFonts w:ascii="Arial" w:hAnsi="Arial" w:cs="Arial"/>
-                <w:bCs/>
-                <w:sz w:val="20"/>
-                <w:szCs w:val="20"/>
-              </w:rPr>
-              <w:t>Kauã</w:t>
-            </w:r>
-            <w:proofErr w:type="spellEnd"/>
-            <w:r>
-              <w:rPr>
-                <w:rFonts w:ascii="Arial" w:hAnsi="Arial" w:cs="Arial"/>
-                <w:bCs/>
-                <w:sz w:val="20"/>
-                <w:szCs w:val="20"/>
-              </w:rPr>
-              <w:t xml:space="preserve"> Vidal</w:t>
+            <w:r>
+              <w:rPr>
+                <w:rFonts w:ascii="Arial" w:hAnsi="Arial" w:cs="Arial"/>
+                <w:bCs/>
+                <w:sz w:val="20"/>
+                <w:szCs w:val="20"/>
+              </w:rPr>
+              <w:t>Kauã Vidal</w:t>
             </w:r>
             <w:r>
               <w:rPr>
@@ -30517,25 +29951,14 @@
                 <w:szCs w:val="20"/>
               </w:rPr>
             </w:pPr>
-            <w:proofErr w:type="spellStart"/>
-            <w:r>
-              <w:rPr>
-                <w:rFonts w:ascii="Arial" w:hAnsi="Arial" w:cs="Arial"/>
-                <w:bCs/>
-                <w:sz w:val="20"/>
-                <w:szCs w:val="20"/>
-              </w:rPr>
-              <w:t>Kauan</w:t>
-            </w:r>
-            <w:proofErr w:type="spellEnd"/>
-            <w:r>
-              <w:rPr>
-                <w:rFonts w:ascii="Arial" w:hAnsi="Arial" w:cs="Arial"/>
-                <w:bCs/>
-                <w:sz w:val="20"/>
-                <w:szCs w:val="20"/>
-              </w:rPr>
-              <w:t xml:space="preserve"> Parente</w:t>
+            <w:r>
+              <w:rPr>
+                <w:rFonts w:ascii="Arial" w:hAnsi="Arial" w:cs="Arial"/>
+                <w:bCs/>
+                <w:sz w:val="20"/>
+                <w:szCs w:val="20"/>
+              </w:rPr>
+              <w:t>Kauan Parente</w:t>
             </w:r>
           </w:p>
         </w:tc>
@@ -30905,6 +30328,2458 @@
           <w:lang w:eastAsia="pt-BR"/>
         </w:rPr>
       </w:pPr>
+    </w:p>
+    <w:p>
+      <w:pPr>
+        <w:jc w:val="center"/>
+        <w:rPr>
+          <w:rFonts w:ascii="Arial" w:hAnsi="Arial" w:cs="Arial"/>
+        </w:rPr>
+      </w:pPr>
+      <w:r>
+        <w:rPr>
+          <w:rFonts w:ascii="Arial" w:hAnsi="Arial" w:cs="Arial"/>
+          <w:b/>
+          <w:sz w:val="24"/>
+          <w:szCs w:val="24"/>
+        </w:rPr>
+        <w:t>Reunião</w:t>
+      </w:r>
+      <w:r>
+        <w:rPr>
+          <w:rFonts w:ascii="Arial" w:hAnsi="Arial" w:cs="Arial"/>
+          <w:b/>
+          <w:sz w:val="24"/>
+          <w:szCs w:val="24"/>
+        </w:rPr>
+        <w:t xml:space="preserve"> diária </w:t>
+      </w:r>
+      <w:r>
+        <w:rPr>
+          <w:rFonts w:ascii="Arial" w:hAnsi="Arial" w:cs="Arial"/>
+          <w:b/>
+          <w:sz w:val="24"/>
+          <w:szCs w:val="24"/>
+        </w:rPr>
+        <w:t xml:space="preserve">– </w:t>
+      </w:r>
+      <w:r>
+        <w:rPr>
+          <w:rFonts w:ascii="Arial" w:hAnsi="Arial" w:cs="Arial"/>
+          <w:b/>
+          <w:sz w:val="24"/>
+          <w:szCs w:val="24"/>
+        </w:rPr>
+        <w:t>30</w:t>
+      </w:r>
+      <w:r>
+        <w:rPr>
+          <w:rFonts w:ascii="Arial" w:hAnsi="Arial" w:cs="Arial"/>
+          <w:b/>
+          <w:sz w:val="24"/>
+          <w:szCs w:val="24"/>
+        </w:rPr>
+        <w:t>/10</w:t>
+      </w:r>
+      <w:r>
+        <w:rPr>
+          <w:rFonts w:ascii="Arial" w:hAnsi="Arial" w:cs="Arial"/>
+          <w:b/>
+          <w:sz w:val="24"/>
+          <w:szCs w:val="24"/>
+        </w:rPr>
+        <w:t>/2023</w:t>
+      </w:r>
+    </w:p>
+    <w:tbl>
+      <w:tblPr>
+        <w:tblStyle w:val="Tabelacomgrade"/>
+        <w:tblW w:w="9634" w:type="dxa"/>
+        <w:tblInd w:w="-576" w:type="dxa"/>
+        <w:tblLook w:val="04A0" w:firstRow="1" w:lastRow="0" w:firstColumn="1" w:lastColumn="0" w:noHBand="0" w:noVBand="1"/>
+      </w:tblPr>
+      <w:tblGrid>
+        <w:gridCol w:w="3262"/>
+        <w:gridCol w:w="995"/>
+        <w:gridCol w:w="1080"/>
+        <w:gridCol w:w="1188"/>
+        <w:gridCol w:w="3109"/>
+      </w:tblGrid>
+      <w:tr>
+        <w:tc>
+          <w:tcPr>
+            <w:tcW w:w="9634" w:type="dxa"/>
+            <w:gridSpan w:val="5"/>
+          </w:tcPr>
+          <w:p>
+            <w:pPr>
+              <w:jc w:val="center"/>
+              <w:rPr>
+                <w:rFonts w:ascii="Arial" w:hAnsi="Arial" w:cs="Arial"/>
+                <w:bCs/>
+                <w:sz w:val="20"/>
+                <w:szCs w:val="20"/>
+              </w:rPr>
+            </w:pPr>
+            <w:r>
+              <w:rPr>
+                <w:rFonts w:ascii="Arial" w:hAnsi="Arial" w:cs="Arial"/>
+                <w:bCs/>
+                <w:sz w:val="20"/>
+                <w:szCs w:val="20"/>
+              </w:rPr>
+              <w:t xml:space="preserve">Daily </w:t>
+            </w:r>
+            <w:r>
+              <w:rPr>
+                <w:rFonts w:ascii="Arial" w:hAnsi="Arial" w:cs="Arial"/>
+                <w:bCs/>
+                <w:sz w:val="20"/>
+                <w:szCs w:val="20"/>
+              </w:rPr>
+              <w:t>30</w:t>
+            </w:r>
+            <w:r>
+              <w:rPr>
+                <w:rFonts w:ascii="Arial" w:hAnsi="Arial" w:cs="Arial"/>
+                <w:bCs/>
+                <w:sz w:val="20"/>
+                <w:szCs w:val="20"/>
+              </w:rPr>
+              <w:t>/</w:t>
+            </w:r>
+            <w:r>
+              <w:rPr>
+                <w:rFonts w:ascii="Arial" w:hAnsi="Arial" w:cs="Arial"/>
+                <w:bCs/>
+                <w:sz w:val="20"/>
+                <w:szCs w:val="20"/>
+              </w:rPr>
+              <w:t>10</w:t>
+            </w:r>
+            <w:r>
+              <w:rPr>
+                <w:rFonts w:ascii="Arial" w:hAnsi="Arial" w:cs="Arial"/>
+                <w:bCs/>
+                <w:sz w:val="20"/>
+                <w:szCs w:val="20"/>
+              </w:rPr>
+              <w:t>/2023</w:t>
+            </w:r>
+          </w:p>
+        </w:tc>
+      </w:tr>
+      <w:tr>
+        <w:tc>
+          <w:tcPr>
+            <w:tcW w:w="3262" w:type="dxa"/>
+          </w:tcPr>
+          <w:p>
+            <w:pPr>
+              <w:jc w:val="center"/>
+              <w:rPr>
+                <w:rFonts w:ascii="Arial" w:hAnsi="Arial" w:cs="Arial"/>
+                <w:bCs/>
+                <w:sz w:val="20"/>
+                <w:szCs w:val="20"/>
+              </w:rPr>
+            </w:pPr>
+            <w:r>
+              <w:rPr>
+                <w:rFonts w:ascii="Arial" w:hAnsi="Arial" w:cs="Arial"/>
+                <w:bCs/>
+                <w:sz w:val="20"/>
+                <w:szCs w:val="20"/>
+              </w:rPr>
+              <w:t>Presentes</w:t>
+            </w:r>
+          </w:p>
+        </w:tc>
+        <w:tc>
+          <w:tcPr>
+            <w:tcW w:w="995" w:type="dxa"/>
+          </w:tcPr>
+          <w:p>
+            <w:pPr>
+              <w:jc w:val="center"/>
+              <w:rPr>
+                <w:rFonts w:ascii="Arial" w:hAnsi="Arial" w:cs="Arial"/>
+                <w:bCs/>
+                <w:sz w:val="20"/>
+                <w:szCs w:val="20"/>
+              </w:rPr>
+            </w:pPr>
+            <w:r>
+              <w:rPr>
+                <w:rFonts w:ascii="Arial" w:hAnsi="Arial" w:cs="Arial"/>
+                <w:bCs/>
+                <w:sz w:val="20"/>
+                <w:szCs w:val="20"/>
+              </w:rPr>
+              <w:t>Horário chegada</w:t>
+            </w:r>
+          </w:p>
+        </w:tc>
+        <w:tc>
+          <w:tcPr>
+            <w:tcW w:w="1080" w:type="dxa"/>
+          </w:tcPr>
+          <w:p>
+            <w:pPr>
+              <w:jc w:val="center"/>
+              <w:rPr>
+                <w:rFonts w:ascii="Arial" w:hAnsi="Arial" w:cs="Arial"/>
+                <w:bCs/>
+                <w:sz w:val="20"/>
+                <w:szCs w:val="20"/>
+              </w:rPr>
+            </w:pPr>
+            <w:r>
+              <w:rPr>
+                <w:rFonts w:ascii="Arial" w:hAnsi="Arial" w:cs="Arial"/>
+                <w:bCs/>
+                <w:sz w:val="20"/>
+                <w:szCs w:val="20"/>
+              </w:rPr>
+              <w:t>Ausentes</w:t>
+            </w:r>
+          </w:p>
+        </w:tc>
+        <w:tc>
+          <w:tcPr>
+            <w:tcW w:w="1188" w:type="dxa"/>
+          </w:tcPr>
+          <w:p>
+            <w:pPr>
+              <w:jc w:val="center"/>
+              <w:rPr>
+                <w:rFonts w:ascii="Arial" w:hAnsi="Arial" w:cs="Arial"/>
+                <w:bCs/>
+                <w:sz w:val="20"/>
+                <w:szCs w:val="20"/>
+              </w:rPr>
+            </w:pPr>
+            <w:r>
+              <w:rPr>
+                <w:rFonts w:ascii="Arial" w:hAnsi="Arial" w:cs="Arial"/>
+                <w:bCs/>
+                <w:sz w:val="20"/>
+                <w:szCs w:val="20"/>
+              </w:rPr>
+              <w:t>Motivo</w:t>
+            </w:r>
+          </w:p>
+        </w:tc>
+        <w:tc>
+          <w:tcPr>
+            <w:tcW w:w="3109" w:type="dxa"/>
+          </w:tcPr>
+          <w:p>
+            <w:pPr>
+              <w:jc w:val="center"/>
+              <w:rPr>
+                <w:rFonts w:ascii="Arial" w:hAnsi="Arial" w:cs="Arial"/>
+                <w:bCs/>
+                <w:sz w:val="20"/>
+                <w:szCs w:val="20"/>
+              </w:rPr>
+            </w:pPr>
+            <w:r>
+              <w:rPr>
+                <w:rFonts w:ascii="Arial" w:hAnsi="Arial" w:cs="Arial"/>
+                <w:bCs/>
+                <w:sz w:val="20"/>
+                <w:szCs w:val="20"/>
+              </w:rPr>
+              <w:t>Assunto</w:t>
+            </w:r>
+          </w:p>
+        </w:tc>
+      </w:tr>
+      <w:tr>
+        <w:tc>
+          <w:tcPr>
+            <w:tcW w:w="3262" w:type="dxa"/>
+          </w:tcPr>
+          <w:p>
+            <w:pPr>
+              <w:rPr>
+                <w:rFonts w:ascii="Arial" w:hAnsi="Arial" w:cs="Arial"/>
+                <w:bCs/>
+                <w:sz w:val="20"/>
+                <w:szCs w:val="20"/>
+              </w:rPr>
+            </w:pPr>
+            <w:r>
+              <w:rPr>
+                <w:rFonts w:ascii="Arial" w:hAnsi="Arial" w:cs="Arial"/>
+                <w:bCs/>
+                <w:sz w:val="20"/>
+                <w:szCs w:val="20"/>
+              </w:rPr>
+              <w:t>Ana Catarina</w:t>
+            </w:r>
+          </w:p>
+        </w:tc>
+        <w:tc>
+          <w:tcPr>
+            <w:tcW w:w="995" w:type="dxa"/>
+          </w:tcPr>
+          <w:p>
+            <w:pPr>
+              <w:jc w:val="center"/>
+              <w:rPr>
+                <w:rFonts w:ascii="Arial" w:hAnsi="Arial" w:cs="Arial"/>
+                <w:bCs/>
+                <w:sz w:val="20"/>
+                <w:szCs w:val="20"/>
+              </w:rPr>
+            </w:pPr>
+            <w:r>
+              <w:rPr>
+                <w:rFonts w:ascii="Arial" w:hAnsi="Arial" w:cs="Arial"/>
+                <w:bCs/>
+                <w:sz w:val="20"/>
+                <w:szCs w:val="20"/>
+              </w:rPr>
+              <w:t>16:40</w:t>
+            </w:r>
+          </w:p>
+        </w:tc>
+        <w:tc>
+          <w:tcPr>
+            <w:tcW w:w="1080" w:type="dxa"/>
+          </w:tcPr>
+          <w:p>
+            <w:pPr>
+              <w:jc w:val="center"/>
+              <w:rPr>
+                <w:rFonts w:ascii="Arial" w:hAnsi="Arial" w:cs="Arial"/>
+                <w:b/>
+                <w:sz w:val="24"/>
+                <w:szCs w:val="24"/>
+              </w:rPr>
+            </w:pPr>
+            <w:r>
+              <w:rPr>
+                <w:rFonts w:ascii="Arial" w:hAnsi="Arial" w:cs="Arial"/>
+                <w:b/>
+                <w:sz w:val="24"/>
+                <w:szCs w:val="24"/>
+              </w:rPr>
+              <w:t>-</w:t>
+            </w:r>
+          </w:p>
+        </w:tc>
+        <w:tc>
+          <w:tcPr>
+            <w:tcW w:w="1188" w:type="dxa"/>
+          </w:tcPr>
+          <w:p>
+            <w:pPr>
+              <w:jc w:val="center"/>
+              <w:rPr>
+                <w:rFonts w:ascii="Arial" w:hAnsi="Arial" w:cs="Arial"/>
+                <w:b/>
+                <w:sz w:val="24"/>
+                <w:szCs w:val="24"/>
+              </w:rPr>
+            </w:pPr>
+            <w:r>
+              <w:rPr>
+                <w:rFonts w:ascii="Arial" w:hAnsi="Arial" w:cs="Arial"/>
+                <w:b/>
+                <w:sz w:val="24"/>
+                <w:szCs w:val="24"/>
+              </w:rPr>
+              <w:t>-</w:t>
+            </w:r>
+          </w:p>
+        </w:tc>
+        <w:tc>
+          <w:tcPr>
+            <w:tcW w:w="3109" w:type="dxa"/>
+            <w:vMerge w:val="restart"/>
+          </w:tcPr>
+          <w:p>
+            <w:pPr>
+              <w:rPr>
+                <w:rFonts w:ascii="Arial" w:hAnsi="Arial" w:cs="Arial"/>
+                <w:bCs/>
+                <w:sz w:val="20"/>
+                <w:szCs w:val="20"/>
+              </w:rPr>
+            </w:pPr>
+            <w:r>
+              <w:rPr>
+                <w:rFonts w:ascii="Arial" w:hAnsi="Arial" w:cs="Arial"/>
+                <w:bCs/>
+                <w:sz w:val="20"/>
+                <w:szCs w:val="20"/>
+              </w:rPr>
+              <w:t xml:space="preserve">- Discussão sobre </w:t>
+            </w:r>
+            <w:r>
+              <w:rPr>
+                <w:rFonts w:ascii="Arial" w:hAnsi="Arial" w:cs="Arial"/>
+                <w:bCs/>
+                <w:sz w:val="20"/>
+                <w:szCs w:val="20"/>
+              </w:rPr>
+              <w:t>pré-sprint.</w:t>
+            </w:r>
+          </w:p>
+          <w:p>
+            <w:pPr>
+              <w:rPr>
+                <w:rFonts w:ascii="Arial" w:hAnsi="Arial" w:cs="Arial"/>
+                <w:bCs/>
+                <w:sz w:val="20"/>
+                <w:szCs w:val="20"/>
+              </w:rPr>
+            </w:pPr>
+          </w:p>
+          <w:p>
+            <w:pPr>
+              <w:rPr>
+                <w:rFonts w:ascii="Arial" w:hAnsi="Arial" w:cs="Arial"/>
+                <w:bCs/>
+                <w:sz w:val="20"/>
+                <w:szCs w:val="20"/>
+              </w:rPr>
+            </w:pPr>
+            <w:r>
+              <w:rPr>
+                <w:rFonts w:ascii="Arial" w:hAnsi="Arial" w:cs="Arial"/>
+                <w:bCs/>
+                <w:sz w:val="20"/>
+                <w:szCs w:val="20"/>
+              </w:rPr>
+              <w:t xml:space="preserve">- Último repasse na </w:t>
+            </w:r>
+            <w:r>
+              <w:rPr>
+                <w:rFonts w:ascii="Arial" w:hAnsi="Arial" w:cs="Arial"/>
+                <w:bCs/>
+                <w:sz w:val="20"/>
+                <w:szCs w:val="20"/>
+              </w:rPr>
+              <w:t>dashboard sprint 2,</w:t>
+            </w:r>
+          </w:p>
+          <w:p>
+            <w:pPr>
+              <w:rPr>
+                <w:rFonts w:ascii="Arial" w:hAnsi="Arial" w:cs="Arial"/>
+                <w:bCs/>
+                <w:sz w:val="20"/>
+                <w:szCs w:val="20"/>
+              </w:rPr>
+            </w:pPr>
+          </w:p>
+        </w:tc>
+      </w:tr>
+      <w:tr>
+        <w:tc>
+          <w:tcPr>
+            <w:tcW w:w="3262" w:type="dxa"/>
+          </w:tcPr>
+          <w:p>
+            <w:pPr>
+              <w:rPr>
+                <w:rFonts w:ascii="Arial" w:hAnsi="Arial" w:cs="Arial"/>
+                <w:bCs/>
+                <w:sz w:val="20"/>
+                <w:szCs w:val="20"/>
+              </w:rPr>
+            </w:pPr>
+            <w:r>
+              <w:rPr>
+                <w:rFonts w:ascii="Arial" w:hAnsi="Arial" w:cs="Arial"/>
+                <w:bCs/>
+                <w:sz w:val="20"/>
+                <w:szCs w:val="20"/>
+              </w:rPr>
+              <w:t>Emmily Ferreira</w:t>
+            </w:r>
+          </w:p>
+        </w:tc>
+        <w:tc>
+          <w:tcPr>
+            <w:tcW w:w="995" w:type="dxa"/>
+          </w:tcPr>
+          <w:p>
+            <w:pPr>
+              <w:jc w:val="center"/>
+              <w:rPr>
+                <w:rFonts w:ascii="Arial" w:hAnsi="Arial" w:cs="Arial"/>
+                <w:b/>
+                <w:sz w:val="24"/>
+                <w:szCs w:val="24"/>
+              </w:rPr>
+            </w:pPr>
+            <w:r>
+              <w:rPr>
+                <w:rFonts w:ascii="Arial" w:hAnsi="Arial" w:cs="Arial"/>
+                <w:bCs/>
+                <w:sz w:val="20"/>
+                <w:szCs w:val="20"/>
+              </w:rPr>
+              <w:t>16:40</w:t>
+            </w:r>
+          </w:p>
+        </w:tc>
+        <w:tc>
+          <w:tcPr>
+            <w:tcW w:w="1080" w:type="dxa"/>
+          </w:tcPr>
+          <w:p>
+            <w:pPr>
+              <w:jc w:val="center"/>
+              <w:rPr>
+                <w:rFonts w:ascii="Arial" w:hAnsi="Arial" w:cs="Arial"/>
+                <w:b/>
+                <w:sz w:val="24"/>
+                <w:szCs w:val="24"/>
+              </w:rPr>
+            </w:pPr>
+            <w:r>
+              <w:rPr>
+                <w:rFonts w:ascii="Arial" w:hAnsi="Arial" w:cs="Arial"/>
+                <w:b/>
+                <w:sz w:val="24"/>
+                <w:szCs w:val="24"/>
+              </w:rPr>
+              <w:t>-</w:t>
+            </w:r>
+          </w:p>
+        </w:tc>
+        <w:tc>
+          <w:tcPr>
+            <w:tcW w:w="1188" w:type="dxa"/>
+          </w:tcPr>
+          <w:p>
+            <w:pPr>
+              <w:jc w:val="center"/>
+              <w:rPr>
+                <w:rFonts w:ascii="Arial" w:hAnsi="Arial" w:cs="Arial"/>
+                <w:b/>
+                <w:sz w:val="24"/>
+                <w:szCs w:val="24"/>
+              </w:rPr>
+            </w:pPr>
+            <w:r>
+              <w:rPr>
+                <w:rFonts w:ascii="Arial" w:hAnsi="Arial" w:cs="Arial"/>
+                <w:b/>
+                <w:sz w:val="24"/>
+                <w:szCs w:val="24"/>
+              </w:rPr>
+              <w:t>-</w:t>
+            </w:r>
+          </w:p>
+        </w:tc>
+        <w:tc>
+          <w:tcPr>
+            <w:tcW w:w="3109" w:type="dxa"/>
+            <w:vMerge/>
+          </w:tcPr>
+          <w:p>
+            <w:pPr>
+              <w:rPr>
+                <w:rFonts w:ascii="Arial" w:hAnsi="Arial" w:cs="Arial"/>
+                <w:b/>
+                <w:sz w:val="24"/>
+                <w:szCs w:val="24"/>
+              </w:rPr>
+            </w:pPr>
+          </w:p>
+        </w:tc>
+      </w:tr>
+      <w:tr>
+        <w:tc>
+          <w:tcPr>
+            <w:tcW w:w="3262" w:type="dxa"/>
+          </w:tcPr>
+          <w:p>
+            <w:pPr>
+              <w:rPr>
+                <w:rFonts w:ascii="Arial" w:hAnsi="Arial" w:cs="Arial"/>
+                <w:bCs/>
+                <w:sz w:val="20"/>
+                <w:szCs w:val="20"/>
+              </w:rPr>
+            </w:pPr>
+            <w:r>
+              <w:rPr>
+                <w:rFonts w:ascii="Arial" w:hAnsi="Arial" w:cs="Arial"/>
+                <w:bCs/>
+                <w:sz w:val="20"/>
+                <w:szCs w:val="20"/>
+              </w:rPr>
+              <w:t>Gustavo Ferreira</w:t>
+            </w:r>
+          </w:p>
+        </w:tc>
+        <w:tc>
+          <w:tcPr>
+            <w:tcW w:w="995" w:type="dxa"/>
+          </w:tcPr>
+          <w:p>
+            <w:pPr>
+              <w:jc w:val="center"/>
+              <w:rPr>
+                <w:rFonts w:ascii="Arial" w:hAnsi="Arial" w:cs="Arial"/>
+                <w:b/>
+                <w:sz w:val="24"/>
+                <w:szCs w:val="24"/>
+              </w:rPr>
+            </w:pPr>
+            <w:r>
+              <w:rPr>
+                <w:rFonts w:ascii="Arial" w:hAnsi="Arial" w:cs="Arial"/>
+                <w:bCs/>
+                <w:sz w:val="20"/>
+                <w:szCs w:val="20"/>
+              </w:rPr>
+              <w:t>16:40</w:t>
+            </w:r>
+          </w:p>
+        </w:tc>
+        <w:tc>
+          <w:tcPr>
+            <w:tcW w:w="1080" w:type="dxa"/>
+          </w:tcPr>
+          <w:p>
+            <w:pPr>
+              <w:jc w:val="center"/>
+              <w:rPr>
+                <w:rFonts w:ascii="Arial" w:hAnsi="Arial" w:cs="Arial"/>
+                <w:b/>
+                <w:sz w:val="24"/>
+                <w:szCs w:val="24"/>
+              </w:rPr>
+            </w:pPr>
+            <w:r>
+              <w:rPr>
+                <w:rFonts w:ascii="Arial" w:hAnsi="Arial" w:cs="Arial"/>
+                <w:b/>
+                <w:sz w:val="24"/>
+                <w:szCs w:val="24"/>
+              </w:rPr>
+              <w:t>-</w:t>
+            </w:r>
+          </w:p>
+        </w:tc>
+        <w:tc>
+          <w:tcPr>
+            <w:tcW w:w="1188" w:type="dxa"/>
+          </w:tcPr>
+          <w:p>
+            <w:pPr>
+              <w:jc w:val="center"/>
+              <w:rPr>
+                <w:rFonts w:ascii="Arial" w:hAnsi="Arial" w:cs="Arial"/>
+                <w:b/>
+                <w:sz w:val="24"/>
+                <w:szCs w:val="24"/>
+              </w:rPr>
+            </w:pPr>
+            <w:r>
+              <w:rPr>
+                <w:rFonts w:ascii="Arial" w:hAnsi="Arial" w:cs="Arial"/>
+                <w:b/>
+                <w:sz w:val="24"/>
+                <w:szCs w:val="24"/>
+              </w:rPr>
+              <w:t>-</w:t>
+            </w:r>
+          </w:p>
+        </w:tc>
+        <w:tc>
+          <w:tcPr>
+            <w:tcW w:w="3109" w:type="dxa"/>
+            <w:vMerge/>
+          </w:tcPr>
+          <w:p>
+            <w:pPr>
+              <w:rPr>
+                <w:rFonts w:ascii="Arial" w:hAnsi="Arial" w:cs="Arial"/>
+                <w:b/>
+                <w:sz w:val="24"/>
+                <w:szCs w:val="24"/>
+              </w:rPr>
+            </w:pPr>
+          </w:p>
+        </w:tc>
+      </w:tr>
+      <w:tr>
+        <w:tc>
+          <w:tcPr>
+            <w:tcW w:w="3262" w:type="dxa"/>
+          </w:tcPr>
+          <w:p>
+            <w:pPr>
+              <w:rPr>
+                <w:rFonts w:ascii="Arial" w:hAnsi="Arial" w:cs="Arial"/>
+                <w:bCs/>
+                <w:sz w:val="20"/>
+                <w:szCs w:val="20"/>
+              </w:rPr>
+            </w:pPr>
+            <w:r>
+              <w:rPr>
+                <w:rFonts w:ascii="Arial" w:hAnsi="Arial" w:cs="Arial"/>
+                <w:bCs/>
+                <w:sz w:val="20"/>
+                <w:szCs w:val="20"/>
+              </w:rPr>
+              <w:t>Kauã Vidal</w:t>
+            </w:r>
+            <w:r>
+              <w:rPr>
+                <w:rFonts w:ascii="Arial" w:hAnsi="Arial" w:cs="Arial"/>
+                <w:bCs/>
+                <w:sz w:val="20"/>
+                <w:szCs w:val="20"/>
+              </w:rPr>
+              <w:t xml:space="preserve"> </w:t>
+            </w:r>
+          </w:p>
+        </w:tc>
+        <w:tc>
+          <w:tcPr>
+            <w:tcW w:w="995" w:type="dxa"/>
+          </w:tcPr>
+          <w:p>
+            <w:pPr>
+              <w:jc w:val="center"/>
+              <w:rPr>
+                <w:rFonts w:ascii="Arial" w:hAnsi="Arial" w:cs="Arial"/>
+                <w:sz w:val="20"/>
+                <w:szCs w:val="20"/>
+              </w:rPr>
+            </w:pPr>
+            <w:r>
+              <w:rPr>
+                <w:rFonts w:ascii="Arial" w:hAnsi="Arial" w:cs="Arial"/>
+                <w:sz w:val="20"/>
+                <w:szCs w:val="20"/>
+              </w:rPr>
+              <w:t>16:40</w:t>
+            </w:r>
+          </w:p>
+        </w:tc>
+        <w:tc>
+          <w:tcPr>
+            <w:tcW w:w="1080" w:type="dxa"/>
+          </w:tcPr>
+          <w:p>
+            <w:pPr>
+              <w:jc w:val="center"/>
+              <w:rPr>
+                <w:rFonts w:ascii="Arial" w:hAnsi="Arial" w:cs="Arial"/>
+                <w:bCs/>
+                <w:sz w:val="20"/>
+                <w:szCs w:val="20"/>
+              </w:rPr>
+            </w:pPr>
+            <w:r>
+              <w:rPr>
+                <w:rFonts w:ascii="Arial" w:hAnsi="Arial" w:cs="Arial"/>
+                <w:b/>
+                <w:sz w:val="24"/>
+                <w:szCs w:val="24"/>
+              </w:rPr>
+              <w:t>-</w:t>
+            </w:r>
+          </w:p>
+        </w:tc>
+        <w:tc>
+          <w:tcPr>
+            <w:tcW w:w="1188" w:type="dxa"/>
+          </w:tcPr>
+          <w:p>
+            <w:pPr>
+              <w:jc w:val="center"/>
+              <w:rPr>
+                <w:rFonts w:ascii="Arial" w:hAnsi="Arial" w:cs="Arial"/>
+                <w:bCs/>
+                <w:sz w:val="20"/>
+                <w:szCs w:val="20"/>
+              </w:rPr>
+            </w:pPr>
+            <w:r>
+              <w:rPr>
+                <w:rFonts w:ascii="Arial" w:hAnsi="Arial" w:cs="Arial"/>
+                <w:b/>
+                <w:sz w:val="24"/>
+                <w:szCs w:val="24"/>
+              </w:rPr>
+              <w:t>-</w:t>
+            </w:r>
+          </w:p>
+        </w:tc>
+        <w:tc>
+          <w:tcPr>
+            <w:tcW w:w="3109" w:type="dxa"/>
+            <w:vMerge/>
+          </w:tcPr>
+          <w:p>
+            <w:pPr>
+              <w:rPr>
+                <w:rFonts w:ascii="Arial" w:hAnsi="Arial" w:cs="Arial"/>
+                <w:b/>
+                <w:sz w:val="24"/>
+                <w:szCs w:val="24"/>
+              </w:rPr>
+            </w:pPr>
+          </w:p>
+        </w:tc>
+      </w:tr>
+      <w:tr>
+        <w:tc>
+          <w:tcPr>
+            <w:tcW w:w="3262" w:type="dxa"/>
+          </w:tcPr>
+          <w:p>
+            <w:pPr>
+              <w:rPr>
+                <w:rFonts w:ascii="Arial" w:hAnsi="Arial" w:cs="Arial"/>
+                <w:bCs/>
+                <w:sz w:val="20"/>
+                <w:szCs w:val="20"/>
+              </w:rPr>
+            </w:pPr>
+            <w:r>
+              <w:rPr>
+                <w:rFonts w:ascii="Arial" w:hAnsi="Arial" w:cs="Arial"/>
+                <w:bCs/>
+                <w:sz w:val="20"/>
+                <w:szCs w:val="20"/>
+              </w:rPr>
+              <w:t>Kauan Parente</w:t>
+            </w:r>
+          </w:p>
+        </w:tc>
+        <w:tc>
+          <w:tcPr>
+            <w:tcW w:w="995" w:type="dxa"/>
+          </w:tcPr>
+          <w:p>
+            <w:pPr>
+              <w:jc w:val="center"/>
+              <w:rPr>
+                <w:rFonts w:ascii="Arial" w:hAnsi="Arial" w:cs="Arial"/>
+                <w:b/>
+                <w:sz w:val="24"/>
+                <w:szCs w:val="24"/>
+              </w:rPr>
+            </w:pPr>
+            <w:r>
+              <w:rPr>
+                <w:rFonts w:ascii="Arial" w:hAnsi="Arial" w:cs="Arial"/>
+                <w:bCs/>
+                <w:sz w:val="20"/>
+                <w:szCs w:val="20"/>
+              </w:rPr>
+              <w:t>16:40</w:t>
+            </w:r>
+          </w:p>
+        </w:tc>
+        <w:tc>
+          <w:tcPr>
+            <w:tcW w:w="1080" w:type="dxa"/>
+          </w:tcPr>
+          <w:p>
+            <w:pPr>
+              <w:jc w:val="center"/>
+              <w:rPr>
+                <w:rFonts w:ascii="Arial" w:hAnsi="Arial" w:cs="Arial"/>
+                <w:bCs/>
+                <w:sz w:val="20"/>
+                <w:szCs w:val="20"/>
+              </w:rPr>
+            </w:pPr>
+            <w:r>
+              <w:rPr>
+                <w:rFonts w:ascii="Arial" w:hAnsi="Arial" w:cs="Arial"/>
+                <w:b/>
+                <w:sz w:val="24"/>
+                <w:szCs w:val="24"/>
+              </w:rPr>
+              <w:t>-</w:t>
+            </w:r>
+          </w:p>
+        </w:tc>
+        <w:tc>
+          <w:tcPr>
+            <w:tcW w:w="1188" w:type="dxa"/>
+          </w:tcPr>
+          <w:p>
+            <w:pPr>
+              <w:jc w:val="center"/>
+              <w:rPr>
+                <w:rFonts w:ascii="Arial" w:hAnsi="Arial" w:cs="Arial"/>
+                <w:bCs/>
+                <w:sz w:val="20"/>
+                <w:szCs w:val="20"/>
+              </w:rPr>
+            </w:pPr>
+            <w:r>
+              <w:rPr>
+                <w:rFonts w:ascii="Arial" w:hAnsi="Arial" w:cs="Arial"/>
+                <w:b/>
+                <w:sz w:val="24"/>
+                <w:szCs w:val="24"/>
+              </w:rPr>
+              <w:t>-</w:t>
+            </w:r>
+          </w:p>
+        </w:tc>
+        <w:tc>
+          <w:tcPr>
+            <w:tcW w:w="3109" w:type="dxa"/>
+            <w:vMerge/>
+          </w:tcPr>
+          <w:p>
+            <w:pPr>
+              <w:rPr>
+                <w:rFonts w:ascii="Arial" w:hAnsi="Arial" w:cs="Arial"/>
+                <w:b/>
+                <w:sz w:val="24"/>
+                <w:szCs w:val="24"/>
+              </w:rPr>
+            </w:pPr>
+          </w:p>
+        </w:tc>
+      </w:tr>
+      <w:tr>
+        <w:tc>
+          <w:tcPr>
+            <w:tcW w:w="3262" w:type="dxa"/>
+          </w:tcPr>
+          <w:p>
+            <w:pPr>
+              <w:rPr>
+                <w:rFonts w:ascii="Arial" w:hAnsi="Arial" w:cs="Arial"/>
+                <w:bCs/>
+                <w:sz w:val="20"/>
+                <w:szCs w:val="20"/>
+              </w:rPr>
+            </w:pPr>
+            <w:r>
+              <w:rPr>
+                <w:rFonts w:ascii="Arial" w:hAnsi="Arial" w:cs="Arial"/>
+                <w:bCs/>
+                <w:sz w:val="20"/>
+                <w:szCs w:val="20"/>
+              </w:rPr>
+              <w:t>Michelly Mendes</w:t>
+            </w:r>
+            <w:r>
+              <w:rPr>
+                <w:rFonts w:ascii="Arial" w:hAnsi="Arial" w:cs="Arial"/>
+                <w:bCs/>
+                <w:sz w:val="20"/>
+                <w:szCs w:val="20"/>
+              </w:rPr>
+              <w:t xml:space="preserve"> </w:t>
+            </w:r>
+          </w:p>
+        </w:tc>
+        <w:tc>
+          <w:tcPr>
+            <w:tcW w:w="995" w:type="dxa"/>
+          </w:tcPr>
+          <w:p>
+            <w:pPr>
+              <w:jc w:val="center"/>
+              <w:rPr>
+                <w:rFonts w:ascii="Arial" w:hAnsi="Arial" w:cs="Arial"/>
+                <w:b/>
+                <w:sz w:val="24"/>
+                <w:szCs w:val="24"/>
+              </w:rPr>
+            </w:pPr>
+            <w:r>
+              <w:rPr>
+                <w:rFonts w:ascii="Arial" w:hAnsi="Arial" w:cs="Arial"/>
+                <w:bCs/>
+                <w:sz w:val="20"/>
+                <w:szCs w:val="20"/>
+              </w:rPr>
+              <w:t>16:40</w:t>
+            </w:r>
+          </w:p>
+        </w:tc>
+        <w:tc>
+          <w:tcPr>
+            <w:tcW w:w="1080" w:type="dxa"/>
+          </w:tcPr>
+          <w:p>
+            <w:pPr>
+              <w:jc w:val="center"/>
+              <w:rPr>
+                <w:rFonts w:ascii="Arial" w:hAnsi="Arial" w:cs="Arial"/>
+                <w:bCs/>
+                <w:sz w:val="20"/>
+                <w:szCs w:val="20"/>
+              </w:rPr>
+            </w:pPr>
+            <w:r>
+              <w:rPr>
+                <w:rFonts w:ascii="Arial" w:hAnsi="Arial" w:cs="Arial"/>
+                <w:b/>
+                <w:sz w:val="24"/>
+                <w:szCs w:val="24"/>
+              </w:rPr>
+              <w:t>-</w:t>
+            </w:r>
+          </w:p>
+        </w:tc>
+        <w:tc>
+          <w:tcPr>
+            <w:tcW w:w="1188" w:type="dxa"/>
+          </w:tcPr>
+          <w:p>
+            <w:pPr>
+              <w:jc w:val="center"/>
+              <w:rPr>
+                <w:rFonts w:ascii="Arial" w:hAnsi="Arial" w:cs="Arial"/>
+                <w:bCs/>
+                <w:sz w:val="20"/>
+                <w:szCs w:val="20"/>
+              </w:rPr>
+            </w:pPr>
+            <w:r>
+              <w:rPr>
+                <w:rFonts w:ascii="Arial" w:hAnsi="Arial" w:cs="Arial"/>
+                <w:b/>
+                <w:sz w:val="24"/>
+                <w:szCs w:val="24"/>
+              </w:rPr>
+              <w:t>-</w:t>
+            </w:r>
+          </w:p>
+        </w:tc>
+        <w:tc>
+          <w:tcPr>
+            <w:tcW w:w="3109" w:type="dxa"/>
+            <w:vMerge/>
+          </w:tcPr>
+          <w:p>
+            <w:pPr>
+              <w:rPr>
+                <w:rFonts w:ascii="Arial" w:hAnsi="Arial" w:cs="Arial"/>
+                <w:b/>
+                <w:sz w:val="24"/>
+                <w:szCs w:val="24"/>
+              </w:rPr>
+            </w:pPr>
+          </w:p>
+        </w:tc>
+      </w:tr>
+      <w:tr>
+        <w:tc>
+          <w:tcPr>
+            <w:tcW w:w="3262" w:type="dxa"/>
+          </w:tcPr>
+          <w:p>
+            <w:pPr>
+              <w:rPr>
+                <w:rFonts w:ascii="Arial" w:hAnsi="Arial" w:cs="Arial"/>
+                <w:bCs/>
+                <w:sz w:val="20"/>
+                <w:szCs w:val="20"/>
+              </w:rPr>
+            </w:pPr>
+            <w:r>
+              <w:rPr>
+                <w:rFonts w:ascii="Arial" w:hAnsi="Arial" w:cs="Arial"/>
+                <w:bCs/>
+                <w:sz w:val="20"/>
+                <w:szCs w:val="20"/>
+              </w:rPr>
+              <w:t xml:space="preserve">Renan Alves </w:t>
+            </w:r>
+            <w:r>
+              <w:rPr>
+                <w:rFonts w:ascii="Arial" w:hAnsi="Arial" w:cs="Arial"/>
+                <w:bCs/>
+                <w:sz w:val="20"/>
+                <w:szCs w:val="20"/>
+              </w:rPr>
+              <w:t>– Scrum Master</w:t>
+            </w:r>
+          </w:p>
+        </w:tc>
+        <w:tc>
+          <w:tcPr>
+            <w:tcW w:w="995" w:type="dxa"/>
+          </w:tcPr>
+          <w:p>
+            <w:pPr>
+              <w:jc w:val="center"/>
+              <w:rPr>
+                <w:rFonts w:ascii="Arial" w:hAnsi="Arial" w:cs="Arial"/>
+                <w:b/>
+                <w:sz w:val="24"/>
+                <w:szCs w:val="24"/>
+              </w:rPr>
+            </w:pPr>
+            <w:r>
+              <w:rPr>
+                <w:rFonts w:ascii="Arial" w:hAnsi="Arial" w:cs="Arial"/>
+                <w:bCs/>
+                <w:sz w:val="20"/>
+                <w:szCs w:val="20"/>
+              </w:rPr>
+              <w:t>16:40</w:t>
+            </w:r>
+          </w:p>
+        </w:tc>
+        <w:tc>
+          <w:tcPr>
+            <w:tcW w:w="1080" w:type="dxa"/>
+          </w:tcPr>
+          <w:p>
+            <w:pPr>
+              <w:jc w:val="center"/>
+              <w:rPr>
+                <w:rFonts w:ascii="Arial" w:hAnsi="Arial" w:cs="Arial"/>
+                <w:bCs/>
+                <w:sz w:val="20"/>
+                <w:szCs w:val="20"/>
+              </w:rPr>
+            </w:pPr>
+            <w:r>
+              <w:rPr>
+                <w:rFonts w:ascii="Arial" w:hAnsi="Arial" w:cs="Arial"/>
+                <w:b/>
+                <w:sz w:val="24"/>
+                <w:szCs w:val="24"/>
+              </w:rPr>
+              <w:t>-</w:t>
+            </w:r>
+          </w:p>
+        </w:tc>
+        <w:tc>
+          <w:tcPr>
+            <w:tcW w:w="1188" w:type="dxa"/>
+          </w:tcPr>
+          <w:p>
+            <w:pPr>
+              <w:jc w:val="center"/>
+              <w:rPr>
+                <w:rFonts w:ascii="Arial" w:hAnsi="Arial" w:cs="Arial"/>
+                <w:bCs/>
+                <w:sz w:val="20"/>
+                <w:szCs w:val="20"/>
+              </w:rPr>
+            </w:pPr>
+            <w:r>
+              <w:rPr>
+                <w:rFonts w:ascii="Arial" w:hAnsi="Arial" w:cs="Arial"/>
+                <w:b/>
+                <w:sz w:val="24"/>
+                <w:szCs w:val="24"/>
+              </w:rPr>
+              <w:t>-</w:t>
+            </w:r>
+          </w:p>
+        </w:tc>
+        <w:tc>
+          <w:tcPr>
+            <w:tcW w:w="3109" w:type="dxa"/>
+            <w:vMerge/>
+          </w:tcPr>
+          <w:p>
+            <w:pPr>
+              <w:rPr>
+                <w:rFonts w:ascii="Arial" w:hAnsi="Arial" w:cs="Arial"/>
+                <w:b/>
+                <w:sz w:val="24"/>
+                <w:szCs w:val="24"/>
+              </w:rPr>
+            </w:pPr>
+          </w:p>
+        </w:tc>
+      </w:tr>
+    </w:tbl>
+    <w:p>
+      <w:pPr>
+        <w:spacing w:after="0" w:line="240" w:lineRule="auto"/>
+        <w:rPr>
+          <w:rFonts w:eastAsia="Times New Roman" w:cstheme="minorHAnsi"/>
+          <w:color w:val="000000"/>
+          <w:lang w:eastAsia="pt-BR"/>
+        </w:rPr>
+      </w:pPr>
+    </w:p>
+    <w:p>
+      <w:pPr>
+        <w:spacing w:after="0" w:line="240" w:lineRule="auto"/>
+        <w:rPr>
+          <w:rFonts w:eastAsia="Times New Roman" w:cstheme="minorHAnsi"/>
+          <w:color w:val="000000"/>
+          <w:lang w:eastAsia="pt-BR"/>
+        </w:rPr>
+      </w:pPr>
+    </w:p>
+    <w:p>
+      <w:pPr>
+        <w:spacing w:after="0" w:line="240" w:lineRule="auto"/>
+        <w:jc w:val="both"/>
+        <w:rPr>
+          <w:rFonts w:ascii="Arial" w:eastAsia="Times New Roman" w:hAnsi="Arial" w:cs="Arial"/>
+          <w:u w:val="single"/>
+          <w:lang w:eastAsia="pt-BR"/>
+        </w:rPr>
+      </w:pPr>
+    </w:p>
+    <w:p>
+      <w:pPr>
+        <w:jc w:val="center"/>
+        <w:rPr>
+          <w:rFonts w:ascii="Arial" w:hAnsi="Arial" w:cs="Arial"/>
+          <w:b/>
+          <w:sz w:val="24"/>
+          <w:szCs w:val="24"/>
+        </w:rPr>
+      </w:pPr>
+    </w:p>
+    <w:p>
+      <w:pPr>
+        <w:jc w:val="center"/>
+        <w:rPr>
+          <w:rFonts w:ascii="Arial" w:hAnsi="Arial" w:cs="Arial"/>
+          <w:b/>
+          <w:sz w:val="24"/>
+          <w:szCs w:val="24"/>
+        </w:rPr>
+      </w:pPr>
+      <w:r>
+        <w:rPr>
+          <w:rFonts w:ascii="Arial" w:hAnsi="Arial" w:cs="Arial"/>
+          <w:b/>
+          <w:sz w:val="24"/>
+          <w:szCs w:val="24"/>
+        </w:rPr>
+        <w:t xml:space="preserve">Preparação para a sprint 02, discussões finais e ajustes necessários. </w:t>
+      </w:r>
+    </w:p>
+    <w:p>
+      <w:pPr>
+        <w:jc w:val="center"/>
+        <w:rPr>
+          <w:rFonts w:ascii="Arial" w:hAnsi="Arial" w:cs="Arial"/>
+        </w:rPr>
+      </w:pPr>
+      <w:r>
+        <w:rPr>
+          <w:rFonts w:ascii="Arial" w:hAnsi="Arial" w:cs="Arial"/>
+          <w:b/>
+          <w:sz w:val="24"/>
+          <w:szCs w:val="24"/>
+        </w:rPr>
+        <w:lastRenderedPageBreak/>
+        <w:t>Reunião</w:t>
+      </w:r>
+      <w:r>
+        <w:rPr>
+          <w:rFonts w:ascii="Arial" w:hAnsi="Arial" w:cs="Arial"/>
+          <w:b/>
+          <w:sz w:val="24"/>
+          <w:szCs w:val="24"/>
+        </w:rPr>
+        <w:t xml:space="preserve"> diária </w:t>
+      </w:r>
+      <w:r>
+        <w:rPr>
+          <w:rFonts w:ascii="Arial" w:hAnsi="Arial" w:cs="Arial"/>
+          <w:b/>
+          <w:sz w:val="24"/>
+          <w:szCs w:val="24"/>
+        </w:rPr>
+        <w:t xml:space="preserve">– </w:t>
+      </w:r>
+      <w:r>
+        <w:rPr>
+          <w:rFonts w:ascii="Arial" w:hAnsi="Arial" w:cs="Arial"/>
+          <w:b/>
+          <w:sz w:val="24"/>
+          <w:szCs w:val="24"/>
+        </w:rPr>
+        <w:t>31</w:t>
+      </w:r>
+      <w:r>
+        <w:rPr>
+          <w:rFonts w:ascii="Arial" w:hAnsi="Arial" w:cs="Arial"/>
+          <w:b/>
+          <w:sz w:val="24"/>
+          <w:szCs w:val="24"/>
+        </w:rPr>
+        <w:t>/10</w:t>
+      </w:r>
+      <w:r>
+        <w:rPr>
+          <w:rFonts w:ascii="Arial" w:hAnsi="Arial" w:cs="Arial"/>
+          <w:b/>
+          <w:sz w:val="24"/>
+          <w:szCs w:val="24"/>
+        </w:rPr>
+        <w:t>/2023</w:t>
+      </w:r>
+    </w:p>
+    <w:tbl>
+      <w:tblPr>
+        <w:tblStyle w:val="Tabelacomgrade"/>
+        <w:tblW w:w="9634" w:type="dxa"/>
+        <w:tblInd w:w="-576" w:type="dxa"/>
+        <w:tblLook w:val="04A0" w:firstRow="1" w:lastRow="0" w:firstColumn="1" w:lastColumn="0" w:noHBand="0" w:noVBand="1"/>
+      </w:tblPr>
+      <w:tblGrid>
+        <w:gridCol w:w="3262"/>
+        <w:gridCol w:w="995"/>
+        <w:gridCol w:w="1080"/>
+        <w:gridCol w:w="1188"/>
+        <w:gridCol w:w="3109"/>
+      </w:tblGrid>
+      <w:tr>
+        <w:tc>
+          <w:tcPr>
+            <w:tcW w:w="9634" w:type="dxa"/>
+            <w:gridSpan w:val="5"/>
+          </w:tcPr>
+          <w:p>
+            <w:pPr>
+              <w:jc w:val="center"/>
+              <w:rPr>
+                <w:rFonts w:ascii="Arial" w:hAnsi="Arial" w:cs="Arial"/>
+                <w:bCs/>
+                <w:sz w:val="20"/>
+                <w:szCs w:val="20"/>
+              </w:rPr>
+            </w:pPr>
+            <w:r>
+              <w:rPr>
+                <w:rFonts w:ascii="Arial" w:hAnsi="Arial" w:cs="Arial"/>
+                <w:bCs/>
+                <w:sz w:val="20"/>
+                <w:szCs w:val="20"/>
+              </w:rPr>
+              <w:t xml:space="preserve">Daily </w:t>
+            </w:r>
+            <w:r>
+              <w:rPr>
+                <w:rFonts w:ascii="Arial" w:hAnsi="Arial" w:cs="Arial"/>
+                <w:bCs/>
+                <w:sz w:val="20"/>
+                <w:szCs w:val="20"/>
+              </w:rPr>
+              <w:t>31</w:t>
+            </w:r>
+            <w:r>
+              <w:rPr>
+                <w:rFonts w:ascii="Arial" w:hAnsi="Arial" w:cs="Arial"/>
+                <w:bCs/>
+                <w:sz w:val="20"/>
+                <w:szCs w:val="20"/>
+              </w:rPr>
+              <w:t>/</w:t>
+            </w:r>
+            <w:r>
+              <w:rPr>
+                <w:rFonts w:ascii="Arial" w:hAnsi="Arial" w:cs="Arial"/>
+                <w:bCs/>
+                <w:sz w:val="20"/>
+                <w:szCs w:val="20"/>
+              </w:rPr>
+              <w:t>10</w:t>
+            </w:r>
+            <w:r>
+              <w:rPr>
+                <w:rFonts w:ascii="Arial" w:hAnsi="Arial" w:cs="Arial"/>
+                <w:bCs/>
+                <w:sz w:val="20"/>
+                <w:szCs w:val="20"/>
+              </w:rPr>
+              <w:t>/2023</w:t>
+            </w:r>
+          </w:p>
+        </w:tc>
+      </w:tr>
+      <w:tr>
+        <w:tc>
+          <w:tcPr>
+            <w:tcW w:w="3262" w:type="dxa"/>
+          </w:tcPr>
+          <w:p>
+            <w:pPr>
+              <w:jc w:val="center"/>
+              <w:rPr>
+                <w:rFonts w:ascii="Arial" w:hAnsi="Arial" w:cs="Arial"/>
+                <w:bCs/>
+                <w:sz w:val="20"/>
+                <w:szCs w:val="20"/>
+              </w:rPr>
+            </w:pPr>
+            <w:r>
+              <w:rPr>
+                <w:rFonts w:ascii="Arial" w:hAnsi="Arial" w:cs="Arial"/>
+                <w:bCs/>
+                <w:sz w:val="20"/>
+                <w:szCs w:val="20"/>
+              </w:rPr>
+              <w:t>Presentes</w:t>
+            </w:r>
+          </w:p>
+        </w:tc>
+        <w:tc>
+          <w:tcPr>
+            <w:tcW w:w="995" w:type="dxa"/>
+          </w:tcPr>
+          <w:p>
+            <w:pPr>
+              <w:jc w:val="center"/>
+              <w:rPr>
+                <w:rFonts w:ascii="Arial" w:hAnsi="Arial" w:cs="Arial"/>
+                <w:bCs/>
+                <w:sz w:val="20"/>
+                <w:szCs w:val="20"/>
+              </w:rPr>
+            </w:pPr>
+            <w:r>
+              <w:rPr>
+                <w:rFonts w:ascii="Arial" w:hAnsi="Arial" w:cs="Arial"/>
+                <w:bCs/>
+                <w:sz w:val="20"/>
+                <w:szCs w:val="20"/>
+              </w:rPr>
+              <w:t>Horário chegada</w:t>
+            </w:r>
+          </w:p>
+        </w:tc>
+        <w:tc>
+          <w:tcPr>
+            <w:tcW w:w="1080" w:type="dxa"/>
+          </w:tcPr>
+          <w:p>
+            <w:pPr>
+              <w:jc w:val="center"/>
+              <w:rPr>
+                <w:rFonts w:ascii="Arial" w:hAnsi="Arial" w:cs="Arial"/>
+                <w:bCs/>
+                <w:sz w:val="20"/>
+                <w:szCs w:val="20"/>
+              </w:rPr>
+            </w:pPr>
+            <w:r>
+              <w:rPr>
+                <w:rFonts w:ascii="Arial" w:hAnsi="Arial" w:cs="Arial"/>
+                <w:bCs/>
+                <w:sz w:val="20"/>
+                <w:szCs w:val="20"/>
+              </w:rPr>
+              <w:t>Ausentes</w:t>
+            </w:r>
+          </w:p>
+        </w:tc>
+        <w:tc>
+          <w:tcPr>
+            <w:tcW w:w="1188" w:type="dxa"/>
+          </w:tcPr>
+          <w:p>
+            <w:pPr>
+              <w:jc w:val="center"/>
+              <w:rPr>
+                <w:rFonts w:ascii="Arial" w:hAnsi="Arial" w:cs="Arial"/>
+                <w:bCs/>
+                <w:sz w:val="20"/>
+                <w:szCs w:val="20"/>
+              </w:rPr>
+            </w:pPr>
+            <w:r>
+              <w:rPr>
+                <w:rFonts w:ascii="Arial" w:hAnsi="Arial" w:cs="Arial"/>
+                <w:bCs/>
+                <w:sz w:val="20"/>
+                <w:szCs w:val="20"/>
+              </w:rPr>
+              <w:t>Motivo</w:t>
+            </w:r>
+          </w:p>
+        </w:tc>
+        <w:tc>
+          <w:tcPr>
+            <w:tcW w:w="3109" w:type="dxa"/>
+          </w:tcPr>
+          <w:p>
+            <w:pPr>
+              <w:jc w:val="center"/>
+              <w:rPr>
+                <w:rFonts w:ascii="Arial" w:hAnsi="Arial" w:cs="Arial"/>
+                <w:bCs/>
+                <w:sz w:val="20"/>
+                <w:szCs w:val="20"/>
+              </w:rPr>
+            </w:pPr>
+            <w:r>
+              <w:rPr>
+                <w:rFonts w:ascii="Arial" w:hAnsi="Arial" w:cs="Arial"/>
+                <w:bCs/>
+                <w:sz w:val="20"/>
+                <w:szCs w:val="20"/>
+              </w:rPr>
+              <w:t>Assunto</w:t>
+            </w:r>
+          </w:p>
+        </w:tc>
+      </w:tr>
+      <w:tr>
+        <w:tc>
+          <w:tcPr>
+            <w:tcW w:w="3262" w:type="dxa"/>
+          </w:tcPr>
+          <w:p>
+            <w:pPr>
+              <w:rPr>
+                <w:rFonts w:ascii="Arial" w:hAnsi="Arial" w:cs="Arial"/>
+                <w:bCs/>
+                <w:sz w:val="20"/>
+                <w:szCs w:val="20"/>
+              </w:rPr>
+            </w:pPr>
+            <w:r>
+              <w:rPr>
+                <w:rFonts w:ascii="Arial" w:hAnsi="Arial" w:cs="Arial"/>
+                <w:bCs/>
+                <w:sz w:val="20"/>
+                <w:szCs w:val="20"/>
+              </w:rPr>
+              <w:t>Ana Catarina</w:t>
+            </w:r>
+          </w:p>
+        </w:tc>
+        <w:tc>
+          <w:tcPr>
+            <w:tcW w:w="995" w:type="dxa"/>
+          </w:tcPr>
+          <w:p>
+            <w:pPr>
+              <w:jc w:val="center"/>
+              <w:rPr>
+                <w:rFonts w:ascii="Arial" w:hAnsi="Arial" w:cs="Arial"/>
+                <w:bCs/>
+                <w:sz w:val="20"/>
+                <w:szCs w:val="20"/>
+              </w:rPr>
+            </w:pPr>
+            <w:r>
+              <w:rPr>
+                <w:rFonts w:ascii="Arial" w:hAnsi="Arial" w:cs="Arial"/>
+                <w:bCs/>
+                <w:sz w:val="20"/>
+                <w:szCs w:val="20"/>
+              </w:rPr>
+              <w:t>20:30</w:t>
+            </w:r>
+          </w:p>
+        </w:tc>
+        <w:tc>
+          <w:tcPr>
+            <w:tcW w:w="1080" w:type="dxa"/>
+          </w:tcPr>
+          <w:p>
+            <w:pPr>
+              <w:jc w:val="center"/>
+              <w:rPr>
+                <w:rFonts w:ascii="Arial" w:hAnsi="Arial" w:cs="Arial"/>
+                <w:b/>
+                <w:sz w:val="24"/>
+                <w:szCs w:val="24"/>
+              </w:rPr>
+            </w:pPr>
+            <w:r>
+              <w:rPr>
+                <w:rFonts w:ascii="Arial" w:hAnsi="Arial" w:cs="Arial"/>
+                <w:b/>
+                <w:sz w:val="24"/>
+                <w:szCs w:val="24"/>
+              </w:rPr>
+              <w:t>-</w:t>
+            </w:r>
+          </w:p>
+        </w:tc>
+        <w:tc>
+          <w:tcPr>
+            <w:tcW w:w="1188" w:type="dxa"/>
+          </w:tcPr>
+          <w:p>
+            <w:pPr>
+              <w:jc w:val="center"/>
+              <w:rPr>
+                <w:rFonts w:ascii="Arial" w:hAnsi="Arial" w:cs="Arial"/>
+                <w:b/>
+                <w:sz w:val="24"/>
+                <w:szCs w:val="24"/>
+              </w:rPr>
+            </w:pPr>
+            <w:r>
+              <w:rPr>
+                <w:rFonts w:ascii="Arial" w:hAnsi="Arial" w:cs="Arial"/>
+                <w:b/>
+                <w:sz w:val="24"/>
+                <w:szCs w:val="24"/>
+              </w:rPr>
+              <w:t>-</w:t>
+            </w:r>
+          </w:p>
+        </w:tc>
+        <w:tc>
+          <w:tcPr>
+            <w:tcW w:w="3109" w:type="dxa"/>
+            <w:vMerge w:val="restart"/>
+          </w:tcPr>
+          <w:p>
+            <w:pPr>
+              <w:rPr>
+                <w:rFonts w:ascii="Arial" w:hAnsi="Arial" w:cs="Arial"/>
+                <w:bCs/>
+                <w:sz w:val="20"/>
+                <w:szCs w:val="20"/>
+              </w:rPr>
+            </w:pPr>
+            <w:r>
+              <w:rPr>
+                <w:rFonts w:ascii="Arial" w:hAnsi="Arial" w:cs="Arial"/>
+                <w:bCs/>
+                <w:sz w:val="20"/>
+                <w:szCs w:val="20"/>
+              </w:rPr>
+              <w:t xml:space="preserve">- Discussão </w:t>
+            </w:r>
+            <w:r>
+              <w:rPr>
+                <w:rFonts w:ascii="Arial" w:hAnsi="Arial" w:cs="Arial"/>
+                <w:bCs/>
+                <w:sz w:val="20"/>
+                <w:szCs w:val="20"/>
+              </w:rPr>
+              <w:t>de melhorias para a próxima sprint.</w:t>
+            </w:r>
+          </w:p>
+          <w:p>
+            <w:pPr>
+              <w:rPr>
+                <w:rFonts w:ascii="Arial" w:hAnsi="Arial" w:cs="Arial"/>
+                <w:bCs/>
+                <w:sz w:val="20"/>
+                <w:szCs w:val="20"/>
+              </w:rPr>
+            </w:pPr>
+          </w:p>
+          <w:p>
+            <w:pPr>
+              <w:rPr>
+                <w:rFonts w:ascii="Arial" w:hAnsi="Arial" w:cs="Arial"/>
+                <w:bCs/>
+                <w:sz w:val="20"/>
+                <w:szCs w:val="20"/>
+              </w:rPr>
+            </w:pPr>
+          </w:p>
+          <w:p>
+            <w:pPr>
+              <w:rPr>
+                <w:rFonts w:ascii="Arial" w:hAnsi="Arial" w:cs="Arial"/>
+                <w:bCs/>
+                <w:sz w:val="20"/>
+                <w:szCs w:val="20"/>
+              </w:rPr>
+            </w:pPr>
+          </w:p>
+        </w:tc>
+      </w:tr>
+      <w:tr>
+        <w:tc>
+          <w:tcPr>
+            <w:tcW w:w="3262" w:type="dxa"/>
+          </w:tcPr>
+          <w:p>
+            <w:pPr>
+              <w:rPr>
+                <w:rFonts w:ascii="Arial" w:hAnsi="Arial" w:cs="Arial"/>
+                <w:bCs/>
+                <w:sz w:val="20"/>
+                <w:szCs w:val="20"/>
+              </w:rPr>
+            </w:pPr>
+            <w:r>
+              <w:rPr>
+                <w:rFonts w:ascii="Arial" w:hAnsi="Arial" w:cs="Arial"/>
+                <w:bCs/>
+                <w:sz w:val="20"/>
+                <w:szCs w:val="20"/>
+              </w:rPr>
+              <w:t>Emmily Ferreira</w:t>
+            </w:r>
+          </w:p>
+        </w:tc>
+        <w:tc>
+          <w:tcPr>
+            <w:tcW w:w="995" w:type="dxa"/>
+          </w:tcPr>
+          <w:p>
+            <w:pPr>
+              <w:jc w:val="center"/>
+              <w:rPr>
+                <w:rFonts w:ascii="Arial" w:hAnsi="Arial" w:cs="Arial"/>
+                <w:b/>
+                <w:sz w:val="24"/>
+                <w:szCs w:val="24"/>
+              </w:rPr>
+            </w:pPr>
+            <w:r>
+              <w:rPr>
+                <w:rFonts w:ascii="Arial" w:hAnsi="Arial" w:cs="Arial"/>
+                <w:bCs/>
+                <w:sz w:val="20"/>
+                <w:szCs w:val="20"/>
+              </w:rPr>
+              <w:t>20:30</w:t>
+            </w:r>
+          </w:p>
+        </w:tc>
+        <w:tc>
+          <w:tcPr>
+            <w:tcW w:w="1080" w:type="dxa"/>
+          </w:tcPr>
+          <w:p>
+            <w:pPr>
+              <w:jc w:val="center"/>
+              <w:rPr>
+                <w:rFonts w:ascii="Arial" w:hAnsi="Arial" w:cs="Arial"/>
+                <w:b/>
+                <w:sz w:val="24"/>
+                <w:szCs w:val="24"/>
+              </w:rPr>
+            </w:pPr>
+            <w:r>
+              <w:rPr>
+                <w:rFonts w:ascii="Arial" w:hAnsi="Arial" w:cs="Arial"/>
+                <w:b/>
+                <w:sz w:val="24"/>
+                <w:szCs w:val="24"/>
+              </w:rPr>
+              <w:t>-</w:t>
+            </w:r>
+          </w:p>
+        </w:tc>
+        <w:tc>
+          <w:tcPr>
+            <w:tcW w:w="1188" w:type="dxa"/>
+          </w:tcPr>
+          <w:p>
+            <w:pPr>
+              <w:jc w:val="center"/>
+              <w:rPr>
+                <w:rFonts w:ascii="Arial" w:hAnsi="Arial" w:cs="Arial"/>
+                <w:b/>
+                <w:sz w:val="24"/>
+                <w:szCs w:val="24"/>
+              </w:rPr>
+            </w:pPr>
+            <w:r>
+              <w:rPr>
+                <w:rFonts w:ascii="Arial" w:hAnsi="Arial" w:cs="Arial"/>
+                <w:b/>
+                <w:sz w:val="24"/>
+                <w:szCs w:val="24"/>
+              </w:rPr>
+              <w:t>-</w:t>
+            </w:r>
+          </w:p>
+        </w:tc>
+        <w:tc>
+          <w:tcPr>
+            <w:tcW w:w="3109" w:type="dxa"/>
+            <w:vMerge/>
+          </w:tcPr>
+          <w:p>
+            <w:pPr>
+              <w:rPr>
+                <w:rFonts w:ascii="Arial" w:hAnsi="Arial" w:cs="Arial"/>
+                <w:b/>
+                <w:sz w:val="24"/>
+                <w:szCs w:val="24"/>
+              </w:rPr>
+            </w:pPr>
+          </w:p>
+        </w:tc>
+      </w:tr>
+      <w:tr>
+        <w:tc>
+          <w:tcPr>
+            <w:tcW w:w="3262" w:type="dxa"/>
+          </w:tcPr>
+          <w:p>
+            <w:pPr>
+              <w:rPr>
+                <w:rFonts w:ascii="Arial" w:hAnsi="Arial" w:cs="Arial"/>
+                <w:bCs/>
+                <w:sz w:val="20"/>
+                <w:szCs w:val="20"/>
+              </w:rPr>
+            </w:pPr>
+            <w:r>
+              <w:rPr>
+                <w:rFonts w:ascii="Arial" w:hAnsi="Arial" w:cs="Arial"/>
+                <w:bCs/>
+                <w:sz w:val="20"/>
+                <w:szCs w:val="20"/>
+              </w:rPr>
+              <w:t>Gustavo Ferreira</w:t>
+            </w:r>
+          </w:p>
+        </w:tc>
+        <w:tc>
+          <w:tcPr>
+            <w:tcW w:w="995" w:type="dxa"/>
+          </w:tcPr>
+          <w:p>
+            <w:pPr>
+              <w:jc w:val="center"/>
+              <w:rPr>
+                <w:rFonts w:ascii="Arial" w:hAnsi="Arial" w:cs="Arial"/>
+                <w:b/>
+                <w:sz w:val="24"/>
+                <w:szCs w:val="24"/>
+              </w:rPr>
+            </w:pPr>
+            <w:r>
+              <w:rPr>
+                <w:rFonts w:ascii="Arial" w:hAnsi="Arial" w:cs="Arial"/>
+                <w:bCs/>
+                <w:sz w:val="20"/>
+                <w:szCs w:val="20"/>
+              </w:rPr>
+              <w:t>20:30</w:t>
+            </w:r>
+          </w:p>
+        </w:tc>
+        <w:tc>
+          <w:tcPr>
+            <w:tcW w:w="1080" w:type="dxa"/>
+          </w:tcPr>
+          <w:p>
+            <w:pPr>
+              <w:jc w:val="center"/>
+              <w:rPr>
+                <w:rFonts w:ascii="Arial" w:hAnsi="Arial" w:cs="Arial"/>
+                <w:b/>
+                <w:sz w:val="24"/>
+                <w:szCs w:val="24"/>
+              </w:rPr>
+            </w:pPr>
+            <w:r>
+              <w:rPr>
+                <w:rFonts w:ascii="Arial" w:hAnsi="Arial" w:cs="Arial"/>
+                <w:b/>
+                <w:sz w:val="24"/>
+                <w:szCs w:val="24"/>
+              </w:rPr>
+              <w:t>-</w:t>
+            </w:r>
+          </w:p>
+        </w:tc>
+        <w:tc>
+          <w:tcPr>
+            <w:tcW w:w="1188" w:type="dxa"/>
+          </w:tcPr>
+          <w:p>
+            <w:pPr>
+              <w:jc w:val="center"/>
+              <w:rPr>
+                <w:rFonts w:ascii="Arial" w:hAnsi="Arial" w:cs="Arial"/>
+                <w:b/>
+                <w:sz w:val="24"/>
+                <w:szCs w:val="24"/>
+              </w:rPr>
+            </w:pPr>
+            <w:r>
+              <w:rPr>
+                <w:rFonts w:ascii="Arial" w:hAnsi="Arial" w:cs="Arial"/>
+                <w:b/>
+                <w:sz w:val="24"/>
+                <w:szCs w:val="24"/>
+              </w:rPr>
+              <w:t>-</w:t>
+            </w:r>
+          </w:p>
+        </w:tc>
+        <w:tc>
+          <w:tcPr>
+            <w:tcW w:w="3109" w:type="dxa"/>
+            <w:vMerge/>
+          </w:tcPr>
+          <w:p>
+            <w:pPr>
+              <w:rPr>
+                <w:rFonts w:ascii="Arial" w:hAnsi="Arial" w:cs="Arial"/>
+                <w:b/>
+                <w:sz w:val="24"/>
+                <w:szCs w:val="24"/>
+              </w:rPr>
+            </w:pPr>
+          </w:p>
+        </w:tc>
+      </w:tr>
+      <w:tr>
+        <w:tc>
+          <w:tcPr>
+            <w:tcW w:w="3262" w:type="dxa"/>
+          </w:tcPr>
+          <w:p>
+            <w:pPr>
+              <w:rPr>
+                <w:rFonts w:ascii="Arial" w:hAnsi="Arial" w:cs="Arial"/>
+                <w:bCs/>
+                <w:sz w:val="20"/>
+                <w:szCs w:val="20"/>
+              </w:rPr>
+            </w:pPr>
+            <w:r>
+              <w:rPr>
+                <w:rFonts w:ascii="Arial" w:hAnsi="Arial" w:cs="Arial"/>
+                <w:bCs/>
+                <w:sz w:val="20"/>
+                <w:szCs w:val="20"/>
+              </w:rPr>
+              <w:t>Kauã Vidal</w:t>
+            </w:r>
+            <w:r>
+              <w:rPr>
+                <w:rFonts w:ascii="Arial" w:hAnsi="Arial" w:cs="Arial"/>
+                <w:bCs/>
+                <w:sz w:val="20"/>
+                <w:szCs w:val="20"/>
+              </w:rPr>
+              <w:t xml:space="preserve"> </w:t>
+            </w:r>
+          </w:p>
+        </w:tc>
+        <w:tc>
+          <w:tcPr>
+            <w:tcW w:w="995" w:type="dxa"/>
+          </w:tcPr>
+          <w:p>
+            <w:pPr>
+              <w:jc w:val="center"/>
+              <w:rPr>
+                <w:rFonts w:ascii="Arial" w:hAnsi="Arial" w:cs="Arial"/>
+                <w:sz w:val="20"/>
+                <w:szCs w:val="20"/>
+              </w:rPr>
+            </w:pPr>
+            <w:r>
+              <w:rPr>
+                <w:rFonts w:ascii="Arial" w:hAnsi="Arial" w:cs="Arial"/>
+                <w:bCs/>
+                <w:sz w:val="20"/>
+                <w:szCs w:val="20"/>
+              </w:rPr>
+              <w:t>20:30</w:t>
+            </w:r>
+          </w:p>
+        </w:tc>
+        <w:tc>
+          <w:tcPr>
+            <w:tcW w:w="1080" w:type="dxa"/>
+          </w:tcPr>
+          <w:p>
+            <w:pPr>
+              <w:jc w:val="center"/>
+              <w:rPr>
+                <w:rFonts w:ascii="Arial" w:hAnsi="Arial" w:cs="Arial"/>
+                <w:bCs/>
+                <w:sz w:val="20"/>
+                <w:szCs w:val="20"/>
+              </w:rPr>
+            </w:pPr>
+            <w:r>
+              <w:rPr>
+                <w:rFonts w:ascii="Arial" w:hAnsi="Arial" w:cs="Arial"/>
+                <w:b/>
+                <w:sz w:val="24"/>
+                <w:szCs w:val="24"/>
+              </w:rPr>
+              <w:t>-</w:t>
+            </w:r>
+          </w:p>
+        </w:tc>
+        <w:tc>
+          <w:tcPr>
+            <w:tcW w:w="1188" w:type="dxa"/>
+          </w:tcPr>
+          <w:p>
+            <w:pPr>
+              <w:jc w:val="center"/>
+              <w:rPr>
+                <w:rFonts w:ascii="Arial" w:hAnsi="Arial" w:cs="Arial"/>
+                <w:bCs/>
+                <w:sz w:val="20"/>
+                <w:szCs w:val="20"/>
+              </w:rPr>
+            </w:pPr>
+            <w:r>
+              <w:rPr>
+                <w:rFonts w:ascii="Arial" w:hAnsi="Arial" w:cs="Arial"/>
+                <w:b/>
+                <w:sz w:val="24"/>
+                <w:szCs w:val="24"/>
+              </w:rPr>
+              <w:t>-</w:t>
+            </w:r>
+          </w:p>
+        </w:tc>
+        <w:tc>
+          <w:tcPr>
+            <w:tcW w:w="3109" w:type="dxa"/>
+            <w:vMerge/>
+          </w:tcPr>
+          <w:p>
+            <w:pPr>
+              <w:rPr>
+                <w:rFonts w:ascii="Arial" w:hAnsi="Arial" w:cs="Arial"/>
+                <w:b/>
+                <w:sz w:val="24"/>
+                <w:szCs w:val="24"/>
+              </w:rPr>
+            </w:pPr>
+          </w:p>
+        </w:tc>
+      </w:tr>
+      <w:tr>
+        <w:tc>
+          <w:tcPr>
+            <w:tcW w:w="3262" w:type="dxa"/>
+          </w:tcPr>
+          <w:p>
+            <w:pPr>
+              <w:rPr>
+                <w:rFonts w:ascii="Arial" w:hAnsi="Arial" w:cs="Arial"/>
+                <w:bCs/>
+                <w:sz w:val="20"/>
+                <w:szCs w:val="20"/>
+              </w:rPr>
+            </w:pPr>
+            <w:r>
+              <w:rPr>
+                <w:rFonts w:ascii="Arial" w:hAnsi="Arial" w:cs="Arial"/>
+                <w:bCs/>
+                <w:sz w:val="20"/>
+                <w:szCs w:val="20"/>
+              </w:rPr>
+              <w:t>Kauan Parente</w:t>
+            </w:r>
+          </w:p>
+        </w:tc>
+        <w:tc>
+          <w:tcPr>
+            <w:tcW w:w="995" w:type="dxa"/>
+          </w:tcPr>
+          <w:p>
+            <w:pPr>
+              <w:jc w:val="center"/>
+              <w:rPr>
+                <w:rFonts w:ascii="Arial" w:hAnsi="Arial" w:cs="Arial"/>
+                <w:b/>
+                <w:sz w:val="24"/>
+                <w:szCs w:val="24"/>
+              </w:rPr>
+            </w:pPr>
+            <w:r>
+              <w:rPr>
+                <w:rFonts w:ascii="Arial" w:hAnsi="Arial" w:cs="Arial"/>
+                <w:bCs/>
+                <w:sz w:val="20"/>
+                <w:szCs w:val="20"/>
+              </w:rPr>
+              <w:t>20:30</w:t>
+            </w:r>
+          </w:p>
+        </w:tc>
+        <w:tc>
+          <w:tcPr>
+            <w:tcW w:w="1080" w:type="dxa"/>
+          </w:tcPr>
+          <w:p>
+            <w:pPr>
+              <w:jc w:val="center"/>
+              <w:rPr>
+                <w:rFonts w:ascii="Arial" w:hAnsi="Arial" w:cs="Arial"/>
+                <w:bCs/>
+                <w:sz w:val="20"/>
+                <w:szCs w:val="20"/>
+              </w:rPr>
+            </w:pPr>
+            <w:r>
+              <w:rPr>
+                <w:rFonts w:ascii="Arial" w:hAnsi="Arial" w:cs="Arial"/>
+                <w:b/>
+                <w:sz w:val="24"/>
+                <w:szCs w:val="24"/>
+              </w:rPr>
+              <w:t>-</w:t>
+            </w:r>
+          </w:p>
+        </w:tc>
+        <w:tc>
+          <w:tcPr>
+            <w:tcW w:w="1188" w:type="dxa"/>
+          </w:tcPr>
+          <w:p>
+            <w:pPr>
+              <w:jc w:val="center"/>
+              <w:rPr>
+                <w:rFonts w:ascii="Arial" w:hAnsi="Arial" w:cs="Arial"/>
+                <w:bCs/>
+                <w:sz w:val="20"/>
+                <w:szCs w:val="20"/>
+              </w:rPr>
+            </w:pPr>
+            <w:r>
+              <w:rPr>
+                <w:rFonts w:ascii="Arial" w:hAnsi="Arial" w:cs="Arial"/>
+                <w:b/>
+                <w:sz w:val="24"/>
+                <w:szCs w:val="24"/>
+              </w:rPr>
+              <w:t>-</w:t>
+            </w:r>
+          </w:p>
+        </w:tc>
+        <w:tc>
+          <w:tcPr>
+            <w:tcW w:w="3109" w:type="dxa"/>
+            <w:vMerge/>
+          </w:tcPr>
+          <w:p>
+            <w:pPr>
+              <w:rPr>
+                <w:rFonts w:ascii="Arial" w:hAnsi="Arial" w:cs="Arial"/>
+                <w:b/>
+                <w:sz w:val="24"/>
+                <w:szCs w:val="24"/>
+              </w:rPr>
+            </w:pPr>
+          </w:p>
+        </w:tc>
+      </w:tr>
+      <w:tr>
+        <w:tc>
+          <w:tcPr>
+            <w:tcW w:w="3262" w:type="dxa"/>
+          </w:tcPr>
+          <w:p>
+            <w:pPr>
+              <w:rPr>
+                <w:rFonts w:ascii="Arial" w:hAnsi="Arial" w:cs="Arial"/>
+                <w:bCs/>
+                <w:sz w:val="20"/>
+                <w:szCs w:val="20"/>
+              </w:rPr>
+            </w:pPr>
+            <w:r>
+              <w:rPr>
+                <w:rFonts w:ascii="Arial" w:hAnsi="Arial" w:cs="Arial"/>
+                <w:bCs/>
+                <w:sz w:val="20"/>
+                <w:szCs w:val="20"/>
+              </w:rPr>
+              <w:t>Michelly Mendes</w:t>
+            </w:r>
+            <w:r>
+              <w:rPr>
+                <w:rFonts w:ascii="Arial" w:hAnsi="Arial" w:cs="Arial"/>
+                <w:bCs/>
+                <w:sz w:val="20"/>
+                <w:szCs w:val="20"/>
+              </w:rPr>
+              <w:t xml:space="preserve"> </w:t>
+            </w:r>
+          </w:p>
+        </w:tc>
+        <w:tc>
+          <w:tcPr>
+            <w:tcW w:w="995" w:type="dxa"/>
+          </w:tcPr>
+          <w:p>
+            <w:pPr>
+              <w:jc w:val="center"/>
+              <w:rPr>
+                <w:rFonts w:ascii="Arial" w:hAnsi="Arial" w:cs="Arial"/>
+                <w:b/>
+                <w:sz w:val="24"/>
+                <w:szCs w:val="24"/>
+              </w:rPr>
+            </w:pPr>
+            <w:r>
+              <w:rPr>
+                <w:rFonts w:ascii="Arial" w:hAnsi="Arial" w:cs="Arial"/>
+                <w:bCs/>
+                <w:sz w:val="20"/>
+                <w:szCs w:val="20"/>
+              </w:rPr>
+              <w:t>20:30</w:t>
+            </w:r>
+          </w:p>
+        </w:tc>
+        <w:tc>
+          <w:tcPr>
+            <w:tcW w:w="1080" w:type="dxa"/>
+          </w:tcPr>
+          <w:p>
+            <w:pPr>
+              <w:jc w:val="center"/>
+              <w:rPr>
+                <w:rFonts w:ascii="Arial" w:hAnsi="Arial" w:cs="Arial"/>
+                <w:bCs/>
+                <w:sz w:val="20"/>
+                <w:szCs w:val="20"/>
+              </w:rPr>
+            </w:pPr>
+            <w:r>
+              <w:rPr>
+                <w:rFonts w:ascii="Arial" w:hAnsi="Arial" w:cs="Arial"/>
+                <w:b/>
+                <w:sz w:val="24"/>
+                <w:szCs w:val="24"/>
+              </w:rPr>
+              <w:t>-</w:t>
+            </w:r>
+          </w:p>
+        </w:tc>
+        <w:tc>
+          <w:tcPr>
+            <w:tcW w:w="1188" w:type="dxa"/>
+          </w:tcPr>
+          <w:p>
+            <w:pPr>
+              <w:jc w:val="center"/>
+              <w:rPr>
+                <w:rFonts w:ascii="Arial" w:hAnsi="Arial" w:cs="Arial"/>
+                <w:bCs/>
+                <w:sz w:val="20"/>
+                <w:szCs w:val="20"/>
+              </w:rPr>
+            </w:pPr>
+            <w:r>
+              <w:rPr>
+                <w:rFonts w:ascii="Arial" w:hAnsi="Arial" w:cs="Arial"/>
+                <w:b/>
+                <w:sz w:val="24"/>
+                <w:szCs w:val="24"/>
+              </w:rPr>
+              <w:t>-</w:t>
+            </w:r>
+          </w:p>
+        </w:tc>
+        <w:tc>
+          <w:tcPr>
+            <w:tcW w:w="3109" w:type="dxa"/>
+            <w:vMerge/>
+          </w:tcPr>
+          <w:p>
+            <w:pPr>
+              <w:rPr>
+                <w:rFonts w:ascii="Arial" w:hAnsi="Arial" w:cs="Arial"/>
+                <w:b/>
+                <w:sz w:val="24"/>
+                <w:szCs w:val="24"/>
+              </w:rPr>
+            </w:pPr>
+          </w:p>
+        </w:tc>
+      </w:tr>
+      <w:tr>
+        <w:tc>
+          <w:tcPr>
+            <w:tcW w:w="3262" w:type="dxa"/>
+          </w:tcPr>
+          <w:p>
+            <w:pPr>
+              <w:rPr>
+                <w:rFonts w:ascii="Arial" w:hAnsi="Arial" w:cs="Arial"/>
+                <w:bCs/>
+                <w:sz w:val="20"/>
+                <w:szCs w:val="20"/>
+              </w:rPr>
+            </w:pPr>
+            <w:r>
+              <w:rPr>
+                <w:rFonts w:ascii="Arial" w:hAnsi="Arial" w:cs="Arial"/>
+                <w:bCs/>
+                <w:sz w:val="20"/>
+                <w:szCs w:val="20"/>
+              </w:rPr>
+              <w:t xml:space="preserve">Renan Alves </w:t>
+            </w:r>
+            <w:r>
+              <w:rPr>
+                <w:rFonts w:ascii="Arial" w:hAnsi="Arial" w:cs="Arial"/>
+                <w:bCs/>
+                <w:sz w:val="20"/>
+                <w:szCs w:val="20"/>
+              </w:rPr>
+              <w:t>– Scrum Master</w:t>
+            </w:r>
+          </w:p>
+        </w:tc>
+        <w:tc>
+          <w:tcPr>
+            <w:tcW w:w="995" w:type="dxa"/>
+          </w:tcPr>
+          <w:p>
+            <w:pPr>
+              <w:jc w:val="center"/>
+              <w:rPr>
+                <w:rFonts w:ascii="Arial" w:hAnsi="Arial" w:cs="Arial"/>
+                <w:b/>
+                <w:sz w:val="24"/>
+                <w:szCs w:val="24"/>
+              </w:rPr>
+            </w:pPr>
+            <w:r>
+              <w:rPr>
+                <w:rFonts w:ascii="Arial" w:hAnsi="Arial" w:cs="Arial"/>
+                <w:bCs/>
+                <w:sz w:val="20"/>
+                <w:szCs w:val="20"/>
+              </w:rPr>
+              <w:t>20:30</w:t>
+            </w:r>
+          </w:p>
+        </w:tc>
+        <w:tc>
+          <w:tcPr>
+            <w:tcW w:w="1080" w:type="dxa"/>
+          </w:tcPr>
+          <w:p>
+            <w:pPr>
+              <w:jc w:val="center"/>
+              <w:rPr>
+                <w:rFonts w:ascii="Arial" w:hAnsi="Arial" w:cs="Arial"/>
+                <w:bCs/>
+                <w:sz w:val="20"/>
+                <w:szCs w:val="20"/>
+              </w:rPr>
+            </w:pPr>
+            <w:r>
+              <w:rPr>
+                <w:rFonts w:ascii="Arial" w:hAnsi="Arial" w:cs="Arial"/>
+                <w:b/>
+                <w:sz w:val="24"/>
+                <w:szCs w:val="24"/>
+              </w:rPr>
+              <w:t>-</w:t>
+            </w:r>
+          </w:p>
+        </w:tc>
+        <w:tc>
+          <w:tcPr>
+            <w:tcW w:w="1188" w:type="dxa"/>
+          </w:tcPr>
+          <w:p>
+            <w:pPr>
+              <w:jc w:val="center"/>
+              <w:rPr>
+                <w:rFonts w:ascii="Arial" w:hAnsi="Arial" w:cs="Arial"/>
+                <w:bCs/>
+                <w:sz w:val="20"/>
+                <w:szCs w:val="20"/>
+              </w:rPr>
+            </w:pPr>
+            <w:r>
+              <w:rPr>
+                <w:rFonts w:ascii="Arial" w:hAnsi="Arial" w:cs="Arial"/>
+                <w:b/>
+                <w:sz w:val="24"/>
+                <w:szCs w:val="24"/>
+              </w:rPr>
+              <w:t>-</w:t>
+            </w:r>
+          </w:p>
+        </w:tc>
+        <w:tc>
+          <w:tcPr>
+            <w:tcW w:w="3109" w:type="dxa"/>
+            <w:vMerge/>
+          </w:tcPr>
+          <w:p>
+            <w:pPr>
+              <w:rPr>
+                <w:rFonts w:ascii="Arial" w:hAnsi="Arial" w:cs="Arial"/>
+                <w:b/>
+                <w:sz w:val="24"/>
+                <w:szCs w:val="24"/>
+              </w:rPr>
+            </w:pPr>
+          </w:p>
+        </w:tc>
+      </w:tr>
+    </w:tbl>
+    <w:p>
+      <w:pPr>
+        <w:spacing w:after="0" w:line="240" w:lineRule="auto"/>
+        <w:rPr>
+          <w:rFonts w:eastAsia="Times New Roman" w:cstheme="minorHAnsi"/>
+          <w:color w:val="000000"/>
+          <w:lang w:eastAsia="pt-BR"/>
+        </w:rPr>
+      </w:pPr>
+    </w:p>
+    <w:p>
+      <w:pPr>
+        <w:spacing w:after="0" w:line="240" w:lineRule="auto"/>
+        <w:rPr>
+          <w:rFonts w:eastAsia="Times New Roman" w:cstheme="minorHAnsi"/>
+          <w:color w:val="000000"/>
+          <w:lang w:eastAsia="pt-BR"/>
+        </w:rPr>
+      </w:pPr>
+    </w:p>
+    <w:p>
+      <w:pPr>
+        <w:spacing w:after="0" w:line="240" w:lineRule="auto"/>
+        <w:jc w:val="both"/>
+        <w:rPr>
+          <w:rFonts w:ascii="Arial" w:eastAsia="Times New Roman" w:hAnsi="Arial" w:cs="Arial"/>
+          <w:u w:val="single"/>
+          <w:lang w:eastAsia="pt-BR"/>
+        </w:rPr>
+      </w:pPr>
+    </w:p>
+    <w:p>
+      <w:pPr>
+        <w:spacing w:after="0" w:line="240" w:lineRule="auto"/>
+        <w:jc w:val="both"/>
+        <w:rPr>
+          <w:rFonts w:ascii="Arial" w:eastAsia="Times New Roman" w:hAnsi="Arial" w:cs="Arial"/>
+          <w:u w:val="single"/>
+          <w:lang w:eastAsia="pt-BR"/>
+        </w:rPr>
+      </w:pPr>
+      <w:r>
+        <w:rPr>
+          <w:rFonts w:ascii="Arial" w:eastAsia="Times New Roman" w:hAnsi="Arial" w:cs="Arial"/>
+          <w:u w:val="single"/>
+          <w:lang w:eastAsia="pt-BR"/>
+        </w:rPr>
+        <w:t>Com o feedback do projeto, avaliamos possíveis discussões para a sprint 03 e ter um alinhamento da continuidade.</w:t>
+      </w:r>
     </w:p>
     <w:sectPr>
       <w:pgSz w:w="11906" w:h="16838"/>
@@ -30917,7 +32792,7 @@
 </file>
 
 <file path=word/numbering.xml><?xml version="1.0" encoding="utf-8"?>
-<w:numbering xmlns:wpc="http://schemas.microsoft.com/office/word/2010/wordprocessingCanvas" xmlns:cx="http://schemas.microsoft.com/office/drawing/2014/chartex" xmlns:cx1="http://schemas.microsoft.com/office/drawing/2015/9/8/chartex" xmlns:cx2="http://schemas.microsoft.com/office/drawing/2015/10/21/chartex" xmlns:cx3="http://schemas.microsoft.com/office/drawing/2016/5/9/chartex" xmlns:cx4="http://schemas.microsoft.com/office/drawing/2016/5/10/chartex" xmlns:cx5="http://schemas.microsoft.com/office/drawing/2016/5/11/chartex" xmlns:cx6="http://schemas.microsoft.com/office/drawing/2016/5/12/chartex" xmlns:cx7="http://schemas.microsoft.com/office/drawing/2016/5/13/chartex" xmlns:cx8="http://schemas.microsoft.com/office/drawing/2016/5/14/chartex" xmlns:mc="http://schemas.openxmlformats.org/markup-compatibility/2006" xmlns:aink="http://schemas.microsoft.com/office/drawing/2016/ink" xmlns:am3d="http://schemas.microsoft.com/office/drawing/2017/model3d" xmlns:o="urn:schemas-microsoft-com:office:office" xmlns:r="http://schemas.openxmlformats.org/officeDocument/2006/relationships" xmlns:m="http://schemas.openxmlformats.org/officeDocument/2006/math" xmlns:v="urn:schemas-microsoft-com:vml" xmlns:wp14="http://schemas.microsoft.com/office/word/2010/wordprocessingDrawing" xmlns:wp="http://schemas.openxmlformats.org/drawingml/2006/wordprocessingDrawing" xmlns:w10="urn:schemas-microsoft-com:office:word" xmlns:w="http://schemas.openxmlformats.org/wordprocessingml/2006/main" xmlns:w14="http://schemas.microsoft.com/office/word/2010/wordml" xmlns:w15="http://schemas.microsoft.com/office/word/2012/wordml" xmlns:w16cid="http://schemas.microsoft.com/office/word/2016/wordml/cid" xmlns:w16se="http://schemas.microsoft.com/office/word/2015/wordml/symex" xmlns:wpg="http://schemas.microsoft.com/office/word/2010/wordprocessingGroup" xmlns:wpi="http://schemas.microsoft.com/office/word/2010/wordprocessingInk" xmlns:wne="http://schemas.microsoft.com/office/word/2006/wordml" xmlns:wps="http://schemas.microsoft.com/office/word/2010/wordprocessingShape" mc:Ignorable="w14 w15 w16se w16cid wp14">
+<w:numbering xmlns:wpc="http://schemas.microsoft.com/office/word/2010/wordprocessingCanvas" xmlns:cx="http://schemas.microsoft.com/office/drawing/2014/chartex" xmlns:cx1="http://schemas.microsoft.com/office/drawing/2015/9/8/chartex" xmlns:cx2="http://schemas.microsoft.com/office/drawing/2015/10/21/chartex" xmlns:cx3="http://schemas.microsoft.com/office/drawing/2016/5/9/chartex" xmlns:cx4="http://schemas.microsoft.com/office/drawing/2016/5/10/chartex" xmlns:cx5="http://schemas.microsoft.com/office/drawing/2016/5/11/chartex" xmlns:cx6="http://schemas.microsoft.com/office/drawing/2016/5/12/chartex" xmlns:cx7="http://schemas.microsoft.com/office/drawing/2016/5/13/chartex" xmlns:cx8="http://schemas.microsoft.com/office/drawing/2016/5/14/chartex" xmlns:mc="http://schemas.openxmlformats.org/markup-compatibility/2006" xmlns:aink="http://schemas.microsoft.com/office/drawing/2016/ink" xmlns:am3d="http://schemas.microsoft.com/office/drawing/2017/model3d" xmlns:o="urn:schemas-microsoft-com:office:office" xmlns:oel="http://schemas.microsoft.com/office/2019/extlst" xmlns:r="http://schemas.openxmlformats.org/officeDocument/2006/relationships" xmlns:m="http://schemas.openxmlformats.org/officeDocument/2006/math" xmlns:v="urn:schemas-microsoft-com:vml" xmlns:wp14="http://schemas.microsoft.com/office/word/2010/wordprocessingDrawing" xmlns:wp="http://schemas.openxmlformats.org/drawingml/2006/wordprocessingDrawing" xmlns:w10="urn:schemas-microsoft-com:office:word" xmlns:w="http://schemas.openxmlformats.org/wordprocessingml/2006/main" xmlns:w14="http://schemas.microsoft.com/office/word/2010/wordml" xmlns:w15="http://schemas.microsoft.com/office/word/2012/wordml" xmlns:w16cex="http://schemas.microsoft.com/office/word/2018/wordml/cex" xmlns:w16cid="http://schemas.microsoft.com/office/word/2016/wordml/cid" xmlns:w16="http://schemas.microsoft.com/office/word/2018/wordml" xmlns:w16sdtdh="http://schemas.microsoft.com/office/word/2020/wordml/sdtdatahash" xmlns:w16se="http://schemas.microsoft.com/office/word/2015/wordml/symex" xmlns:wpg="http://schemas.microsoft.com/office/word/2010/wordprocessingGroup" xmlns:wpi="http://schemas.microsoft.com/office/word/2010/wordprocessingInk" xmlns:wne="http://schemas.microsoft.com/office/word/2006/wordml" xmlns:wps="http://schemas.microsoft.com/office/word/2010/wordprocessingShape" mc:Ignorable="w14 w15 w16se w16cid w16 w16cex w16sdtdh wp14">
   <w:abstractNum w:abstractNumId="0" w15:restartNumberingAfterBreak="0">
     <w:nsid w:val="27360CF5"/>
     <w:multiLevelType w:val="hybridMultilevel"/>
@@ -31031,14 +32906,14 @@
       </w:rPr>
     </w:lvl>
   </w:abstractNum>
-  <w:num w:numId="1">
+  <w:num w:numId="1" w16cid:durableId="1292251231">
     <w:abstractNumId w:val="0"/>
   </w:num>
 </w:numbering>
 </file>
 
 <file path=word/styles.xml><?xml version="1.0" encoding="utf-8"?>
-<w:styles xmlns:mc="http://schemas.openxmlformats.org/markup-compatibility/2006" xmlns:r="http://schemas.openxmlformats.org/officeDocument/2006/relationships" xmlns:w="http://schemas.openxmlformats.org/wordprocessingml/2006/main" xmlns:w14="http://schemas.microsoft.com/office/word/2010/wordml" xmlns:w15="http://schemas.microsoft.com/office/word/2012/wordml" xmlns:w16cid="http://schemas.microsoft.com/office/word/2016/wordml/cid" xmlns:w16se="http://schemas.microsoft.com/office/word/2015/wordml/symex" mc:Ignorable="w14 w15 w16se w16cid">
+<w:styles xmlns:mc="http://schemas.openxmlformats.org/markup-compatibility/2006" xmlns:r="http://schemas.openxmlformats.org/officeDocument/2006/relationships" xmlns:w="http://schemas.openxmlformats.org/wordprocessingml/2006/main" xmlns:w14="http://schemas.microsoft.com/office/word/2010/wordml" xmlns:w15="http://schemas.microsoft.com/office/word/2012/wordml" xmlns:w16cex="http://schemas.microsoft.com/office/word/2018/wordml/cex" xmlns:w16cid="http://schemas.microsoft.com/office/word/2016/wordml/cid" xmlns:w16="http://schemas.microsoft.com/office/word/2018/wordml" xmlns:w16sdtdh="http://schemas.microsoft.com/office/word/2020/wordml/sdtdatahash" xmlns:w16se="http://schemas.microsoft.com/office/word/2015/wordml/symex" mc:Ignorable="w14 w15 w16se w16cid w16 w16cex w16sdtdh">
   <w:docDefaults>
     <w:rPrDefault>
       <w:rPr>
@@ -31056,7 +32931,7 @@
       </w:pPr>
     </w:pPrDefault>
   </w:docDefaults>
-  <w:latentStyles w:defLockedState="0" w:defUIPriority="99" w:defSemiHidden="0" w:defUnhideWhenUsed="0" w:defQFormat="0" w:count="375">
+  <w:latentStyles w:defLockedState="0" w:defUIPriority="99" w:defSemiHidden="0" w:defUnhideWhenUsed="0" w:defQFormat="0" w:count="376">
     <w:lsdException w:name="Normal" w:uiPriority="0" w:qFormat="1"/>
     <w:lsdException w:name="heading 1" w:uiPriority="9" w:qFormat="1"/>
     <w:lsdException w:name="heading 2" w:semiHidden="1" w:uiPriority="9" w:unhideWhenUsed="1" w:qFormat="1"/>
@@ -31432,6 +33307,7 @@
     <w:lsdException w:name="Smart Hyperlink" w:semiHidden="1" w:unhideWhenUsed="1"/>
     <w:lsdException w:name="Hashtag" w:semiHidden="1" w:unhideWhenUsed="1"/>
     <w:lsdException w:name="Unresolved Mention" w:semiHidden="1" w:unhideWhenUsed="1"/>
+    <w:lsdException w:name="Smart Link" w:semiHidden="1" w:unhideWhenUsed="1"/>
   </w:latentStyles>
   <w:style w:type="paragraph" w:default="1" w:styleId="Normal">
     <w:name w:val="Normal"/>

</xml_diff>

<commit_message>
Adicionando ATA 07/11/23 e correção de regras do projeto
</commit_message>
<xml_diff>
--- a/Arquivos/ATAS.docx
+++ b/Arquivos/ATAS.docx
@@ -447,14 +447,25 @@
                 <w:szCs w:val="20"/>
               </w:rPr>
             </w:pPr>
-            <w:r>
-              <w:rPr>
-                <w:rFonts w:ascii="Arial" w:hAnsi="Arial" w:cs="Arial"/>
-                <w:bCs/>
-                <w:sz w:val="20"/>
-                <w:szCs w:val="20"/>
-              </w:rPr>
-              <w:t>Emmily Ferreira – Scrum Master</w:t>
+            <w:proofErr w:type="spellStart"/>
+            <w:r>
+              <w:rPr>
+                <w:rFonts w:ascii="Arial" w:hAnsi="Arial" w:cs="Arial"/>
+                <w:bCs/>
+                <w:sz w:val="20"/>
+                <w:szCs w:val="20"/>
+              </w:rPr>
+              <w:t>Emmily</w:t>
+            </w:r>
+            <w:proofErr w:type="spellEnd"/>
+            <w:r>
+              <w:rPr>
+                <w:rFonts w:ascii="Arial" w:hAnsi="Arial" w:cs="Arial"/>
+                <w:bCs/>
+                <w:sz w:val="20"/>
+                <w:szCs w:val="20"/>
+              </w:rPr>
+              <w:t xml:space="preserve"> Ferreira – Scrum Master</w:t>
             </w:r>
           </w:p>
         </w:tc>
@@ -681,14 +692,25 @@
                 <w:szCs w:val="20"/>
               </w:rPr>
             </w:pPr>
-            <w:r>
-              <w:rPr>
-                <w:rFonts w:ascii="Arial" w:hAnsi="Arial" w:cs="Arial"/>
-                <w:bCs/>
-                <w:sz w:val="20"/>
-                <w:szCs w:val="20"/>
-              </w:rPr>
-              <w:t>Kauã Vidal</w:t>
+            <w:proofErr w:type="spellStart"/>
+            <w:r>
+              <w:rPr>
+                <w:rFonts w:ascii="Arial" w:hAnsi="Arial" w:cs="Arial"/>
+                <w:bCs/>
+                <w:sz w:val="20"/>
+                <w:szCs w:val="20"/>
+              </w:rPr>
+              <w:t>Kauã</w:t>
+            </w:r>
+            <w:proofErr w:type="spellEnd"/>
+            <w:r>
+              <w:rPr>
+                <w:rFonts w:ascii="Arial" w:hAnsi="Arial" w:cs="Arial"/>
+                <w:bCs/>
+                <w:sz w:val="20"/>
+                <w:szCs w:val="20"/>
+              </w:rPr>
+              <w:t xml:space="preserve"> Vidal</w:t>
             </w:r>
           </w:p>
         </w:tc>
@@ -1172,7 +1194,21 @@
         <w:rPr>
           <w:rFonts w:ascii="Arial" w:hAnsi="Arial" w:cs="Arial"/>
         </w:rPr>
-        <w:t>e dias para a equipe realizar as dailys, também implementamos algumas regras e alinhamos o tema.</w:t>
+        <w:t xml:space="preserve">e dias para a equipe realizar as </w:t>
+      </w:r>
+      <w:proofErr w:type="spellStart"/>
+      <w:r>
+        <w:rPr>
+          <w:rFonts w:ascii="Arial" w:hAnsi="Arial" w:cs="Arial"/>
+        </w:rPr>
+        <w:t>dailys</w:t>
+      </w:r>
+      <w:proofErr w:type="spellEnd"/>
+      <w:r>
+        <w:rPr>
+          <w:rFonts w:ascii="Arial" w:hAnsi="Arial" w:cs="Arial"/>
+        </w:rPr>
+        <w:t>, também implementamos algumas regras e alinhamos o tema.</w:t>
       </w:r>
     </w:p>
     <w:p/>
@@ -1635,14 +1671,25 @@
                 <w:szCs w:val="20"/>
               </w:rPr>
             </w:pPr>
-            <w:r>
-              <w:rPr>
-                <w:rFonts w:ascii="Arial" w:hAnsi="Arial" w:cs="Arial"/>
-                <w:bCs/>
-                <w:sz w:val="20"/>
-                <w:szCs w:val="20"/>
-              </w:rPr>
-              <w:t>Emmily Ferreira – Scrum Master</w:t>
+            <w:proofErr w:type="spellStart"/>
+            <w:r>
+              <w:rPr>
+                <w:rFonts w:ascii="Arial" w:hAnsi="Arial" w:cs="Arial"/>
+                <w:bCs/>
+                <w:sz w:val="20"/>
+                <w:szCs w:val="20"/>
+              </w:rPr>
+              <w:t>Emmily</w:t>
+            </w:r>
+            <w:proofErr w:type="spellEnd"/>
+            <w:r>
+              <w:rPr>
+                <w:rFonts w:ascii="Arial" w:hAnsi="Arial" w:cs="Arial"/>
+                <w:bCs/>
+                <w:sz w:val="20"/>
+                <w:szCs w:val="20"/>
+              </w:rPr>
+              <w:t xml:space="preserve"> Ferreira – Scrum Master</w:t>
             </w:r>
           </w:p>
         </w:tc>
@@ -1869,14 +1916,25 @@
                 <w:szCs w:val="20"/>
               </w:rPr>
             </w:pPr>
-            <w:r>
-              <w:rPr>
-                <w:rFonts w:ascii="Arial" w:hAnsi="Arial" w:cs="Arial"/>
-                <w:bCs/>
-                <w:sz w:val="20"/>
-                <w:szCs w:val="20"/>
-              </w:rPr>
-              <w:t>Kauã Vidal</w:t>
+            <w:proofErr w:type="spellStart"/>
+            <w:r>
+              <w:rPr>
+                <w:rFonts w:ascii="Arial" w:hAnsi="Arial" w:cs="Arial"/>
+                <w:bCs/>
+                <w:sz w:val="20"/>
+                <w:szCs w:val="20"/>
+              </w:rPr>
+              <w:t>Kauã</w:t>
+            </w:r>
+            <w:proofErr w:type="spellEnd"/>
+            <w:r>
+              <w:rPr>
+                <w:rFonts w:ascii="Arial" w:hAnsi="Arial" w:cs="Arial"/>
+                <w:bCs/>
+                <w:sz w:val="20"/>
+                <w:szCs w:val="20"/>
+              </w:rPr>
+              <w:t xml:space="preserve"> Vidal</w:t>
             </w:r>
           </w:p>
         </w:tc>
@@ -2833,14 +2891,25 @@
                 <w:szCs w:val="20"/>
               </w:rPr>
             </w:pPr>
-            <w:r>
-              <w:rPr>
-                <w:rFonts w:ascii="Arial" w:hAnsi="Arial" w:cs="Arial"/>
-                <w:bCs/>
-                <w:sz w:val="20"/>
-                <w:szCs w:val="20"/>
-              </w:rPr>
-              <w:t>Emmily Ferreira – Scrum Master</w:t>
+            <w:proofErr w:type="spellStart"/>
+            <w:r>
+              <w:rPr>
+                <w:rFonts w:ascii="Arial" w:hAnsi="Arial" w:cs="Arial"/>
+                <w:bCs/>
+                <w:sz w:val="20"/>
+                <w:szCs w:val="20"/>
+              </w:rPr>
+              <w:t>Emmily</w:t>
+            </w:r>
+            <w:proofErr w:type="spellEnd"/>
+            <w:r>
+              <w:rPr>
+                <w:rFonts w:ascii="Arial" w:hAnsi="Arial" w:cs="Arial"/>
+                <w:bCs/>
+                <w:sz w:val="20"/>
+                <w:szCs w:val="20"/>
+              </w:rPr>
+              <w:t xml:space="preserve"> Ferreira – Scrum Master</w:t>
             </w:r>
           </w:p>
         </w:tc>
@@ -3067,14 +3136,25 @@
                 <w:szCs w:val="20"/>
               </w:rPr>
             </w:pPr>
-            <w:r>
-              <w:rPr>
-                <w:rFonts w:ascii="Arial" w:hAnsi="Arial" w:cs="Arial"/>
-                <w:bCs/>
-                <w:sz w:val="20"/>
-                <w:szCs w:val="20"/>
-              </w:rPr>
-              <w:t>Kauã Vidal</w:t>
+            <w:proofErr w:type="spellStart"/>
+            <w:r>
+              <w:rPr>
+                <w:rFonts w:ascii="Arial" w:hAnsi="Arial" w:cs="Arial"/>
+                <w:bCs/>
+                <w:sz w:val="20"/>
+                <w:szCs w:val="20"/>
+              </w:rPr>
+              <w:t>Kauã</w:t>
+            </w:r>
+            <w:proofErr w:type="spellEnd"/>
+            <w:r>
+              <w:rPr>
+                <w:rFonts w:ascii="Arial" w:hAnsi="Arial" w:cs="Arial"/>
+                <w:bCs/>
+                <w:sz w:val="20"/>
+                <w:szCs w:val="20"/>
+              </w:rPr>
+              <w:t xml:space="preserve"> Vidal</w:t>
             </w:r>
           </w:p>
         </w:tc>
@@ -3560,7 +3640,21 @@
         <w:rPr>
           <w:rFonts w:ascii="Arial" w:hAnsi="Arial" w:cs="Arial"/>
         </w:rPr>
-        <w:t>foi apresentado a organização das tarefas no Trello e os entregáveis da semana, após isso a equipe deu continuidade as atividades que estão sendo desenvolvidas. Por fim, levantamos a discussão acerca da tabela de empresa e fale conosco do Banco de Dados.</w:t>
+        <w:t xml:space="preserve">foi apresentado a organização das tarefas no </w:t>
+      </w:r>
+      <w:proofErr w:type="spellStart"/>
+      <w:r>
+        <w:rPr>
+          <w:rFonts w:ascii="Arial" w:hAnsi="Arial" w:cs="Arial"/>
+        </w:rPr>
+        <w:t>Trello</w:t>
+      </w:r>
+      <w:proofErr w:type="spellEnd"/>
+      <w:r>
+        <w:rPr>
+          <w:rFonts w:ascii="Arial" w:hAnsi="Arial" w:cs="Arial"/>
+        </w:rPr>
+        <w:t xml:space="preserve"> e os entregáveis da semana, após isso a equipe deu continuidade as atividades que estão sendo desenvolvidas. Por fim, levantamos a discussão acerca da tabela de empresa e fale conosco do Banco de Dados.</w:t>
       </w:r>
     </w:p>
     <w:p>
@@ -3962,14 +4056,25 @@
                 <w:szCs w:val="20"/>
               </w:rPr>
             </w:pPr>
-            <w:r>
-              <w:rPr>
-                <w:rFonts w:ascii="Arial" w:hAnsi="Arial" w:cs="Arial"/>
-                <w:bCs/>
-                <w:sz w:val="20"/>
-                <w:szCs w:val="20"/>
-              </w:rPr>
-              <w:t>Emmily Ferreira – Scrum Master</w:t>
+            <w:proofErr w:type="spellStart"/>
+            <w:r>
+              <w:rPr>
+                <w:rFonts w:ascii="Arial" w:hAnsi="Arial" w:cs="Arial"/>
+                <w:bCs/>
+                <w:sz w:val="20"/>
+                <w:szCs w:val="20"/>
+              </w:rPr>
+              <w:t>Emmily</w:t>
+            </w:r>
+            <w:proofErr w:type="spellEnd"/>
+            <w:r>
+              <w:rPr>
+                <w:rFonts w:ascii="Arial" w:hAnsi="Arial" w:cs="Arial"/>
+                <w:bCs/>
+                <w:sz w:val="20"/>
+                <w:szCs w:val="20"/>
+              </w:rPr>
+              <w:t xml:space="preserve"> Ferreira – Scrum Master</w:t>
             </w:r>
           </w:p>
         </w:tc>
@@ -4196,14 +4301,25 @@
                 <w:szCs w:val="20"/>
               </w:rPr>
             </w:pPr>
-            <w:r>
-              <w:rPr>
-                <w:rFonts w:ascii="Arial" w:hAnsi="Arial" w:cs="Arial"/>
-                <w:bCs/>
-                <w:sz w:val="20"/>
-                <w:szCs w:val="20"/>
-              </w:rPr>
-              <w:t>Kauã Vidal</w:t>
+            <w:proofErr w:type="spellStart"/>
+            <w:r>
+              <w:rPr>
+                <w:rFonts w:ascii="Arial" w:hAnsi="Arial" w:cs="Arial"/>
+                <w:bCs/>
+                <w:sz w:val="20"/>
+                <w:szCs w:val="20"/>
+              </w:rPr>
+              <w:t>Kauã</w:t>
+            </w:r>
+            <w:proofErr w:type="spellEnd"/>
+            <w:r>
+              <w:rPr>
+                <w:rFonts w:ascii="Arial" w:hAnsi="Arial" w:cs="Arial"/>
+                <w:bCs/>
+                <w:sz w:val="20"/>
+                <w:szCs w:val="20"/>
+              </w:rPr>
+              <w:t xml:space="preserve"> Vidal</w:t>
             </w:r>
           </w:p>
         </w:tc>
@@ -4246,14 +4362,25 @@
                 <w:szCs w:val="18"/>
               </w:rPr>
             </w:pPr>
-            <w:r>
-              <w:rPr>
-                <w:rFonts w:ascii="Arial" w:hAnsi="Arial" w:cs="Arial"/>
-                <w:bCs/>
-                <w:sz w:val="20"/>
-                <w:szCs w:val="20"/>
-              </w:rPr>
-              <w:t>Kauã Vidal</w:t>
+            <w:proofErr w:type="spellStart"/>
+            <w:r>
+              <w:rPr>
+                <w:rFonts w:ascii="Arial" w:hAnsi="Arial" w:cs="Arial"/>
+                <w:bCs/>
+                <w:sz w:val="20"/>
+                <w:szCs w:val="20"/>
+              </w:rPr>
+              <w:t>Kauã</w:t>
+            </w:r>
+            <w:proofErr w:type="spellEnd"/>
+            <w:r>
+              <w:rPr>
+                <w:rFonts w:ascii="Arial" w:hAnsi="Arial" w:cs="Arial"/>
+                <w:bCs/>
+                <w:sz w:val="20"/>
+                <w:szCs w:val="20"/>
+              </w:rPr>
+              <w:t xml:space="preserve"> Vidal</w:t>
             </w:r>
           </w:p>
         </w:tc>
@@ -5079,14 +5206,25 @@
                 <w:szCs w:val="20"/>
               </w:rPr>
             </w:pPr>
-            <w:r>
-              <w:rPr>
-                <w:rFonts w:ascii="Arial" w:hAnsi="Arial" w:cs="Arial"/>
-                <w:bCs/>
-                <w:sz w:val="20"/>
-                <w:szCs w:val="20"/>
-              </w:rPr>
-              <w:t>Emmily Ferreira – Scrum Master</w:t>
+            <w:proofErr w:type="spellStart"/>
+            <w:r>
+              <w:rPr>
+                <w:rFonts w:ascii="Arial" w:hAnsi="Arial" w:cs="Arial"/>
+                <w:bCs/>
+                <w:sz w:val="20"/>
+                <w:szCs w:val="20"/>
+              </w:rPr>
+              <w:t>Emmily</w:t>
+            </w:r>
+            <w:proofErr w:type="spellEnd"/>
+            <w:r>
+              <w:rPr>
+                <w:rFonts w:ascii="Arial" w:hAnsi="Arial" w:cs="Arial"/>
+                <w:bCs/>
+                <w:sz w:val="20"/>
+                <w:szCs w:val="20"/>
+              </w:rPr>
+              <w:t xml:space="preserve"> Ferreira – Scrum Master</w:t>
             </w:r>
           </w:p>
         </w:tc>
@@ -5322,14 +5460,25 @@
                 <w:szCs w:val="20"/>
               </w:rPr>
             </w:pPr>
-            <w:r>
-              <w:rPr>
-                <w:rFonts w:ascii="Arial" w:hAnsi="Arial" w:cs="Arial"/>
-                <w:bCs/>
-                <w:sz w:val="20"/>
-                <w:szCs w:val="20"/>
-              </w:rPr>
-              <w:t>Kauã Vidal</w:t>
+            <w:proofErr w:type="spellStart"/>
+            <w:r>
+              <w:rPr>
+                <w:rFonts w:ascii="Arial" w:hAnsi="Arial" w:cs="Arial"/>
+                <w:bCs/>
+                <w:sz w:val="20"/>
+                <w:szCs w:val="20"/>
+              </w:rPr>
+              <w:t>Kauã</w:t>
+            </w:r>
+            <w:proofErr w:type="spellEnd"/>
+            <w:r>
+              <w:rPr>
+                <w:rFonts w:ascii="Arial" w:hAnsi="Arial" w:cs="Arial"/>
+                <w:bCs/>
+                <w:sz w:val="20"/>
+                <w:szCs w:val="20"/>
+              </w:rPr>
+              <w:t xml:space="preserve"> Vidal</w:t>
             </w:r>
           </w:p>
         </w:tc>
@@ -5372,14 +5521,25 @@
                 <w:szCs w:val="20"/>
               </w:rPr>
             </w:pPr>
-            <w:r>
-              <w:rPr>
-                <w:rFonts w:ascii="Arial" w:hAnsi="Arial" w:cs="Arial"/>
-                <w:bCs/>
-                <w:sz w:val="20"/>
-                <w:szCs w:val="20"/>
-              </w:rPr>
-              <w:t>Kauã Vidal</w:t>
+            <w:proofErr w:type="spellStart"/>
+            <w:r>
+              <w:rPr>
+                <w:rFonts w:ascii="Arial" w:hAnsi="Arial" w:cs="Arial"/>
+                <w:bCs/>
+                <w:sz w:val="20"/>
+                <w:szCs w:val="20"/>
+              </w:rPr>
+              <w:t>Kauã</w:t>
+            </w:r>
+            <w:proofErr w:type="spellEnd"/>
+            <w:r>
+              <w:rPr>
+                <w:rFonts w:ascii="Arial" w:hAnsi="Arial" w:cs="Arial"/>
+                <w:bCs/>
+                <w:sz w:val="20"/>
+                <w:szCs w:val="20"/>
+              </w:rPr>
+              <w:t xml:space="preserve"> Vidal</w:t>
             </w:r>
           </w:p>
         </w:tc>
@@ -6195,14 +6355,25 @@
                 <w:szCs w:val="20"/>
               </w:rPr>
             </w:pPr>
-            <w:r>
-              <w:rPr>
-                <w:rFonts w:ascii="Arial" w:hAnsi="Arial" w:cs="Arial"/>
-                <w:bCs/>
-                <w:sz w:val="20"/>
-                <w:szCs w:val="20"/>
-              </w:rPr>
-              <w:t>Emmily Ferreira – Scrum Master</w:t>
+            <w:proofErr w:type="spellStart"/>
+            <w:r>
+              <w:rPr>
+                <w:rFonts w:ascii="Arial" w:hAnsi="Arial" w:cs="Arial"/>
+                <w:bCs/>
+                <w:sz w:val="20"/>
+                <w:szCs w:val="20"/>
+              </w:rPr>
+              <w:t>Emmily</w:t>
+            </w:r>
+            <w:proofErr w:type="spellEnd"/>
+            <w:r>
+              <w:rPr>
+                <w:rFonts w:ascii="Arial" w:hAnsi="Arial" w:cs="Arial"/>
+                <w:bCs/>
+                <w:sz w:val="20"/>
+                <w:szCs w:val="20"/>
+              </w:rPr>
+              <w:t xml:space="preserve"> Ferreira – Scrum Master</w:t>
             </w:r>
           </w:p>
         </w:tc>
@@ -6429,14 +6600,25 @@
                 <w:szCs w:val="20"/>
               </w:rPr>
             </w:pPr>
-            <w:r>
-              <w:rPr>
-                <w:rFonts w:ascii="Arial" w:hAnsi="Arial" w:cs="Arial"/>
-                <w:bCs/>
-                <w:sz w:val="20"/>
-                <w:szCs w:val="20"/>
-              </w:rPr>
-              <w:t>Kauã Vidal</w:t>
+            <w:proofErr w:type="spellStart"/>
+            <w:r>
+              <w:rPr>
+                <w:rFonts w:ascii="Arial" w:hAnsi="Arial" w:cs="Arial"/>
+                <w:bCs/>
+                <w:sz w:val="20"/>
+                <w:szCs w:val="20"/>
+              </w:rPr>
+              <w:t>Kauã</w:t>
+            </w:r>
+            <w:proofErr w:type="spellEnd"/>
+            <w:r>
+              <w:rPr>
+                <w:rFonts w:ascii="Arial" w:hAnsi="Arial" w:cs="Arial"/>
+                <w:bCs/>
+                <w:sz w:val="20"/>
+                <w:szCs w:val="20"/>
+              </w:rPr>
+              <w:t xml:space="preserve"> Vidal</w:t>
             </w:r>
           </w:p>
         </w:tc>
@@ -7406,14 +7588,25 @@
                 <w:szCs w:val="20"/>
               </w:rPr>
             </w:pPr>
-            <w:r>
-              <w:rPr>
-                <w:rFonts w:ascii="Arial" w:hAnsi="Arial" w:cs="Arial"/>
-                <w:bCs/>
-                <w:sz w:val="20"/>
-                <w:szCs w:val="20"/>
-              </w:rPr>
-              <w:t>Emmily Ferreira – Scrum Master</w:t>
+            <w:proofErr w:type="spellStart"/>
+            <w:r>
+              <w:rPr>
+                <w:rFonts w:ascii="Arial" w:hAnsi="Arial" w:cs="Arial"/>
+                <w:bCs/>
+                <w:sz w:val="20"/>
+                <w:szCs w:val="20"/>
+              </w:rPr>
+              <w:t>Emmily</w:t>
+            </w:r>
+            <w:proofErr w:type="spellEnd"/>
+            <w:r>
+              <w:rPr>
+                <w:rFonts w:ascii="Arial" w:hAnsi="Arial" w:cs="Arial"/>
+                <w:bCs/>
+                <w:sz w:val="20"/>
+                <w:szCs w:val="20"/>
+              </w:rPr>
+              <w:t xml:space="preserve"> Ferreira – Scrum Master</w:t>
             </w:r>
           </w:p>
         </w:tc>
@@ -7658,14 +7851,25 @@
                 <w:szCs w:val="20"/>
               </w:rPr>
             </w:pPr>
-            <w:r>
-              <w:rPr>
-                <w:rFonts w:ascii="Arial" w:hAnsi="Arial" w:cs="Arial"/>
-                <w:bCs/>
-                <w:sz w:val="20"/>
-                <w:szCs w:val="20"/>
-              </w:rPr>
-              <w:t>Kauã Vidal</w:t>
+            <w:proofErr w:type="spellStart"/>
+            <w:r>
+              <w:rPr>
+                <w:rFonts w:ascii="Arial" w:hAnsi="Arial" w:cs="Arial"/>
+                <w:bCs/>
+                <w:sz w:val="20"/>
+                <w:szCs w:val="20"/>
+              </w:rPr>
+              <w:t>Kauã</w:t>
+            </w:r>
+            <w:proofErr w:type="spellEnd"/>
+            <w:r>
+              <w:rPr>
+                <w:rFonts w:ascii="Arial" w:hAnsi="Arial" w:cs="Arial"/>
+                <w:bCs/>
+                <w:sz w:val="20"/>
+                <w:szCs w:val="20"/>
+              </w:rPr>
+              <w:t xml:space="preserve"> Vidal</w:t>
             </w:r>
           </w:p>
         </w:tc>
@@ -8669,14 +8873,25 @@
                 <w:szCs w:val="20"/>
               </w:rPr>
             </w:pPr>
-            <w:r>
-              <w:rPr>
-                <w:rFonts w:ascii="Arial" w:hAnsi="Arial" w:cs="Arial"/>
-                <w:bCs/>
-                <w:sz w:val="20"/>
-                <w:szCs w:val="20"/>
-              </w:rPr>
-              <w:t>Emmily Ferreira – Scrum Master</w:t>
+            <w:proofErr w:type="spellStart"/>
+            <w:r>
+              <w:rPr>
+                <w:rFonts w:ascii="Arial" w:hAnsi="Arial" w:cs="Arial"/>
+                <w:bCs/>
+                <w:sz w:val="20"/>
+                <w:szCs w:val="20"/>
+              </w:rPr>
+              <w:t>Emmily</w:t>
+            </w:r>
+            <w:proofErr w:type="spellEnd"/>
+            <w:r>
+              <w:rPr>
+                <w:rFonts w:ascii="Arial" w:hAnsi="Arial" w:cs="Arial"/>
+                <w:bCs/>
+                <w:sz w:val="20"/>
+                <w:szCs w:val="20"/>
+              </w:rPr>
+              <w:t xml:space="preserve"> Ferreira – Scrum Master</w:t>
             </w:r>
           </w:p>
         </w:tc>
@@ -8921,14 +9136,25 @@
                 <w:szCs w:val="20"/>
               </w:rPr>
             </w:pPr>
-            <w:r>
-              <w:rPr>
-                <w:rFonts w:ascii="Arial" w:hAnsi="Arial" w:cs="Arial"/>
-                <w:bCs/>
-                <w:sz w:val="20"/>
-                <w:szCs w:val="20"/>
-              </w:rPr>
-              <w:t>Kauã Vidal</w:t>
+            <w:proofErr w:type="spellStart"/>
+            <w:r>
+              <w:rPr>
+                <w:rFonts w:ascii="Arial" w:hAnsi="Arial" w:cs="Arial"/>
+                <w:bCs/>
+                <w:sz w:val="20"/>
+                <w:szCs w:val="20"/>
+              </w:rPr>
+              <w:t>Kauã</w:t>
+            </w:r>
+            <w:proofErr w:type="spellEnd"/>
+            <w:r>
+              <w:rPr>
+                <w:rFonts w:ascii="Arial" w:hAnsi="Arial" w:cs="Arial"/>
+                <w:bCs/>
+                <w:sz w:val="20"/>
+                <w:szCs w:val="20"/>
+              </w:rPr>
+              <w:t xml:space="preserve"> Vidal</w:t>
             </w:r>
           </w:p>
         </w:tc>
@@ -9890,7 +10116,27 @@
                 <w:sz w:val="20"/>
                 <w:szCs w:val="20"/>
               </w:rPr>
-              <w:t>- Disposição dos arquivos no github para uma melhor organização.</w:t>
+              <w:t xml:space="preserve">- Disposição dos arquivos no </w:t>
+            </w:r>
+            <w:proofErr w:type="spellStart"/>
+            <w:r>
+              <w:rPr>
+                <w:rFonts w:ascii="Arial" w:hAnsi="Arial" w:cs="Arial"/>
+                <w:bCs/>
+                <w:sz w:val="20"/>
+                <w:szCs w:val="20"/>
+              </w:rPr>
+              <w:t>github</w:t>
+            </w:r>
+            <w:proofErr w:type="spellEnd"/>
+            <w:r>
+              <w:rPr>
+                <w:rFonts w:ascii="Arial" w:hAnsi="Arial" w:cs="Arial"/>
+                <w:bCs/>
+                <w:sz w:val="20"/>
+                <w:szCs w:val="20"/>
+              </w:rPr>
+              <w:t xml:space="preserve"> para uma melhor organização.</w:t>
             </w:r>
           </w:p>
           <w:p>
@@ -9928,14 +10174,25 @@
                 <w:szCs w:val="20"/>
               </w:rPr>
             </w:pPr>
-            <w:r>
-              <w:rPr>
-                <w:rFonts w:ascii="Arial" w:hAnsi="Arial" w:cs="Arial"/>
-                <w:bCs/>
-                <w:sz w:val="20"/>
-                <w:szCs w:val="20"/>
-              </w:rPr>
-              <w:t>Emmily Ferreira – Scrum Master</w:t>
+            <w:proofErr w:type="spellStart"/>
+            <w:r>
+              <w:rPr>
+                <w:rFonts w:ascii="Arial" w:hAnsi="Arial" w:cs="Arial"/>
+                <w:bCs/>
+                <w:sz w:val="20"/>
+                <w:szCs w:val="20"/>
+              </w:rPr>
+              <w:t>Emmily</w:t>
+            </w:r>
+            <w:proofErr w:type="spellEnd"/>
+            <w:r>
+              <w:rPr>
+                <w:rFonts w:ascii="Arial" w:hAnsi="Arial" w:cs="Arial"/>
+                <w:bCs/>
+                <w:sz w:val="20"/>
+                <w:szCs w:val="20"/>
+              </w:rPr>
+              <w:t xml:space="preserve"> Ferreira – Scrum Master</w:t>
             </w:r>
           </w:p>
         </w:tc>
@@ -10162,14 +10419,25 @@
                 <w:szCs w:val="20"/>
               </w:rPr>
             </w:pPr>
-            <w:r>
-              <w:rPr>
-                <w:rFonts w:ascii="Arial" w:hAnsi="Arial" w:cs="Arial"/>
-                <w:bCs/>
-                <w:sz w:val="20"/>
-                <w:szCs w:val="20"/>
-              </w:rPr>
-              <w:t>Kauã Vidal</w:t>
+            <w:proofErr w:type="spellStart"/>
+            <w:r>
+              <w:rPr>
+                <w:rFonts w:ascii="Arial" w:hAnsi="Arial" w:cs="Arial"/>
+                <w:bCs/>
+                <w:sz w:val="20"/>
+                <w:szCs w:val="20"/>
+              </w:rPr>
+              <w:t>Kauã</w:t>
+            </w:r>
+            <w:proofErr w:type="spellEnd"/>
+            <w:r>
+              <w:rPr>
+                <w:rFonts w:ascii="Arial" w:hAnsi="Arial" w:cs="Arial"/>
+                <w:bCs/>
+                <w:sz w:val="20"/>
+                <w:szCs w:val="20"/>
+              </w:rPr>
+              <w:t xml:space="preserve"> Vidal</w:t>
             </w:r>
           </w:p>
         </w:tc>
@@ -11168,14 +11436,25 @@
                 <w:szCs w:val="20"/>
               </w:rPr>
             </w:pPr>
-            <w:r>
-              <w:rPr>
-                <w:rFonts w:ascii="Arial" w:hAnsi="Arial" w:cs="Arial"/>
-                <w:bCs/>
-                <w:sz w:val="20"/>
-                <w:szCs w:val="20"/>
-              </w:rPr>
-              <w:t>Emmily Ferreira – Scrum Master</w:t>
+            <w:proofErr w:type="spellStart"/>
+            <w:r>
+              <w:rPr>
+                <w:rFonts w:ascii="Arial" w:hAnsi="Arial" w:cs="Arial"/>
+                <w:bCs/>
+                <w:sz w:val="20"/>
+                <w:szCs w:val="20"/>
+              </w:rPr>
+              <w:t>Emmily</w:t>
+            </w:r>
+            <w:proofErr w:type="spellEnd"/>
+            <w:r>
+              <w:rPr>
+                <w:rFonts w:ascii="Arial" w:hAnsi="Arial" w:cs="Arial"/>
+                <w:bCs/>
+                <w:sz w:val="20"/>
+                <w:szCs w:val="20"/>
+              </w:rPr>
+              <w:t xml:space="preserve"> Ferreira – Scrum Master</w:t>
             </w:r>
           </w:p>
         </w:tc>
@@ -11402,14 +11681,25 @@
                 <w:szCs w:val="20"/>
               </w:rPr>
             </w:pPr>
-            <w:r>
-              <w:rPr>
-                <w:rFonts w:ascii="Arial" w:hAnsi="Arial" w:cs="Arial"/>
-                <w:bCs/>
-                <w:sz w:val="20"/>
-                <w:szCs w:val="20"/>
-              </w:rPr>
-              <w:t>Kauã Vidal</w:t>
+            <w:proofErr w:type="spellStart"/>
+            <w:r>
+              <w:rPr>
+                <w:rFonts w:ascii="Arial" w:hAnsi="Arial" w:cs="Arial"/>
+                <w:bCs/>
+                <w:sz w:val="20"/>
+                <w:szCs w:val="20"/>
+              </w:rPr>
+              <w:t>Kauã</w:t>
+            </w:r>
+            <w:proofErr w:type="spellEnd"/>
+            <w:r>
+              <w:rPr>
+                <w:rFonts w:ascii="Arial" w:hAnsi="Arial" w:cs="Arial"/>
+                <w:bCs/>
+                <w:sz w:val="20"/>
+                <w:szCs w:val="20"/>
+              </w:rPr>
+              <w:t xml:space="preserve"> Vidal</w:t>
             </w:r>
           </w:p>
         </w:tc>
@@ -12391,14 +12681,25 @@
                 <w:szCs w:val="20"/>
               </w:rPr>
             </w:pPr>
-            <w:r>
-              <w:rPr>
-                <w:rFonts w:ascii="Arial" w:hAnsi="Arial" w:cs="Arial"/>
-                <w:bCs/>
-                <w:sz w:val="20"/>
-                <w:szCs w:val="20"/>
-              </w:rPr>
-              <w:t>Emmily Ferreira – Scrum Master</w:t>
+            <w:proofErr w:type="spellStart"/>
+            <w:r>
+              <w:rPr>
+                <w:rFonts w:ascii="Arial" w:hAnsi="Arial" w:cs="Arial"/>
+                <w:bCs/>
+                <w:sz w:val="20"/>
+                <w:szCs w:val="20"/>
+              </w:rPr>
+              <w:t>Emmily</w:t>
+            </w:r>
+            <w:proofErr w:type="spellEnd"/>
+            <w:r>
+              <w:rPr>
+                <w:rFonts w:ascii="Arial" w:hAnsi="Arial" w:cs="Arial"/>
+                <w:bCs/>
+                <w:sz w:val="20"/>
+                <w:szCs w:val="20"/>
+              </w:rPr>
+              <w:t xml:space="preserve"> Ferreira – Scrum Master</w:t>
             </w:r>
           </w:p>
         </w:tc>
@@ -12625,14 +12926,25 @@
                 <w:szCs w:val="20"/>
               </w:rPr>
             </w:pPr>
-            <w:r>
-              <w:rPr>
-                <w:rFonts w:ascii="Arial" w:hAnsi="Arial" w:cs="Arial"/>
-                <w:bCs/>
-                <w:sz w:val="20"/>
-                <w:szCs w:val="20"/>
-              </w:rPr>
-              <w:t>Kauã Vidal</w:t>
+            <w:proofErr w:type="spellStart"/>
+            <w:r>
+              <w:rPr>
+                <w:rFonts w:ascii="Arial" w:hAnsi="Arial" w:cs="Arial"/>
+                <w:bCs/>
+                <w:sz w:val="20"/>
+                <w:szCs w:val="20"/>
+              </w:rPr>
+              <w:t>Kauã</w:t>
+            </w:r>
+            <w:proofErr w:type="spellEnd"/>
+            <w:r>
+              <w:rPr>
+                <w:rFonts w:ascii="Arial" w:hAnsi="Arial" w:cs="Arial"/>
+                <w:bCs/>
+                <w:sz w:val="20"/>
+                <w:szCs w:val="20"/>
+              </w:rPr>
+              <w:t xml:space="preserve"> Vidal</w:t>
             </w:r>
           </w:p>
         </w:tc>
@@ -13092,7 +13404,21 @@
         <w:rPr>
           <w:rFonts w:ascii="Arial" w:hAnsi="Arial" w:cs="Arial"/>
         </w:rPr>
-        <w:t>Ficou acordado entre todos os membros da equipe que as reuniões de segunda a sexta, passariam a acontecer pela plataforma Discord às 20:30.</w:t>
+        <w:t xml:space="preserve">Ficou acordado entre todos os membros da equipe que as reuniões de segunda a sexta, passariam a acontecer pela plataforma </w:t>
+      </w:r>
+      <w:proofErr w:type="spellStart"/>
+      <w:r>
+        <w:rPr>
+          <w:rFonts w:ascii="Arial" w:hAnsi="Arial" w:cs="Arial"/>
+        </w:rPr>
+        <w:t>Discord</w:t>
+      </w:r>
+      <w:proofErr w:type="spellEnd"/>
+      <w:r>
+        <w:rPr>
+          <w:rFonts w:ascii="Arial" w:hAnsi="Arial" w:cs="Arial"/>
+        </w:rPr>
+        <w:t xml:space="preserve"> às 20:30.</w:t>
       </w:r>
     </w:p>
     <w:p>
@@ -13547,14 +13873,25 @@
                 <w:szCs w:val="20"/>
               </w:rPr>
             </w:pPr>
-            <w:r>
-              <w:rPr>
-                <w:rFonts w:ascii="Arial" w:hAnsi="Arial" w:cs="Arial"/>
-                <w:bCs/>
-                <w:sz w:val="20"/>
-                <w:szCs w:val="20"/>
-              </w:rPr>
-              <w:t xml:space="preserve">Emmily Ferreira </w:t>
+            <w:proofErr w:type="spellStart"/>
+            <w:r>
+              <w:rPr>
+                <w:rFonts w:ascii="Arial" w:hAnsi="Arial" w:cs="Arial"/>
+                <w:bCs/>
+                <w:sz w:val="20"/>
+                <w:szCs w:val="20"/>
+              </w:rPr>
+              <w:t>Emmily</w:t>
+            </w:r>
+            <w:proofErr w:type="spellEnd"/>
+            <w:r>
+              <w:rPr>
+                <w:rFonts w:ascii="Arial" w:hAnsi="Arial" w:cs="Arial"/>
+                <w:bCs/>
+                <w:sz w:val="20"/>
+                <w:szCs w:val="20"/>
+              </w:rPr>
+              <w:t xml:space="preserve"> Ferreira </w:t>
             </w:r>
           </w:p>
         </w:tc>
@@ -13799,14 +14136,25 @@
                 <w:szCs w:val="20"/>
               </w:rPr>
             </w:pPr>
-            <w:r>
-              <w:rPr>
-                <w:rFonts w:ascii="Arial" w:hAnsi="Arial" w:cs="Arial"/>
-                <w:bCs/>
-                <w:sz w:val="20"/>
-                <w:szCs w:val="20"/>
-              </w:rPr>
-              <w:t>Kauã Vidal</w:t>
+            <w:proofErr w:type="spellStart"/>
+            <w:r>
+              <w:rPr>
+                <w:rFonts w:ascii="Arial" w:hAnsi="Arial" w:cs="Arial"/>
+                <w:bCs/>
+                <w:sz w:val="20"/>
+                <w:szCs w:val="20"/>
+              </w:rPr>
+              <w:t>Kauã</w:t>
+            </w:r>
+            <w:proofErr w:type="spellEnd"/>
+            <w:r>
+              <w:rPr>
+                <w:rFonts w:ascii="Arial" w:hAnsi="Arial" w:cs="Arial"/>
+                <w:bCs/>
+                <w:sz w:val="20"/>
+                <w:szCs w:val="20"/>
+              </w:rPr>
+              <w:t xml:space="preserve"> Vidal</w:t>
             </w:r>
             <w:r>
               <w:rPr>
@@ -14292,7 +14640,21 @@
         <w:rPr>
           <w:rFonts w:ascii="Arial" w:hAnsi="Arial" w:cs="Arial"/>
         </w:rPr>
-        <w:t xml:space="preserve"> disso, estabelecemos o planejamento da semana, com foco na organização do product backlog. Para garantir uma boa distribuição do trabalho, também dividimos as tarefas necessárias para concretizar a entrega das telas restantes, link entre </w:t>
+        <w:t xml:space="preserve"> disso, estabelecemos o planejamento da semana, com foco na organização do </w:t>
+      </w:r>
+      <w:proofErr w:type="spellStart"/>
+      <w:r>
+        <w:rPr>
+          <w:rFonts w:ascii="Arial" w:hAnsi="Arial" w:cs="Arial"/>
+        </w:rPr>
+        <w:t>product</w:t>
+      </w:r>
+      <w:proofErr w:type="spellEnd"/>
+      <w:r>
+        <w:rPr>
+          <w:rFonts w:ascii="Arial" w:hAnsi="Arial" w:cs="Arial"/>
+        </w:rPr>
+        <w:t xml:space="preserve"> backlog. Para garantir uma boa distribuição do trabalho, também dividimos as tarefas necessárias para concretizar a entrega das telas restantes, link entre </w:t>
       </w:r>
       <w:r>
         <w:rPr>
@@ -14306,6 +14668,7 @@
         </w:rPr>
         <w:t xml:space="preserve"> e a adição dos requisitos do backlog no </w:t>
       </w:r>
+      <w:proofErr w:type="spellStart"/>
       <w:r>
         <w:rPr>
           <w:rFonts w:ascii="Arial" w:hAnsi="Arial" w:cs="Arial"/>
@@ -14316,7 +14679,14 @@
         <w:rPr>
           <w:rFonts w:ascii="Arial" w:hAnsi="Arial" w:cs="Arial"/>
         </w:rPr>
-        <w:t>rello.</w:t>
+        <w:t>rello</w:t>
+      </w:r>
+      <w:proofErr w:type="spellEnd"/>
+      <w:r>
+        <w:rPr>
+          <w:rFonts w:ascii="Arial" w:hAnsi="Arial" w:cs="Arial"/>
+        </w:rPr>
+        <w:t>.</w:t>
       </w:r>
       <w:r>
         <w:rPr>
@@ -14763,6 +15133,7 @@
               </w:rPr>
               <w:t xml:space="preserve">- Finalizando </w:t>
             </w:r>
+            <w:proofErr w:type="spellStart"/>
             <w:r>
               <w:rPr>
                 <w:rFonts w:ascii="Arial" w:hAnsi="Arial" w:cs="Arial"/>
@@ -14779,7 +15150,17 @@
                 <w:sz w:val="20"/>
                 <w:szCs w:val="20"/>
               </w:rPr>
-              <w:t>roduct backlog</w:t>
+              <w:t>roduct</w:t>
+            </w:r>
+            <w:proofErr w:type="spellEnd"/>
+            <w:r>
+              <w:rPr>
+                <w:rFonts w:ascii="Arial" w:hAnsi="Arial" w:cs="Arial"/>
+                <w:bCs/>
+                <w:sz w:val="20"/>
+                <w:szCs w:val="20"/>
+              </w:rPr>
+              <w:t xml:space="preserve"> backlog</w:t>
             </w:r>
           </w:p>
           <w:p>
@@ -14808,14 +15189,25 @@
                 <w:szCs w:val="20"/>
               </w:rPr>
             </w:pPr>
-            <w:r>
-              <w:rPr>
-                <w:rFonts w:ascii="Arial" w:hAnsi="Arial" w:cs="Arial"/>
-                <w:bCs/>
-                <w:sz w:val="20"/>
-                <w:szCs w:val="20"/>
-              </w:rPr>
-              <w:t xml:space="preserve">Emmily Ferreira </w:t>
+            <w:proofErr w:type="spellStart"/>
+            <w:r>
+              <w:rPr>
+                <w:rFonts w:ascii="Arial" w:hAnsi="Arial" w:cs="Arial"/>
+                <w:bCs/>
+                <w:sz w:val="20"/>
+                <w:szCs w:val="20"/>
+              </w:rPr>
+              <w:t>Emmily</w:t>
+            </w:r>
+            <w:proofErr w:type="spellEnd"/>
+            <w:r>
+              <w:rPr>
+                <w:rFonts w:ascii="Arial" w:hAnsi="Arial" w:cs="Arial"/>
+                <w:bCs/>
+                <w:sz w:val="20"/>
+                <w:szCs w:val="20"/>
+              </w:rPr>
+              <w:t xml:space="preserve"> Ferreira </w:t>
             </w:r>
           </w:p>
         </w:tc>
@@ -15060,14 +15452,25 @@
                 <w:szCs w:val="20"/>
               </w:rPr>
             </w:pPr>
-            <w:r>
-              <w:rPr>
-                <w:rFonts w:ascii="Arial" w:hAnsi="Arial" w:cs="Arial"/>
-                <w:bCs/>
-                <w:sz w:val="20"/>
-                <w:szCs w:val="20"/>
-              </w:rPr>
-              <w:t>Kauã Vidal</w:t>
+            <w:proofErr w:type="spellStart"/>
+            <w:r>
+              <w:rPr>
+                <w:rFonts w:ascii="Arial" w:hAnsi="Arial" w:cs="Arial"/>
+                <w:bCs/>
+                <w:sz w:val="20"/>
+                <w:szCs w:val="20"/>
+              </w:rPr>
+              <w:t>Kauã</w:t>
+            </w:r>
+            <w:proofErr w:type="spellEnd"/>
+            <w:r>
+              <w:rPr>
+                <w:rFonts w:ascii="Arial" w:hAnsi="Arial" w:cs="Arial"/>
+                <w:bCs/>
+                <w:sz w:val="20"/>
+                <w:szCs w:val="20"/>
+              </w:rPr>
+              <w:t xml:space="preserve"> Vidal</w:t>
             </w:r>
             <w:r>
               <w:rPr>
@@ -15595,7 +15998,21 @@
         <w:rPr>
           <w:rFonts w:ascii="Arial" w:hAnsi="Arial" w:cs="Arial"/>
         </w:rPr>
-        <w:t>finalizamos o product backlog do grupo e validamos as telas de redefinição de senha, cadastro e login</w:t>
+        <w:t xml:space="preserve">finalizamos o </w:t>
+      </w:r>
+      <w:proofErr w:type="spellStart"/>
+      <w:r>
+        <w:rPr>
+          <w:rFonts w:ascii="Arial" w:hAnsi="Arial" w:cs="Arial"/>
+        </w:rPr>
+        <w:t>product</w:t>
+      </w:r>
+      <w:proofErr w:type="spellEnd"/>
+      <w:r>
+        <w:rPr>
+          <w:rFonts w:ascii="Arial" w:hAnsi="Arial" w:cs="Arial"/>
+        </w:rPr>
+        <w:t xml:space="preserve"> backlog do grupo e validamos as telas de redefinição de senha, cadastro e login</w:t>
       </w:r>
       <w:r>
         <w:rPr>
@@ -16037,14 +16454,25 @@
                 <w:szCs w:val="20"/>
               </w:rPr>
             </w:pPr>
-            <w:r>
-              <w:rPr>
-                <w:rFonts w:ascii="Arial" w:hAnsi="Arial" w:cs="Arial"/>
-                <w:bCs/>
-                <w:sz w:val="20"/>
-                <w:szCs w:val="20"/>
-              </w:rPr>
-              <w:t xml:space="preserve">Emmily Ferreira </w:t>
+            <w:proofErr w:type="spellStart"/>
+            <w:r>
+              <w:rPr>
+                <w:rFonts w:ascii="Arial" w:hAnsi="Arial" w:cs="Arial"/>
+                <w:bCs/>
+                <w:sz w:val="20"/>
+                <w:szCs w:val="20"/>
+              </w:rPr>
+              <w:t>Emmily</w:t>
+            </w:r>
+            <w:proofErr w:type="spellEnd"/>
+            <w:r>
+              <w:rPr>
+                <w:rFonts w:ascii="Arial" w:hAnsi="Arial" w:cs="Arial"/>
+                <w:bCs/>
+                <w:sz w:val="20"/>
+                <w:szCs w:val="20"/>
+              </w:rPr>
+              <w:t xml:space="preserve"> Ferreira </w:t>
             </w:r>
           </w:p>
         </w:tc>
@@ -16289,14 +16717,25 @@
                 <w:szCs w:val="20"/>
               </w:rPr>
             </w:pPr>
-            <w:r>
-              <w:rPr>
-                <w:rFonts w:ascii="Arial" w:hAnsi="Arial" w:cs="Arial"/>
-                <w:bCs/>
-                <w:sz w:val="20"/>
-                <w:szCs w:val="20"/>
-              </w:rPr>
-              <w:t>Kauã Vidal</w:t>
+            <w:proofErr w:type="spellStart"/>
+            <w:r>
+              <w:rPr>
+                <w:rFonts w:ascii="Arial" w:hAnsi="Arial" w:cs="Arial"/>
+                <w:bCs/>
+                <w:sz w:val="20"/>
+                <w:szCs w:val="20"/>
+              </w:rPr>
+              <w:t>Kauã</w:t>
+            </w:r>
+            <w:proofErr w:type="spellEnd"/>
+            <w:r>
+              <w:rPr>
+                <w:rFonts w:ascii="Arial" w:hAnsi="Arial" w:cs="Arial"/>
+                <w:bCs/>
+                <w:sz w:val="20"/>
+                <w:szCs w:val="20"/>
+              </w:rPr>
+              <w:t xml:space="preserve"> Vidal</w:t>
             </w:r>
             <w:r>
               <w:rPr>
@@ -17271,14 +17710,25 @@
                 <w:szCs w:val="20"/>
               </w:rPr>
             </w:pPr>
-            <w:r>
-              <w:rPr>
-                <w:rFonts w:ascii="Arial" w:hAnsi="Arial" w:cs="Arial"/>
-                <w:bCs/>
-                <w:sz w:val="20"/>
-                <w:szCs w:val="20"/>
-              </w:rPr>
-              <w:t xml:space="preserve">Emmily Ferreira </w:t>
+            <w:proofErr w:type="spellStart"/>
+            <w:r>
+              <w:rPr>
+                <w:rFonts w:ascii="Arial" w:hAnsi="Arial" w:cs="Arial"/>
+                <w:bCs/>
+                <w:sz w:val="20"/>
+                <w:szCs w:val="20"/>
+              </w:rPr>
+              <w:t>Emmily</w:t>
+            </w:r>
+            <w:proofErr w:type="spellEnd"/>
+            <w:r>
+              <w:rPr>
+                <w:rFonts w:ascii="Arial" w:hAnsi="Arial" w:cs="Arial"/>
+                <w:bCs/>
+                <w:sz w:val="20"/>
+                <w:szCs w:val="20"/>
+              </w:rPr>
+              <w:t xml:space="preserve"> Ferreira </w:t>
             </w:r>
           </w:p>
         </w:tc>
@@ -17523,14 +17973,25 @@
                 <w:szCs w:val="20"/>
               </w:rPr>
             </w:pPr>
-            <w:r>
-              <w:rPr>
-                <w:rFonts w:ascii="Arial" w:hAnsi="Arial" w:cs="Arial"/>
-                <w:bCs/>
-                <w:sz w:val="20"/>
-                <w:szCs w:val="20"/>
-              </w:rPr>
-              <w:t>Kauã Vidal</w:t>
+            <w:proofErr w:type="spellStart"/>
+            <w:r>
+              <w:rPr>
+                <w:rFonts w:ascii="Arial" w:hAnsi="Arial" w:cs="Arial"/>
+                <w:bCs/>
+                <w:sz w:val="20"/>
+                <w:szCs w:val="20"/>
+              </w:rPr>
+              <w:t>Kauã</w:t>
+            </w:r>
+            <w:proofErr w:type="spellEnd"/>
+            <w:r>
+              <w:rPr>
+                <w:rFonts w:ascii="Arial" w:hAnsi="Arial" w:cs="Arial"/>
+                <w:bCs/>
+                <w:sz w:val="20"/>
+                <w:szCs w:val="20"/>
+              </w:rPr>
+              <w:t xml:space="preserve"> Vidal</w:t>
             </w:r>
             <w:r>
               <w:rPr>
@@ -18549,14 +19010,25 @@
                 <w:szCs w:val="20"/>
               </w:rPr>
             </w:pPr>
-            <w:r>
-              <w:rPr>
-                <w:rFonts w:ascii="Arial" w:hAnsi="Arial" w:cs="Arial"/>
-                <w:bCs/>
-                <w:sz w:val="20"/>
-                <w:szCs w:val="20"/>
-              </w:rPr>
-              <w:t>Emmily Ferreira</w:t>
+            <w:proofErr w:type="spellStart"/>
+            <w:r>
+              <w:rPr>
+                <w:rFonts w:ascii="Arial" w:hAnsi="Arial" w:cs="Arial"/>
+                <w:bCs/>
+                <w:sz w:val="20"/>
+                <w:szCs w:val="20"/>
+              </w:rPr>
+              <w:t>Emmily</w:t>
+            </w:r>
+            <w:proofErr w:type="spellEnd"/>
+            <w:r>
+              <w:rPr>
+                <w:rFonts w:ascii="Arial" w:hAnsi="Arial" w:cs="Arial"/>
+                <w:bCs/>
+                <w:sz w:val="20"/>
+                <w:szCs w:val="20"/>
+              </w:rPr>
+              <w:t xml:space="preserve"> Ferreira</w:t>
             </w:r>
           </w:p>
         </w:tc>
@@ -18801,14 +19273,25 @@
                 <w:szCs w:val="20"/>
               </w:rPr>
             </w:pPr>
-            <w:r>
-              <w:rPr>
-                <w:rFonts w:ascii="Arial" w:hAnsi="Arial" w:cs="Arial"/>
-                <w:bCs/>
-                <w:sz w:val="20"/>
-                <w:szCs w:val="20"/>
-              </w:rPr>
-              <w:t>Kauã Vidal</w:t>
+            <w:proofErr w:type="spellStart"/>
+            <w:r>
+              <w:rPr>
+                <w:rFonts w:ascii="Arial" w:hAnsi="Arial" w:cs="Arial"/>
+                <w:bCs/>
+                <w:sz w:val="20"/>
+                <w:szCs w:val="20"/>
+              </w:rPr>
+              <w:t>Kauã</w:t>
+            </w:r>
+            <w:proofErr w:type="spellEnd"/>
+            <w:r>
+              <w:rPr>
+                <w:rFonts w:ascii="Arial" w:hAnsi="Arial" w:cs="Arial"/>
+                <w:bCs/>
+                <w:sz w:val="20"/>
+                <w:szCs w:val="20"/>
+              </w:rPr>
+              <w:t xml:space="preserve"> Vidal</w:t>
             </w:r>
             <w:r>
               <w:rPr>
@@ -19815,14 +20298,25 @@
                 <w:szCs w:val="20"/>
               </w:rPr>
             </w:pPr>
-            <w:r>
-              <w:rPr>
-                <w:rFonts w:ascii="Arial" w:hAnsi="Arial" w:cs="Arial"/>
-                <w:bCs/>
-                <w:sz w:val="20"/>
-                <w:szCs w:val="20"/>
-              </w:rPr>
-              <w:t>Emmily Ferreira</w:t>
+            <w:proofErr w:type="spellStart"/>
+            <w:r>
+              <w:rPr>
+                <w:rFonts w:ascii="Arial" w:hAnsi="Arial" w:cs="Arial"/>
+                <w:bCs/>
+                <w:sz w:val="20"/>
+                <w:szCs w:val="20"/>
+              </w:rPr>
+              <w:t>Emmily</w:t>
+            </w:r>
+            <w:proofErr w:type="spellEnd"/>
+            <w:r>
+              <w:rPr>
+                <w:rFonts w:ascii="Arial" w:hAnsi="Arial" w:cs="Arial"/>
+                <w:bCs/>
+                <w:sz w:val="20"/>
+                <w:szCs w:val="20"/>
+              </w:rPr>
+              <w:t xml:space="preserve"> Ferreira</w:t>
             </w:r>
           </w:p>
         </w:tc>
@@ -20067,14 +20561,25 @@
                 <w:szCs w:val="20"/>
               </w:rPr>
             </w:pPr>
-            <w:r>
-              <w:rPr>
-                <w:rFonts w:ascii="Arial" w:hAnsi="Arial" w:cs="Arial"/>
-                <w:bCs/>
-                <w:sz w:val="20"/>
-                <w:szCs w:val="20"/>
-              </w:rPr>
-              <w:t>Kauã Vidal</w:t>
+            <w:proofErr w:type="spellStart"/>
+            <w:r>
+              <w:rPr>
+                <w:rFonts w:ascii="Arial" w:hAnsi="Arial" w:cs="Arial"/>
+                <w:bCs/>
+                <w:sz w:val="20"/>
+                <w:szCs w:val="20"/>
+              </w:rPr>
+              <w:t>Kauã</w:t>
+            </w:r>
+            <w:proofErr w:type="spellEnd"/>
+            <w:r>
+              <w:rPr>
+                <w:rFonts w:ascii="Arial" w:hAnsi="Arial" w:cs="Arial"/>
+                <w:bCs/>
+                <w:sz w:val="20"/>
+                <w:szCs w:val="20"/>
+              </w:rPr>
+              <w:t xml:space="preserve"> Vidal</w:t>
             </w:r>
             <w:r>
               <w:rPr>
@@ -21031,14 +21536,25 @@
                 <w:szCs w:val="20"/>
               </w:rPr>
             </w:pPr>
-            <w:r>
-              <w:rPr>
-                <w:rFonts w:ascii="Arial" w:hAnsi="Arial" w:cs="Arial"/>
-                <w:bCs/>
-                <w:sz w:val="20"/>
-                <w:szCs w:val="20"/>
-              </w:rPr>
-              <w:t>Emmily Ferreira</w:t>
+            <w:proofErr w:type="spellStart"/>
+            <w:r>
+              <w:rPr>
+                <w:rFonts w:ascii="Arial" w:hAnsi="Arial" w:cs="Arial"/>
+                <w:bCs/>
+                <w:sz w:val="20"/>
+                <w:szCs w:val="20"/>
+              </w:rPr>
+              <w:t>Emmily</w:t>
+            </w:r>
+            <w:proofErr w:type="spellEnd"/>
+            <w:r>
+              <w:rPr>
+                <w:rFonts w:ascii="Arial" w:hAnsi="Arial" w:cs="Arial"/>
+                <w:bCs/>
+                <w:sz w:val="20"/>
+                <w:szCs w:val="20"/>
+              </w:rPr>
+              <w:t xml:space="preserve"> Ferreira</w:t>
             </w:r>
           </w:p>
         </w:tc>
@@ -21283,6 +21799,7 @@
                 <w:szCs w:val="20"/>
               </w:rPr>
             </w:pPr>
+            <w:proofErr w:type="spellStart"/>
             <w:r>
               <w:rPr>
                 <w:rFonts w:ascii="Arial" w:hAnsi="Arial" w:cs="Arial"/>
@@ -21291,7 +21808,17 @@
                 <w:szCs w:val="20"/>
               </w:rPr>
               <w:lastRenderedPageBreak/>
-              <w:t>Kauã Vidal</w:t>
+              <w:t>Kauã</w:t>
+            </w:r>
+            <w:proofErr w:type="spellEnd"/>
+            <w:r>
+              <w:rPr>
+                <w:rFonts w:ascii="Arial" w:hAnsi="Arial" w:cs="Arial"/>
+                <w:bCs/>
+                <w:sz w:val="20"/>
+                <w:szCs w:val="20"/>
+              </w:rPr>
+              <w:t xml:space="preserve"> Vidal</w:t>
             </w:r>
             <w:r>
               <w:rPr>
@@ -22214,14 +22741,25 @@
                 <w:szCs w:val="20"/>
               </w:rPr>
             </w:pPr>
-            <w:r>
-              <w:rPr>
-                <w:rFonts w:ascii="Arial" w:hAnsi="Arial" w:cs="Arial"/>
-                <w:bCs/>
-                <w:sz w:val="20"/>
-                <w:szCs w:val="20"/>
-              </w:rPr>
-              <w:t>Emmily Ferreira</w:t>
+            <w:proofErr w:type="spellStart"/>
+            <w:r>
+              <w:rPr>
+                <w:rFonts w:ascii="Arial" w:hAnsi="Arial" w:cs="Arial"/>
+                <w:bCs/>
+                <w:sz w:val="20"/>
+                <w:szCs w:val="20"/>
+              </w:rPr>
+              <w:t>Emmily</w:t>
+            </w:r>
+            <w:proofErr w:type="spellEnd"/>
+            <w:r>
+              <w:rPr>
+                <w:rFonts w:ascii="Arial" w:hAnsi="Arial" w:cs="Arial"/>
+                <w:bCs/>
+                <w:sz w:val="20"/>
+                <w:szCs w:val="20"/>
+              </w:rPr>
+              <w:t xml:space="preserve"> Ferreira</w:t>
             </w:r>
           </w:p>
         </w:tc>
@@ -22466,14 +23004,25 @@
                 <w:szCs w:val="20"/>
               </w:rPr>
             </w:pPr>
-            <w:r>
-              <w:rPr>
-                <w:rFonts w:ascii="Arial" w:hAnsi="Arial" w:cs="Arial"/>
-                <w:bCs/>
-                <w:sz w:val="20"/>
-                <w:szCs w:val="20"/>
-              </w:rPr>
-              <w:t>Kauã Vidal</w:t>
+            <w:proofErr w:type="spellStart"/>
+            <w:r>
+              <w:rPr>
+                <w:rFonts w:ascii="Arial" w:hAnsi="Arial" w:cs="Arial"/>
+                <w:bCs/>
+                <w:sz w:val="20"/>
+                <w:szCs w:val="20"/>
+              </w:rPr>
+              <w:t>Kauã</w:t>
+            </w:r>
+            <w:proofErr w:type="spellEnd"/>
+            <w:r>
+              <w:rPr>
+                <w:rFonts w:ascii="Arial" w:hAnsi="Arial" w:cs="Arial"/>
+                <w:bCs/>
+                <w:sz w:val="20"/>
+                <w:szCs w:val="20"/>
+              </w:rPr>
+              <w:t xml:space="preserve"> Vidal</w:t>
             </w:r>
             <w:r>
               <w:rPr>
@@ -23414,14 +23963,25 @@
                 <w:szCs w:val="20"/>
               </w:rPr>
             </w:pPr>
-            <w:r>
-              <w:rPr>
-                <w:rFonts w:ascii="Arial" w:hAnsi="Arial" w:cs="Arial"/>
-                <w:bCs/>
-                <w:sz w:val="20"/>
-                <w:szCs w:val="20"/>
-              </w:rPr>
-              <w:t>Emmily Ferreira</w:t>
+            <w:proofErr w:type="spellStart"/>
+            <w:r>
+              <w:rPr>
+                <w:rFonts w:ascii="Arial" w:hAnsi="Arial" w:cs="Arial"/>
+                <w:bCs/>
+                <w:sz w:val="20"/>
+                <w:szCs w:val="20"/>
+              </w:rPr>
+              <w:t>Emmily</w:t>
+            </w:r>
+            <w:proofErr w:type="spellEnd"/>
+            <w:r>
+              <w:rPr>
+                <w:rFonts w:ascii="Arial" w:hAnsi="Arial" w:cs="Arial"/>
+                <w:bCs/>
+                <w:sz w:val="20"/>
+                <w:szCs w:val="20"/>
+              </w:rPr>
+              <w:t xml:space="preserve"> Ferreira</w:t>
             </w:r>
           </w:p>
         </w:tc>
@@ -23666,14 +24226,25 @@
                 <w:szCs w:val="20"/>
               </w:rPr>
             </w:pPr>
-            <w:r>
-              <w:rPr>
-                <w:rFonts w:ascii="Arial" w:hAnsi="Arial" w:cs="Arial"/>
-                <w:bCs/>
-                <w:sz w:val="20"/>
-                <w:szCs w:val="20"/>
-              </w:rPr>
-              <w:t>Kauã Vidal</w:t>
+            <w:proofErr w:type="spellStart"/>
+            <w:r>
+              <w:rPr>
+                <w:rFonts w:ascii="Arial" w:hAnsi="Arial" w:cs="Arial"/>
+                <w:bCs/>
+                <w:sz w:val="20"/>
+                <w:szCs w:val="20"/>
+              </w:rPr>
+              <w:t>Kauã</w:t>
+            </w:r>
+            <w:proofErr w:type="spellEnd"/>
+            <w:r>
+              <w:rPr>
+                <w:rFonts w:ascii="Arial" w:hAnsi="Arial" w:cs="Arial"/>
+                <w:bCs/>
+                <w:sz w:val="20"/>
+                <w:szCs w:val="20"/>
+              </w:rPr>
+              <w:t xml:space="preserve"> Vidal</w:t>
             </w:r>
             <w:r>
               <w:rPr>
@@ -23725,14 +24296,25 @@
                 <w:szCs w:val="20"/>
               </w:rPr>
             </w:pPr>
-            <w:r>
-              <w:rPr>
-                <w:rFonts w:ascii="Arial" w:hAnsi="Arial" w:cs="Arial"/>
-                <w:bCs/>
-                <w:sz w:val="20"/>
-                <w:szCs w:val="20"/>
-              </w:rPr>
-              <w:t>Kauã Vidal</w:t>
+            <w:proofErr w:type="spellStart"/>
+            <w:r>
+              <w:rPr>
+                <w:rFonts w:ascii="Arial" w:hAnsi="Arial" w:cs="Arial"/>
+                <w:bCs/>
+                <w:sz w:val="20"/>
+                <w:szCs w:val="20"/>
+              </w:rPr>
+              <w:t>Kauã</w:t>
+            </w:r>
+            <w:proofErr w:type="spellEnd"/>
+            <w:r>
+              <w:rPr>
+                <w:rFonts w:ascii="Arial" w:hAnsi="Arial" w:cs="Arial"/>
+                <w:bCs/>
+                <w:sz w:val="20"/>
+                <w:szCs w:val="20"/>
+              </w:rPr>
+              <w:t xml:space="preserve"> Vidal</w:t>
             </w:r>
           </w:p>
         </w:tc>
@@ -24204,7 +24786,25 @@
           <w:color w:val="000000"/>
           <w:lang w:eastAsia="pt-BR"/>
         </w:rPr>
-        <w:t xml:space="preserve"> desenvolvendo o design da apresentação em power point</w:t>
+        <w:t xml:space="preserve"> desenvolvendo o design da apresentação em </w:t>
+      </w:r>
+      <w:proofErr w:type="spellStart"/>
+      <w:r>
+        <w:rPr>
+          <w:rFonts w:ascii="Arial" w:eastAsia="Times New Roman" w:hAnsi="Arial" w:cs="Arial"/>
+          <w:color w:val="000000"/>
+          <w:lang w:eastAsia="pt-BR"/>
+        </w:rPr>
+        <w:t>power</w:t>
+      </w:r>
+      <w:proofErr w:type="spellEnd"/>
+      <w:r>
+        <w:rPr>
+          <w:rFonts w:ascii="Arial" w:eastAsia="Times New Roman" w:hAnsi="Arial" w:cs="Arial"/>
+          <w:color w:val="000000"/>
+          <w:lang w:eastAsia="pt-BR"/>
+        </w:rPr>
+        <w:t xml:space="preserve"> point</w:t>
       </w:r>
       <w:r>
         <w:rPr>
@@ -24714,14 +25314,25 @@
                 <w:szCs w:val="20"/>
               </w:rPr>
             </w:pPr>
-            <w:r>
-              <w:rPr>
-                <w:rFonts w:ascii="Arial" w:hAnsi="Arial" w:cs="Arial"/>
-                <w:bCs/>
-                <w:sz w:val="20"/>
-                <w:szCs w:val="20"/>
-              </w:rPr>
-              <w:t>Emmily Ferreira</w:t>
+            <w:proofErr w:type="spellStart"/>
+            <w:r>
+              <w:rPr>
+                <w:rFonts w:ascii="Arial" w:hAnsi="Arial" w:cs="Arial"/>
+                <w:bCs/>
+                <w:sz w:val="20"/>
+                <w:szCs w:val="20"/>
+              </w:rPr>
+              <w:t>Emmily</w:t>
+            </w:r>
+            <w:proofErr w:type="spellEnd"/>
+            <w:r>
+              <w:rPr>
+                <w:rFonts w:ascii="Arial" w:hAnsi="Arial" w:cs="Arial"/>
+                <w:bCs/>
+                <w:sz w:val="20"/>
+                <w:szCs w:val="20"/>
+              </w:rPr>
+              <w:t xml:space="preserve"> Ferreira</w:t>
             </w:r>
           </w:p>
         </w:tc>
@@ -24948,14 +25559,25 @@
                 <w:szCs w:val="20"/>
               </w:rPr>
             </w:pPr>
-            <w:r>
-              <w:rPr>
-                <w:rFonts w:ascii="Arial" w:hAnsi="Arial" w:cs="Arial"/>
-                <w:bCs/>
-                <w:sz w:val="20"/>
-                <w:szCs w:val="20"/>
-              </w:rPr>
-              <w:t>Kauã Vidal</w:t>
+            <w:proofErr w:type="spellStart"/>
+            <w:r>
+              <w:rPr>
+                <w:rFonts w:ascii="Arial" w:hAnsi="Arial" w:cs="Arial"/>
+                <w:bCs/>
+                <w:sz w:val="20"/>
+                <w:szCs w:val="20"/>
+              </w:rPr>
+              <w:t>Kauã</w:t>
+            </w:r>
+            <w:proofErr w:type="spellEnd"/>
+            <w:r>
+              <w:rPr>
+                <w:rFonts w:ascii="Arial" w:hAnsi="Arial" w:cs="Arial"/>
+                <w:bCs/>
+                <w:sz w:val="20"/>
+                <w:szCs w:val="20"/>
+              </w:rPr>
+              <w:t xml:space="preserve"> Vidal</w:t>
             </w:r>
             <w:r>
               <w:rPr>
@@ -25007,13 +25629,23 @@
                 <w:szCs w:val="20"/>
               </w:rPr>
             </w:pPr>
-            <w:r>
-              <w:rPr>
-                <w:rFonts w:ascii="Arial" w:hAnsi="Arial" w:cs="Arial"/>
-                <w:sz w:val="20"/>
-                <w:szCs w:val="20"/>
-              </w:rPr>
-              <w:t>Kauã Vidal</w:t>
+            <w:proofErr w:type="spellStart"/>
+            <w:r>
+              <w:rPr>
+                <w:rFonts w:ascii="Arial" w:hAnsi="Arial" w:cs="Arial"/>
+                <w:sz w:val="20"/>
+                <w:szCs w:val="20"/>
+              </w:rPr>
+              <w:t>Kauã</w:t>
+            </w:r>
+            <w:proofErr w:type="spellEnd"/>
+            <w:r>
+              <w:rPr>
+                <w:rFonts w:ascii="Arial" w:hAnsi="Arial" w:cs="Arial"/>
+                <w:sz w:val="20"/>
+                <w:szCs w:val="20"/>
+              </w:rPr>
+              <w:t xml:space="preserve"> Vidal</w:t>
             </w:r>
           </w:p>
         </w:tc>
@@ -25932,14 +26564,25 @@
                 <w:szCs w:val="20"/>
               </w:rPr>
             </w:pPr>
-            <w:r>
-              <w:rPr>
-                <w:rFonts w:ascii="Arial" w:hAnsi="Arial" w:cs="Arial"/>
-                <w:bCs/>
-                <w:sz w:val="20"/>
-                <w:szCs w:val="20"/>
-              </w:rPr>
-              <w:t>Emmily Ferreira</w:t>
+            <w:proofErr w:type="spellStart"/>
+            <w:r>
+              <w:rPr>
+                <w:rFonts w:ascii="Arial" w:hAnsi="Arial" w:cs="Arial"/>
+                <w:bCs/>
+                <w:sz w:val="20"/>
+                <w:szCs w:val="20"/>
+              </w:rPr>
+              <w:t>Emmily</w:t>
+            </w:r>
+            <w:proofErr w:type="spellEnd"/>
+            <w:r>
+              <w:rPr>
+                <w:rFonts w:ascii="Arial" w:hAnsi="Arial" w:cs="Arial"/>
+                <w:bCs/>
+                <w:sz w:val="20"/>
+                <w:szCs w:val="20"/>
+              </w:rPr>
+              <w:t xml:space="preserve"> Ferreira</w:t>
             </w:r>
           </w:p>
         </w:tc>
@@ -26166,14 +26809,25 @@
                 <w:szCs w:val="20"/>
               </w:rPr>
             </w:pPr>
-            <w:r>
-              <w:rPr>
-                <w:rFonts w:ascii="Arial" w:hAnsi="Arial" w:cs="Arial"/>
-                <w:bCs/>
-                <w:sz w:val="20"/>
-                <w:szCs w:val="20"/>
-              </w:rPr>
-              <w:t>Kauã Vidal</w:t>
+            <w:proofErr w:type="spellStart"/>
+            <w:r>
+              <w:rPr>
+                <w:rFonts w:ascii="Arial" w:hAnsi="Arial" w:cs="Arial"/>
+                <w:bCs/>
+                <w:sz w:val="20"/>
+                <w:szCs w:val="20"/>
+              </w:rPr>
+              <w:t>Kauã</w:t>
+            </w:r>
+            <w:proofErr w:type="spellEnd"/>
+            <w:r>
+              <w:rPr>
+                <w:rFonts w:ascii="Arial" w:hAnsi="Arial" w:cs="Arial"/>
+                <w:bCs/>
+                <w:sz w:val="20"/>
+                <w:szCs w:val="20"/>
+              </w:rPr>
+              <w:t xml:space="preserve"> Vidal</w:t>
             </w:r>
           </w:p>
         </w:tc>
@@ -27141,7 +27795,27 @@
                 <w:sz w:val="20"/>
                 <w:szCs w:val="20"/>
               </w:rPr>
-              <w:t>- Discussão sobre apresentação/power point</w:t>
+              <w:t>- Discussão sobre apresentação/</w:t>
+            </w:r>
+            <w:proofErr w:type="spellStart"/>
+            <w:r>
+              <w:rPr>
+                <w:rFonts w:ascii="Arial" w:hAnsi="Arial" w:cs="Arial"/>
+                <w:bCs/>
+                <w:sz w:val="20"/>
+                <w:szCs w:val="20"/>
+              </w:rPr>
+              <w:t>power</w:t>
+            </w:r>
+            <w:proofErr w:type="spellEnd"/>
+            <w:r>
+              <w:rPr>
+                <w:rFonts w:ascii="Arial" w:hAnsi="Arial" w:cs="Arial"/>
+                <w:bCs/>
+                <w:sz w:val="20"/>
+                <w:szCs w:val="20"/>
+              </w:rPr>
+              <w:t xml:space="preserve"> point</w:t>
             </w:r>
           </w:p>
           <w:p>
@@ -27180,14 +27854,25 @@
                 <w:szCs w:val="20"/>
               </w:rPr>
             </w:pPr>
-            <w:r>
-              <w:rPr>
-                <w:rFonts w:ascii="Arial" w:hAnsi="Arial" w:cs="Arial"/>
-                <w:bCs/>
-                <w:sz w:val="20"/>
-                <w:szCs w:val="20"/>
-              </w:rPr>
-              <w:t>Emmily Ferreira</w:t>
+            <w:proofErr w:type="spellStart"/>
+            <w:r>
+              <w:rPr>
+                <w:rFonts w:ascii="Arial" w:hAnsi="Arial" w:cs="Arial"/>
+                <w:bCs/>
+                <w:sz w:val="20"/>
+                <w:szCs w:val="20"/>
+              </w:rPr>
+              <w:t>Emmily</w:t>
+            </w:r>
+            <w:proofErr w:type="spellEnd"/>
+            <w:r>
+              <w:rPr>
+                <w:rFonts w:ascii="Arial" w:hAnsi="Arial" w:cs="Arial"/>
+                <w:bCs/>
+                <w:sz w:val="20"/>
+                <w:szCs w:val="20"/>
+              </w:rPr>
+              <w:t xml:space="preserve"> Ferreira</w:t>
             </w:r>
           </w:p>
         </w:tc>
@@ -27423,14 +28108,25 @@
                 <w:szCs w:val="20"/>
               </w:rPr>
             </w:pPr>
-            <w:r>
-              <w:rPr>
-                <w:rFonts w:ascii="Arial" w:hAnsi="Arial" w:cs="Arial"/>
-                <w:bCs/>
-                <w:sz w:val="20"/>
-                <w:szCs w:val="20"/>
-              </w:rPr>
-              <w:t>Kauã Vidal</w:t>
+            <w:proofErr w:type="spellStart"/>
+            <w:r>
+              <w:rPr>
+                <w:rFonts w:ascii="Arial" w:hAnsi="Arial" w:cs="Arial"/>
+                <w:bCs/>
+                <w:sz w:val="20"/>
+                <w:szCs w:val="20"/>
+              </w:rPr>
+              <w:t>Kauã</w:t>
+            </w:r>
+            <w:proofErr w:type="spellEnd"/>
+            <w:r>
+              <w:rPr>
+                <w:rFonts w:ascii="Arial" w:hAnsi="Arial" w:cs="Arial"/>
+                <w:bCs/>
+                <w:sz w:val="20"/>
+                <w:szCs w:val="20"/>
+              </w:rPr>
+              <w:t xml:space="preserve"> Vidal</w:t>
             </w:r>
           </w:p>
         </w:tc>
@@ -28421,14 +29117,25 @@
                 <w:szCs w:val="20"/>
               </w:rPr>
             </w:pPr>
-            <w:r>
-              <w:rPr>
-                <w:rFonts w:ascii="Arial" w:hAnsi="Arial" w:cs="Arial"/>
-                <w:bCs/>
-                <w:sz w:val="20"/>
-                <w:szCs w:val="20"/>
-              </w:rPr>
-              <w:t>Emmily Ferreira</w:t>
+            <w:proofErr w:type="spellStart"/>
+            <w:r>
+              <w:rPr>
+                <w:rFonts w:ascii="Arial" w:hAnsi="Arial" w:cs="Arial"/>
+                <w:bCs/>
+                <w:sz w:val="20"/>
+                <w:szCs w:val="20"/>
+              </w:rPr>
+              <w:t>Emmily</w:t>
+            </w:r>
+            <w:proofErr w:type="spellEnd"/>
+            <w:r>
+              <w:rPr>
+                <w:rFonts w:ascii="Arial" w:hAnsi="Arial" w:cs="Arial"/>
+                <w:bCs/>
+                <w:sz w:val="20"/>
+                <w:szCs w:val="20"/>
+              </w:rPr>
+              <w:t xml:space="preserve"> Ferreira</w:t>
             </w:r>
           </w:p>
         </w:tc>
@@ -28655,14 +29362,25 @@
                 <w:szCs w:val="20"/>
               </w:rPr>
             </w:pPr>
-            <w:r>
-              <w:rPr>
-                <w:rFonts w:ascii="Arial" w:hAnsi="Arial" w:cs="Arial"/>
-                <w:bCs/>
-                <w:sz w:val="20"/>
-                <w:szCs w:val="20"/>
-              </w:rPr>
-              <w:t>Kauã Vidal</w:t>
+            <w:proofErr w:type="spellStart"/>
+            <w:r>
+              <w:rPr>
+                <w:rFonts w:ascii="Arial" w:hAnsi="Arial" w:cs="Arial"/>
+                <w:bCs/>
+                <w:sz w:val="20"/>
+                <w:szCs w:val="20"/>
+              </w:rPr>
+              <w:t>Kauã</w:t>
+            </w:r>
+            <w:proofErr w:type="spellEnd"/>
+            <w:r>
+              <w:rPr>
+                <w:rFonts w:ascii="Arial" w:hAnsi="Arial" w:cs="Arial"/>
+                <w:bCs/>
+                <w:sz w:val="20"/>
+                <w:szCs w:val="20"/>
+              </w:rPr>
+              <w:t xml:space="preserve"> Vidal</w:t>
             </w:r>
           </w:p>
         </w:tc>
@@ -29593,14 +30311,25 @@
                 <w:szCs w:val="20"/>
               </w:rPr>
             </w:pPr>
-            <w:r>
-              <w:rPr>
-                <w:rFonts w:ascii="Arial" w:hAnsi="Arial" w:cs="Arial"/>
-                <w:bCs/>
-                <w:sz w:val="20"/>
-                <w:szCs w:val="20"/>
-              </w:rPr>
-              <w:t>Emmily Ferreira</w:t>
+            <w:proofErr w:type="spellStart"/>
+            <w:r>
+              <w:rPr>
+                <w:rFonts w:ascii="Arial" w:hAnsi="Arial" w:cs="Arial"/>
+                <w:bCs/>
+                <w:sz w:val="20"/>
+                <w:szCs w:val="20"/>
+              </w:rPr>
+              <w:t>Emmily</w:t>
+            </w:r>
+            <w:proofErr w:type="spellEnd"/>
+            <w:r>
+              <w:rPr>
+                <w:rFonts w:ascii="Arial" w:hAnsi="Arial" w:cs="Arial"/>
+                <w:bCs/>
+                <w:sz w:val="20"/>
+                <w:szCs w:val="20"/>
+              </w:rPr>
+              <w:t xml:space="preserve"> Ferreira</w:t>
             </w:r>
           </w:p>
         </w:tc>
@@ -29827,14 +30556,25 @@
                 <w:szCs w:val="20"/>
               </w:rPr>
             </w:pPr>
-            <w:r>
-              <w:rPr>
-                <w:rFonts w:ascii="Arial" w:hAnsi="Arial" w:cs="Arial"/>
-                <w:bCs/>
-                <w:sz w:val="20"/>
-                <w:szCs w:val="20"/>
-              </w:rPr>
-              <w:t>Kauã Vidal</w:t>
+            <w:proofErr w:type="spellStart"/>
+            <w:r>
+              <w:rPr>
+                <w:rFonts w:ascii="Arial" w:hAnsi="Arial" w:cs="Arial"/>
+                <w:bCs/>
+                <w:sz w:val="20"/>
+                <w:szCs w:val="20"/>
+              </w:rPr>
+              <w:t>Kauã</w:t>
+            </w:r>
+            <w:proofErr w:type="spellEnd"/>
+            <w:r>
+              <w:rPr>
+                <w:rFonts w:ascii="Arial" w:hAnsi="Arial" w:cs="Arial"/>
+                <w:bCs/>
+                <w:sz w:val="20"/>
+                <w:szCs w:val="20"/>
+              </w:rPr>
+              <w:t xml:space="preserve"> Vidal</w:t>
             </w:r>
             <w:r>
               <w:rPr>
@@ -30370,16 +31110,7 @@
           <w:sz w:val="24"/>
           <w:szCs w:val="24"/>
         </w:rPr>
-        <w:t>30</w:t>
-      </w:r>
-      <w:r>
-        <w:rPr>
-          <w:rFonts w:ascii="Arial" w:hAnsi="Arial" w:cs="Arial"/>
-          <w:b/>
-          <w:sz w:val="24"/>
-          <w:szCs w:val="24"/>
-        </w:rPr>
-        <w:t>/10</w:t>
+        <w:t>30/10</w:t>
       </w:r>
       <w:r>
         <w:rPr>
@@ -30719,52 +31450,54 @@
               </w:rPr>
               <w:t xml:space="preserve">- Discussão sobre </w:t>
             </w:r>
-            <w:r>
-              <w:rPr>
-                <w:rFonts w:ascii="Arial" w:hAnsi="Arial" w:cs="Arial"/>
-                <w:bCs/>
-                <w:sz w:val="20"/>
-                <w:szCs w:val="20"/>
-              </w:rPr>
-              <w:t>pré-sprint.</w:t>
-            </w:r>
-          </w:p>
-          <w:p>
-            <w:pPr>
-              <w:rPr>
-                <w:rFonts w:ascii="Arial" w:hAnsi="Arial" w:cs="Arial"/>
-                <w:bCs/>
-                <w:sz w:val="20"/>
-                <w:szCs w:val="20"/>
-              </w:rPr>
-            </w:pPr>
-          </w:p>
-          <w:p>
-            <w:pPr>
-              <w:rPr>
-                <w:rFonts w:ascii="Arial" w:hAnsi="Arial" w:cs="Arial"/>
-                <w:bCs/>
-                <w:sz w:val="20"/>
-                <w:szCs w:val="20"/>
-              </w:rPr>
-            </w:pPr>
-            <w:r>
-              <w:rPr>
-                <w:rFonts w:ascii="Arial" w:hAnsi="Arial" w:cs="Arial"/>
-                <w:bCs/>
-                <w:sz w:val="20"/>
-                <w:szCs w:val="20"/>
-              </w:rPr>
-              <w:t xml:space="preserve">- Último repasse na </w:t>
-            </w:r>
-            <w:r>
-              <w:rPr>
-                <w:rFonts w:ascii="Arial" w:hAnsi="Arial" w:cs="Arial"/>
-                <w:bCs/>
-                <w:sz w:val="20"/>
-                <w:szCs w:val="20"/>
-              </w:rPr>
-              <w:t>dashboard sprint 2,</w:t>
+            <w:proofErr w:type="spellStart"/>
+            <w:r>
+              <w:rPr>
+                <w:rFonts w:ascii="Arial" w:hAnsi="Arial" w:cs="Arial"/>
+                <w:bCs/>
+                <w:sz w:val="20"/>
+                <w:szCs w:val="20"/>
+              </w:rPr>
+              <w:t>pré</w:t>
+            </w:r>
+            <w:proofErr w:type="spellEnd"/>
+            <w:r>
+              <w:rPr>
+                <w:rFonts w:ascii="Arial" w:hAnsi="Arial" w:cs="Arial"/>
+                <w:bCs/>
+                <w:sz w:val="20"/>
+                <w:szCs w:val="20"/>
+              </w:rPr>
+              <w:t>-sprint.</w:t>
+            </w:r>
+          </w:p>
+          <w:p>
+            <w:pPr>
+              <w:rPr>
+                <w:rFonts w:ascii="Arial" w:hAnsi="Arial" w:cs="Arial"/>
+                <w:bCs/>
+                <w:sz w:val="20"/>
+                <w:szCs w:val="20"/>
+              </w:rPr>
+            </w:pPr>
+          </w:p>
+          <w:p>
+            <w:pPr>
+              <w:rPr>
+                <w:rFonts w:ascii="Arial" w:hAnsi="Arial" w:cs="Arial"/>
+                <w:bCs/>
+                <w:sz w:val="20"/>
+                <w:szCs w:val="20"/>
+              </w:rPr>
+            </w:pPr>
+            <w:r>
+              <w:rPr>
+                <w:rFonts w:ascii="Arial" w:hAnsi="Arial" w:cs="Arial"/>
+                <w:bCs/>
+                <w:sz w:val="20"/>
+                <w:szCs w:val="20"/>
+              </w:rPr>
+              <w:t>- Último repasse na dashboard sprint 2,</w:t>
             </w:r>
           </w:p>
           <w:p>
@@ -30793,14 +31526,25 @@
                 <w:szCs w:val="20"/>
               </w:rPr>
             </w:pPr>
-            <w:r>
-              <w:rPr>
-                <w:rFonts w:ascii="Arial" w:hAnsi="Arial" w:cs="Arial"/>
-                <w:bCs/>
-                <w:sz w:val="20"/>
-                <w:szCs w:val="20"/>
-              </w:rPr>
-              <w:t>Emmily Ferreira</w:t>
+            <w:proofErr w:type="spellStart"/>
+            <w:r>
+              <w:rPr>
+                <w:rFonts w:ascii="Arial" w:hAnsi="Arial" w:cs="Arial"/>
+                <w:bCs/>
+                <w:sz w:val="20"/>
+                <w:szCs w:val="20"/>
+              </w:rPr>
+              <w:t>Emmily</w:t>
+            </w:r>
+            <w:proofErr w:type="spellEnd"/>
+            <w:r>
+              <w:rPr>
+                <w:rFonts w:ascii="Arial" w:hAnsi="Arial" w:cs="Arial"/>
+                <w:bCs/>
+                <w:sz w:val="20"/>
+                <w:szCs w:val="20"/>
+              </w:rPr>
+              <w:t xml:space="preserve"> Ferreira</w:t>
             </w:r>
           </w:p>
         </w:tc>
@@ -31027,14 +31771,25 @@
                 <w:szCs w:val="20"/>
               </w:rPr>
             </w:pPr>
-            <w:r>
-              <w:rPr>
-                <w:rFonts w:ascii="Arial" w:hAnsi="Arial" w:cs="Arial"/>
-                <w:bCs/>
-                <w:sz w:val="20"/>
-                <w:szCs w:val="20"/>
-              </w:rPr>
-              <w:t>Kauã Vidal</w:t>
+            <w:proofErr w:type="spellStart"/>
+            <w:r>
+              <w:rPr>
+                <w:rFonts w:ascii="Arial" w:hAnsi="Arial" w:cs="Arial"/>
+                <w:bCs/>
+                <w:sz w:val="20"/>
+                <w:szCs w:val="20"/>
+              </w:rPr>
+              <w:t>Kauã</w:t>
+            </w:r>
+            <w:proofErr w:type="spellEnd"/>
+            <w:r>
+              <w:rPr>
+                <w:rFonts w:ascii="Arial" w:hAnsi="Arial" w:cs="Arial"/>
+                <w:bCs/>
+                <w:sz w:val="20"/>
+                <w:szCs w:val="20"/>
+              </w:rPr>
+              <w:t xml:space="preserve"> Vidal</w:t>
             </w:r>
             <w:r>
               <w:rPr>
@@ -31611,16 +32366,7 @@
           <w:sz w:val="24"/>
           <w:szCs w:val="24"/>
         </w:rPr>
-        <w:t>31</w:t>
-      </w:r>
-      <w:r>
-        <w:rPr>
-          <w:rFonts w:ascii="Arial" w:hAnsi="Arial" w:cs="Arial"/>
-          <w:b/>
-          <w:sz w:val="24"/>
-          <w:szCs w:val="24"/>
-        </w:rPr>
-        <w:t>/10</w:t>
+        <w:t>31/10</w:t>
       </w:r>
       <w:r>
         <w:rPr>
@@ -31958,16 +32704,7 @@
                 <w:sz w:val="20"/>
                 <w:szCs w:val="20"/>
               </w:rPr>
-              <w:t xml:space="preserve">- Discussão </w:t>
-            </w:r>
-            <w:r>
-              <w:rPr>
-                <w:rFonts w:ascii="Arial" w:hAnsi="Arial" w:cs="Arial"/>
-                <w:bCs/>
-                <w:sz w:val="20"/>
-                <w:szCs w:val="20"/>
-              </w:rPr>
-              <w:t>de melhorias para a próxima sprint.</w:t>
+              <w:t>- Discussão de melhorias para a próxima sprint.</w:t>
             </w:r>
           </w:p>
           <w:p>
@@ -32016,14 +32753,25 @@
                 <w:szCs w:val="20"/>
               </w:rPr>
             </w:pPr>
-            <w:r>
-              <w:rPr>
-                <w:rFonts w:ascii="Arial" w:hAnsi="Arial" w:cs="Arial"/>
-                <w:bCs/>
-                <w:sz w:val="20"/>
-                <w:szCs w:val="20"/>
-              </w:rPr>
-              <w:t>Emmily Ferreira</w:t>
+            <w:proofErr w:type="spellStart"/>
+            <w:r>
+              <w:rPr>
+                <w:rFonts w:ascii="Arial" w:hAnsi="Arial" w:cs="Arial"/>
+                <w:bCs/>
+                <w:sz w:val="20"/>
+                <w:szCs w:val="20"/>
+              </w:rPr>
+              <w:t>Emmily</w:t>
+            </w:r>
+            <w:proofErr w:type="spellEnd"/>
+            <w:r>
+              <w:rPr>
+                <w:rFonts w:ascii="Arial" w:hAnsi="Arial" w:cs="Arial"/>
+                <w:bCs/>
+                <w:sz w:val="20"/>
+                <w:szCs w:val="20"/>
+              </w:rPr>
+              <w:t xml:space="preserve"> Ferreira</w:t>
             </w:r>
           </w:p>
         </w:tc>
@@ -32250,14 +32998,25 @@
                 <w:szCs w:val="20"/>
               </w:rPr>
             </w:pPr>
-            <w:r>
-              <w:rPr>
-                <w:rFonts w:ascii="Arial" w:hAnsi="Arial" w:cs="Arial"/>
-                <w:bCs/>
-                <w:sz w:val="20"/>
-                <w:szCs w:val="20"/>
-              </w:rPr>
-              <w:t>Kauã Vidal</w:t>
+            <w:proofErr w:type="spellStart"/>
+            <w:r>
+              <w:rPr>
+                <w:rFonts w:ascii="Arial" w:hAnsi="Arial" w:cs="Arial"/>
+                <w:bCs/>
+                <w:sz w:val="20"/>
+                <w:szCs w:val="20"/>
+              </w:rPr>
+              <w:t>Kauã</w:t>
+            </w:r>
+            <w:proofErr w:type="spellEnd"/>
+            <w:r>
+              <w:rPr>
+                <w:rFonts w:ascii="Arial" w:hAnsi="Arial" w:cs="Arial"/>
+                <w:bCs/>
+                <w:sz w:val="20"/>
+                <w:szCs w:val="20"/>
+              </w:rPr>
+              <w:t xml:space="preserve"> Vidal</w:t>
             </w:r>
             <w:r>
               <w:rPr>
@@ -32866,25 +33625,7 @@
           <w:sz w:val="24"/>
           <w:szCs w:val="24"/>
         </w:rPr>
-        <w:t>02</w:t>
-      </w:r>
-      <w:r>
-        <w:rPr>
-          <w:rFonts w:ascii="Arial" w:hAnsi="Arial" w:cs="Arial"/>
-          <w:b/>
-          <w:sz w:val="24"/>
-          <w:szCs w:val="24"/>
-        </w:rPr>
-        <w:t>/1</w:t>
-      </w:r>
-      <w:r>
-        <w:rPr>
-          <w:rFonts w:ascii="Arial" w:hAnsi="Arial" w:cs="Arial"/>
-          <w:b/>
-          <w:sz w:val="24"/>
-          <w:szCs w:val="24"/>
-        </w:rPr>
-        <w:t>1</w:t>
+        <w:t>02/11</w:t>
       </w:r>
       <w:r>
         <w:rPr>
@@ -32960,16 +33701,7 @@
                 <w:sz w:val="20"/>
                 <w:szCs w:val="20"/>
               </w:rPr>
-              <w:t>1</w:t>
-            </w:r>
-            <w:r>
-              <w:rPr>
-                <w:rFonts w:ascii="Arial" w:hAnsi="Arial" w:cs="Arial"/>
-                <w:bCs/>
-                <w:sz w:val="20"/>
-                <w:szCs w:val="20"/>
-              </w:rPr>
-              <w:t>1</w:t>
+              <w:t>11</w:t>
             </w:r>
             <w:r>
               <w:rPr>
@@ -33280,14 +34012,25 @@
                 <w:szCs w:val="20"/>
               </w:rPr>
             </w:pPr>
-            <w:r>
-              <w:rPr>
-                <w:rFonts w:ascii="Arial" w:hAnsi="Arial" w:cs="Arial"/>
-                <w:bCs/>
-                <w:sz w:val="20"/>
-                <w:szCs w:val="20"/>
-              </w:rPr>
-              <w:t>Emmily Ferreira</w:t>
+            <w:proofErr w:type="spellStart"/>
+            <w:r>
+              <w:rPr>
+                <w:rFonts w:ascii="Arial" w:hAnsi="Arial" w:cs="Arial"/>
+                <w:bCs/>
+                <w:sz w:val="20"/>
+                <w:szCs w:val="20"/>
+              </w:rPr>
+              <w:t>Emmily</w:t>
+            </w:r>
+            <w:proofErr w:type="spellEnd"/>
+            <w:r>
+              <w:rPr>
+                <w:rFonts w:ascii="Arial" w:hAnsi="Arial" w:cs="Arial"/>
+                <w:bCs/>
+                <w:sz w:val="20"/>
+                <w:szCs w:val="20"/>
+              </w:rPr>
+              <w:t xml:space="preserve"> Ferreira</w:t>
             </w:r>
           </w:p>
         </w:tc>
@@ -33514,14 +34257,25 @@
                 <w:szCs w:val="20"/>
               </w:rPr>
             </w:pPr>
-            <w:r>
-              <w:rPr>
-                <w:rFonts w:ascii="Arial" w:hAnsi="Arial" w:cs="Arial"/>
-                <w:bCs/>
-                <w:sz w:val="20"/>
-                <w:szCs w:val="20"/>
-              </w:rPr>
-              <w:t>Kauã Vidal</w:t>
+            <w:proofErr w:type="spellStart"/>
+            <w:r>
+              <w:rPr>
+                <w:rFonts w:ascii="Arial" w:hAnsi="Arial" w:cs="Arial"/>
+                <w:bCs/>
+                <w:sz w:val="20"/>
+                <w:szCs w:val="20"/>
+              </w:rPr>
+              <w:t>Kauã</w:t>
+            </w:r>
+            <w:proofErr w:type="spellEnd"/>
+            <w:r>
+              <w:rPr>
+                <w:rFonts w:ascii="Arial" w:hAnsi="Arial" w:cs="Arial"/>
+                <w:bCs/>
+                <w:sz w:val="20"/>
+                <w:szCs w:val="20"/>
+              </w:rPr>
+              <w:t xml:space="preserve"> Vidal</w:t>
             </w:r>
             <w:r>
               <w:rPr>
@@ -33572,14 +34326,25 @@
                 <w:szCs w:val="20"/>
               </w:rPr>
             </w:pPr>
-            <w:r>
-              <w:rPr>
-                <w:rFonts w:ascii="Arial" w:hAnsi="Arial" w:cs="Arial"/>
-                <w:bCs/>
-                <w:sz w:val="20"/>
-                <w:szCs w:val="20"/>
-              </w:rPr>
-              <w:t>Kauã Vidal</w:t>
+            <w:proofErr w:type="spellStart"/>
+            <w:r>
+              <w:rPr>
+                <w:rFonts w:ascii="Arial" w:hAnsi="Arial" w:cs="Arial"/>
+                <w:bCs/>
+                <w:sz w:val="20"/>
+                <w:szCs w:val="20"/>
+              </w:rPr>
+              <w:t>Kauã</w:t>
+            </w:r>
+            <w:proofErr w:type="spellEnd"/>
+            <w:r>
+              <w:rPr>
+                <w:rFonts w:ascii="Arial" w:hAnsi="Arial" w:cs="Arial"/>
+                <w:bCs/>
+                <w:sz w:val="20"/>
+                <w:szCs w:val="20"/>
+              </w:rPr>
+              <w:t xml:space="preserve"> Vidal</w:t>
             </w:r>
           </w:p>
         </w:tc>
@@ -33847,8 +34612,19 @@
                 <w:sz w:val="20"/>
                 <w:szCs w:val="20"/>
               </w:rPr>
-              <w:t>Não Justiicado</w:t>
-            </w:r>
+              <w:t xml:space="preserve">Não </w:t>
+            </w:r>
+            <w:proofErr w:type="spellStart"/>
+            <w:r>
+              <w:rPr>
+                <w:rFonts w:ascii="Arial" w:hAnsi="Arial" w:cs="Arial"/>
+                <w:bCs/>
+                <w:sz w:val="20"/>
+                <w:szCs w:val="20"/>
+              </w:rPr>
+              <w:t>Justiicado</w:t>
+            </w:r>
+            <w:proofErr w:type="spellEnd"/>
           </w:p>
         </w:tc>
         <w:tc>
@@ -33981,6 +34757,86 @@
           <w:tcPr>
             <w:tcW w:w="3109" w:type="dxa"/>
             <w:vMerge/>
+          </w:tcPr>
+          <w:p>
+            <w:pPr>
+              <w:rPr>
+                <w:rFonts w:ascii="Arial" w:hAnsi="Arial" w:cs="Arial"/>
+                <w:b/>
+                <w:sz w:val="24"/>
+                <w:szCs w:val="24"/>
+              </w:rPr>
+            </w:pPr>
+          </w:p>
+        </w:tc>
+      </w:tr>
+      <w:tr>
+        <w:tc>
+          <w:tcPr>
+            <w:tcW w:w="3262" w:type="dxa"/>
+          </w:tcPr>
+          <w:p>
+            <w:pPr>
+              <w:rPr>
+                <w:rFonts w:ascii="Arial" w:hAnsi="Arial" w:cs="Arial"/>
+                <w:bCs/>
+                <w:sz w:val="20"/>
+                <w:szCs w:val="20"/>
+              </w:rPr>
+            </w:pPr>
+          </w:p>
+        </w:tc>
+        <w:tc>
+          <w:tcPr>
+            <w:tcW w:w="995" w:type="dxa"/>
+          </w:tcPr>
+          <w:p>
+            <w:pPr>
+              <w:jc w:val="center"/>
+              <w:rPr>
+                <w:rFonts w:ascii="Arial" w:hAnsi="Arial" w:cs="Arial"/>
+                <w:bCs/>
+                <w:sz w:val="20"/>
+                <w:szCs w:val="20"/>
+              </w:rPr>
+            </w:pPr>
+          </w:p>
+        </w:tc>
+        <w:tc>
+          <w:tcPr>
+            <w:tcW w:w="1080" w:type="dxa"/>
+          </w:tcPr>
+          <w:p>
+            <w:pPr>
+              <w:jc w:val="center"/>
+              <w:rPr>
+                <w:rFonts w:ascii="Arial" w:hAnsi="Arial" w:cs="Arial"/>
+                <w:b/>
+                <w:sz w:val="24"/>
+                <w:szCs w:val="24"/>
+              </w:rPr>
+            </w:pPr>
+          </w:p>
+        </w:tc>
+        <w:tc>
+          <w:tcPr>
+            <w:tcW w:w="1188" w:type="dxa"/>
+          </w:tcPr>
+          <w:p>
+            <w:pPr>
+              <w:jc w:val="center"/>
+              <w:rPr>
+                <w:rFonts w:ascii="Arial" w:hAnsi="Arial" w:cs="Arial"/>
+                <w:b/>
+                <w:sz w:val="24"/>
+                <w:szCs w:val="24"/>
+              </w:rPr>
+            </w:pPr>
+          </w:p>
+        </w:tc>
+        <w:tc>
+          <w:tcPr>
+            <w:tcW w:w="3109" w:type="dxa"/>
           </w:tcPr>
           <w:p>
             <w:pPr>
@@ -34015,6 +34871,1489 @@
           <w:lang w:eastAsia="pt-BR"/>
         </w:rPr>
       </w:pPr>
+    </w:p>
+    <w:p>
+      <w:pPr>
+        <w:spacing w:after="0" w:line="240" w:lineRule="auto"/>
+        <w:jc w:val="both"/>
+        <w:rPr>
+          <w:rFonts w:ascii="Arial" w:eastAsia="Times New Roman" w:hAnsi="Arial" w:cs="Arial"/>
+          <w:u w:val="single"/>
+          <w:lang w:eastAsia="pt-BR"/>
+        </w:rPr>
+      </w:pPr>
+    </w:p>
+    <w:p>
+      <w:pPr>
+        <w:spacing w:after="0" w:line="240" w:lineRule="auto"/>
+        <w:jc w:val="both"/>
+        <w:rPr>
+          <w:rFonts w:ascii="Arial" w:eastAsia="Times New Roman" w:hAnsi="Arial" w:cs="Arial"/>
+          <w:u w:val="single"/>
+          <w:lang w:eastAsia="pt-BR"/>
+        </w:rPr>
+      </w:pPr>
+    </w:p>
+    <w:p>
+      <w:pPr>
+        <w:spacing w:after="0" w:line="240" w:lineRule="auto"/>
+        <w:jc w:val="both"/>
+        <w:rPr>
+          <w:rFonts w:ascii="Arial" w:eastAsia="Times New Roman" w:hAnsi="Arial" w:cs="Arial"/>
+          <w:u w:val="single"/>
+          <w:lang w:eastAsia="pt-BR"/>
+        </w:rPr>
+      </w:pPr>
+    </w:p>
+    <w:p>
+      <w:pPr>
+        <w:spacing w:after="0" w:line="240" w:lineRule="auto"/>
+        <w:jc w:val="both"/>
+        <w:rPr>
+          <w:rFonts w:ascii="Arial" w:eastAsia="Times New Roman" w:hAnsi="Arial" w:cs="Arial"/>
+          <w:u w:val="single"/>
+          <w:lang w:eastAsia="pt-BR"/>
+        </w:rPr>
+      </w:pPr>
+    </w:p>
+    <w:p>
+      <w:pPr>
+        <w:rPr>
+          <w:rFonts w:ascii="Arial" w:eastAsia="Times New Roman" w:hAnsi="Arial" w:cs="Arial"/>
+          <w:u w:val="single"/>
+          <w:lang w:eastAsia="pt-BR"/>
+        </w:rPr>
+      </w:pPr>
+      <w:r>
+        <w:rPr>
+          <w:rFonts w:ascii="Arial" w:eastAsia="Times New Roman" w:hAnsi="Arial" w:cs="Arial"/>
+          <w:u w:val="single"/>
+          <w:lang w:eastAsia="pt-BR"/>
+        </w:rPr>
+        <w:br w:type="page"/>
+      </w:r>
+    </w:p>
+    <w:p>
+      <w:pPr>
+        <w:jc w:val="center"/>
+        <w:rPr>
+          <w:rFonts w:ascii="Arial" w:hAnsi="Arial" w:cs="Arial"/>
+        </w:rPr>
+      </w:pPr>
+      <w:r>
+        <w:rPr>
+          <w:rFonts w:ascii="Arial" w:hAnsi="Arial" w:cs="Arial"/>
+          <w:b/>
+          <w:sz w:val="24"/>
+          <w:szCs w:val="24"/>
+        </w:rPr>
+        <w:lastRenderedPageBreak/>
+        <w:t>Reunião</w:t>
+      </w:r>
+      <w:r>
+        <w:rPr>
+          <w:rFonts w:ascii="Arial" w:hAnsi="Arial" w:cs="Arial"/>
+          <w:b/>
+          <w:sz w:val="24"/>
+          <w:szCs w:val="24"/>
+        </w:rPr>
+        <w:t xml:space="preserve"> </w:t>
+      </w:r>
+      <w:r>
+        <w:rPr>
+          <w:rFonts w:ascii="Arial" w:hAnsi="Arial" w:cs="Arial"/>
+          <w:b/>
+          <w:sz w:val="24"/>
+          <w:szCs w:val="24"/>
+        </w:rPr>
+        <w:t>Semanal</w:t>
+      </w:r>
+      <w:r>
+        <w:rPr>
+          <w:rFonts w:ascii="Arial" w:hAnsi="Arial" w:cs="Arial"/>
+          <w:b/>
+          <w:sz w:val="24"/>
+          <w:szCs w:val="24"/>
+        </w:rPr>
+        <w:t xml:space="preserve"> </w:t>
+      </w:r>
+      <w:r>
+        <w:rPr>
+          <w:rFonts w:ascii="Arial" w:hAnsi="Arial" w:cs="Arial"/>
+          <w:b/>
+          <w:sz w:val="24"/>
+          <w:szCs w:val="24"/>
+        </w:rPr>
+        <w:t xml:space="preserve">– </w:t>
+      </w:r>
+      <w:r>
+        <w:rPr>
+          <w:rFonts w:ascii="Arial" w:hAnsi="Arial" w:cs="Arial"/>
+          <w:b/>
+          <w:sz w:val="24"/>
+          <w:szCs w:val="24"/>
+        </w:rPr>
+        <w:t>0</w:t>
+      </w:r>
+      <w:r>
+        <w:rPr>
+          <w:rFonts w:ascii="Arial" w:hAnsi="Arial" w:cs="Arial"/>
+          <w:b/>
+          <w:sz w:val="24"/>
+          <w:szCs w:val="24"/>
+        </w:rPr>
+        <w:t>7</w:t>
+      </w:r>
+      <w:r>
+        <w:rPr>
+          <w:rFonts w:ascii="Arial" w:hAnsi="Arial" w:cs="Arial"/>
+          <w:b/>
+          <w:sz w:val="24"/>
+          <w:szCs w:val="24"/>
+        </w:rPr>
+        <w:t>/11</w:t>
+      </w:r>
+      <w:r>
+        <w:rPr>
+          <w:rFonts w:ascii="Arial" w:hAnsi="Arial" w:cs="Arial"/>
+          <w:b/>
+          <w:sz w:val="24"/>
+          <w:szCs w:val="24"/>
+        </w:rPr>
+        <w:t>/2023</w:t>
+      </w:r>
+    </w:p>
+    <w:tbl>
+      <w:tblPr>
+        <w:tblStyle w:val="Tabelacomgrade"/>
+        <w:tblW w:w="9557" w:type="dxa"/>
+        <w:tblInd w:w="-576" w:type="dxa"/>
+        <w:tblLook w:val="04A0" w:firstRow="1" w:lastRow="0" w:firstColumn="1" w:lastColumn="0" w:noHBand="0" w:noVBand="1"/>
+      </w:tblPr>
+      <w:tblGrid>
+        <w:gridCol w:w="3262"/>
+        <w:gridCol w:w="995"/>
+        <w:gridCol w:w="1080"/>
+        <w:gridCol w:w="917"/>
+        <w:gridCol w:w="3303"/>
+      </w:tblGrid>
+      <w:tr>
+        <w:tc>
+          <w:tcPr>
+            <w:tcW w:w="9557" w:type="dxa"/>
+            <w:gridSpan w:val="5"/>
+          </w:tcPr>
+          <w:p>
+            <w:pPr>
+              <w:jc w:val="center"/>
+              <w:rPr>
+                <w:rFonts w:ascii="Arial" w:hAnsi="Arial" w:cs="Arial"/>
+                <w:bCs/>
+                <w:sz w:val="20"/>
+                <w:szCs w:val="20"/>
+              </w:rPr>
+            </w:pPr>
+            <w:r>
+              <w:rPr>
+                <w:rFonts w:ascii="Arial" w:hAnsi="Arial" w:cs="Arial"/>
+                <w:bCs/>
+                <w:sz w:val="20"/>
+                <w:szCs w:val="20"/>
+              </w:rPr>
+              <w:t xml:space="preserve">Daily </w:t>
+            </w:r>
+            <w:r>
+              <w:rPr>
+                <w:rFonts w:ascii="Arial" w:hAnsi="Arial" w:cs="Arial"/>
+                <w:bCs/>
+                <w:sz w:val="20"/>
+                <w:szCs w:val="20"/>
+              </w:rPr>
+              <w:t>02</w:t>
+            </w:r>
+            <w:r>
+              <w:rPr>
+                <w:rFonts w:ascii="Arial" w:hAnsi="Arial" w:cs="Arial"/>
+                <w:bCs/>
+                <w:sz w:val="20"/>
+                <w:szCs w:val="20"/>
+              </w:rPr>
+              <w:t>/</w:t>
+            </w:r>
+            <w:r>
+              <w:rPr>
+                <w:rFonts w:ascii="Arial" w:hAnsi="Arial" w:cs="Arial"/>
+                <w:bCs/>
+                <w:sz w:val="20"/>
+                <w:szCs w:val="20"/>
+              </w:rPr>
+              <w:t>11</w:t>
+            </w:r>
+            <w:r>
+              <w:rPr>
+                <w:rFonts w:ascii="Arial" w:hAnsi="Arial" w:cs="Arial"/>
+                <w:bCs/>
+                <w:sz w:val="20"/>
+                <w:szCs w:val="20"/>
+              </w:rPr>
+              <w:t>/2023</w:t>
+            </w:r>
+          </w:p>
+        </w:tc>
+      </w:tr>
+      <w:tr>
+        <w:tc>
+          <w:tcPr>
+            <w:tcW w:w="3262" w:type="dxa"/>
+          </w:tcPr>
+          <w:p>
+            <w:pPr>
+              <w:jc w:val="center"/>
+              <w:rPr>
+                <w:rFonts w:ascii="Arial" w:hAnsi="Arial" w:cs="Arial"/>
+                <w:bCs/>
+                <w:sz w:val="20"/>
+                <w:szCs w:val="20"/>
+              </w:rPr>
+            </w:pPr>
+            <w:r>
+              <w:rPr>
+                <w:rFonts w:ascii="Arial" w:hAnsi="Arial" w:cs="Arial"/>
+                <w:bCs/>
+                <w:sz w:val="20"/>
+                <w:szCs w:val="20"/>
+              </w:rPr>
+              <w:t>Presentes</w:t>
+            </w:r>
+          </w:p>
+        </w:tc>
+        <w:tc>
+          <w:tcPr>
+            <w:tcW w:w="995" w:type="dxa"/>
+          </w:tcPr>
+          <w:p>
+            <w:pPr>
+              <w:jc w:val="center"/>
+              <w:rPr>
+                <w:rFonts w:ascii="Arial" w:hAnsi="Arial" w:cs="Arial"/>
+                <w:bCs/>
+                <w:sz w:val="20"/>
+                <w:szCs w:val="20"/>
+              </w:rPr>
+            </w:pPr>
+            <w:r>
+              <w:rPr>
+                <w:rFonts w:ascii="Arial" w:hAnsi="Arial" w:cs="Arial"/>
+                <w:bCs/>
+                <w:sz w:val="20"/>
+                <w:szCs w:val="20"/>
+              </w:rPr>
+              <w:t>Horário chegada</w:t>
+            </w:r>
+          </w:p>
+        </w:tc>
+        <w:tc>
+          <w:tcPr>
+            <w:tcW w:w="1080" w:type="dxa"/>
+          </w:tcPr>
+          <w:p>
+            <w:pPr>
+              <w:jc w:val="center"/>
+              <w:rPr>
+                <w:rFonts w:ascii="Arial" w:hAnsi="Arial" w:cs="Arial"/>
+                <w:bCs/>
+                <w:sz w:val="20"/>
+                <w:szCs w:val="20"/>
+              </w:rPr>
+            </w:pPr>
+            <w:r>
+              <w:rPr>
+                <w:rFonts w:ascii="Arial" w:hAnsi="Arial" w:cs="Arial"/>
+                <w:bCs/>
+                <w:sz w:val="20"/>
+                <w:szCs w:val="20"/>
+              </w:rPr>
+              <w:t>Ausentes</w:t>
+            </w:r>
+          </w:p>
+        </w:tc>
+        <w:tc>
+          <w:tcPr>
+            <w:tcW w:w="917" w:type="dxa"/>
+          </w:tcPr>
+          <w:p>
+            <w:pPr>
+              <w:jc w:val="center"/>
+              <w:rPr>
+                <w:rFonts w:ascii="Arial" w:hAnsi="Arial" w:cs="Arial"/>
+                <w:bCs/>
+                <w:sz w:val="20"/>
+                <w:szCs w:val="20"/>
+              </w:rPr>
+            </w:pPr>
+            <w:r>
+              <w:rPr>
+                <w:rFonts w:ascii="Arial" w:hAnsi="Arial" w:cs="Arial"/>
+                <w:bCs/>
+                <w:sz w:val="20"/>
+                <w:szCs w:val="20"/>
+              </w:rPr>
+              <w:t>Motivo</w:t>
+            </w:r>
+          </w:p>
+        </w:tc>
+        <w:tc>
+          <w:tcPr>
+            <w:tcW w:w="3303" w:type="dxa"/>
+          </w:tcPr>
+          <w:p>
+            <w:pPr>
+              <w:jc w:val="center"/>
+              <w:rPr>
+                <w:rFonts w:ascii="Arial" w:hAnsi="Arial" w:cs="Arial"/>
+                <w:bCs/>
+                <w:sz w:val="20"/>
+                <w:szCs w:val="20"/>
+              </w:rPr>
+            </w:pPr>
+            <w:r>
+              <w:rPr>
+                <w:rFonts w:ascii="Arial" w:hAnsi="Arial" w:cs="Arial"/>
+                <w:bCs/>
+                <w:sz w:val="20"/>
+                <w:szCs w:val="20"/>
+              </w:rPr>
+              <w:t>Assunto</w:t>
+            </w:r>
+          </w:p>
+        </w:tc>
+      </w:tr>
+      <w:tr>
+        <w:tc>
+          <w:tcPr>
+            <w:tcW w:w="3262" w:type="dxa"/>
+          </w:tcPr>
+          <w:p>
+            <w:pPr>
+              <w:rPr>
+                <w:rFonts w:ascii="Arial" w:hAnsi="Arial" w:cs="Arial"/>
+                <w:bCs/>
+                <w:sz w:val="20"/>
+                <w:szCs w:val="20"/>
+              </w:rPr>
+            </w:pPr>
+            <w:r>
+              <w:rPr>
+                <w:rFonts w:ascii="Arial" w:hAnsi="Arial" w:cs="Arial"/>
+                <w:bCs/>
+                <w:sz w:val="20"/>
+                <w:szCs w:val="20"/>
+              </w:rPr>
+              <w:t>Ana Catarina</w:t>
+            </w:r>
+          </w:p>
+        </w:tc>
+        <w:tc>
+          <w:tcPr>
+            <w:tcW w:w="995" w:type="dxa"/>
+          </w:tcPr>
+          <w:p>
+            <w:pPr>
+              <w:jc w:val="center"/>
+              <w:rPr>
+                <w:rFonts w:ascii="Arial" w:hAnsi="Arial" w:cs="Arial"/>
+                <w:bCs/>
+                <w:sz w:val="20"/>
+                <w:szCs w:val="20"/>
+              </w:rPr>
+            </w:pPr>
+            <w:r>
+              <w:rPr>
+                <w:rFonts w:ascii="Arial" w:hAnsi="Arial" w:cs="Arial"/>
+                <w:bCs/>
+                <w:sz w:val="20"/>
+                <w:szCs w:val="20"/>
+              </w:rPr>
+              <w:t>17:00</w:t>
+            </w:r>
+          </w:p>
+        </w:tc>
+        <w:tc>
+          <w:tcPr>
+            <w:tcW w:w="1080" w:type="dxa"/>
+          </w:tcPr>
+          <w:p>
+            <w:pPr>
+              <w:jc w:val="center"/>
+              <w:rPr>
+                <w:rFonts w:ascii="Arial" w:hAnsi="Arial" w:cs="Arial"/>
+                <w:b/>
+                <w:sz w:val="24"/>
+                <w:szCs w:val="24"/>
+              </w:rPr>
+            </w:pPr>
+            <w:r>
+              <w:rPr>
+                <w:rFonts w:ascii="Arial" w:hAnsi="Arial" w:cs="Arial"/>
+                <w:b/>
+                <w:sz w:val="24"/>
+                <w:szCs w:val="24"/>
+              </w:rPr>
+              <w:t>-</w:t>
+            </w:r>
+          </w:p>
+        </w:tc>
+        <w:tc>
+          <w:tcPr>
+            <w:tcW w:w="917" w:type="dxa"/>
+          </w:tcPr>
+          <w:p>
+            <w:pPr>
+              <w:jc w:val="center"/>
+              <w:rPr>
+                <w:rFonts w:ascii="Arial" w:hAnsi="Arial" w:cs="Arial"/>
+                <w:b/>
+                <w:sz w:val="24"/>
+                <w:szCs w:val="24"/>
+              </w:rPr>
+            </w:pPr>
+            <w:r>
+              <w:rPr>
+                <w:rFonts w:ascii="Arial" w:hAnsi="Arial" w:cs="Arial"/>
+                <w:b/>
+                <w:sz w:val="24"/>
+                <w:szCs w:val="24"/>
+              </w:rPr>
+              <w:t>-</w:t>
+            </w:r>
+          </w:p>
+        </w:tc>
+        <w:tc>
+          <w:tcPr>
+            <w:tcW w:w="3303" w:type="dxa"/>
+            <w:vMerge w:val="restart"/>
+          </w:tcPr>
+          <w:p>
+            <w:pPr>
+              <w:rPr>
+                <w:rFonts w:ascii="Arial" w:hAnsi="Arial" w:cs="Arial"/>
+                <w:bCs/>
+                <w:sz w:val="20"/>
+                <w:szCs w:val="20"/>
+              </w:rPr>
+            </w:pPr>
+            <w:r>
+              <w:rPr>
+                <w:rFonts w:ascii="Arial" w:hAnsi="Arial" w:cs="Arial"/>
+                <w:bCs/>
+                <w:sz w:val="20"/>
+                <w:szCs w:val="20"/>
+              </w:rPr>
+              <w:t xml:space="preserve"> </w:t>
+            </w:r>
+            <w:r>
+              <w:rPr>
+                <w:rFonts w:ascii="Arial" w:hAnsi="Arial" w:cs="Arial"/>
+                <w:bCs/>
+                <w:sz w:val="20"/>
+                <w:szCs w:val="20"/>
+              </w:rPr>
+              <w:t xml:space="preserve">- </w:t>
+            </w:r>
+            <w:r>
+              <w:rPr>
+                <w:rFonts w:ascii="Arial" w:hAnsi="Arial" w:cs="Arial"/>
+                <w:bCs/>
+                <w:sz w:val="20"/>
+                <w:szCs w:val="20"/>
+              </w:rPr>
+              <w:t>Sprint review</w:t>
+            </w:r>
+          </w:p>
+          <w:p>
+            <w:pPr>
+              <w:rPr>
+                <w:rFonts w:ascii="Arial" w:hAnsi="Arial" w:cs="Arial"/>
+                <w:bCs/>
+                <w:sz w:val="20"/>
+                <w:szCs w:val="20"/>
+              </w:rPr>
+            </w:pPr>
+            <w:r>
+              <w:rPr>
+                <w:rFonts w:ascii="Arial" w:hAnsi="Arial" w:cs="Arial"/>
+                <w:bCs/>
+                <w:sz w:val="20"/>
+                <w:szCs w:val="20"/>
+              </w:rPr>
+              <w:t xml:space="preserve"> - Escolha de P.O e </w:t>
+            </w:r>
+            <w:proofErr w:type="spellStart"/>
+            <w:r>
+              <w:rPr>
+                <w:rFonts w:ascii="Arial" w:hAnsi="Arial" w:cs="Arial"/>
+                <w:bCs/>
+                <w:sz w:val="20"/>
+                <w:szCs w:val="20"/>
+              </w:rPr>
+              <w:t>ScrumMaster</w:t>
+            </w:r>
+            <w:proofErr w:type="spellEnd"/>
+          </w:p>
+          <w:p>
+            <w:pPr>
+              <w:rPr>
+                <w:rFonts w:ascii="Arial" w:hAnsi="Arial" w:cs="Arial"/>
+                <w:bCs/>
+                <w:sz w:val="20"/>
+                <w:szCs w:val="20"/>
+              </w:rPr>
+            </w:pPr>
+            <w:r>
+              <w:rPr>
+                <w:rFonts w:ascii="Arial" w:hAnsi="Arial" w:cs="Arial"/>
+                <w:bCs/>
+                <w:sz w:val="20"/>
+                <w:szCs w:val="20"/>
+              </w:rPr>
+              <w:t xml:space="preserve"> - Pontos a melhorar</w:t>
+            </w:r>
+          </w:p>
+          <w:p>
+            <w:pPr>
+              <w:rPr>
+                <w:rFonts w:ascii="Arial" w:hAnsi="Arial" w:cs="Arial"/>
+                <w:bCs/>
+                <w:sz w:val="20"/>
+                <w:szCs w:val="20"/>
+              </w:rPr>
+            </w:pPr>
+            <w:r>
+              <w:rPr>
+                <w:rFonts w:ascii="Arial" w:hAnsi="Arial" w:cs="Arial"/>
+                <w:bCs/>
+                <w:sz w:val="20"/>
+                <w:szCs w:val="20"/>
+              </w:rPr>
+              <w:t>- Mudança horários das reuniões</w:t>
+            </w:r>
+          </w:p>
+          <w:p>
+            <w:pPr>
+              <w:rPr>
+                <w:rFonts w:ascii="Arial" w:hAnsi="Arial" w:cs="Arial"/>
+                <w:bCs/>
+                <w:sz w:val="20"/>
+                <w:szCs w:val="20"/>
+              </w:rPr>
+            </w:pPr>
+            <w:r>
+              <w:rPr>
+                <w:rFonts w:ascii="Arial" w:hAnsi="Arial" w:cs="Arial"/>
+                <w:bCs/>
+                <w:sz w:val="20"/>
+                <w:szCs w:val="20"/>
+              </w:rPr>
+              <w:t xml:space="preserve">- Separação de atividades </w:t>
+            </w:r>
+          </w:p>
+          <w:p>
+            <w:pPr>
+              <w:rPr>
+                <w:rFonts w:ascii="Arial" w:hAnsi="Arial" w:cs="Arial"/>
+                <w:bCs/>
+                <w:sz w:val="20"/>
+                <w:szCs w:val="20"/>
+              </w:rPr>
+            </w:pPr>
+          </w:p>
+          <w:p>
+            <w:pPr>
+              <w:rPr>
+                <w:rFonts w:ascii="Arial" w:hAnsi="Arial" w:cs="Arial"/>
+                <w:bCs/>
+                <w:sz w:val="20"/>
+                <w:szCs w:val="20"/>
+              </w:rPr>
+            </w:pPr>
+          </w:p>
+          <w:p>
+            <w:pPr>
+              <w:rPr>
+                <w:rFonts w:ascii="Arial" w:hAnsi="Arial" w:cs="Arial"/>
+                <w:bCs/>
+                <w:sz w:val="20"/>
+                <w:szCs w:val="20"/>
+              </w:rPr>
+            </w:pPr>
+          </w:p>
+          <w:p>
+            <w:pPr>
+              <w:rPr>
+                <w:rFonts w:ascii="Arial" w:hAnsi="Arial" w:cs="Arial"/>
+                <w:bCs/>
+                <w:sz w:val="20"/>
+                <w:szCs w:val="20"/>
+              </w:rPr>
+            </w:pPr>
+          </w:p>
+        </w:tc>
+      </w:tr>
+      <w:tr>
+        <w:tc>
+          <w:tcPr>
+            <w:tcW w:w="3262" w:type="dxa"/>
+          </w:tcPr>
+          <w:p>
+            <w:pPr>
+              <w:rPr>
+                <w:rFonts w:ascii="Arial" w:hAnsi="Arial" w:cs="Arial"/>
+                <w:bCs/>
+                <w:sz w:val="20"/>
+                <w:szCs w:val="20"/>
+              </w:rPr>
+            </w:pPr>
+            <w:proofErr w:type="spellStart"/>
+            <w:r>
+              <w:rPr>
+                <w:rFonts w:ascii="Arial" w:hAnsi="Arial" w:cs="Arial"/>
+                <w:bCs/>
+                <w:sz w:val="20"/>
+                <w:szCs w:val="20"/>
+              </w:rPr>
+              <w:t>Emmily</w:t>
+            </w:r>
+            <w:proofErr w:type="spellEnd"/>
+            <w:r>
+              <w:rPr>
+                <w:rFonts w:ascii="Arial" w:hAnsi="Arial" w:cs="Arial"/>
+                <w:bCs/>
+                <w:sz w:val="20"/>
+                <w:szCs w:val="20"/>
+              </w:rPr>
+              <w:t xml:space="preserve"> Ferreira</w:t>
+            </w:r>
+          </w:p>
+        </w:tc>
+        <w:tc>
+          <w:tcPr>
+            <w:tcW w:w="995" w:type="dxa"/>
+          </w:tcPr>
+          <w:p>
+            <w:pPr>
+              <w:jc w:val="center"/>
+              <w:rPr>
+                <w:rFonts w:ascii="Arial" w:hAnsi="Arial" w:cs="Arial"/>
+                <w:bCs/>
+                <w:sz w:val="20"/>
+                <w:szCs w:val="20"/>
+              </w:rPr>
+            </w:pPr>
+            <w:r>
+              <w:rPr>
+                <w:rFonts w:ascii="Arial" w:hAnsi="Arial" w:cs="Arial"/>
+                <w:bCs/>
+                <w:sz w:val="20"/>
+                <w:szCs w:val="20"/>
+              </w:rPr>
+              <w:t>17:00</w:t>
+            </w:r>
+          </w:p>
+        </w:tc>
+        <w:tc>
+          <w:tcPr>
+            <w:tcW w:w="1080" w:type="dxa"/>
+          </w:tcPr>
+          <w:p>
+            <w:pPr>
+              <w:jc w:val="center"/>
+              <w:rPr>
+                <w:rFonts w:ascii="Arial" w:hAnsi="Arial" w:cs="Arial"/>
+                <w:b/>
+                <w:sz w:val="24"/>
+                <w:szCs w:val="24"/>
+              </w:rPr>
+            </w:pPr>
+            <w:r>
+              <w:rPr>
+                <w:rFonts w:ascii="Arial" w:hAnsi="Arial" w:cs="Arial"/>
+                <w:b/>
+                <w:sz w:val="24"/>
+                <w:szCs w:val="24"/>
+              </w:rPr>
+              <w:t>-</w:t>
+            </w:r>
+          </w:p>
+        </w:tc>
+        <w:tc>
+          <w:tcPr>
+            <w:tcW w:w="917" w:type="dxa"/>
+          </w:tcPr>
+          <w:p>
+            <w:pPr>
+              <w:jc w:val="center"/>
+              <w:rPr>
+                <w:rFonts w:ascii="Arial" w:hAnsi="Arial" w:cs="Arial"/>
+                <w:b/>
+                <w:sz w:val="24"/>
+                <w:szCs w:val="24"/>
+              </w:rPr>
+            </w:pPr>
+            <w:r>
+              <w:rPr>
+                <w:rFonts w:ascii="Arial" w:hAnsi="Arial" w:cs="Arial"/>
+                <w:b/>
+                <w:sz w:val="24"/>
+                <w:szCs w:val="24"/>
+              </w:rPr>
+              <w:t>-</w:t>
+            </w:r>
+          </w:p>
+        </w:tc>
+        <w:tc>
+          <w:tcPr>
+            <w:tcW w:w="3303" w:type="dxa"/>
+            <w:vMerge/>
+          </w:tcPr>
+          <w:p>
+            <w:pPr>
+              <w:rPr>
+                <w:rFonts w:ascii="Arial" w:hAnsi="Arial" w:cs="Arial"/>
+                <w:b/>
+                <w:sz w:val="24"/>
+                <w:szCs w:val="24"/>
+              </w:rPr>
+            </w:pPr>
+          </w:p>
+        </w:tc>
+      </w:tr>
+      <w:tr>
+        <w:tc>
+          <w:tcPr>
+            <w:tcW w:w="3262" w:type="dxa"/>
+          </w:tcPr>
+          <w:p>
+            <w:pPr>
+              <w:rPr>
+                <w:rFonts w:ascii="Arial" w:hAnsi="Arial" w:cs="Arial"/>
+                <w:bCs/>
+                <w:sz w:val="20"/>
+                <w:szCs w:val="20"/>
+              </w:rPr>
+            </w:pPr>
+            <w:r>
+              <w:rPr>
+                <w:rFonts w:ascii="Arial" w:hAnsi="Arial" w:cs="Arial"/>
+                <w:bCs/>
+                <w:sz w:val="20"/>
+                <w:szCs w:val="20"/>
+              </w:rPr>
+              <w:t>Gustavo Ferreira</w:t>
+            </w:r>
+          </w:p>
+        </w:tc>
+        <w:tc>
+          <w:tcPr>
+            <w:tcW w:w="995" w:type="dxa"/>
+          </w:tcPr>
+          <w:p>
+            <w:pPr>
+              <w:jc w:val="center"/>
+              <w:rPr>
+                <w:rFonts w:ascii="Arial" w:hAnsi="Arial" w:cs="Arial"/>
+                <w:bCs/>
+                <w:sz w:val="20"/>
+                <w:szCs w:val="20"/>
+              </w:rPr>
+            </w:pPr>
+            <w:r>
+              <w:rPr>
+                <w:rFonts w:ascii="Arial" w:hAnsi="Arial" w:cs="Arial"/>
+                <w:bCs/>
+                <w:sz w:val="20"/>
+                <w:szCs w:val="20"/>
+              </w:rPr>
+              <w:t>17:00</w:t>
+            </w:r>
+          </w:p>
+        </w:tc>
+        <w:tc>
+          <w:tcPr>
+            <w:tcW w:w="1080" w:type="dxa"/>
+          </w:tcPr>
+          <w:p>
+            <w:pPr>
+              <w:jc w:val="center"/>
+              <w:rPr>
+                <w:rFonts w:ascii="Arial" w:hAnsi="Arial" w:cs="Arial"/>
+                <w:b/>
+                <w:sz w:val="20"/>
+                <w:szCs w:val="20"/>
+              </w:rPr>
+            </w:pPr>
+            <w:r>
+              <w:rPr>
+                <w:rFonts w:ascii="Arial" w:hAnsi="Arial" w:cs="Arial"/>
+                <w:b/>
+                <w:sz w:val="24"/>
+                <w:szCs w:val="24"/>
+              </w:rPr>
+              <w:t>-</w:t>
+            </w:r>
+          </w:p>
+        </w:tc>
+        <w:tc>
+          <w:tcPr>
+            <w:tcW w:w="917" w:type="dxa"/>
+          </w:tcPr>
+          <w:p>
+            <w:pPr>
+              <w:jc w:val="center"/>
+              <w:rPr>
+                <w:rFonts w:ascii="Arial" w:hAnsi="Arial" w:cs="Arial"/>
+                <w:b/>
+                <w:sz w:val="20"/>
+                <w:szCs w:val="20"/>
+              </w:rPr>
+            </w:pPr>
+            <w:r>
+              <w:rPr>
+                <w:rFonts w:ascii="Arial" w:hAnsi="Arial" w:cs="Arial"/>
+                <w:b/>
+                <w:sz w:val="24"/>
+                <w:szCs w:val="24"/>
+              </w:rPr>
+              <w:t>-</w:t>
+            </w:r>
+          </w:p>
+        </w:tc>
+        <w:tc>
+          <w:tcPr>
+            <w:tcW w:w="3303" w:type="dxa"/>
+            <w:vMerge/>
+          </w:tcPr>
+          <w:p>
+            <w:pPr>
+              <w:rPr>
+                <w:rFonts w:ascii="Arial" w:hAnsi="Arial" w:cs="Arial"/>
+                <w:b/>
+                <w:sz w:val="24"/>
+                <w:szCs w:val="24"/>
+              </w:rPr>
+            </w:pPr>
+          </w:p>
+        </w:tc>
+      </w:tr>
+      <w:tr>
+        <w:tc>
+          <w:tcPr>
+            <w:tcW w:w="3262" w:type="dxa"/>
+          </w:tcPr>
+          <w:p>
+            <w:pPr>
+              <w:rPr>
+                <w:rFonts w:ascii="Arial" w:hAnsi="Arial" w:cs="Arial"/>
+                <w:bCs/>
+                <w:sz w:val="20"/>
+                <w:szCs w:val="20"/>
+              </w:rPr>
+            </w:pPr>
+            <w:proofErr w:type="spellStart"/>
+            <w:r>
+              <w:rPr>
+                <w:rFonts w:ascii="Arial" w:hAnsi="Arial" w:cs="Arial"/>
+                <w:bCs/>
+                <w:sz w:val="20"/>
+                <w:szCs w:val="20"/>
+              </w:rPr>
+              <w:t>Kauã</w:t>
+            </w:r>
+            <w:proofErr w:type="spellEnd"/>
+            <w:r>
+              <w:rPr>
+                <w:rFonts w:ascii="Arial" w:hAnsi="Arial" w:cs="Arial"/>
+                <w:bCs/>
+                <w:sz w:val="20"/>
+                <w:szCs w:val="20"/>
+              </w:rPr>
+              <w:t xml:space="preserve"> Vidal</w:t>
+            </w:r>
+            <w:r>
+              <w:rPr>
+                <w:rFonts w:ascii="Arial" w:hAnsi="Arial" w:cs="Arial"/>
+                <w:bCs/>
+                <w:sz w:val="20"/>
+                <w:szCs w:val="20"/>
+              </w:rPr>
+              <w:t xml:space="preserve"> </w:t>
+            </w:r>
+            <w:r>
+              <w:rPr>
+                <w:rFonts w:ascii="Arial" w:hAnsi="Arial" w:cs="Arial"/>
+                <w:bCs/>
+                <w:sz w:val="20"/>
+                <w:szCs w:val="20"/>
+              </w:rPr>
+              <w:t>– Scrum Master</w:t>
+            </w:r>
+          </w:p>
+        </w:tc>
+        <w:tc>
+          <w:tcPr>
+            <w:tcW w:w="995" w:type="dxa"/>
+          </w:tcPr>
+          <w:p>
+            <w:pPr>
+              <w:jc w:val="center"/>
+              <w:rPr>
+                <w:rFonts w:ascii="Arial" w:hAnsi="Arial" w:cs="Arial"/>
+                <w:sz w:val="20"/>
+                <w:szCs w:val="20"/>
+              </w:rPr>
+            </w:pPr>
+            <w:r>
+              <w:rPr>
+                <w:rFonts w:ascii="Arial" w:hAnsi="Arial" w:cs="Arial"/>
+                <w:bCs/>
+                <w:sz w:val="20"/>
+                <w:szCs w:val="20"/>
+              </w:rPr>
+              <w:t>17:00</w:t>
+            </w:r>
+          </w:p>
+        </w:tc>
+        <w:tc>
+          <w:tcPr>
+            <w:tcW w:w="1080" w:type="dxa"/>
+          </w:tcPr>
+          <w:p>
+            <w:pPr>
+              <w:jc w:val="center"/>
+              <w:rPr>
+                <w:rFonts w:ascii="Arial" w:hAnsi="Arial" w:cs="Arial"/>
+                <w:bCs/>
+                <w:sz w:val="20"/>
+                <w:szCs w:val="20"/>
+              </w:rPr>
+            </w:pPr>
+            <w:r>
+              <w:rPr>
+                <w:rFonts w:ascii="Arial" w:hAnsi="Arial" w:cs="Arial"/>
+                <w:b/>
+                <w:sz w:val="24"/>
+                <w:szCs w:val="24"/>
+              </w:rPr>
+              <w:t>-</w:t>
+            </w:r>
+          </w:p>
+        </w:tc>
+        <w:tc>
+          <w:tcPr>
+            <w:tcW w:w="917" w:type="dxa"/>
+          </w:tcPr>
+          <w:p>
+            <w:pPr>
+              <w:jc w:val="center"/>
+              <w:rPr>
+                <w:rFonts w:ascii="Arial" w:hAnsi="Arial" w:cs="Arial"/>
+                <w:bCs/>
+                <w:sz w:val="20"/>
+                <w:szCs w:val="20"/>
+              </w:rPr>
+            </w:pPr>
+            <w:r>
+              <w:rPr>
+                <w:rFonts w:ascii="Arial" w:hAnsi="Arial" w:cs="Arial"/>
+                <w:b/>
+                <w:sz w:val="24"/>
+                <w:szCs w:val="24"/>
+              </w:rPr>
+              <w:t>-</w:t>
+            </w:r>
+          </w:p>
+        </w:tc>
+        <w:tc>
+          <w:tcPr>
+            <w:tcW w:w="3303" w:type="dxa"/>
+            <w:vMerge/>
+          </w:tcPr>
+          <w:p>
+            <w:pPr>
+              <w:rPr>
+                <w:rFonts w:ascii="Arial" w:hAnsi="Arial" w:cs="Arial"/>
+                <w:b/>
+                <w:sz w:val="24"/>
+                <w:szCs w:val="24"/>
+              </w:rPr>
+            </w:pPr>
+          </w:p>
+        </w:tc>
+      </w:tr>
+      <w:tr>
+        <w:trPr>
+          <w:trHeight w:val="372"/>
+        </w:trPr>
+        <w:tc>
+          <w:tcPr>
+            <w:tcW w:w="3262" w:type="dxa"/>
+          </w:tcPr>
+          <w:p>
+            <w:pPr>
+              <w:rPr>
+                <w:rFonts w:ascii="Arial" w:hAnsi="Arial" w:cs="Arial"/>
+                <w:bCs/>
+                <w:sz w:val="20"/>
+                <w:szCs w:val="20"/>
+              </w:rPr>
+            </w:pPr>
+            <w:r>
+              <w:rPr>
+                <w:rFonts w:ascii="Arial" w:hAnsi="Arial" w:cs="Arial"/>
+                <w:bCs/>
+                <w:sz w:val="20"/>
+                <w:szCs w:val="20"/>
+              </w:rPr>
+              <w:t>Kauan Parente</w:t>
+            </w:r>
+          </w:p>
+        </w:tc>
+        <w:tc>
+          <w:tcPr>
+            <w:tcW w:w="995" w:type="dxa"/>
+          </w:tcPr>
+          <w:p>
+            <w:pPr>
+              <w:jc w:val="center"/>
+              <w:rPr>
+                <w:rFonts w:ascii="Arial" w:hAnsi="Arial" w:cs="Arial"/>
+                <w:b/>
+                <w:sz w:val="24"/>
+                <w:szCs w:val="24"/>
+              </w:rPr>
+            </w:pPr>
+            <w:r>
+              <w:rPr>
+                <w:rFonts w:ascii="Arial" w:hAnsi="Arial" w:cs="Arial"/>
+                <w:bCs/>
+                <w:sz w:val="20"/>
+                <w:szCs w:val="20"/>
+              </w:rPr>
+              <w:t>17:00</w:t>
+            </w:r>
+          </w:p>
+        </w:tc>
+        <w:tc>
+          <w:tcPr>
+            <w:tcW w:w="1080" w:type="dxa"/>
+          </w:tcPr>
+          <w:p>
+            <w:pPr>
+              <w:jc w:val="center"/>
+              <w:rPr>
+                <w:rFonts w:ascii="Arial" w:hAnsi="Arial" w:cs="Arial"/>
+                <w:bCs/>
+                <w:sz w:val="20"/>
+                <w:szCs w:val="20"/>
+              </w:rPr>
+            </w:pPr>
+            <w:r>
+              <w:rPr>
+                <w:rFonts w:ascii="Arial" w:hAnsi="Arial" w:cs="Arial"/>
+                <w:b/>
+                <w:sz w:val="24"/>
+                <w:szCs w:val="24"/>
+              </w:rPr>
+              <w:t>-</w:t>
+            </w:r>
+          </w:p>
+        </w:tc>
+        <w:tc>
+          <w:tcPr>
+            <w:tcW w:w="917" w:type="dxa"/>
+          </w:tcPr>
+          <w:p>
+            <w:pPr>
+              <w:jc w:val="center"/>
+              <w:rPr>
+                <w:rFonts w:ascii="Arial" w:hAnsi="Arial" w:cs="Arial"/>
+                <w:bCs/>
+                <w:sz w:val="20"/>
+                <w:szCs w:val="20"/>
+              </w:rPr>
+            </w:pPr>
+            <w:r>
+              <w:rPr>
+                <w:rFonts w:ascii="Arial" w:hAnsi="Arial" w:cs="Arial"/>
+                <w:b/>
+                <w:sz w:val="24"/>
+                <w:szCs w:val="24"/>
+              </w:rPr>
+              <w:t>-</w:t>
+            </w:r>
+          </w:p>
+        </w:tc>
+        <w:tc>
+          <w:tcPr>
+            <w:tcW w:w="3303" w:type="dxa"/>
+            <w:vMerge/>
+          </w:tcPr>
+          <w:p>
+            <w:pPr>
+              <w:rPr>
+                <w:rFonts w:ascii="Arial" w:hAnsi="Arial" w:cs="Arial"/>
+                <w:b/>
+                <w:sz w:val="24"/>
+                <w:szCs w:val="24"/>
+              </w:rPr>
+            </w:pPr>
+          </w:p>
+        </w:tc>
+      </w:tr>
+      <w:tr>
+        <w:trPr>
+          <w:trHeight w:val="136"/>
+        </w:trPr>
+        <w:tc>
+          <w:tcPr>
+            <w:tcW w:w="3262" w:type="dxa"/>
+          </w:tcPr>
+          <w:p>
+            <w:pPr>
+              <w:rPr>
+                <w:rFonts w:ascii="Arial" w:hAnsi="Arial" w:cs="Arial"/>
+                <w:bCs/>
+                <w:sz w:val="20"/>
+                <w:szCs w:val="20"/>
+              </w:rPr>
+            </w:pPr>
+            <w:r>
+              <w:rPr>
+                <w:rFonts w:ascii="Arial" w:hAnsi="Arial" w:cs="Arial"/>
+                <w:bCs/>
+                <w:sz w:val="20"/>
+                <w:szCs w:val="20"/>
+              </w:rPr>
+              <w:t>Michelly Mendes</w:t>
+            </w:r>
+            <w:r>
+              <w:rPr>
+                <w:rFonts w:ascii="Arial" w:hAnsi="Arial" w:cs="Arial"/>
+                <w:bCs/>
+                <w:sz w:val="20"/>
+                <w:szCs w:val="20"/>
+              </w:rPr>
+              <w:t xml:space="preserve"> </w:t>
+            </w:r>
+          </w:p>
+        </w:tc>
+        <w:tc>
+          <w:tcPr>
+            <w:tcW w:w="995" w:type="dxa"/>
+          </w:tcPr>
+          <w:p>
+            <w:pPr>
+              <w:jc w:val="center"/>
+              <w:rPr>
+                <w:rFonts w:ascii="Arial" w:hAnsi="Arial" w:cs="Arial"/>
+                <w:b/>
+                <w:sz w:val="24"/>
+                <w:szCs w:val="24"/>
+              </w:rPr>
+            </w:pPr>
+            <w:r>
+              <w:rPr>
+                <w:rFonts w:ascii="Arial" w:hAnsi="Arial" w:cs="Arial"/>
+                <w:bCs/>
+                <w:sz w:val="20"/>
+                <w:szCs w:val="20"/>
+              </w:rPr>
+              <w:t>17:00</w:t>
+            </w:r>
+          </w:p>
+        </w:tc>
+        <w:tc>
+          <w:tcPr>
+            <w:tcW w:w="1080" w:type="dxa"/>
+          </w:tcPr>
+          <w:p>
+            <w:pPr>
+              <w:jc w:val="center"/>
+              <w:rPr>
+                <w:rFonts w:ascii="Arial" w:hAnsi="Arial" w:cs="Arial"/>
+                <w:b/>
+                <w:sz w:val="20"/>
+                <w:szCs w:val="20"/>
+              </w:rPr>
+            </w:pPr>
+            <w:r>
+              <w:rPr>
+                <w:rFonts w:ascii="Arial" w:hAnsi="Arial" w:cs="Arial"/>
+                <w:b/>
+                <w:sz w:val="24"/>
+                <w:szCs w:val="24"/>
+              </w:rPr>
+              <w:t>-</w:t>
+            </w:r>
+          </w:p>
+        </w:tc>
+        <w:tc>
+          <w:tcPr>
+            <w:tcW w:w="917" w:type="dxa"/>
+          </w:tcPr>
+          <w:p>
+            <w:pPr>
+              <w:jc w:val="center"/>
+              <w:rPr>
+                <w:rFonts w:ascii="Arial" w:hAnsi="Arial" w:cs="Arial"/>
+                <w:b/>
+                <w:sz w:val="20"/>
+                <w:szCs w:val="20"/>
+              </w:rPr>
+            </w:pPr>
+            <w:r>
+              <w:rPr>
+                <w:rFonts w:ascii="Arial" w:hAnsi="Arial" w:cs="Arial"/>
+                <w:b/>
+                <w:sz w:val="24"/>
+                <w:szCs w:val="24"/>
+              </w:rPr>
+              <w:t>-</w:t>
+            </w:r>
+          </w:p>
+        </w:tc>
+        <w:tc>
+          <w:tcPr>
+            <w:tcW w:w="3303" w:type="dxa"/>
+            <w:vMerge/>
+          </w:tcPr>
+          <w:p>
+            <w:pPr>
+              <w:rPr>
+                <w:rFonts w:ascii="Arial" w:hAnsi="Arial" w:cs="Arial"/>
+                <w:b/>
+                <w:sz w:val="24"/>
+                <w:szCs w:val="24"/>
+              </w:rPr>
+            </w:pPr>
+          </w:p>
+        </w:tc>
+      </w:tr>
+      <w:tr>
+        <w:trPr>
+          <w:trHeight w:val="70"/>
+        </w:trPr>
+        <w:tc>
+          <w:tcPr>
+            <w:tcW w:w="3262" w:type="dxa"/>
+          </w:tcPr>
+          <w:p>
+            <w:pPr>
+              <w:rPr>
+                <w:rFonts w:ascii="Arial" w:hAnsi="Arial" w:cs="Arial"/>
+                <w:bCs/>
+                <w:sz w:val="20"/>
+                <w:szCs w:val="20"/>
+              </w:rPr>
+            </w:pPr>
+            <w:r>
+              <w:rPr>
+                <w:rFonts w:ascii="Arial" w:hAnsi="Arial" w:cs="Arial"/>
+                <w:bCs/>
+                <w:sz w:val="20"/>
+                <w:szCs w:val="20"/>
+              </w:rPr>
+              <w:t xml:space="preserve">Renan Alves </w:t>
+            </w:r>
+          </w:p>
+        </w:tc>
+        <w:tc>
+          <w:tcPr>
+            <w:tcW w:w="995" w:type="dxa"/>
+          </w:tcPr>
+          <w:p>
+            <w:pPr>
+              <w:jc w:val="center"/>
+              <w:rPr>
+                <w:rFonts w:ascii="Arial" w:hAnsi="Arial" w:cs="Arial"/>
+                <w:b/>
+                <w:sz w:val="24"/>
+                <w:szCs w:val="24"/>
+              </w:rPr>
+            </w:pPr>
+            <w:r>
+              <w:rPr>
+                <w:rFonts w:ascii="Arial" w:hAnsi="Arial" w:cs="Arial"/>
+                <w:bCs/>
+                <w:sz w:val="20"/>
+                <w:szCs w:val="20"/>
+              </w:rPr>
+              <w:t>1</w:t>
+            </w:r>
+            <w:r>
+              <w:rPr>
+                <w:rFonts w:ascii="Arial" w:hAnsi="Arial" w:cs="Arial"/>
+                <w:bCs/>
+                <w:sz w:val="20"/>
+                <w:szCs w:val="20"/>
+              </w:rPr>
+              <w:t>7:00</w:t>
+            </w:r>
+          </w:p>
+        </w:tc>
+        <w:tc>
+          <w:tcPr>
+            <w:tcW w:w="1080" w:type="dxa"/>
+          </w:tcPr>
+          <w:p>
+            <w:pPr>
+              <w:jc w:val="center"/>
+              <w:rPr>
+                <w:rFonts w:ascii="Arial" w:hAnsi="Arial" w:cs="Arial"/>
+                <w:bCs/>
+                <w:sz w:val="20"/>
+                <w:szCs w:val="20"/>
+              </w:rPr>
+            </w:pPr>
+            <w:r>
+              <w:rPr>
+                <w:rFonts w:ascii="Arial" w:hAnsi="Arial" w:cs="Arial"/>
+                <w:b/>
+                <w:sz w:val="24"/>
+                <w:szCs w:val="24"/>
+              </w:rPr>
+              <w:t>-</w:t>
+            </w:r>
+          </w:p>
+        </w:tc>
+        <w:tc>
+          <w:tcPr>
+            <w:tcW w:w="917" w:type="dxa"/>
+          </w:tcPr>
+          <w:p>
+            <w:pPr>
+              <w:jc w:val="center"/>
+              <w:rPr>
+                <w:rFonts w:ascii="Arial" w:hAnsi="Arial" w:cs="Arial"/>
+                <w:bCs/>
+                <w:sz w:val="20"/>
+                <w:szCs w:val="20"/>
+              </w:rPr>
+            </w:pPr>
+            <w:r>
+              <w:rPr>
+                <w:rFonts w:ascii="Arial" w:hAnsi="Arial" w:cs="Arial"/>
+                <w:b/>
+                <w:sz w:val="24"/>
+                <w:szCs w:val="24"/>
+              </w:rPr>
+              <w:t>-</w:t>
+            </w:r>
+          </w:p>
+        </w:tc>
+        <w:tc>
+          <w:tcPr>
+            <w:tcW w:w="3303" w:type="dxa"/>
+            <w:vMerge/>
+          </w:tcPr>
+          <w:p>
+            <w:pPr>
+              <w:rPr>
+                <w:rFonts w:ascii="Arial" w:hAnsi="Arial" w:cs="Arial"/>
+                <w:b/>
+                <w:sz w:val="24"/>
+                <w:szCs w:val="24"/>
+              </w:rPr>
+            </w:pPr>
+          </w:p>
+        </w:tc>
+      </w:tr>
+    </w:tbl>
+    <w:p>
+      <w:pPr>
+        <w:spacing w:after="0" w:line="240" w:lineRule="auto"/>
+        <w:rPr>
+          <w:rFonts w:eastAsia="Times New Roman" w:cstheme="minorHAnsi"/>
+          <w:color w:val="000000"/>
+          <w:lang w:eastAsia="pt-BR"/>
+        </w:rPr>
+      </w:pPr>
+    </w:p>
+    <w:p>
+      <w:pPr>
+        <w:spacing w:after="0" w:line="240" w:lineRule="auto"/>
+        <w:jc w:val="both"/>
+        <w:rPr>
+          <w:rFonts w:ascii="Arial" w:eastAsia="Times New Roman" w:hAnsi="Arial" w:cs="Arial"/>
+          <w:u w:val="single"/>
+          <w:lang w:eastAsia="pt-BR"/>
+        </w:rPr>
+      </w:pPr>
+    </w:p>
+    <w:p>
+      <w:pPr>
+        <w:spacing w:after="0" w:line="240" w:lineRule="auto"/>
+        <w:jc w:val="center"/>
+        <w:rPr>
+          <w:rFonts w:ascii="Arial" w:eastAsia="Times New Roman" w:hAnsi="Arial" w:cs="Arial"/>
+          <w:lang w:eastAsia="pt-BR"/>
+        </w:rPr>
+      </w:pPr>
+      <w:r>
+        <w:rPr>
+          <w:rFonts w:ascii="Arial" w:eastAsia="Times New Roman" w:hAnsi="Arial" w:cs="Arial"/>
+          <w:lang w:eastAsia="pt-BR"/>
+        </w:rPr>
+        <w:t>Hoje foi realizado a Sprint Review onde abordamos temas em relação a melhor</w:t>
+      </w:r>
+      <w:r>
+        <w:rPr>
+          <w:rFonts w:ascii="Arial" w:eastAsia="Times New Roman" w:hAnsi="Arial" w:cs="Arial"/>
+          <w:lang w:eastAsia="pt-BR"/>
+        </w:rPr>
+        <w:t>ia</w:t>
+      </w:r>
+      <w:r>
+        <w:rPr>
+          <w:rFonts w:ascii="Arial" w:eastAsia="Times New Roman" w:hAnsi="Arial" w:cs="Arial"/>
+          <w:lang w:eastAsia="pt-BR"/>
+        </w:rPr>
+        <w:t xml:space="preserve"> </w:t>
+      </w:r>
+      <w:r>
+        <w:rPr>
+          <w:rFonts w:ascii="Arial" w:eastAsia="Times New Roman" w:hAnsi="Arial" w:cs="Arial"/>
+          <w:lang w:eastAsia="pt-BR"/>
+        </w:rPr>
+        <w:t>d</w:t>
+      </w:r>
+      <w:r>
+        <w:rPr>
+          <w:rFonts w:ascii="Arial" w:eastAsia="Times New Roman" w:hAnsi="Arial" w:cs="Arial"/>
+          <w:lang w:eastAsia="pt-BR"/>
+        </w:rPr>
+        <w:t xml:space="preserve">a postura durante as reuniões e </w:t>
+      </w:r>
+      <w:r>
+        <w:rPr>
+          <w:rFonts w:ascii="Arial" w:eastAsia="Times New Roman" w:hAnsi="Arial" w:cs="Arial"/>
+          <w:lang w:eastAsia="pt-BR"/>
+        </w:rPr>
+        <w:t xml:space="preserve">melhorar a organização do grupo, dessa forma aumentando a produtividade. Além disso decidimos em grupo alterar o horário e o método de Daily onde iremos fazer logo após o termino das aulas </w:t>
+      </w:r>
+      <w:r>
+        <w:rPr>
+          <w:rFonts w:ascii="Arial" w:eastAsia="Times New Roman" w:hAnsi="Arial" w:cs="Arial"/>
+          <w:lang w:eastAsia="pt-BR"/>
+        </w:rPr>
+        <w:t xml:space="preserve">por volta das 16:40 </w:t>
+      </w:r>
+      <w:r>
+        <w:rPr>
+          <w:rFonts w:ascii="Arial" w:eastAsia="Times New Roman" w:hAnsi="Arial" w:cs="Arial"/>
+          <w:lang w:eastAsia="pt-BR"/>
+        </w:rPr>
+        <w:t>já as reuniões semanais, iremos fazer todas as sextas entre as 17:00 e as 18:00. E também fizemos a separação das atividades para o projeto para a semana.</w:t>
+      </w:r>
     </w:p>
     <w:sectPr>
       <w:pgSz w:w="11906" w:h="16838"/>

</xml_diff>